<commit_message>
Release 1.2.1 changes MHD2-159 MHD2-162 MHD2-161 MHD2-158 MHD2-160
</commit_message>
<xml_diff>
--- a/inst/clinical_context/AML_with_KMT2A_Rearrangement.docx
+++ b/inst/clinical_context/AML_with_KMT2A_Rearrangement.docx
@@ -40,7 +40,7 @@
       </w:tblGrid>
       <w:tr>
         <w:trPr>
-          <w:trHeight w:val="12081"/>
+          <w:trHeight w:val="11655"/>
           <w:jc w:val="center"/>
         </w:trPr>
         <w:tc>
@@ -70,12 +70,6 @@
                 <w:lang w:eastAsia="en-AU"/>
               </w:rPr>
               <w:br/>
-            </w:r>
-            <w:r>
-              <w:rPr>
-                <w:rFonts w:cs="Calibri"/>
-                <w:lang w:eastAsia="en-AU"/>
-              </w:rPr>
               <w:t xml:space="preserve">aml WITH </w:t>
             </w:r>
             <w:r>
@@ -120,19 +114,7 @@
               <w:rPr>
                 <w:rFonts w:cs="Calibri"/>
               </w:rPr>
-              <w:t xml:space="preserve">AML with </w:t>
-            </w:r>
-            <w:r>
-              <w:rPr>
-                <w:rFonts w:cs="Calibri"/>
-              </w:rPr>
-              <w:t xml:space="preserve">balanced </w:t>
-            </w:r>
-            <w:r>
-              <w:rPr>
-                <w:rFonts w:cs="Calibri"/>
-              </w:rPr>
-              <w:t xml:space="preserve">rearrangements involving the </w:t>
+              <w:t xml:space="preserve">AML with balanced rearrangements involving the </w:t>
             </w:r>
             <w:r>
               <w:rPr>
@@ -146,43 +128,7 @@
               <w:rPr>
                 <w:rFonts w:cs="Calibri"/>
               </w:rPr>
-              <w:t xml:space="preserve"> gene </w:t>
-            </w:r>
-            <w:r>
-              <w:rPr>
-                <w:rFonts w:cs="Calibri"/>
-              </w:rPr>
-              <w:t xml:space="preserve">at chromosome 11q23 </w:t>
-            </w:r>
-            <w:r>
-              <w:rPr>
-                <w:rFonts w:cs="Calibri"/>
-              </w:rPr>
-              <w:t xml:space="preserve">account for </w:t>
-            </w:r>
-            <w:r>
-              <w:rPr>
-                <w:rFonts w:cs="Calibri"/>
-              </w:rPr>
-              <w:t xml:space="preserve">approximately </w:t>
-            </w:r>
-            <w:r>
-              <w:rPr>
-                <w:rFonts w:cs="Calibri"/>
-              </w:rPr>
-              <w:t>3</w:t>
-            </w:r>
-            <w:r>
-              <w:rPr>
-                <w:rFonts w:cs="Calibri"/>
-              </w:rPr>
-              <w:t xml:space="preserve">% of </w:t>
-            </w:r>
-            <w:r>
-              <w:rPr>
-                <w:rFonts w:cs="Calibri"/>
-              </w:rPr>
-              <w:t>adult cases</w:t>
+              <w:t xml:space="preserve"> gene at chromosome 11q23 account for approximately 3% of adult cases</w:t>
             </w:r>
             <w:r>
               <w:rPr>
@@ -487,37 +433,7 @@
               <w:rPr>
                 <w:rFonts w:cs="Calibri"/>
               </w:rPr>
-              <w:t xml:space="preserve"> and </w:t>
-            </w:r>
-            <w:r>
-              <w:rPr>
-                <w:rFonts w:cs="Calibri"/>
-              </w:rPr>
-              <w:t>16</w:t>
-            </w:r>
-            <w:r>
-              <w:rPr>
-                <w:rFonts w:cs="Calibri"/>
-              </w:rPr>
-              <w:t>%</w:t>
-            </w:r>
-            <w:r>
-              <w:rPr>
-                <w:rFonts w:cs="Calibri"/>
-              </w:rPr>
-              <w:t>-</w:t>
-            </w:r>
-            <w:r>
-              <w:rPr>
-                <w:rFonts w:cs="Calibri"/>
-              </w:rPr>
-              <w:t>18</w:t>
-            </w:r>
-            <w:r>
-              <w:rPr>
-                <w:rFonts w:cs="Calibri"/>
-              </w:rPr>
-              <w:t>% of paediatric cases</w:t>
+              <w:t xml:space="preserve"> and 16%-18% of paediatric cases</w:t>
             </w:r>
             <w:r>
               <w:rPr>
@@ -764,25 +680,7 @@
               <w:rPr>
                 <w:rFonts w:cs="Calibri"/>
               </w:rPr>
-              <w:t>.</w:t>
-            </w:r>
-            <w:r>
-              <w:rPr>
-                <w:rFonts w:cs="Calibri"/>
-              </w:rPr>
-              <w:t xml:space="preserve">  </w:t>
-            </w:r>
-            <w:r>
-              <w:rPr>
-                <w:rFonts w:cs="Calibri"/>
-              </w:rPr>
-              <w:t xml:space="preserve">This </w:t>
-            </w:r>
-            <w:r>
-              <w:rPr>
-                <w:rFonts w:cs="Calibri"/>
-              </w:rPr>
-              <w:t>is a recurrent genetic abnormality that defines AML irrespective of blast count (WHO 5</w:t>
+              <w:t>.  This is a recurrent genetic abnormality that defines AML irrespective of blast count (WHO 5</w:t>
             </w:r>
             <w:r>
               <w:rPr>
@@ -807,7 +705,7 @@
               <w:rPr>
                 <w:rFonts w:cs="Calibri"/>
               </w:rPr>
-              <w:instrText xml:space="preserve"> ADDIN EN.CITE &lt;EndNote&gt;&lt;Cite ExcludeAuth="1" ExcludeYear="1"&gt;&lt;RecNum&gt;3649&lt;/RecNum&gt;&lt;DisplayText&gt;&lt;style face="superscript"&gt;5&lt;/style&gt;&lt;/DisplayText&gt;&lt;record&gt;&lt;rec-number&gt;3649&lt;/rec-number&gt;&lt;foreign-keys&gt;&lt;key app="EN" db-id="5r5fate5w25e5ie0zx2xp0wtrxzs0wvxtdxx" timestamp="1710065544" guid="fd8a3c5d-41e2-4278-99be-32e8c2217903"&gt;3649&lt;/key&gt;&lt;/foreign-keys&gt;&lt;ref-type name="Book"&gt;6&lt;/ref-type&gt;&lt;contributors&gt;&lt;/contributors&gt;&lt;titles&gt;&lt;title&gt;WHO Classification of Tumours Editorial Board. Haematolymphoid tumours. Lyon (France): International Agency for Research on Cancer; forthcoming. (WHO classification of tumours series, 5th ed.; vol. 11). https://publications.iarc.fr.&lt;/title&gt;&lt;/titles&gt;&lt;dates&gt;&lt;/dates&gt;&lt;urls&gt;&lt;/urls&gt;&lt;/record&gt;&lt;/Cite&gt;&lt;/EndNote&gt;</w:instrText>
+              <w:instrText xml:space="preserve"> ADDIN EN.CITE &lt;EndNote&gt;&lt;Cite ExcludeAuth="1" ExcludeYear="1"&gt;&lt;RecNum&gt;3649&lt;/RecNum&gt;&lt;DisplayText&gt;&lt;style face="superscript"&gt;5&lt;/style&gt;&lt;/DisplayText&gt;&lt;record&gt;&lt;rec-number&gt;3649&lt;/rec-number&gt;&lt;foreign-keys&gt;&lt;key app="EN" db-id="5r5fate5w25e5ie0zx2xp0wtrxzs0wvxtdxx" timestamp="1710065544" guid="fd8a3c5d-41e2-4278-99be-32e8c2217903"&gt;3649&lt;/key&gt;&lt;/foreign-keys&gt;&lt;ref-type name="Book"&gt;6&lt;/ref-type&gt;&lt;contributors&gt;&lt;/contributors&gt;&lt;titles&gt;&lt;title&gt;WHO Classification of Tumours Editorial Board. Haematolymphoid tumours. Lyon (France): International Agency for Research on Cancer; 2024. (WHO classification of tumours series, 5th ed.; vol. 11). https://publications.iarc.who.int/637&lt;/title&gt;&lt;/titles&gt;&lt;dates&gt;&lt;/dates&gt;&lt;urls&gt;&lt;/urls&gt;&lt;/record&gt;&lt;/Cite&gt;&lt;/EndNote&gt;</w:instrText>
             </w:r>
             <w:r>
               <w:rPr>
@@ -854,67 +752,7 @@
               <w:rPr>
                 <w:rFonts w:cs="Calibri"/>
               </w:rPr>
-              <w:t xml:space="preserve"> rearrangements </w:t>
-            </w:r>
-            <w:r>
-              <w:rPr>
-                <w:rFonts w:cs="Calibri"/>
-              </w:rPr>
-              <w:t xml:space="preserve">are also </w:t>
-            </w:r>
-            <w:r>
-              <w:rPr>
-                <w:rFonts w:cs="Calibri"/>
-              </w:rPr>
-              <w:t xml:space="preserve">recurrently observed </w:t>
-            </w:r>
-            <w:r>
-              <w:rPr>
-                <w:rFonts w:cs="Calibri"/>
-              </w:rPr>
-              <w:t xml:space="preserve">in </w:t>
-            </w:r>
-            <w:r>
-              <w:rPr>
-                <w:rFonts w:cs="Calibri"/>
-              </w:rPr>
-              <w:t xml:space="preserve">myeloid neoplasm post cytotoxic therapy </w:t>
-            </w:r>
-            <w:r>
-              <w:rPr>
-                <w:rFonts w:cs="Calibri"/>
-              </w:rPr>
-              <w:t>(</w:t>
-            </w:r>
-            <w:r>
-              <w:rPr>
-                <w:rFonts w:cs="Calibri"/>
-              </w:rPr>
-              <w:t>MN-pCT</w:t>
-            </w:r>
-            <w:r>
-              <w:rPr>
-                <w:rFonts w:cs="Calibri"/>
-              </w:rPr>
-              <w:t>, classified separately</w:t>
-            </w:r>
-            <w:r>
-              <w:rPr>
-                <w:rFonts w:cs="Calibri"/>
-              </w:rPr>
-              <w:t xml:space="preserve">), </w:t>
-            </w:r>
-            <w:r>
-              <w:rPr>
-                <w:rFonts w:cs="Calibri"/>
-              </w:rPr>
-              <w:t>B-ALL, T-ALL</w:t>
-            </w:r>
-            <w:r>
-              <w:rPr>
-                <w:rFonts w:cs="Calibri"/>
-              </w:rPr>
-              <w:t xml:space="preserve"> and mixed-phenotype acute leukaemia.</w:t>
+              <w:t xml:space="preserve"> rearrangements are also recurrently observed in myeloid neoplasm post cytotoxic therapy (MN-pCT, classified separately), B-ALL, T-ALL and mixed-phenotype acute leukaemia.</w:t>
             </w:r>
           </w:p>
           <w:p>
@@ -936,25 +774,7 @@
               <w:rPr>
                 <w:rFonts w:cs="Calibri"/>
               </w:rPr>
-              <w:t xml:space="preserve">rearrangements </w:t>
-            </w:r>
-            <w:r>
-              <w:rPr>
-                <w:rFonts w:cs="Calibri"/>
-              </w:rPr>
-              <w:t xml:space="preserve">typically </w:t>
-            </w:r>
-            <w:r>
-              <w:rPr>
-                <w:rFonts w:cs="Calibri"/>
-              </w:rPr>
-              <w:t xml:space="preserve">result </w:t>
-            </w:r>
-            <w:r>
-              <w:rPr>
-                <w:rFonts w:cs="Calibri"/>
-              </w:rPr>
-              <w:t xml:space="preserve">in a </w:t>
+              <w:t xml:space="preserve">rearrangements typically result in a </w:t>
             </w:r>
             <w:r>
               <w:rPr>
@@ -968,49 +788,7 @@
               <w:rPr>
                 <w:rFonts w:cs="Calibri"/>
               </w:rPr>
-              <w:t>encoded amino</w:t>
-            </w:r>
-            <w:r>
-              <w:rPr>
-                <w:rFonts w:cs="Calibri"/>
-              </w:rPr>
-              <w:t>-</w:t>
-            </w:r>
-            <w:r>
-              <w:rPr>
-                <w:rFonts w:cs="Calibri"/>
-              </w:rPr>
-              <w:t xml:space="preserve">terminus </w:t>
-            </w:r>
-            <w:r>
-              <w:rPr>
-                <w:rFonts w:cs="Calibri"/>
-              </w:rPr>
-              <w:t>partnering with</w:t>
-            </w:r>
-            <w:r>
-              <w:rPr>
-                <w:rFonts w:cs="Calibri"/>
-              </w:rPr>
-              <w:t xml:space="preserve"> </w:t>
-            </w:r>
-            <w:r>
-              <w:rPr>
-                <w:rFonts w:cs="Calibri"/>
-              </w:rPr>
-              <w:t>a carboxy-terminus encoded by the partner gene</w:t>
-            </w:r>
-            <w:r>
-              <w:rPr>
-                <w:rFonts w:cs="Calibri"/>
-              </w:rPr>
-              <w:t xml:space="preserve">, and a gene </w:t>
-            </w:r>
-            <w:r>
-              <w:rPr>
-                <w:rFonts w:cs="Calibri"/>
-              </w:rPr>
-              <w:t xml:space="preserve">expression profile characterised by overexpression of </w:t>
+              <w:t xml:space="preserve">encoded amino-terminus partnering with a carboxy-terminus encoded by the partner gene, and a gene expression profile characterised by overexpression of </w:t>
             </w:r>
             <w:r>
               <w:rPr>
@@ -1052,19 +830,7 @@
               <w:rPr>
                 <w:rFonts w:cs="Calibri"/>
               </w:rPr>
-              <w:t xml:space="preserve"> fusion partners have been identified</w:t>
-            </w:r>
-            <w:r>
-              <w:rPr>
-                <w:rFonts w:cs="Calibri"/>
-              </w:rPr>
-              <w:t xml:space="preserve">, with the most common in AML </w:t>
-            </w:r>
-            <w:r>
-              <w:rPr>
-                <w:rFonts w:cs="Calibri"/>
-              </w:rPr>
-              <w:t xml:space="preserve">being </w:t>
+              <w:t xml:space="preserve"> fusion partners have been identified, with the most common in AML being </w:t>
             </w:r>
             <w:r>
               <w:rPr>
@@ -1077,10 +843,7 @@
               <w:t xml:space="preserve"> from </w:t>
             </w:r>
             <w:r>
-              <w:t>t(9;11)(p22;q23)</w:t>
-            </w:r>
-            <w:r>
-              <w:t xml:space="preserve">, </w:t>
+              <w:t xml:space="preserve">t(9;11)(p22;q23), </w:t>
             </w:r>
             <w:r>
               <w:rPr>
@@ -1100,23 +863,10 @@
                 <w:i/>
                 <w:iCs/>
               </w:rPr>
-              <w:t>ELL</w:t>
-            </w:r>
-            <w:r>
-              <w:rPr>
-                <w:i/>
-                <w:iCs/>
-              </w:rPr>
-              <w:t xml:space="preserve"> </w:t>
-            </w:r>
-            <w:r>
-              <w:t xml:space="preserve">from </w:t>
-            </w:r>
-            <w:r>
-              <w:t>t(11;19)(p13.1;q23)</w:t>
-            </w:r>
-            <w:r>
-              <w:t xml:space="preserve">, </w:t>
+              <w:t xml:space="preserve">ELL </w:t>
+            </w:r>
+            <w:r>
+              <w:t xml:space="preserve">from t(11;19)(p13.1;q23), </w:t>
             </w:r>
             <w:r>
               <w:t xml:space="preserve">and </w:t>
@@ -1544,43 +1294,7 @@
               <w:rPr>
                 <w:rFonts w:cs="Calibri"/>
               </w:rPr>
-              <w:t>-rearranged AML</w:t>
-            </w:r>
-            <w:r>
-              <w:rPr>
-                <w:rFonts w:cs="Calibri"/>
-              </w:rPr>
-              <w:t xml:space="preserve"> is associated with </w:t>
-            </w:r>
-            <w:r>
-              <w:rPr>
-                <w:rFonts w:cs="Calibri"/>
-              </w:rPr>
-              <w:t>additional somatic mutations</w:t>
-            </w:r>
-            <w:r>
-              <w:rPr>
-                <w:rFonts w:cs="Calibri"/>
-              </w:rPr>
-              <w:t xml:space="preserve"> </w:t>
-            </w:r>
-            <w:r>
-              <w:rPr>
-                <w:rFonts w:cs="Calibri"/>
-              </w:rPr>
-              <w:t>commonly involv</w:t>
-            </w:r>
-            <w:r>
-              <w:rPr>
-                <w:rFonts w:cs="Calibri"/>
-              </w:rPr>
-              <w:t>ing the</w:t>
-            </w:r>
-            <w:r>
-              <w:rPr>
-                <w:rFonts w:cs="Calibri"/>
-              </w:rPr>
-              <w:t xml:space="preserve"> RAS pathway (including </w:t>
+              <w:t xml:space="preserve">-rearranged AML is associated with additional somatic mutations commonly involving the RAS pathway (including </w:t>
             </w:r>
             <w:r>
               <w:rPr>
@@ -1622,13 +1336,7 @@
               <w:rPr>
                 <w:rFonts w:cs="Calibri"/>
               </w:rPr>
-              <w:t>) and</w:t>
-            </w:r>
-            <w:r>
-              <w:rPr>
-                <w:rFonts w:cs="Calibri"/>
-              </w:rPr>
-              <w:t xml:space="preserve"> </w:t>
+              <w:t xml:space="preserve">) and </w:t>
             </w:r>
             <w:r>
               <w:rPr>
@@ -2484,13 +2192,7 @@
               <w:t xml:space="preserve">. This is not currently recognised </w:t>
             </w:r>
             <w:r>
-              <w:t xml:space="preserve">as a distinct </w:t>
-            </w:r>
-            <w:r>
-              <w:t xml:space="preserve">AML </w:t>
-            </w:r>
-            <w:r>
-              <w:t>category</w:t>
+              <w:t>as a distinct AML category</w:t>
             </w:r>
             <w:r>
               <w:t xml:space="preserve">. </w:t>
@@ -2521,25 +2223,7 @@
               <w:rPr>
                 <w:rFonts w:cs="Calibri"/>
               </w:rPr>
-              <w:t>In the 2022 ELN c</w:t>
-            </w:r>
-            <w:r>
-              <w:rPr>
-                <w:rFonts w:cs="Calibri"/>
-              </w:rPr>
-              <w:t>l</w:t>
-            </w:r>
-            <w:r>
-              <w:rPr>
-                <w:rFonts w:cs="Calibri"/>
-              </w:rPr>
-              <w:t>assification,</w:t>
-            </w:r>
-            <w:r>
-              <w:rPr>
-                <w:rFonts w:cs="Calibri"/>
-              </w:rPr>
-              <w:t xml:space="preserve"> </w:t>
+              <w:t xml:space="preserve">In the 2022 ELN classification, </w:t>
             </w:r>
             <w:r>
               <w:rPr>
@@ -2553,7 +2237,13 @@
                 <w:i/>
                 <w:iCs/>
               </w:rPr>
-              <w:t>KMT2A</w:t>
+              <w:t>KMT2A::MLLT3</w:t>
+            </w:r>
+            <w:r>
+              <w:rPr>
+                <w:rFonts w:cs="Calibri"/>
+              </w:rPr>
+              <w:t xml:space="preserve"> carries an intermediate prognosis, while non-</w:t>
             </w:r>
             <w:r>
               <w:rPr>
@@ -2561,25 +2251,13 @@
                 <w:i/>
                 <w:iCs/>
               </w:rPr>
-              <w:t>::MLLT3</w:t>
-            </w:r>
-            <w:r>
-              <w:rPr>
-                <w:rFonts w:cs="Calibri"/>
-              </w:rPr>
-              <w:t xml:space="preserve"> </w:t>
-            </w:r>
-            <w:r>
-              <w:rPr>
-                <w:rFonts w:cs="Calibri"/>
-              </w:rPr>
-              <w:t xml:space="preserve">carries an intermediate prognosis, while </w:t>
-            </w:r>
-            <w:r>
-              <w:rPr>
-                <w:rFonts w:cs="Calibri"/>
-              </w:rPr>
-              <w:t>non-</w:t>
+              <w:t>MLLT3</w:t>
+            </w:r>
+            <w:r>
+              <w:rPr>
+                <w:rFonts w:cs="Calibri"/>
+              </w:rPr>
+              <w:t xml:space="preserve"> rearrangements [t(v;11q23.3)/</w:t>
             </w:r>
             <w:r>
               <w:rPr>
@@ -2587,51 +2265,13 @@
                 <w:i/>
                 <w:iCs/>
               </w:rPr>
-              <w:t>MLLT3</w:t>
-            </w:r>
-            <w:r>
-              <w:rPr>
-                <w:rFonts w:cs="Calibri"/>
-              </w:rPr>
-              <w:t xml:space="preserve"> rearrangements</w:t>
-            </w:r>
-            <w:r>
-              <w:rPr>
-                <w:rFonts w:cs="Calibri"/>
-              </w:rPr>
-              <w:t xml:space="preserve"> [t(v;11q23.3)/</w:t>
-            </w:r>
-            <w:r>
-              <w:rPr>
-                <w:rFonts w:cs="Calibri"/>
-                <w:i/>
-                <w:iCs/>
-              </w:rPr>
               <w:t>KMT2A</w:t>
             </w:r>
             <w:r>
               <w:rPr>
                 <w:rFonts w:cs="Calibri"/>
               </w:rPr>
-              <w:t xml:space="preserve">-rearranged] </w:t>
-            </w:r>
-            <w:r>
-              <w:rPr>
-                <w:rFonts w:cs="Calibri"/>
-              </w:rPr>
-              <w:t xml:space="preserve">are </w:t>
-            </w:r>
-            <w:r>
-              <w:rPr>
-                <w:rFonts w:cs="Calibri"/>
-              </w:rPr>
-              <w:t xml:space="preserve">designated as </w:t>
-            </w:r>
-            <w:r>
-              <w:rPr>
-                <w:rFonts w:cs="Calibri"/>
-              </w:rPr>
-              <w:t>adverse-risk</w:t>
+              <w:t>-rearranged] are designated as adverse-risk</w:t>
             </w:r>
             <w:r>
               <w:rPr>
@@ -3168,103 +2808,75 @@
                 <w:rFonts w:cs="Calibri"/>
               </w:rPr>
               <w:fldChar w:fldCharType="begin">
-                <w:fldData xml:space="preserve">PEVuZE5vdGU+PENpdGU+PEF1dGhvcj5MaXU8L0F1dGhvcj48WWVhcj4yMDE0PC9ZZWFyPjxSZWNO
-dW0+MzY2MDwvUmVjTnVtPjxEaXNwbGF5VGV4dD48c3R5bGUgZmFjZT0ic3VwZXJzY3JpcHQiPjEz
-LDE0PC9zdHlsZT48L0Rpc3BsYXlUZXh0PjxyZWNvcmQ+PHJlYy1udW1iZXI+MzY2MDwvcmVjLW51
-bWJlcj48Zm9yZWlnbi1rZXlzPjxrZXkgYXBwPSJFTiIgZGItaWQ9IjVyNWZhdGU1dzI1ZTVpZTB6
-eDJ4cDB3dHJ4enMwd3Z4dGR4eCIgdGltZXN0YW1wPSIxNzEwMzUwNTkwIiBndWlkPSI4YTQ5NDhi
-Yi1jZWQ1LTQzYjctOTFlYi02ZjI2NWUxYTI5OTEiPjM2NjA8L2tleT48L2ZvcmVpZ24ta2V5cz48
-cmVmLXR5cGUgbmFtZT0iSm91cm5hbCBBcnRpY2xlIj4xNzwvcmVmLXR5cGU+PGNvbnRyaWJ1dG9y
-cz48YXV0aG9ycz48YXV0aG9yPkxpdSwgSi48L2F1dGhvcj48YXV0aG9yPldhbmcsIFkuPC9hdXRo
-b3I+PGF1dGhvcj5YdSwgTC4gUC48L2F1dGhvcj48YXV0aG9yPkxpdSwgRC4gSC48L2F1dGhvcj48
-YXV0aG9yPlFpbiwgWS4gWi48L2F1dGhvcj48YXV0aG9yPkNoYW5nLCBZLiBKLjwvYXV0aG9yPjxh
-dXRob3I+TGl1LCBLLiBZLjwvYXV0aG9yPjxhdXRob3I+SHVhbmcsIFguIEouPC9hdXRob3I+PC9h
-dXRob3JzPjwvY29udHJpYnV0b3JzPjxhdXRoLWFkZHJlc3M+UGVraW5nIFVuaXZlcnNpdHkgUGVv
-cGxlJmFwb3M7cyBIb3NwaXRhbCwgUGVraW5nIFVuaXZlcnNpdHkgb2YgSGVtYXRvbG9neSwgQmVp
-amluZyBLZXkgTGFib3JhdG9yeSBvZiBIZW1hdG9wb2lldGljIFN0ZW0gQ2VsbCBUcmFuc3BsYW50
-YXRpb24sIEJlaWppbmcsIENoaW5hLiYjeEQ7UGVraW5nIFVuaXZlcnNpdHkgUGVvcGxlJmFwb3M7
-cyBIb3NwaXRhbCwgUGVraW5nIFVuaXZlcnNpdHkgb2YgSGVtYXRvbG9neSwgQmVpamluZyBLZXkg
-TGFib3JhdG9yeSBvZiBIZW1hdG9wb2lldGljIFN0ZW0gQ2VsbCBUcmFuc3BsYW50YXRpb24sIEJl
-aWppbmcsIENoaW5hOyBQZWtpbmctVHNpbmdodWEgQ2VudGVyIGZvciBMaWZlIFNjaWVuY2VzLCBC
-ZWlqaW5nLCBDaGluYS4gRWxlY3Ryb25pYyBhZGRyZXNzOiBodWFuZ3hpYW9qdW5AYmptdS5lZHUu
-Y24uPC9hdXRoLWFkZHJlc3M+PHRpdGxlcz48dGl0bGU+TW9uaXRvcmluZyBtaXhlZCBsaW5lYWdl
-IGxldWtlbWlhIGV4cHJlc3Npb24gbWF5IGhlbHAgaWRlbnRpZnkgcGF0aWVudHMgd2l0aCBtaXhl
-ZCBsaW5lYWdlIGxldWtlbWlhLS1yZWFycmFuZ2VkIGFjdXRlIGxldWtlbWlhIHdobyBhcmUgYXQg
-aGlnaCByaXNrIG9mIHJlbGFwc2UgYWZ0ZXIgYWxsb2dlbmVpYyBoZW1hdG9wb2lldGljIHN0ZW0g
-Y2VsbCB0cmFuc3BsYW50YXRpb248L3RpdGxlPjxzZWNvbmRhcnktdGl0bGU+QmlvbCBCbG9vZCBN
-YXJyb3cgVHJhbnNwbGFudDwvc2Vjb25kYXJ5LXRpdGxlPjwvdGl0bGVzPjxwZXJpb2RpY2FsPjxm
-dWxsLXRpdGxlPkJpb2wgQmxvb2QgTWFycm93IFRyYW5zcGxhbnQ8L2Z1bGwtdGl0bGU+PC9wZXJp
-b2RpY2FsPjxwYWdlcz45MjktMzY8L3BhZ2VzPjx2b2x1bWU+MjA8L3ZvbHVtZT48bnVtYmVyPjc8
-L251bWJlcj48ZWRpdGlvbj4yMDE0LzAzLzE5PC9lZGl0aW9uPjxrZXl3b3Jkcz48a2V5d29yZD5B
-ZG9sZXNjZW50PC9rZXl3b3JkPjxrZXl3b3JkPkFkdWx0PC9rZXl3b3JkPjxrZXl3b3JkPkNoaWxk
-PC9rZXl3b3JkPjxrZXl3b3JkPkNoaWxkLCBQcmVzY2hvb2w8L2tleXdvcmQ+PGtleXdvcmQ+RmVt
-YWxlPC9rZXl3b3JkPjxrZXl3b3JkPkdlbmUgUmVhcnJhbmdlbWVudDwva2V5d29yZD48a2V5d29y
-ZD5IZW1hdG9wb2lldGljIFN0ZW0gQ2VsbCBUcmFuc3BsYW50YXRpb24vKm1ldGhvZHM8L2tleXdv
-cmQ+PGtleXdvcmQ+SGlzdG9uZS1MeXNpbmUgTi1NZXRoeWx0cmFuc2ZlcmFzZTwva2V5d29yZD48
-a2V5d29yZD5IdW1hbnM8L2tleXdvcmQ+PGtleXdvcmQ+TGV1a2VtaWEsIEJpcGhlbm90eXBpYywg
-QWN1dGUvZ2VuZXRpY3MvbWV0YWJvbGlzbS9wYXRob2xvZ3kvKnRoZXJhcHk8L2tleXdvcmQ+PGtl
-eXdvcmQ+TWFsZTwva2V5d29yZD48a2V5d29yZD5NaWRkbGUgQWdlZDwva2V5d29yZD48a2V5d29y
-ZD5NeWVsb2lkLUx5bXBob2lkIExldWtlbWlhIFByb3RlaW4vKmJpb3N5bnRoZXNpcy9nZW5ldGlj
-czwva2V5d29yZD48a2V5d29yZD5OZW9wbGFzbSBSZWN1cnJlbmNlLCBMb2NhbC9nZW5ldGljcy9t
-ZXRhYm9saXNtL3BhdGhvbG9neTwva2V5d29yZD48a2V5d29yZD5SaXNrIEZhY3RvcnM8L2tleXdv
-cmQ+PGtleXdvcmQ+VGlzc3VlIERvbm9yczwva2V5d29yZD48a2V5d29yZD5UcmFuc3BsYW50YXRp
-b24gQ29uZGl0aW9uaW5nL21ldGhvZHM8L2tleXdvcmQ+PGtleXdvcmQ+VHJhbnNwbGFudGF0aW9u
-LCBIb21vbG9nb3VzPC9rZXl3b3JkPjxrZXl3b3JkPllvdW5nIEFkdWx0PC9rZXl3b3JkPjxrZXl3
-b3JkPkFsbG9nZW5laWMgaGVtYXRvcG9pZXRpYyBzdGVtIGNlbGwgdHJhbnNwbGFudGF0aW9uPC9r
-ZXl3b3JkPjxrZXl3b3JkPk1pbmltYWwgcmVzaWR1YWwgZGlzZWFzZTwva2V5d29yZD48a2V5d29y
-ZD5NaXhlZCBsaW5lYWdlIGxldWtlbWlhIChNTEwpIGFjdXRlIGxldWtlbWlhPC9rZXl3b3JkPjwv
-a2V5d29yZHM+PGRhdGVzPjx5ZWFyPjIwMTQ8L3llYXI+PHB1Yi1kYXRlcz48ZGF0ZT5KdWw8L2Rh
-dGU+PC9wdWItZGF0ZXM+PC9kYXRlcz48aXNibj4xNTIzLTY1MzYgKEVsZWN0cm9uaWMpJiN4RDsx
-MDgzLTg3OTEgKExpbmtpbmcpPC9pc2JuPjxhY2Nlc3Npb24tbnVtPjI0NjMxNzQwPC9hY2Nlc3Np
-b24tbnVtPjx1cmxzPjxyZWxhdGVkLXVybHM+PHVybD5odHRwczovL3d3dy5uY2JpLm5sbS5uaWgu
-Z292L3B1Ym1lZC8yNDYzMTc0MDwvdXJsPjwvcmVsYXRlZC11cmxzPjwvdXJscz48ZWxlY3Ryb25p
-Yy1yZXNvdXJjZS1udW0+MTAuMTAxNi9qLmJibXQuMjAxNC4wMy4wMDg8L2VsZWN0cm9uaWMtcmVz
-b3VyY2UtbnVtPjwvcmVjb3JkPjwvQ2l0ZT48Q2l0ZT48QXV0aG9yPkh1YW5nPC9BdXRob3I+PFll
-YXI+MjAxNjwvWWVhcj48UmVjTnVtPjM2NjE8L1JlY051bT48cmVjb3JkPjxyZWMtbnVtYmVyPjM2
-NjE8L3JlYy1udW1iZXI+PGZvcmVpZ24ta2V5cz48a2V5IGFwcD0iRU4iIGRiLWlkPSI1cjVmYXRl
-NXcyNWU1aWUwengyeHAwd3RyeHpzMHd2eHRkeHgiIHRpbWVzdGFtcD0iMTcxMDM1MDcxNCIgZ3Vp
-ZD0iMDJlNWMxZWUtOTgzNy00YjBiLThhZDMtMTgzZjI5OGVkZTI2Ij4zNjYxPC9rZXk+PC9mb3Jl
+                <w:fldData xml:space="preserve">PEVuZE5vdGU+PENpdGU+PEF1dGhvcj5Mb288L0F1dGhvcj48WWVhcj4yMDI0PC9ZZWFyPjxSZWNO
+dW0+Mzg0NDwvUmVjTnVtPjxEaXNwbGF5VGV4dD48c3R5bGUgZmFjZT0ic3VwZXJzY3JpcHQiPjEz
+PC9zdHlsZT48L0Rpc3BsYXlUZXh0PjxyZWNvcmQ+PHJlYy1udW1iZXI+Mzg0NDwvcmVjLW51bWJl
+cj48Zm9yZWlnbi1rZXlzPjxrZXkgYXBwPSJFTiIgZGItaWQ9IjVyNWZhdGU1dzI1ZTVpZTB6eDJ4
+cDB3dHJ4enMwd3Z4dGR4eCIgdGltZXN0YW1wPSIxNzQxMTMxOTYyIj4zODQ0PC9rZXk+PC9mb3Jl
 aWduLWtleXM+PHJlZi10eXBlIG5hbWU9IkpvdXJuYWwgQXJ0aWNsZSI+MTc8L3JlZi10eXBlPjxj
-b250cmlidXRvcnM+PGF1dGhvcnM+PGF1dGhvcj5IdWFuZywgUy48L2F1dGhvcj48YXV0aG9yPllh
-bmcsIEguPC9hdXRob3I+PGF1dGhvcj5MaSwgWS48L2F1dGhvcj48YXV0aG9yPkZlbmcsIEMuPC9h
-dXRob3I+PGF1dGhvcj5HYW8sIEwuPC9hdXRob3I+PGF1dGhvcj5DaGVuLCBHLiBGLjwvYXV0aG9y
-PjxhdXRob3I+R2FvLCBILiBILjwvYXV0aG9yPjxhdXRob3I+SHVhbmcsIFouPC9hdXRob3I+PGF1
-dGhvcj5MaSwgWS4gSC48L2F1dGhvcj48YXV0aG9yPll1LCBMLjwvYXV0aG9yPjwvYXV0aG9ycz48
-L2NvbnRyaWJ1dG9ycz48YXV0aC1hZGRyZXNzPkRlcGFydG1lbnQgb2YgSGVtYXRvbG9neSwgQ2hp
-bmVzZSBQTEEgR2VuZXJhbCBIb3NwaXRhbCwgQmVpamluZywgQ2hpbmEgKG1haW5sYW5kKS4mI3hE
-O0RlcGFydG1lbnQgb2YgRW1lcmdlbmN5IE1lZGljaW5lLCBDaGluZXNlIFBMQSBHZW5lcmFsIEhv
-c3BpdGFsLCBCZWlqaW5nLCBDaGluYSAobWFpbmxhbmQpLiYjeEQ7RGVwYXJ0bWVudCBvZiBIZW1h
-dG9sb2d5LCBDaGluYS1KYXBhbiBGcmllbmRzaGlwIEhvc3BpdGFsLCBIZXBpbmdsaSwgQmVpamlu
-ZywgQ2hpbmEgKG1haW5sYW5kKS4mI3hEO0RlcGFydG1lbnQgb2YgRWxlY3RyaWNhbCBhbmQgQ29t
-cHV0ZXIgRW5naW5lZXJpbmcsIEluZGlhbmEgVW5pdmVyc2l0eS1QdXJkdWUgVW5pdmVyc2l0eSBJ
-bmRpYW5hcG9saXMsIEluZGlhbmFwb2xpcywgSU4sIFVTQS48L2F1dGgtYWRkcmVzcz48dGl0bGVz
-Pjx0aXRsZT5Qcm9nbm9zdGljIFNpZ25pZmljYW5jZSBvZiBNaXhlZC1MaW5lYWdlIExldWtlbWlh
-IChNTEwpIEdlbmUgRGV0ZWN0ZWQgYnkgUmVhbC1UaW1lIEZsdW9yZXNjZW5jZSBRdWFudGl0YXRp
-dmUgUENSIEFzc2F5IGluIEFjdXRlIE15ZWxvaWQgTGV1a2VtaWE8L3RpdGxlPjxzZWNvbmRhcnkt
-dGl0bGU+TWVkIFNjaSBNb25pdDwvc2Vjb25kYXJ5LXRpdGxlPjwvdGl0bGVzPjxwZXJpb2RpY2Fs
-PjxmdWxsLXRpdGxlPk1lZCBTY2kgTW9uaXQ8L2Z1bGwtdGl0bGU+PC9wZXJpb2RpY2FsPjxwYWdl
-cz4zMDA5LTE3PC9wYWdlcz48dm9sdW1lPjIyPC92b2x1bWU+PGVkaXRpb24+MjAxNi8wOC8yNzwv
-ZWRpdGlvbj48a2V5d29yZHM+PGtleXdvcmQ+QWRvbGVzY2VudDwva2V5d29yZD48a2V5d29yZD5B
-ZHVsdDwva2V5d29yZD48a2V5d29yZD5BZ2VkPC9rZXl3b3JkPjxrZXl3b3JkPkRpc2Vhc2UtRnJl
-ZSBTdXJ2aXZhbDwva2V5d29yZD48a2V5d29yZD5GZW1hbGU8L2tleXdvcmQ+PGtleXdvcmQ+Rmx1
-b3Jlc2NlbmNlPC9rZXl3b3JkPjxrZXl3b3JkPkhlbWF0b3BvaWV0aWMgU3RlbSBDZWxsIFRyYW5z
-cGxhbnRhdGlvbi9tZXRob2RzPC9rZXl3b3JkPjxrZXl3b3JkPkhpc3RvbmUtTHlzaW5lIE4tTWV0
-aHlsdHJhbnNmZXJhc2UvYmlvc3ludGhlc2lzLypnZW5ldGljczwva2V5d29yZD48a2V5d29yZD5I
-dW1hbnM8L2tleXdvcmQ+PGtleXdvcmQ+TGV1a2VtaWEsIE15ZWxvaWQsIEFjdXRlL2Vuenltb2xv
-Z3kvKmdlbmV0aWNzL21ldGFib2xpc20vdGhlcmFweTwva2V5d29yZD48a2V5d29yZD5NYWxlPC9r
-ZXl3b3JkPjxrZXl3b3JkPk1pZGRsZSBBZ2VkPC9rZXl3b3JkPjxrZXl3b3JkPk15ZWxvaWQtTHlt
-cGhvaWQgTGV1a2VtaWEgUHJvdGVpbi9iaW9zeW50aGVzaXMvKmdlbmV0aWNzPC9rZXl3b3JkPjxr
-ZXl3b3JkPk5lb3BsYXNtLCBSZXNpZHVhbDwva2V5d29yZD48a2V5d29yZD5Qcm9nbm9zaXM8L2tl
-eXdvcmQ+PGtleXdvcmQ+UmVhbC1UaW1lIFBvbHltZXJhc2UgQ2hhaW4gUmVhY3Rpb24vbWV0aG9k
-czwva2V5d29yZD48a2V5d29yZD5SZWN1cnJlbmNlPC9rZXl3b3JkPjxrZXl3b3JkPlRyYW5zY3Jp
-cHRvbWU8L2tleXdvcmQ+PC9rZXl3b3Jkcz48ZGF0ZXM+PHllYXI+MjAxNjwveWVhcj48cHViLWRh
-dGVzPjxkYXRlPkF1ZyAyNjwvZGF0ZT48L3B1Yi1kYXRlcz48L2RhdGVzPjxpc2JuPjE2NDMtMzc1
-MCAoRWxlY3Ryb25pYykmI3hEOzEyMzQtMTAxMCAoUHJpbnQpJiN4RDsxMjM0LTEwMTAgKExpbmtp
-bmcpPC9pc2JuPjxhY2Nlc3Npb24tbnVtPjI3NTYxNDE0PC9hY2Nlc3Npb24tbnVtPjx1cmxzPjxy
-ZWxhdGVkLXVybHM+PHVybD5odHRwczovL3d3dy5uY2JpLm5sbS5uaWguZ292L3B1Ym1lZC8yNzU2
-MTQxNDwvdXJsPjwvcmVsYXRlZC11cmxzPjwvdXJscz48Y3VzdG9tMj5QTUM1MDEyNDYxPC9jdXN0
-b20yPjxlbGVjdHJvbmljLXJlc291cmNlLW51bT4xMC4xMjY1OS9tc20uOTAwNDI5PC9lbGVjdHJv
-bmljLXJlc291cmNlLW51bT48L3JlY29yZD48L0NpdGU+PC9FbmROb3RlPgB=
+b250cmlidXRvcnM+PGF1dGhvcnM+PGF1dGhvcj5Mb28sIFMuPC9hdXRob3I+PGF1dGhvcj5Qb3R0
+ZXIsIE4uPC9hdXRob3I+PGF1dGhvcj5JdmV5LCBBLjwvYXV0aG9yPjxhdXRob3I+TyZhcG9zO05p
+b25zLCBKLjwvYXV0aG9yPjxhdXRob3I+TW9vbiwgUi48L2F1dGhvcj48YXV0aG9yPkpvdmFub3Zp
+YywgSi48L2F1dGhvcj48YXV0aG9yPkZvbmcsIEMuIFkuPC9hdXRob3I+PGF1dGhvcj5BbnN0ZWUs
+IE4uIFMuPC9hdXRob3I+PGF1dGhvcj5UaW9uZywgSS4gUy48L2F1dGhvcj48YXV0aG9yPk90aG1h
+biwgSi48L2F1dGhvcj48YXV0aG9yPkNodWEsIEMuIEMuPC9hdXRob3I+PGF1dGhvcj5SZW5zaGF3
+LCBILjwvYXV0aG9yPjxhdXRob3I+QmFrZXIsIFIuPC9hdXRob3I+PGF1dGhvcj5GbGVtaW5nLCBT
+LjwvYXV0aG9yPjxhdXRob3I+UnVzc2VsbCwgTi4gSC48L2F1dGhvcj48YXV0aG9yPlJpdGNoaWUs
+IEQuPC9hdXRob3I+PGF1dGhvcj5CYWplbCwgQS48L2F1dGhvcj48YXV0aG9yPkhvdSwgSC4gQS48
+L2F1dGhvcj48YXV0aG9yPkRpbGxvbiwgUi48L2F1dGhvcj48YXV0aG9yPldlaSwgQS4gSC48L2F1
+dGhvcj48L2F1dGhvcnM+PC9jb250cmlidXRvcnM+PGF1dGgtYWRkcmVzcz5EZXBhcnRtZW50IG9m
+IEhhZW1hdG9sb2d5LCBQZXRlciBNYWNDYWxsdW0gQ2FuY2VyIENlbnRyZSBhbmQgUm95YWwgTWVs
+Ym91cm5lIEhvc3BpdGFsIGFuZCBVbml2ZXJzaXR5IG9mIE1lbGJvdXJuZSwgTWVsYm91cm5lLCBB
+dXN0cmFsaWEuJiN4RDtUaGUgV2FsdGVyIGFuZCBFbGl6YSBIYWxsIEluc3RpdHV0ZSBvZiBNZWRp
+Y2FsIFJlc2VhcmNoLCBNZWxib3VybmUsIEF1c3RyYWxpYS4mI3hEO0RlcGFydG1lbnQgb2YgTWVk
+aWNhbCBCaW9sb2d5LCBVbml2ZXJzaXR5IG9mIE1lbGJvdXJuZSwgTWVsYm91cm5lLCBBdXN0cmFs
+aWEuJiN4RDtEZXBhcnRtZW50IG9mIE1lZGljYWwgYW5kIE1vbGVjdWxhciBHZW5ldGljcywgS2lu
+ZyZhcG9zO3MgQ29sbGVnZSBMb25kb24sIExvbmRvbiwgVW5pdGVkIEtpbmdkb20uJiN4RDtNb2xl
+Y3VsYXIgUGF0aG9sb2d5LCBUaGUgQWxmcmVkIEhvc3BpdGFsLCBNZWxib3VybmUsIEF1c3RyYWxp
+YS4mI3hEO0RlcGFydG1lbnQgb2YgSGFlbWF0b2xvZ3ksIFVuaXZlcnNpdHkgQ29sbGVnZSBMb25k
+b24gTkhTIEZvdW5kYXRpb24gVHJ1c3QsIExvbmRvbiwgVW5pdGVkIEtpbmdkb20uJiN4RDtTcGVj
+aWFsaXN0IEludGVncmF0ZWQgSGFlbWF0b2xvZ3kgTWFsaWduYW5jeSBEaWFnbm9zdGljIFNlcnZp
+Y2UsIEhlYWx0aCBTZXJ2aWNlcyBMYWJvcmF0b3JpZXMsIFVuaXZlcnNpdHkgQ29sbGVnZSBMb25k
+b24gSG9zcGl0YWxzIE5IUyBGb3VuZGF0aW9uIFRydXN0LCBVbml2ZXJzaXR5IENvbGxlZ2UgTG9u
+ZG9uLCBMb25kb24sIFVuaXRlZCBLaW5nZG9tLiYjeEQ7RGVwYXJ0bWVudCBvZiBIYWVtYXRvbG9n
+eSwgQXVzdGluIEhvc3BpdGFsLCBNZWxib3VybmUsIEF1c3RyYWxpYS4mI3hEO1NpciBQZXRlciBN
+YWNDYWxsdW0gRGVwYXJ0bWVudCBvZiBPbmNvbG9neSwgVGhlIFVuaXZlcnNpdHkgb2YgTWVsYm91
+cm5lLCBNZWxib3VybmUsIEF1c3RyYWxpYS4mI3hEO0d1eSZhcG9zO3MgYW5kIFN0IFRob21hcyZh
+cG9zOyBOSFMgRm91bmRhdGlvbiBUcnVzdCwgTG9uZG9uLCBVbml0ZWQgS2luZ2RvbS4mI3hEO0Rl
+cGFydG1lbnQgb2YgSGFlbWF0b2xvZ3ksIE1vbmFzaCBIZWFsdGgsIENsYXl0b24sIEF1c3RyYWxp
+YS4mI3hEO0RlcGFydG1lbnQgb2YgSGFlbWF0b2xvZ3ksIFRoZSBBbGZyZWQgSG9zcGl0YWwgYW5k
+IE1vbmFzaCBVbml2ZXJzaXR5LCBNZWxib3VybmUsIEF1c3RyYWxpYS4mI3hEO0RlcGFydG1lbnQg
+b2YgTWVkaWNpbmUsIFVuaXZlcnNpdHkgb2YgTWVsYm91cm5lLCBNZWxib3VybmUsIEF1c3RyYWxp
+YS4mI3hEO0RpdmlzaW9uIG9mIEhlbWF0b2xvZ3kgYW5kIERpdmlzaW9uIG9mIEdlbmVyYWwgTWVk
+aWNpbmUsIERlcGFydG1lbnQgb2YgSW50ZXJuYWwgTWVkaWNpbmUsIE5hdGlvbmFsIFRhaXdhbiBV
+bml2ZXJzaXR5IEhvc3BpdGFsLCBUYWlwZWkgQ2l0eSwgVGFpd2FuLjwvYXV0aC1hZGRyZXNzPjx0
+aXRsZXM+PHRpdGxlPlByZXRyYW5zcGxhbnQgTVJEIGRldGVjdGlvbiBvZiBmdXNpb24gdHJhbnNj
+cmlwdHMgaXMgc3Ryb25nbHkgcHJvZ25vc3RpYyBpbiBLTVQyQS1yZWFycmFuZ2VkIGFjdXRlIG15
+ZWxvaWQgbGV1a2VtaWE8L3RpdGxlPjxzZWNvbmRhcnktdGl0bGU+Qmxvb2Q8L3NlY29uZGFyeS10
+aXRsZT48L3RpdGxlcz48cGVyaW9kaWNhbD48ZnVsbC10aXRsZT5CbG9vZDwvZnVsbC10aXRsZT48
+L3BlcmlvZGljYWw+PHBhZ2VzPjI1NTQtMjU1NzwvcGFnZXM+PHZvbHVtZT4xNDQ8L3ZvbHVtZT48
+bnVtYmVyPjI0PC9udW1iZXI+PGVkaXRpb24+MjAyNC8wOS8yNDwvZWRpdGlvbj48a2V5d29yZHM+
+PGtleXdvcmQ+SHVtYW5zPC9rZXl3b3JkPjxrZXl3b3JkPipNeWVsb2lkLUx5bXBob2lkIExldWtl
+bWlhIFByb3RlaW4vZ2VuZXRpY3M8L2tleXdvcmQ+PGtleXdvcmQ+Kk5lb3BsYXNtLCBSZXNpZHVh
+bC9kaWFnbm9zaXMvZ2VuZXRpY3M8L2tleXdvcmQ+PGtleXdvcmQ+Kkhpc3RvbmUtTHlzaW5lIE4t
+TWV0aHlsdHJhbnNmZXJhc2UvZ2VuZXRpY3M8L2tleXdvcmQ+PGtleXdvcmQ+KkxldWtlbWlhLCBN
+eWVsb2lkLCBBY3V0ZS9nZW5ldGljcy9tb3J0YWxpdHkvZGlhZ25vc2lzPC9rZXl3b3JkPjxrZXl3
+b3JkPlByb2dub3Npczwva2V5d29yZD48a2V5d29yZD5NYWxlPC9rZXl3b3JkPjxrZXl3b3JkPk1p
+ZGRsZSBBZ2VkPC9rZXl3b3JkPjxrZXl3b3JkPkZlbWFsZTwva2V5d29yZD48a2V5d29yZD5BZHVs
+dDwva2V5d29yZD48a2V5d29yZD5HZW5lIFJlYXJyYW5nZW1lbnQ8L2tleXdvcmQ+PGtleXdvcmQ+
+QWdlZDwva2V5d29yZD48a2V5d29yZD5IZW1hdG9wb2lldGljIFN0ZW0gQ2VsbCBUcmFuc3BsYW50
+YXRpb248L2tleXdvcmQ+PGtleXdvcmQ+T25jb2dlbmUgUHJvdGVpbnMsIEZ1c2lvbi9nZW5ldGlj
+czwva2V5d29yZD48a2V5d29yZD5Zb3VuZyBBZHVsdDwva2V5d29yZD48a2V5d29yZD5BZG9sZXNj
+ZW50PC9rZXl3b3JkPjwva2V5d29yZHM+PGRhdGVzPjx5ZWFyPjIwMjQ8L3llYXI+PHB1Yi1kYXRl
+cz48ZGF0ZT5EZWMgMTI8L2RhdGU+PC9wdWItZGF0ZXM+PC9kYXRlcz48aXNibj4xNTI4LTAwMjAg
+KEVsZWN0cm9uaWMpJiN4RDswMDA2LTQ5NzEgKExpbmtpbmcpPC9pc2JuPjxhY2Nlc3Npb24tbnVt
+PjM5MzE2NjQ2PC9hY2Nlc3Npb24tbnVtPjx1cmxzPjxyZWxhdGVkLXVybHM+PHVybD5odHRwczov
+L3d3dy5uY2JpLm5sbS5uaWguZ292L3B1Ym1lZC8zOTMxNjY0NjwvdXJsPjx1cmw+aHR0cHM6Ly9h
+c2hwdWJsaWNhdGlvbnMub3JnL2Jsb29kL2FydGljbGUtYWJzdHJhY3QvMTQ0LzI0LzI1NTQvNTE3
+OTU1L1ByZXRyYW5zcGxhbnQtTVJELWRldGVjdGlvbi1vZi1mdXNpb24tdHJhbnNjcmlwdHM/cmVk
+aXJlY3RlZEZyb209ZnVsbHRleHQ8L3VybD48L3JlbGF0ZWQtdXJscz48L3VybHM+PGVsZWN0cm9u
+aWMtcmVzb3VyY2UtbnVtPjEwLjExODIvYmxvb2QuMjAyNDAyNjYwNTwvZWxlY3Ryb25pYy1yZXNv
+dXJjZS1udW0+PC9yZWNvcmQ+PC9DaXRlPjwvRW5kTm90ZT4A
 </w:fldData>
               </w:fldChar>
             </w:r>
@@ -3279,103 +2891,75 @@
                 <w:rFonts w:cs="Calibri"/>
               </w:rPr>
               <w:fldChar w:fldCharType="begin">
-                <w:fldData xml:space="preserve">PEVuZE5vdGU+PENpdGU+PEF1dGhvcj5MaXU8L0F1dGhvcj48WWVhcj4yMDE0PC9ZZWFyPjxSZWNO
-dW0+MzY2MDwvUmVjTnVtPjxEaXNwbGF5VGV4dD48c3R5bGUgZmFjZT0ic3VwZXJzY3JpcHQiPjEz
-LDE0PC9zdHlsZT48L0Rpc3BsYXlUZXh0PjxyZWNvcmQ+PHJlYy1udW1iZXI+MzY2MDwvcmVjLW51
-bWJlcj48Zm9yZWlnbi1rZXlzPjxrZXkgYXBwPSJFTiIgZGItaWQ9IjVyNWZhdGU1dzI1ZTVpZTB6
-eDJ4cDB3dHJ4enMwd3Z4dGR4eCIgdGltZXN0YW1wPSIxNzEwMzUwNTkwIiBndWlkPSI4YTQ5NDhi
-Yi1jZWQ1LTQzYjctOTFlYi02ZjI2NWUxYTI5OTEiPjM2NjA8L2tleT48L2ZvcmVpZ24ta2V5cz48
-cmVmLXR5cGUgbmFtZT0iSm91cm5hbCBBcnRpY2xlIj4xNzwvcmVmLXR5cGU+PGNvbnRyaWJ1dG9y
-cz48YXV0aG9ycz48YXV0aG9yPkxpdSwgSi48L2F1dGhvcj48YXV0aG9yPldhbmcsIFkuPC9hdXRo
-b3I+PGF1dGhvcj5YdSwgTC4gUC48L2F1dGhvcj48YXV0aG9yPkxpdSwgRC4gSC48L2F1dGhvcj48
-YXV0aG9yPlFpbiwgWS4gWi48L2F1dGhvcj48YXV0aG9yPkNoYW5nLCBZLiBKLjwvYXV0aG9yPjxh
-dXRob3I+TGl1LCBLLiBZLjwvYXV0aG9yPjxhdXRob3I+SHVhbmcsIFguIEouPC9hdXRob3I+PC9h
-dXRob3JzPjwvY29udHJpYnV0b3JzPjxhdXRoLWFkZHJlc3M+UGVraW5nIFVuaXZlcnNpdHkgUGVv
-cGxlJmFwb3M7cyBIb3NwaXRhbCwgUGVraW5nIFVuaXZlcnNpdHkgb2YgSGVtYXRvbG9neSwgQmVp
-amluZyBLZXkgTGFib3JhdG9yeSBvZiBIZW1hdG9wb2lldGljIFN0ZW0gQ2VsbCBUcmFuc3BsYW50
-YXRpb24sIEJlaWppbmcsIENoaW5hLiYjeEQ7UGVraW5nIFVuaXZlcnNpdHkgUGVvcGxlJmFwb3M7
-cyBIb3NwaXRhbCwgUGVraW5nIFVuaXZlcnNpdHkgb2YgSGVtYXRvbG9neSwgQmVpamluZyBLZXkg
-TGFib3JhdG9yeSBvZiBIZW1hdG9wb2lldGljIFN0ZW0gQ2VsbCBUcmFuc3BsYW50YXRpb24sIEJl
-aWppbmcsIENoaW5hOyBQZWtpbmctVHNpbmdodWEgQ2VudGVyIGZvciBMaWZlIFNjaWVuY2VzLCBC
-ZWlqaW5nLCBDaGluYS4gRWxlY3Ryb25pYyBhZGRyZXNzOiBodWFuZ3hpYW9qdW5AYmptdS5lZHUu
-Y24uPC9hdXRoLWFkZHJlc3M+PHRpdGxlcz48dGl0bGU+TW9uaXRvcmluZyBtaXhlZCBsaW5lYWdl
-IGxldWtlbWlhIGV4cHJlc3Npb24gbWF5IGhlbHAgaWRlbnRpZnkgcGF0aWVudHMgd2l0aCBtaXhl
-ZCBsaW5lYWdlIGxldWtlbWlhLS1yZWFycmFuZ2VkIGFjdXRlIGxldWtlbWlhIHdobyBhcmUgYXQg
-aGlnaCByaXNrIG9mIHJlbGFwc2UgYWZ0ZXIgYWxsb2dlbmVpYyBoZW1hdG9wb2lldGljIHN0ZW0g
-Y2VsbCB0cmFuc3BsYW50YXRpb248L3RpdGxlPjxzZWNvbmRhcnktdGl0bGU+QmlvbCBCbG9vZCBN
-YXJyb3cgVHJhbnNwbGFudDwvc2Vjb25kYXJ5LXRpdGxlPjwvdGl0bGVzPjxwZXJpb2RpY2FsPjxm
-dWxsLXRpdGxlPkJpb2wgQmxvb2QgTWFycm93IFRyYW5zcGxhbnQ8L2Z1bGwtdGl0bGU+PC9wZXJp
-b2RpY2FsPjxwYWdlcz45MjktMzY8L3BhZ2VzPjx2b2x1bWU+MjA8L3ZvbHVtZT48bnVtYmVyPjc8
-L251bWJlcj48ZWRpdGlvbj4yMDE0LzAzLzE5PC9lZGl0aW9uPjxrZXl3b3Jkcz48a2V5d29yZD5B
-ZG9sZXNjZW50PC9rZXl3b3JkPjxrZXl3b3JkPkFkdWx0PC9rZXl3b3JkPjxrZXl3b3JkPkNoaWxk
-PC9rZXl3b3JkPjxrZXl3b3JkPkNoaWxkLCBQcmVzY2hvb2w8L2tleXdvcmQ+PGtleXdvcmQ+RmVt
-YWxlPC9rZXl3b3JkPjxrZXl3b3JkPkdlbmUgUmVhcnJhbmdlbWVudDwva2V5d29yZD48a2V5d29y
-ZD5IZW1hdG9wb2lldGljIFN0ZW0gQ2VsbCBUcmFuc3BsYW50YXRpb24vKm1ldGhvZHM8L2tleXdv
-cmQ+PGtleXdvcmQ+SGlzdG9uZS1MeXNpbmUgTi1NZXRoeWx0cmFuc2ZlcmFzZTwva2V5d29yZD48
-a2V5d29yZD5IdW1hbnM8L2tleXdvcmQ+PGtleXdvcmQ+TGV1a2VtaWEsIEJpcGhlbm90eXBpYywg
-QWN1dGUvZ2VuZXRpY3MvbWV0YWJvbGlzbS9wYXRob2xvZ3kvKnRoZXJhcHk8L2tleXdvcmQ+PGtl
-eXdvcmQ+TWFsZTwva2V5d29yZD48a2V5d29yZD5NaWRkbGUgQWdlZDwva2V5d29yZD48a2V5d29y
-ZD5NeWVsb2lkLUx5bXBob2lkIExldWtlbWlhIFByb3RlaW4vKmJpb3N5bnRoZXNpcy9nZW5ldGlj
-czwva2V5d29yZD48a2V5d29yZD5OZW9wbGFzbSBSZWN1cnJlbmNlLCBMb2NhbC9nZW5ldGljcy9t
-ZXRhYm9saXNtL3BhdGhvbG9neTwva2V5d29yZD48a2V5d29yZD5SaXNrIEZhY3RvcnM8L2tleXdv
-cmQ+PGtleXdvcmQ+VGlzc3VlIERvbm9yczwva2V5d29yZD48a2V5d29yZD5UcmFuc3BsYW50YXRp
-b24gQ29uZGl0aW9uaW5nL21ldGhvZHM8L2tleXdvcmQ+PGtleXdvcmQ+VHJhbnNwbGFudGF0aW9u
-LCBIb21vbG9nb3VzPC9rZXl3b3JkPjxrZXl3b3JkPllvdW5nIEFkdWx0PC9rZXl3b3JkPjxrZXl3
-b3JkPkFsbG9nZW5laWMgaGVtYXRvcG9pZXRpYyBzdGVtIGNlbGwgdHJhbnNwbGFudGF0aW9uPC9r
-ZXl3b3JkPjxrZXl3b3JkPk1pbmltYWwgcmVzaWR1YWwgZGlzZWFzZTwva2V5d29yZD48a2V5d29y
-ZD5NaXhlZCBsaW5lYWdlIGxldWtlbWlhIChNTEwpIGFjdXRlIGxldWtlbWlhPC9rZXl3b3JkPjwv
-a2V5d29yZHM+PGRhdGVzPjx5ZWFyPjIwMTQ8L3llYXI+PHB1Yi1kYXRlcz48ZGF0ZT5KdWw8L2Rh
-dGU+PC9wdWItZGF0ZXM+PC9kYXRlcz48aXNibj4xNTIzLTY1MzYgKEVsZWN0cm9uaWMpJiN4RDsx
-MDgzLTg3OTEgKExpbmtpbmcpPC9pc2JuPjxhY2Nlc3Npb24tbnVtPjI0NjMxNzQwPC9hY2Nlc3Np
-b24tbnVtPjx1cmxzPjxyZWxhdGVkLXVybHM+PHVybD5odHRwczovL3d3dy5uY2JpLm5sbS5uaWgu
-Z292L3B1Ym1lZC8yNDYzMTc0MDwvdXJsPjwvcmVsYXRlZC11cmxzPjwvdXJscz48ZWxlY3Ryb25p
-Yy1yZXNvdXJjZS1udW0+MTAuMTAxNi9qLmJibXQuMjAxNC4wMy4wMDg8L2VsZWN0cm9uaWMtcmVz
-b3VyY2UtbnVtPjwvcmVjb3JkPjwvQ2l0ZT48Q2l0ZT48QXV0aG9yPkh1YW5nPC9BdXRob3I+PFll
-YXI+MjAxNjwvWWVhcj48UmVjTnVtPjM2NjE8L1JlY051bT48cmVjb3JkPjxyZWMtbnVtYmVyPjM2
-NjE8L3JlYy1udW1iZXI+PGZvcmVpZ24ta2V5cz48a2V5IGFwcD0iRU4iIGRiLWlkPSI1cjVmYXRl
-NXcyNWU1aWUwengyeHAwd3RyeHpzMHd2eHRkeHgiIHRpbWVzdGFtcD0iMTcxMDM1MDcxNCIgZ3Vp
-ZD0iMDJlNWMxZWUtOTgzNy00YjBiLThhZDMtMTgzZjI5OGVkZTI2Ij4zNjYxPC9rZXk+PC9mb3Jl
+                <w:fldData xml:space="preserve">PEVuZE5vdGU+PENpdGU+PEF1dGhvcj5Mb288L0F1dGhvcj48WWVhcj4yMDI0PC9ZZWFyPjxSZWNO
+dW0+Mzg0NDwvUmVjTnVtPjxEaXNwbGF5VGV4dD48c3R5bGUgZmFjZT0ic3VwZXJzY3JpcHQiPjEz
+PC9zdHlsZT48L0Rpc3BsYXlUZXh0PjxyZWNvcmQ+PHJlYy1udW1iZXI+Mzg0NDwvcmVjLW51bWJl
+cj48Zm9yZWlnbi1rZXlzPjxrZXkgYXBwPSJFTiIgZGItaWQ9IjVyNWZhdGU1dzI1ZTVpZTB6eDJ4
+cDB3dHJ4enMwd3Z4dGR4eCIgdGltZXN0YW1wPSIxNzQxMTMxOTYyIj4zODQ0PC9rZXk+PC9mb3Jl
 aWduLWtleXM+PHJlZi10eXBlIG5hbWU9IkpvdXJuYWwgQXJ0aWNsZSI+MTc8L3JlZi10eXBlPjxj
-b250cmlidXRvcnM+PGF1dGhvcnM+PGF1dGhvcj5IdWFuZywgUy48L2F1dGhvcj48YXV0aG9yPllh
-bmcsIEguPC9hdXRob3I+PGF1dGhvcj5MaSwgWS48L2F1dGhvcj48YXV0aG9yPkZlbmcsIEMuPC9h
-dXRob3I+PGF1dGhvcj5HYW8sIEwuPC9hdXRob3I+PGF1dGhvcj5DaGVuLCBHLiBGLjwvYXV0aG9y
-PjxhdXRob3I+R2FvLCBILiBILjwvYXV0aG9yPjxhdXRob3I+SHVhbmcsIFouPC9hdXRob3I+PGF1
-dGhvcj5MaSwgWS4gSC48L2F1dGhvcj48YXV0aG9yPll1LCBMLjwvYXV0aG9yPjwvYXV0aG9ycz48
-L2NvbnRyaWJ1dG9ycz48YXV0aC1hZGRyZXNzPkRlcGFydG1lbnQgb2YgSGVtYXRvbG9neSwgQ2hp
-bmVzZSBQTEEgR2VuZXJhbCBIb3NwaXRhbCwgQmVpamluZywgQ2hpbmEgKG1haW5sYW5kKS4mI3hE
-O0RlcGFydG1lbnQgb2YgRW1lcmdlbmN5IE1lZGljaW5lLCBDaGluZXNlIFBMQSBHZW5lcmFsIEhv
-c3BpdGFsLCBCZWlqaW5nLCBDaGluYSAobWFpbmxhbmQpLiYjeEQ7RGVwYXJ0bWVudCBvZiBIZW1h
-dG9sb2d5LCBDaGluYS1KYXBhbiBGcmllbmRzaGlwIEhvc3BpdGFsLCBIZXBpbmdsaSwgQmVpamlu
-ZywgQ2hpbmEgKG1haW5sYW5kKS4mI3hEO0RlcGFydG1lbnQgb2YgRWxlY3RyaWNhbCBhbmQgQ29t
-cHV0ZXIgRW5naW5lZXJpbmcsIEluZGlhbmEgVW5pdmVyc2l0eS1QdXJkdWUgVW5pdmVyc2l0eSBJ
-bmRpYW5hcG9saXMsIEluZGlhbmFwb2xpcywgSU4sIFVTQS48L2F1dGgtYWRkcmVzcz48dGl0bGVz
-Pjx0aXRsZT5Qcm9nbm9zdGljIFNpZ25pZmljYW5jZSBvZiBNaXhlZC1MaW5lYWdlIExldWtlbWlh
-IChNTEwpIEdlbmUgRGV0ZWN0ZWQgYnkgUmVhbC1UaW1lIEZsdW9yZXNjZW5jZSBRdWFudGl0YXRp
-dmUgUENSIEFzc2F5IGluIEFjdXRlIE15ZWxvaWQgTGV1a2VtaWE8L3RpdGxlPjxzZWNvbmRhcnkt
-dGl0bGU+TWVkIFNjaSBNb25pdDwvc2Vjb25kYXJ5LXRpdGxlPjwvdGl0bGVzPjxwZXJpb2RpY2Fs
-PjxmdWxsLXRpdGxlPk1lZCBTY2kgTW9uaXQ8L2Z1bGwtdGl0bGU+PC9wZXJpb2RpY2FsPjxwYWdl
-cz4zMDA5LTE3PC9wYWdlcz48dm9sdW1lPjIyPC92b2x1bWU+PGVkaXRpb24+MjAxNi8wOC8yNzwv
-ZWRpdGlvbj48a2V5d29yZHM+PGtleXdvcmQ+QWRvbGVzY2VudDwva2V5d29yZD48a2V5d29yZD5B
-ZHVsdDwva2V5d29yZD48a2V5d29yZD5BZ2VkPC9rZXl3b3JkPjxrZXl3b3JkPkRpc2Vhc2UtRnJl
-ZSBTdXJ2aXZhbDwva2V5d29yZD48a2V5d29yZD5GZW1hbGU8L2tleXdvcmQ+PGtleXdvcmQ+Rmx1
-b3Jlc2NlbmNlPC9rZXl3b3JkPjxrZXl3b3JkPkhlbWF0b3BvaWV0aWMgU3RlbSBDZWxsIFRyYW5z
-cGxhbnRhdGlvbi9tZXRob2RzPC9rZXl3b3JkPjxrZXl3b3JkPkhpc3RvbmUtTHlzaW5lIE4tTWV0
-aHlsdHJhbnNmZXJhc2UvYmlvc3ludGhlc2lzLypnZW5ldGljczwva2V5d29yZD48a2V5d29yZD5I
-dW1hbnM8L2tleXdvcmQ+PGtleXdvcmQ+TGV1a2VtaWEsIE15ZWxvaWQsIEFjdXRlL2Vuenltb2xv
-Z3kvKmdlbmV0aWNzL21ldGFib2xpc20vdGhlcmFweTwva2V5d29yZD48a2V5d29yZD5NYWxlPC9r
-ZXl3b3JkPjxrZXl3b3JkPk1pZGRsZSBBZ2VkPC9rZXl3b3JkPjxrZXl3b3JkPk15ZWxvaWQtTHlt
-cGhvaWQgTGV1a2VtaWEgUHJvdGVpbi9iaW9zeW50aGVzaXMvKmdlbmV0aWNzPC9rZXl3b3JkPjxr
-ZXl3b3JkPk5lb3BsYXNtLCBSZXNpZHVhbDwva2V5d29yZD48a2V5d29yZD5Qcm9nbm9zaXM8L2tl
-eXdvcmQ+PGtleXdvcmQ+UmVhbC1UaW1lIFBvbHltZXJhc2UgQ2hhaW4gUmVhY3Rpb24vbWV0aG9k
-czwva2V5d29yZD48a2V5d29yZD5SZWN1cnJlbmNlPC9rZXl3b3JkPjxrZXl3b3JkPlRyYW5zY3Jp
-cHRvbWU8L2tleXdvcmQ+PC9rZXl3b3Jkcz48ZGF0ZXM+PHllYXI+MjAxNjwveWVhcj48cHViLWRh
-dGVzPjxkYXRlPkF1ZyAyNjwvZGF0ZT48L3B1Yi1kYXRlcz48L2RhdGVzPjxpc2JuPjE2NDMtMzc1
-MCAoRWxlY3Ryb25pYykmI3hEOzEyMzQtMTAxMCAoUHJpbnQpJiN4RDsxMjM0LTEwMTAgKExpbmtp
-bmcpPC9pc2JuPjxhY2Nlc3Npb24tbnVtPjI3NTYxNDE0PC9hY2Nlc3Npb24tbnVtPjx1cmxzPjxy
-ZWxhdGVkLXVybHM+PHVybD5odHRwczovL3d3dy5uY2JpLm5sbS5uaWguZ292L3B1Ym1lZC8yNzU2
-MTQxNDwvdXJsPjwvcmVsYXRlZC11cmxzPjwvdXJscz48Y3VzdG9tMj5QTUM1MDEyNDYxPC9jdXN0
-b20yPjxlbGVjdHJvbmljLXJlc291cmNlLW51bT4xMC4xMjY1OS9tc20uOTAwNDI5PC9lbGVjdHJv
-bmljLXJlc291cmNlLW51bT48L3JlY29yZD48L0NpdGU+PC9FbmROb3RlPgB=
+b250cmlidXRvcnM+PGF1dGhvcnM+PGF1dGhvcj5Mb28sIFMuPC9hdXRob3I+PGF1dGhvcj5Qb3R0
+ZXIsIE4uPC9hdXRob3I+PGF1dGhvcj5JdmV5LCBBLjwvYXV0aG9yPjxhdXRob3I+TyZhcG9zO05p
+b25zLCBKLjwvYXV0aG9yPjxhdXRob3I+TW9vbiwgUi48L2F1dGhvcj48YXV0aG9yPkpvdmFub3Zp
+YywgSi48L2F1dGhvcj48YXV0aG9yPkZvbmcsIEMuIFkuPC9hdXRob3I+PGF1dGhvcj5BbnN0ZWUs
+IE4uIFMuPC9hdXRob3I+PGF1dGhvcj5UaW9uZywgSS4gUy48L2F1dGhvcj48YXV0aG9yPk90aG1h
+biwgSi48L2F1dGhvcj48YXV0aG9yPkNodWEsIEMuIEMuPC9hdXRob3I+PGF1dGhvcj5SZW5zaGF3
+LCBILjwvYXV0aG9yPjxhdXRob3I+QmFrZXIsIFIuPC9hdXRob3I+PGF1dGhvcj5GbGVtaW5nLCBT
+LjwvYXV0aG9yPjxhdXRob3I+UnVzc2VsbCwgTi4gSC48L2F1dGhvcj48YXV0aG9yPlJpdGNoaWUs
+IEQuPC9hdXRob3I+PGF1dGhvcj5CYWplbCwgQS48L2F1dGhvcj48YXV0aG9yPkhvdSwgSC4gQS48
+L2F1dGhvcj48YXV0aG9yPkRpbGxvbiwgUi48L2F1dGhvcj48YXV0aG9yPldlaSwgQS4gSC48L2F1
+dGhvcj48L2F1dGhvcnM+PC9jb250cmlidXRvcnM+PGF1dGgtYWRkcmVzcz5EZXBhcnRtZW50IG9m
+IEhhZW1hdG9sb2d5LCBQZXRlciBNYWNDYWxsdW0gQ2FuY2VyIENlbnRyZSBhbmQgUm95YWwgTWVs
+Ym91cm5lIEhvc3BpdGFsIGFuZCBVbml2ZXJzaXR5IG9mIE1lbGJvdXJuZSwgTWVsYm91cm5lLCBB
+dXN0cmFsaWEuJiN4RDtUaGUgV2FsdGVyIGFuZCBFbGl6YSBIYWxsIEluc3RpdHV0ZSBvZiBNZWRp
+Y2FsIFJlc2VhcmNoLCBNZWxib3VybmUsIEF1c3RyYWxpYS4mI3hEO0RlcGFydG1lbnQgb2YgTWVk
+aWNhbCBCaW9sb2d5LCBVbml2ZXJzaXR5IG9mIE1lbGJvdXJuZSwgTWVsYm91cm5lLCBBdXN0cmFs
+aWEuJiN4RDtEZXBhcnRtZW50IG9mIE1lZGljYWwgYW5kIE1vbGVjdWxhciBHZW5ldGljcywgS2lu
+ZyZhcG9zO3MgQ29sbGVnZSBMb25kb24sIExvbmRvbiwgVW5pdGVkIEtpbmdkb20uJiN4RDtNb2xl
+Y3VsYXIgUGF0aG9sb2d5LCBUaGUgQWxmcmVkIEhvc3BpdGFsLCBNZWxib3VybmUsIEF1c3RyYWxp
+YS4mI3hEO0RlcGFydG1lbnQgb2YgSGFlbWF0b2xvZ3ksIFVuaXZlcnNpdHkgQ29sbGVnZSBMb25k
+b24gTkhTIEZvdW5kYXRpb24gVHJ1c3QsIExvbmRvbiwgVW5pdGVkIEtpbmdkb20uJiN4RDtTcGVj
+aWFsaXN0IEludGVncmF0ZWQgSGFlbWF0b2xvZ3kgTWFsaWduYW5jeSBEaWFnbm9zdGljIFNlcnZp
+Y2UsIEhlYWx0aCBTZXJ2aWNlcyBMYWJvcmF0b3JpZXMsIFVuaXZlcnNpdHkgQ29sbGVnZSBMb25k
+b24gSG9zcGl0YWxzIE5IUyBGb3VuZGF0aW9uIFRydXN0LCBVbml2ZXJzaXR5IENvbGxlZ2UgTG9u
+ZG9uLCBMb25kb24sIFVuaXRlZCBLaW5nZG9tLiYjeEQ7RGVwYXJ0bWVudCBvZiBIYWVtYXRvbG9n
+eSwgQXVzdGluIEhvc3BpdGFsLCBNZWxib3VybmUsIEF1c3RyYWxpYS4mI3hEO1NpciBQZXRlciBN
+YWNDYWxsdW0gRGVwYXJ0bWVudCBvZiBPbmNvbG9neSwgVGhlIFVuaXZlcnNpdHkgb2YgTWVsYm91
+cm5lLCBNZWxib3VybmUsIEF1c3RyYWxpYS4mI3hEO0d1eSZhcG9zO3MgYW5kIFN0IFRob21hcyZh
+cG9zOyBOSFMgRm91bmRhdGlvbiBUcnVzdCwgTG9uZG9uLCBVbml0ZWQgS2luZ2RvbS4mI3hEO0Rl
+cGFydG1lbnQgb2YgSGFlbWF0b2xvZ3ksIE1vbmFzaCBIZWFsdGgsIENsYXl0b24sIEF1c3RyYWxp
+YS4mI3hEO0RlcGFydG1lbnQgb2YgSGFlbWF0b2xvZ3ksIFRoZSBBbGZyZWQgSG9zcGl0YWwgYW5k
+IE1vbmFzaCBVbml2ZXJzaXR5LCBNZWxib3VybmUsIEF1c3RyYWxpYS4mI3hEO0RlcGFydG1lbnQg
+b2YgTWVkaWNpbmUsIFVuaXZlcnNpdHkgb2YgTWVsYm91cm5lLCBNZWxib3VybmUsIEF1c3RyYWxp
+YS4mI3hEO0RpdmlzaW9uIG9mIEhlbWF0b2xvZ3kgYW5kIERpdmlzaW9uIG9mIEdlbmVyYWwgTWVk
+aWNpbmUsIERlcGFydG1lbnQgb2YgSW50ZXJuYWwgTWVkaWNpbmUsIE5hdGlvbmFsIFRhaXdhbiBV
+bml2ZXJzaXR5IEhvc3BpdGFsLCBUYWlwZWkgQ2l0eSwgVGFpd2FuLjwvYXV0aC1hZGRyZXNzPjx0
+aXRsZXM+PHRpdGxlPlByZXRyYW5zcGxhbnQgTVJEIGRldGVjdGlvbiBvZiBmdXNpb24gdHJhbnNj
+cmlwdHMgaXMgc3Ryb25nbHkgcHJvZ25vc3RpYyBpbiBLTVQyQS1yZWFycmFuZ2VkIGFjdXRlIG15
+ZWxvaWQgbGV1a2VtaWE8L3RpdGxlPjxzZWNvbmRhcnktdGl0bGU+Qmxvb2Q8L3NlY29uZGFyeS10
+aXRsZT48L3RpdGxlcz48cGVyaW9kaWNhbD48ZnVsbC10aXRsZT5CbG9vZDwvZnVsbC10aXRsZT48
+L3BlcmlvZGljYWw+PHBhZ2VzPjI1NTQtMjU1NzwvcGFnZXM+PHZvbHVtZT4xNDQ8L3ZvbHVtZT48
+bnVtYmVyPjI0PC9udW1iZXI+PGVkaXRpb24+MjAyNC8wOS8yNDwvZWRpdGlvbj48a2V5d29yZHM+
+PGtleXdvcmQ+SHVtYW5zPC9rZXl3b3JkPjxrZXl3b3JkPipNeWVsb2lkLUx5bXBob2lkIExldWtl
+bWlhIFByb3RlaW4vZ2VuZXRpY3M8L2tleXdvcmQ+PGtleXdvcmQ+Kk5lb3BsYXNtLCBSZXNpZHVh
+bC9kaWFnbm9zaXMvZ2VuZXRpY3M8L2tleXdvcmQ+PGtleXdvcmQ+Kkhpc3RvbmUtTHlzaW5lIE4t
+TWV0aHlsdHJhbnNmZXJhc2UvZ2VuZXRpY3M8L2tleXdvcmQ+PGtleXdvcmQ+KkxldWtlbWlhLCBN
+eWVsb2lkLCBBY3V0ZS9nZW5ldGljcy9tb3J0YWxpdHkvZGlhZ25vc2lzPC9rZXl3b3JkPjxrZXl3
+b3JkPlByb2dub3Npczwva2V5d29yZD48a2V5d29yZD5NYWxlPC9rZXl3b3JkPjxrZXl3b3JkPk1p
+ZGRsZSBBZ2VkPC9rZXl3b3JkPjxrZXl3b3JkPkZlbWFsZTwva2V5d29yZD48a2V5d29yZD5BZHVs
+dDwva2V5d29yZD48a2V5d29yZD5HZW5lIFJlYXJyYW5nZW1lbnQ8L2tleXdvcmQ+PGtleXdvcmQ+
+QWdlZDwva2V5d29yZD48a2V5d29yZD5IZW1hdG9wb2lldGljIFN0ZW0gQ2VsbCBUcmFuc3BsYW50
+YXRpb248L2tleXdvcmQ+PGtleXdvcmQ+T25jb2dlbmUgUHJvdGVpbnMsIEZ1c2lvbi9nZW5ldGlj
+czwva2V5d29yZD48a2V5d29yZD5Zb3VuZyBBZHVsdDwva2V5d29yZD48a2V5d29yZD5BZG9sZXNj
+ZW50PC9rZXl3b3JkPjwva2V5d29yZHM+PGRhdGVzPjx5ZWFyPjIwMjQ8L3llYXI+PHB1Yi1kYXRl
+cz48ZGF0ZT5EZWMgMTI8L2RhdGU+PC9wdWItZGF0ZXM+PC9kYXRlcz48aXNibj4xNTI4LTAwMjAg
+KEVsZWN0cm9uaWMpJiN4RDswMDA2LTQ5NzEgKExpbmtpbmcpPC9pc2JuPjxhY2Nlc3Npb24tbnVt
+PjM5MzE2NjQ2PC9hY2Nlc3Npb24tbnVtPjx1cmxzPjxyZWxhdGVkLXVybHM+PHVybD5odHRwczov
+L3d3dy5uY2JpLm5sbS5uaWguZ292L3B1Ym1lZC8zOTMxNjY0NjwvdXJsPjx1cmw+aHR0cHM6Ly9h
+c2hwdWJsaWNhdGlvbnMub3JnL2Jsb29kL2FydGljbGUtYWJzdHJhY3QvMTQ0LzI0LzI1NTQvNTE3
+OTU1L1ByZXRyYW5zcGxhbnQtTVJELWRldGVjdGlvbi1vZi1mdXNpb24tdHJhbnNjcmlwdHM/cmVk
+aXJlY3RlZEZyb209ZnVsbHRleHQ8L3VybD48L3JlbGF0ZWQtdXJscz48L3VybHM+PGVsZWN0cm9u
+aWMtcmVzb3VyY2UtbnVtPjEwLjExODIvYmxvb2QuMjAyNDAyNjYwNTwvZWxlY3Ryb25pYy1yZXNv
+dXJjZS1udW0+PC9yZWNvcmQ+PC9DaXRlPjwvRW5kTm90ZT4A
 </w:fldData>
               </w:fldChar>
             </w:r>
@@ -3400,11 +2984,6 @@
               <w:rPr>
                 <w:rFonts w:cs="Calibri"/>
               </w:rPr>
-            </w:r>
-            <w:r>
-              <w:rPr>
-                <w:rFonts w:cs="Calibri"/>
-              </w:rPr>
               <w:fldChar w:fldCharType="separate"/>
             </w:r>
             <w:r>
@@ -3412,7 +2991,7 @@
                 <w:rFonts w:cs="Calibri"/>
                 <w:vertAlign w:val="superscript"/>
               </w:rPr>
-              <w:t>13,14</w:t>
+              <w:t>13</w:t>
             </w:r>
             <w:r>
               <w:rPr>
@@ -3425,6 +3004,550 @@
                 <w:rFonts w:cs="Calibri"/>
               </w:rPr>
               <w:t>, but are complicated by variable breakpoints and multiple fusion partners.</w:t>
+            </w:r>
+          </w:p>
+          <w:p>
+            <w:pPr>
+              <w:pStyle w:val="CLIN3BULLETPOINTS"/>
+              <w:rPr>
+                <w:rFonts w:cs="Calibri"/>
+              </w:rPr>
+            </w:pPr>
+            <w:r>
+              <w:rPr>
+                <w:rFonts w:cs="Calibri"/>
+              </w:rPr>
+              <w:t xml:space="preserve">Mutations in </w:t>
+            </w:r>
+            <w:r>
+              <w:rPr>
+                <w:rFonts w:cs="Calibri"/>
+                <w:i/>
+                <w:iCs/>
+              </w:rPr>
+              <w:t>KRAS</w:t>
+            </w:r>
+            <w:r>
+              <w:rPr>
+                <w:rFonts w:cs="Calibri"/>
+              </w:rPr>
+              <w:t xml:space="preserve"> </w:t>
+            </w:r>
+            <w:r>
+              <w:rPr>
+                <w:rFonts w:cs="Calibri"/>
+              </w:rPr>
+              <w:t xml:space="preserve">(but not </w:t>
+            </w:r>
+            <w:r>
+              <w:rPr>
+                <w:rFonts w:cs="Calibri"/>
+                <w:i/>
+                <w:iCs/>
+              </w:rPr>
+              <w:t>NRAS</w:t>
+            </w:r>
+            <w:r>
+              <w:rPr>
+                <w:rFonts w:cs="Calibri"/>
+              </w:rPr>
+              <w:t xml:space="preserve">) </w:t>
+            </w:r>
+            <w:r>
+              <w:rPr>
+                <w:rFonts w:cs="Calibri"/>
+              </w:rPr>
+              <w:t>are</w:t>
+            </w:r>
+            <w:r>
+              <w:rPr>
+                <w:rFonts w:cs="Calibri"/>
+              </w:rPr>
+              <w:t xml:space="preserve"> associated with a dismal prognosis in patients with </w:t>
+            </w:r>
+            <w:r>
+              <w:rPr>
+                <w:rFonts w:cs="Calibri"/>
+                <w:i/>
+                <w:iCs/>
+              </w:rPr>
+              <w:t>KMT2</w:t>
+            </w:r>
+            <w:r>
+              <w:rPr>
+                <w:rFonts w:cs="Calibri"/>
+                <w:i/>
+                <w:iCs/>
+              </w:rPr>
+              <w:t>A</w:t>
+            </w:r>
+            <w:r>
+              <w:rPr>
+                <w:rFonts w:cs="Calibri"/>
+              </w:rPr>
+              <w:t>-rearranged AML</w:t>
+            </w:r>
+            <w:r>
+              <w:rPr>
+                <w:rFonts w:cs="Calibri"/>
+              </w:rPr>
+              <w:fldChar w:fldCharType="begin">
+                <w:fldData xml:space="preserve">PEVuZE5vdGU+PENpdGU+PEF1dGhvcj5IZXJuYW5kZXotU2FuY2hlejwvQXV0aG9yPjxZZWFyPjIw
+MjQ8L1llYXI+PFJlY051bT4zODQyPC9SZWNOdW0+PERpc3BsYXlUZXh0PjxzdHlsZSBmYWNlPSJz
+dXBlcnNjcmlwdCI+MTQsMTU8L3N0eWxlPjwvRGlzcGxheVRleHQ+PHJlY29yZD48cmVjLW51bWJl
+cj4zODQyPC9yZWMtbnVtYmVyPjxmb3JlaWduLWtleXM+PGtleSBhcHA9IkVOIiBkYi1pZD0iNXI1
+ZmF0ZTV3MjVlNWllMHp4MnhwMHd0cnh6czB3dnh0ZHh4IiB0aW1lc3RhbXA9IjE3NDEwODgwNjAi
+IGd1aWQ9ImIxNTFjMGY1LWU3YTEtNDBjYS1iYzJjLTMxODhiNTYwZWQ4YSI+Mzg0Mjwva2V5Pjwv
+Zm9yZWlnbi1rZXlzPjxyZWYtdHlwZSBuYW1lPSJKb3VybmFsIEFydGljbGUiPjE3PC9yZWYtdHlw
+ZT48Y29udHJpYnV0b3JzPjxhdXRob3JzPjxhdXRob3I+SGVybmFuZGV6LVNhbmNoZXosIEEuPC9h
+dXRob3I+PGF1dGhvcj5Hb256YWxleiwgVC48L2F1dGhvcj48YXV0aG9yPlNvYmFzLCBNLjwvYXV0
+aG9yPjxhdXRob3I+U3RyYW5nLCBFLjwvYXV0aG9yPjxhdXRob3I+Q2FzdGVsbGFuaSwgRy48L2F1
+dGhvcj48YXV0aG9yPkFiYWlnYXIsIE0uPC9hdXRob3I+PGF1dGhvcj5WYWxrLCBQLiBKLiBNLjwv
+YXV0aG9yPjxhdXRob3I+VmlsbGF2ZXJkZSBSYW1pcm8sIEEuPC9hdXRob3I+PGF1dGhvcj5CZW5u
+ZXIsIEEuPC9hdXRob3I+PGF1dGhvcj5NZXR6ZWxlciwgSy4gSC48L2F1dGhvcj48YXV0aG9yPkF6
+aWJlaXJvLCBSLjwvYXV0aG9yPjxhdXRob3I+VGV0dGVybywgSi4gTS48L2F1dGhvcj48YXV0aG9y
+Pk1hcnRpbmV6LUxvcGV6LCBKLjwvYXV0aG9yPjxhdXRob3I+UHJhdGNvcm9uYSwgTS48L2F1dGhv
+cj48YXV0aG9yPk1hcnRpbmV6IEVsaWNlZ3VpLCBKLjwvYXV0aG9yPjxhdXRob3I+TWlsbHMsIEsu
+IEkuPC9hdXRob3I+PGF1dGhvcj5UaGllZGUsIEMuPC9hdXRob3I+PGF1dGhvcj5TYW56LCBHLjwv
+YXV0aG9yPjxhdXRob3I+RG9obmVyLCBLLjwvYXV0aG9yPjxhdXRob3I+SGV1c2VyLCBNLjwvYXV0
+aG9yPjxhdXRob3I+SGFmZXJsYWNoLCBULjwvYXV0aG9yPjxhdXRob3I+VHVya2ksIEEuIFQuPC9h
+dXRob3I+PGF1dGhvcj5SZWluaGFyZHQsIEQuPC9hdXRob3I+PGF1dGhvcj5TY2h1bHplLVJhdGgs
+IFIuPC9hdXRob3I+PGF1dGhvcj5CYXJidXMsIE0uPC9hdXRob3I+PGF1dGhvcj5IZXJuYW5kZXot
+Uml2YXMsIEouIE0uPC9hdXRob3I+PGF1dGhvcj5IdW50bHksIEIuPC9hdXRob3I+PGF1dGhvcj5P
+c3NlbmtvcHBlbGUsIEcuPC9hdXRob3I+PGF1dGhvcj5Eb2huZXIsIEguPC9hdXRob3I+PGF1dGhv
+cj5CdWxsaW5nZXIsIEwuPC9hdXRob3I+PC9hdXRob3JzPjwvY29udHJpYnV0b3JzPjxhdXRoLWFk
+ZHJlc3M+SGVtYXRvbG9neSBEZXBhcnRtZW50LCBVbml2ZXJzaXR5IEhvc3BpdGFsIG9mIFNhbGFt
+YW5jYSwgU2FsYW1hbmNhLCBTcGFpbi4mI3hEO0luc3RpdHV0ZSBvZiBCaW9tZWRpY2FsIFJlc2Vh
+cmNoIG9mIFNhbGFtYW5jYSAoSUJTQUwpLCBTYWxhbWFuY2EsIFNwYWluLiYjeEQ7Q2FuY2VyIFJl
+c2VhcmNoIENlbnRlciBvZiBTYWxhbWFuY2EgKElCTUNDLCBVU0FMLUNTSUMpLCBTYWxhbWFuY2Es
+IFNwYWluLiYjeEQ7V3JvY2xhdyBNZWRpY2FsIFVuaXZlcnNpdHksIFdyb2NsYXcsIFBvbGFuZC4m
+I3hEO0NoYXJpdGUgVW5pdmVyc2l0YXRzbWVkaXppbiBCZXJsaW4sIEJlcmxpbiwgR2VybWFueS4m
+I3hEO0RJTUVTLCBVbml2ZXJzaXR5IG9mIEJvbG9nbmEsIEJvbG9nbmEsIEl0YWx5LiYjeEQ7RGVw
+YXJ0bWVudCBvZiBIZW1hdG9sb2d5LCBFcmFzbXVzIE1DIENhbmNlciBJbnN0aXR1dGUsIFVuaXZl
+cnNpdHkgTWVkaWNhbCBDZW50ZXIgUm90dGVyZGFtLCBSb3R0ZXJkYW0sIFRoZSBOZXRoZXJsYW5k
+cy4mI3hEO0RpdmlzaW9uIG9mIEJpb3N0YXRpc3RpY3MsIEdlcm1hbiBDYW5jZXIgUmVzZWFyY2gg
+Q2VudGVyIChES0ZaKSwgSGVpZGVsYmVyZywgR2VybWFueS4mI3hEO1VuaXZlcnNpdHkgb2YgTGVp
+cHppZywgTGVpcHppZywgR2VybWFueS4mI3hEO0RlcGFydG1lbnQgb2YgSGVtYXRvbG9neSwgQW1z
+dGVyZGFtIFVNQyBMb2NhdGlvbiBWVU1DLCBBbXN0ZXJkYW0sIFRoZSBOZXRoZXJsYW5kcy4mI3hE
+O0hvc3BpdGFsIFVuaXZlcnNpdGFyaW8gMTIgZGUgT2N0dWJyZSwgTWFkcmlkLCBTcGFpbi4mI3hE
+O0RlcGFydG1lbnQgb2YgSGVtYXRvbG9neSwgSG9zcGl0YWwgZGUgbGEgU2FudGEgQ3JldSBpIFNh
+bnQgUGF1LCBCYXJjZWxvbmEsIFNwYWluLiYjeEQ7UGF0cmljayBHIEpvaG5zdG9uIENlbnRyZSBm
+b3IgQ2FuY2VyIFJlc2VhcmNoLCBRdWVlbiZhcG9zO3MgVW5pdmVyc2l0eSwgQmVsZmFzdCwgVUsu
+JiN4RDtVbml2ZXJzaXR5IG9mIFRlY2huaWNzIERyZXNkZW4gTWVkaWNhbCBEZXBhcnRtZW50LCBE
+cmVzZGVuLCBHZXJtYW55LiYjeEQ7Q0lCRVJPTkMsIEluc3RpdHV0byBkZSBTYWx1ZCBDYXJsb3Mg
+SUlJLCBNYWRyaWQsIFNwYWluLiYjeEQ7SG9zcGl0YWwgVW5pdmVyc2l0YXJpbyB5IFBvbGl0ZWNu
+aWNvIExhIEZlLCBWYWxlbmNpYSwgU3BhaW4uJiN4RDtEZXBhcnRtZW50IG9mIEludGVybmFsIE1l
+ZGljaW5lIElJSSwgVW5pdmVyc2l0eSBIb3NwaXRhbCBvZiBVbG0sIFVsbSwgR2VybWFueS4mI3hE
+O0RlcGFydG1lbnQgb2YgSGVtYXRvbG9neSwgSGVtb3N0YXNpcywgT25jb2xvZ3kgYW5kIFN0ZW0g
+Q2VsbCBUcmFuc3BsYW50YXRpb24sIEhhbm5vdmVyIE1lZGljYWwgU2Nob29sLCBIYW5ub3Zlciwg
+R2VybWFueS4mI3hEO01MTCBNdW5pY2ggTGV1a2VtaWEgTGFib3JhdG9yeSwgTXVuaWNoLCBHZXJt
+YW55LiYjeEQ7TWFyaWVuaG9zcGl0YWwgVW5pdmVyc2l0eSBIb3NwaXRhbCwgUnVoci1Vbml2ZXJz
+aXR5IEJvY2h1bSwgQm9jaHVtLCBHZXJtYW55LiYjeEQ7VW5pdmVyc2l0YXRza2xpbmlrdW0gRXNz
+ZW4sIEVzc2VuLCBHZXJtYW55LiYjeEQ7RGVwYXJ0bWVudCBvZiBQZWRpYXRyaWNzIElJSSwgVW5p
+dmVyc2l0eSBIb3NwaXRhbCBFc3NlbiwgVW5pdmVyc2l0eSBEdWlzYnVyZy1Fc3NlbiwgRXNzZW4s
+IEdlcm1hbnkuJiN4RDtCYXllciBBRywgUGhhcm1hY2V1dGljYWxzIERpdmlzaW9uLCBCZXJsaW4s
+IEdlcm1hbnkuJiN4RDtBYmJWaWUgRGV1dHNjaGxhbmQgR21iSCAmYW1wOyBDbyBLRywgV2llc2Jh
+ZGVuLCBHZXJtYW55LiYjeEQ7RGVwYXJ0bWVudCBvZiBNZWRpY2luZSwgVW5pdmVyc2l0eSBvZiBT
+YWxhbWFuY2EsIFNhbGFtYW5jYSwgU3BhaW4uJiN4RDtXZWxsY29tZS1NUkMgQ2FtYnJpZGdlIFN0
+ZW0gQ2VsbCBJbnN0aXR1dGUsIFVuaXZlcnNpdHkgb2YgQ2FtYnJpZGdlLCBDYW1icmlkZ2UsIFVL
+LiYjeEQ7RGVwYXJ0bWVudCBvZiBIZW1hdG9sb2d5LCBPbmNvbG9neSwgYW5kIENhbmNlciBJbW11
+bm9sb2d5LCBDaGFyaXRlIC0gVW5pdmVyc2l0YXRzbWVkaXppbiBCZXJsaW4sIEJlcmxpbiwgR2Vy
+bWFueS4gbGFycy5idWxsaW5nZXJAY2hhcml0ZS5kZS48L2F1dGgtYWRkcmVzcz48dGl0bGVzPjx0
+aXRsZT5SZWFycmFuZ2VtZW50cyBpbnZvbHZpbmcgMTFxMjMuMy9LTVQyQSBpbiBhZHVsdCBBTUw6
+IG11dGF0aW9uYWwgbGFuZHNjYXBlIGFuZCBwcm9nbm9zdGljIGltcGxpY2F0aW9ucyAtIGEgSEFS
+TU9OWSBzdHVkeTwvdGl0bGU+PHNlY29uZGFyeS10aXRsZT5MZXVrZW1pYTwvc2Vjb25kYXJ5LXRp
+dGxlPjwvdGl0bGVzPjxwZXJpb2RpY2FsPjxmdWxsLXRpdGxlPkxldWtlbWlhPC9mdWxsLXRpdGxl
+PjwvcGVyaW9kaWNhbD48cGFnZXM+MTkyOS0xOTM3PC9wYWdlcz48dm9sdW1lPjM4PC92b2x1bWU+
+PG51bWJlcj45PC9udW1iZXI+PGVkaXRpb24+MjAyNC8wNy8wNTwvZWRpdGlvbj48a2V5d29yZHM+
+PGtleXdvcmQ+SHVtYW5zPC9rZXl3b3JkPjxrZXl3b3JkPipMZXVrZW1pYSwgTXllbG9pZCwgQWN1
+dGUvZ2VuZXRpY3MvbW9ydGFsaXR5L3RoZXJhcHk8L2tleXdvcmQ+PGtleXdvcmQ+Kk15ZWxvaWQt
+THltcGhvaWQgTGV1a2VtaWEgUHJvdGVpbi9nZW5ldGljczwva2V5d29yZD48a2V5d29yZD4qSGlz
+dG9uZS1MeXNpbmUgTi1NZXRoeWx0cmFuc2ZlcmFzZS9nZW5ldGljczwva2V5d29yZD48a2V5d29y
+ZD5NaWRkbGUgQWdlZDwva2V5d29yZD48a2V5d29yZD5Qcm9nbm9zaXM8L2tleXdvcmQ+PGtleXdv
+cmQ+QWR1bHQ8L2tleXdvcmQ+PGtleXdvcmQ+RmVtYWxlPC9rZXl3b3JkPjxrZXl3b3JkPk1hbGU8
+L2tleXdvcmQ+PGtleXdvcmQ+Kk11dGF0aW9uPC9rZXl3b3JkPjxrZXl3b3JkPipDaHJvbW9zb21l
+cywgSHVtYW4sIFBhaXIgMTEvZ2VuZXRpY3M8L2tleXdvcmQ+PGtleXdvcmQ+QWdlZDwva2V5d29y
+ZD48a2V5d29yZD5Zb3VuZyBBZHVsdDwva2V5d29yZD48a2V5d29yZD5UcmFuc2xvY2F0aW9uLCBH
+ZW5ldGljPC9rZXl3b3JkPjxrZXl3b3JkPkdlbmUgUmVhcnJhbmdlbWVudDwva2V5d29yZD48a2V5
+d29yZD5BZG9sZXNjZW50PC9rZXl3b3JkPjxrZXl3b3JkPkFnZWQsIDgwIGFuZCBvdmVyPC9rZXl3
+b3JkPjxrZXl3b3JkPlN1cnZpdmFsIFJhdGU8L2tleXdvcmQ+PGtleXdvcmQ+SGlnaC1UaHJvdWdo
+cHV0IE51Y2xlb3RpZGUgU2VxdWVuY2luZzwva2V5d29yZD48L2tleXdvcmRzPjxkYXRlcz48eWVh
+cj4yMDI0PC95ZWFyPjxwdWItZGF0ZXM+PGRhdGU+U2VwPC9kYXRlPjwvcHViLWRhdGVzPjwvZGF0
+ZXM+PGlzYm4+MTQ3Ni01NTUxIChFbGVjdHJvbmljKSYjeEQ7MDg4Ny02OTI0IChQcmludCkmI3hE
+OzA4ODctNjkyNCAoTGlua2luZyk8L2lzYm4+PGFjY2Vzc2lvbi1udW0+Mzg5NjUzNzA8L2FjY2Vz
+c2lvbi1udW0+PHVybHM+PHJlbGF0ZWQtdXJscz48dXJsPmh0dHBzOi8vd3d3Lm5jYmkubmxtLm5p
+aC5nb3YvcHVibWVkLzM4OTY1MzcwPC91cmw+PHVybD5odHRwczovL3d3dy5uYXR1cmUuY29tL2Fy
+dGljbGVzL3M0MTM3NS0wMjQtMDIzMzMtNC5wZGY8L3VybD48L3JlbGF0ZWQtdXJscz48L3VybHM+
+PGN1c3RvbTI+UE1DMTEzNDczODIgQWJiVmllLCBCcmlzdG9sIE15ZXJzIFNxdWliYiwgQ2VsZ2Vu
+ZSwgSmFuc3NlbiwgTm92YXJ0aXMsIFBmaXplciwgT3RzdWthOyByZXNlYXJjaCBmdW5kaW5nIGZy
+b20gQWJiVmllLiBSQTogaG9ub3JhcmlhIGZyb20gQXN0ZWxsYXMsIEJyaXN0b2wgTXllcnMgU3F1
+aWJiLCBJbmN5dGUsIGFuZCBOb3ZhcnRpcy4gTVA6IGhvbm9yYXJpYSBmcm9tIE5vdmFydGlzLiBD
+VDogY28tb3duZXIgYW5kIENFTyBvZiBBZ2VuRGl4IEdtYkggYW5kIGhhcyByZWNlaXZlZCBsZWN0
+dXJlIGZlZXMgYW5kL29yIHBhcnRpY2lwYXRlZCBpbiBBZC1Cb2FyZHMgZnJvbSBOb3ZhcnRpcywg
+SmF6eiBQaGFybWFjZXV0aWNhbHMsIEFzdGVsbGFzLCBKYW5zc2VuLCBJbGx1bWluYTsgcmVzZWFy
+Y2ggZnVuZGluZyBmcm9tIE5vdmFydGlzLCBCYXllci4gR1M6IGhvbm9yYXJpYSBmcm9tIFRha2Vk
+YSBhbmQgaGFzIHBhcnRpY2lwYXRlZCBpbiBBZC1Cb2FyZHMgZnJvbSBOb3ZhcnRpcywgQ2VsZ2Vu
+ZSwgQWJidmllLCBIZWxzaW5uIGFuZCBUYWtlZGEuIEtEOiBob25vcmFyaWEgZnJvbSBOb3ZhcnRp
+cywgSmF6eiBQaGFybWFjZXV0aWNhbHMsIEFiYnZpZTsgaGFzIHBhcnRpY2lwYXRlZCBpbiBBZC1C
+b2FyZHMgZnJvbSBOb3ZhcnRpcywgQnJpc3RvbCBNeWVycyBTcXVpYmIsIEphenogUGhhcm1hY2V1
+dGljYWxzLCBBYmJ2aWU7IHJlc2VhcmNoIGZ1bmRpbmcgZnJvbSBOb3ZhcnRpcywgQXN0ZWxsYXMs
+IEFnaW9zLCBCcmlzdG9sIE15ZXJzIFNxdWliYiwgS3Jvbm9zLiBNSDogaG9ub3JhcmlhIGZyb20g
+VGFrZWRhLCBOb3ZhcnRpcywgSmFuc3NlbiwgSmF6eiBQaGFybWFjZXV0aWNhbHMsIEV1cm9jZXB0
+LCBBYmJ2aWUgYW5kIGhhcyBwYXJ0aWNpcGF0ZWQgaW4gQWQtQm9hcmRzIGZyb20gS3VyYSBPbmNv
+bG9neSwgR2x5Y29zdGVtLCBEYWlpY2hpIFNhbmt5bywgQnJpc3RvbCBNeWVycyBTcXVpYmIsIE5v
+dmFydGlzLCBKYXp6IFBoYXJtYWNldXRpY2FscywgQWJidmllLCBQZml6ZXIsIFBpbm90QmlvLCBS
+b2NoZSwgVG9scmVtbzsgcmVzZWFyY2ggZnVuZGluZyBmcm9tIEdseWNvc3RlbSwgRGFpaWNoaSBT
+YW5reW8sIEJyaXN0b2wgTXllcnMgU3F1aWJiLCBOb3ZhcnRpcywgSmF6eiBQaGFybWFjZXV0aWNh
+bHMsIEFiYnZpZSwgUGZpemVyLCBQaW5vdEJpbywgUm9jaGUsIEFzdGVsbGFzLCBCYXllciwgQmVy
+Z2VuQmlvLCBMb3hvIE9uY29sb2d5LiBUSDogY3VycmVudCBlbXBsb3ltZW50IGF0IE11bmljaCBM
+ZXVrZW1pYSBMYWJvcmF0b3J5LCB3aXRoIHBhcnQgb3duZXJzaGlwLiBBVFQ6IENvbnN1bHRhbmN5
+IGZvciBDU0wgQmVocmluZywgTWFhdCBQaGFybWEsIEJpb21hcmluIGFuZCBPbmtvd2lzc2VuOyB0
+cmF2ZWwgcmVpbWJ1cnNlbWVudHMgZnJvbSBOZW92aWkgQmlvdGVjaC4gRFI6IGhhcyBwYXJ0aWNp
+cGF0ZWQgaW4gQWQtQm9hcmRzIGZyb20gQnJpc3RvbCBNeWVycyBTcXVpYmIsIE5vdmFydGlzLCBD
+ZXJ1cywgTWVkYWMsIEVVU0EgUGhhcm1hLCBCbHVlYmlyZCBCaW87IHJlc2VhcmNoIGZ1bmRpbmcg
+ZnJvbSBOb3ZhcnRpcywgQmx1ZUJpcmQgQmlvLiBSU1I6IGN1cnJlbnQgZW1wbG95bWVudCBhdCBC
+YXllciBQaGFybWEgQUcuIE1COiBjdXJyZW50IGVtcGxveW1lbnQgYXQgQWJidmllLiBKTUhSOiBo
+b25vcmFyaWEgZnJvbSBCcmlzdG9sIE15ZXJzIFNxdWliYiwgUGZpemVyLCBBbWdlbiwgQ2VsZ2Vu
+ZSwgR1NLLCBOb3ZhcnRpczsgYWR2aXNvcnkgcm9sZSBmb3IgQnJpc3RvbCBNeWVycyBTcXVpYmIs
+IFBmaXplciwgQW1nZW4sIENlbGdlbmUsIE5vdmFydGlzLCBKYW5zc2VuLCBSb2NoZSwgQWJidmll
+LCBBc3RyYVplbmVjYSwgQmVpZ2VuZSwgTGlsbHksIEdpbGVhZCwgVGFrZWRhLCBKYXp6IFBoYXJt
+YWNldXRpY2FscywgUm92aSwgSW5jeXRlOyByZXNlYXJjaCBmdW5kaW5nIGZyb20gQnJpc3RvbCBN
+eWVycyBTcXVpYmIsIENlbGdlbmUsIE5vdmFydGlzLiBCSDogaG9ub3JhcmlhIGZyb20gUGZpemVy
+LCBCcmlzdG9sIE15ZXJzIFNxdWliYiwgTm92YXJ0aXM7IHJlc2VhcmNoIGZ1bmRpbmcgZnJvbSBB
+c3RyYVplbmVjYS4gR086IGhvbm9yYXJpYSBmcm9tIEFiYnZpZSwgSmF6eiBQaGFybWFjZXV0aWNh
+bHMsIEFzdGVsbGFzLCBHaWxlYWQsIEJyaXN0b2wgTXllcnMgU3F1aWJiLCBTZXJ2aWVyLCBSb2No
+ZS4gSEQ6IGFkdmlzb3J5IHJvbGUgZm9yIEFiYlZpZSwgQWdpb3MsIEFtZ2VuLCBBc3RlbGxhcywg
+QXN0cmFaZW5lY2EsIEJlcmxpbi1DaGVtaWUsIEJyaXN0b2wgTXllcnMgU3F1aWJiLCBDZWxnZW5l
+LCBHRU1vYUIsIEdpbGVhZCBTY2llbmNlcywgSmFuc3NlbiwgSmF6eiBQaGFybWFjZXV0aWNhbHMs
+IE5vdmFydGlzLCBTeW5kYXg7IHJlc2VhcmNoIGZ1bmRpbmcgZnJvbSBBYmJWaWUsIEFnaW9zLCBB
+bWdlbiwgQXN0ZWxsYXMsIEJyaXN0b2wgTXllcnMgU3F1aWJiLCBKYXp6IFBoYXJtYWNldXRpY2Fs
+cywgS3Jvbm9zLUJpbywgTm92YXJ0aXMuIExCOiBob25vcmFyaWEgZnJvbSBBYmJWaWUsIEFtZ2Vu
+LCBBc3RlbGxhcywgQnJpc3RvbCBNeWVycyBTcXVpYmIsIENlbGdlbmUsIERhaWljaGkgU2Fua3lv
+LCBHaWxlYWQsIEhleGFsLCBKYW5zc2VuLCBKYXp6IFBoYXJtYWNldXRpY2FscywgTWVuYXJpbmks
+IE5vdmFydGlzLCBQZml6ZXIsIFJvY2hlIGFuZCBTYW5vZmk7IHJlc2VhcmNoIGZ1bmRpbmcgZnJv
+bSBCYXllciwgSmF6eiBQaGFybWFjZXV0aWNhbHMuPC9jdXN0b20yPjxlbGVjdHJvbmljLXJlc291
+cmNlLW51bT4xMC4xMDM4L3M0MTM3NS0wMjQtMDIzMzMtNDwvZWxlY3Ryb25pYy1yZXNvdXJjZS1u
+dW0+PC9yZWNvcmQ+PC9DaXRlPjxDaXRlPjxBdXRob3I+TWF0c3VvPC9BdXRob3I+PFllYXI+MjAy
+MDwvWWVhcj48UmVjTnVtPjM4NDM8L1JlY051bT48cmVjb3JkPjxyZWMtbnVtYmVyPjM4NDM8L3Jl
+Yy1udW1iZXI+PGZvcmVpZ24ta2V5cz48a2V5IGFwcD0iRU4iIGRiLWlkPSI1cjVmYXRlNXcyNWU1
+aWUwengyeHAwd3RyeHpzMHd2eHRkeHgiIHRpbWVzdGFtcD0iMTc0MTA4ODE1MyIgZ3VpZD0iM2Ix
+NzdjNTAtY2M3YS00NWUyLWE1OTItOGRlMzRjMzZmZDFiIj4zODQzPC9rZXk+PC9mb3JlaWduLWtl
+eXM+PHJlZi10eXBlIG5hbWU9IkpvdXJuYWwgQXJ0aWNsZSI+MTc8L3JlZi10eXBlPjxjb250cmli
+dXRvcnM+PGF1dGhvcnM+PGF1dGhvcj5NYXRzdW8sIEguPC9hdXRob3I+PGF1dGhvcj5Zb3NoaWRh
+LCBLLjwvYXV0aG9yPjxhdXRob3I+TmFrYXRhbmksIEsuPC9hdXRob3I+PGF1dGhvcj5IYXJhdGEs
+IFkuPC9hdXRob3I+PGF1dGhvcj5IaWdhc2hpdGFuaSwgTS48L2F1dGhvcj48YXV0aG9yPkl0bywg
+WS48L2F1dGhvcj48YXV0aG9yPkthbWlrdWJvLCBZLjwvYXV0aG9yPjxhdXRob3I+U2hpb3phd2Es
+IFkuPC9hdXRob3I+PGF1dGhvcj5TaGlyYWlzaGksIFkuPC9hdXRob3I+PGF1dGhvcj5DaGliYSwg
+Sy48L2F1dGhvcj48YXV0aG9yPlRhbmFrYSwgSC48L2F1dGhvcj48YXV0aG9yPk9rYWRhLCBBLjwv
+YXV0aG9yPjxhdXRob3I+TmFubnlhLCBZLjwvYXV0aG9yPjxhdXRob3I+VGFrZWRhLCBKLjwvYXV0
+aG9yPjxhdXRob3I+VWVubywgSC48L2F1dGhvcj48YXV0aG9yPktpeW9rYXdhLCBOLjwvYXV0aG9y
+PjxhdXRob3I+VG9taXphd2EsIEQuPC9hdXRob3I+PGF1dGhvcj5UYWdhLCBULjwvYXV0aG9yPjxh
+dXRob3I+VGF3YSwgQS48L2F1dGhvcj48YXV0aG9yPk1peWFubywgUy48L2F1dGhvcj48YXV0aG9y
+Pk1lZ2dlbmRvcmZlciwgTS48L2F1dGhvcj48YXV0aG9yPkhhZmVybGFjaCwgQy48L2F1dGhvcj48
+YXV0aG9yPk9nYXdhLCBTLjwvYXV0aG9yPjxhdXRob3I+QWRhY2hpLCBTLjwvYXV0aG9yPjwvYXV0
+aG9ycz48L2NvbnRyaWJ1dG9ycz48YXV0aC1hZGRyZXNzPkRlcGFydG1lbnQgb2YgSHVtYW4gSGVh
+bHRoIFNjaWVuY2VzLCBHcmFkdWF0ZSBTY2hvb2wgb2YgTWVkaWNpbmUsIEt5b3RvIFVuaXZlcnNp
+dHksIEt5b3RvLCBKYXBhbi4mI3hEO0NsaW5pY2FsIFJlc2VhcmNoIENlbnRlciwgTmF0aW9uYWwg
+SG9zcGl0YWwgT3JnYW5pemF0aW9uIE5hZ295YSBNZWRpY2FsIENlbnRlciwgTmFnb3lhLCBKYXBh
+bi4mI3hEO0RlcGFydG1lbnQgb2YgUGF0aG9sb2d5IGFuZCBUdW1vciBCaW9sb2d5LCBHcmFkdWF0
+ZSBTY2hvb2wgb2YgTWVkaWNpbmUsIEt5b3RvIFVuaXZlcnNpdHksIEt5b3RvLCBKYXBhbi4mI3hE
+O0RlcGFydG1lbnQgb2YgUGVkaWF0cmljcywgVGhlIFVuaXZlcnNpdHkgb2YgVG9reW8sIFRva3lv
+LCBKYXBhbi4mI3hEO0RpdmlzaW9uIG9mIEdlbm9tZSBBbmFseXNpcyBQbGF0Zm9ybSBEZXZlbG9w
+bWVudCwgTmF0aW9uYWwgQ2FuY2VyIENlbnRlciBSZXNlYXJjaCBJbnN0aXR1dGUsIFRva3lvLCBK
+YXBhbi4mI3hEO0xhYm9yYXRvcnkgb2YgRE5BIEluZm9ybWF0aW9uIEFuYWx5c2lzLCBIdW1hbiBH
+ZW5vbWUgQ2VudGVyLCBJbnN0aXR1dGUgb2YgTWVkaWNhbCBTY2llbmNlLCBUaGUgVW5pdmVyc2l0
+eSBvZiBUb2t5bywgVG9reW8sIEphcGFuLiYjeEQ7RGVwYXJ0bWVudCBvZiBQZWRpYXRyaWMgSGVt
+YXRvbG9neSBhbmQgT25jb2xvZ3kgUmVzZWFyY2gsIE5hdGlvbmFsIFJlc2VhcmNoIEluc3RpdHV0
+ZSBmb3IgQ2hpbGQgSGVhbHRoIGFuZCBEZXZlbG9wbWVudCwgVG9reW8sIEphcGFuLiYjeEQ7RGl2
+aXNpb24gb2YgTGV1a2VtaWEgYW5kIEx5bXBob21hLCBDaGlsZHJlbiZhcG9zO3MgQ2FuY2VyIENl
+bnRlciwgTmF0aW9uYWwgQ2VudGVyIGZvciBDaGlsZCBIZWFsdGggYW5kIERldmVsb3BtZW50LCBU
+b2t5bywgSmFwYW4uJiN4RDtEZXBhcnRtZW50IG9mIFBlZGlhdHJpY3MsIFNoaWdhIFVuaXZlcnNp
+dHkgb2YgTWVkaWNhbCBTY2llbmNlLCBPdHN1LCBKYXBhbi4mI3hEO0hpZ2FzaGlvc2FrYSBBcmFt
+b3RvIEhlaXdhIENsaW5pYywgSGlnYXNoaW9zYWthLCBKYXBhbi4mI3hEO01MTCBNdW5pY2ggTGV1
+a2VtaWEgTGFib3JhdG9yeSwgTXVuaWNoLCBHZXJtYW55LiYjeEQ7SW5zdGl0dXRlIGZvciB0aGUg
+QWR2YW5jZWQgU3R1ZHkgb2YgSHVtYW4gQmlvbG9neSAoV1BJIEFTSEJpKSwgS3lvdG8gVW5pdmVy
+c2l0eSwgS3lvdG8sIEphcGFuOyBhbmQuJiN4RDtEZXBhcnRtZW50IG9mIE1lZGljaW5lLCBDZW50
+ZXIgZm9yIEhlbWF0b2xvZ3kgYW5kIFJlZ2VuZXJhdGl2ZSBNZWRpY2luZSwgS2Fyb2xpbnNrYSBJ
+bnN0aXR1dGUsIFN0b2NraG9sbSwgU3dlZGVuLjwvYXV0aC1hZGRyZXNzPjx0aXRsZXM+PHRpdGxl
+PkZ1c2lvbiBwYXJ0bmVyLXNwZWNpZmljIG11dGF0aW9uIHByb2ZpbGVzIGFuZCBLUkFTIG11dGF0
+aW9ucyBhcyBhZHZlcnNlIHByb2dub3N0aWMgZmFjdG9ycyBpbiBNTEwtcmVhcnJhbmdlZCBBTUw8
+L3RpdGxlPjxzZWNvbmRhcnktdGl0bGU+Qmxvb2QgQWR2PC9zZWNvbmRhcnktdGl0bGU+PC90aXRs
+ZXM+PHBlcmlvZGljYWw+PGZ1bGwtdGl0bGU+Qmxvb2QgQWR2PC9mdWxsLXRpdGxlPjwvcGVyaW9k
+aWNhbD48cGFnZXM+NDYyMy00NjMxPC9wYWdlcz48dm9sdW1lPjQ8L3ZvbHVtZT48bnVtYmVyPjE5
+PC9udW1iZXI+PGVkaXRpb24+MjAyMC8wOS8zMDwvZWRpdGlvbj48a2V5d29yZHM+PGtleXdvcmQ+
+QWR1bHQ8L2tleXdvcmQ+PGtleXdvcmQ+Q2hpbGQ8L2tleXdvcmQ+PGtleXdvcmQ+SGlzdG9uZS1M
+eXNpbmUgTi1NZXRoeWx0cmFuc2ZlcmFzZS9nZW5ldGljczwva2V5d29yZD48a2V5d29yZD5IdW1h
+bnM8L2tleXdvcmQ+PGtleXdvcmQ+KkxldWtlbWlhLCBNeWVsb2lkLCBBY3V0ZS9kaWFnbm9zaXMv
+Z2VuZXRpY3M8L2tleXdvcmQ+PGtleXdvcmQ+TXV0YXRpb248L2tleXdvcmQ+PGtleXdvcmQ+TXll
+bG9pZC1MeW1waG9pZCBMZXVrZW1pYSBQcm90ZWluL2dlbmV0aWNzPC9rZXl3b3JkPjxrZXl3b3Jk
+PlByb2dub3Npczwva2V5d29yZD48a2V5d29yZD4qUHJvdG8tT25jb2dlbmUgUHJvdGVpbnMgcDIx
+KHJhcykvZ2VuZXRpY3M8L2tleXdvcmQ+PC9rZXl3b3Jkcz48ZGF0ZXM+PHllYXI+MjAyMDwveWVh
+cj48cHViLWRhdGVzPjxkYXRlPk9jdCAxMzwvZGF0ZT48L3B1Yi1kYXRlcz48L2RhdGVzPjxpc2Ju
+PjI0NzMtOTUzNyAoRWxlY3Ryb25pYykmI3hEOzI0NzMtOTUyOSAoUHJpbnQpJiN4RDsyNDczLTk1
+MjkgKExpbmtpbmcpPC9pc2JuPjxhY2Nlc3Npb24tbnVtPjMyOTkxNzE5PC9hY2Nlc3Npb24tbnVt
+Pjx1cmxzPjxyZWxhdGVkLXVybHM+PHVybD5odHRwczovL3d3dy5uY2JpLm5sbS5uaWguZ292L3B1
+Ym1lZC8zMjk5MTcxOTwvdXJsPjx1cmw+aHR0cHM6Ly9wbWMubmNiaS5ubG0ubmloLmdvdi9hcnRp
+Y2xlcy9QTUM3NTU2MTYwL3BkZi9hZHZhbmNlc0FEVjIwMjAwMDI0NTcucGRmPC91cmw+PC9yZWxh
+dGVkLXVybHM+PC91cmxzPjxjdXN0b20yPlBNQzc1NTYxNjAgaW50ZXJlc3RzLjwvY3VzdG9tMj48
+ZWxlY3Ryb25pYy1yZXNvdXJjZS1udW0+MTAuMTE4Mi9ibG9vZGFkdmFuY2VzLjIwMjAwMDI0NTc8
+L2VsZWN0cm9uaWMtcmVzb3VyY2UtbnVtPjwvcmVjb3JkPjwvQ2l0ZT48L0VuZE5vdGU+AG==
+</w:fldData>
+              </w:fldChar>
+            </w:r>
+            <w:r>
+              <w:rPr>
+                <w:rFonts w:cs="Calibri"/>
+              </w:rPr>
+              <w:instrText xml:space="preserve"> ADDIN EN.CITE </w:instrText>
+            </w:r>
+            <w:r>
+              <w:rPr>
+                <w:rFonts w:cs="Calibri"/>
+              </w:rPr>
+              <w:fldChar w:fldCharType="begin">
+                <w:fldData xml:space="preserve">PEVuZE5vdGU+PENpdGU+PEF1dGhvcj5IZXJuYW5kZXotU2FuY2hlejwvQXV0aG9yPjxZZWFyPjIw
+MjQ8L1llYXI+PFJlY051bT4zODQyPC9SZWNOdW0+PERpc3BsYXlUZXh0PjxzdHlsZSBmYWNlPSJz
+dXBlcnNjcmlwdCI+MTQsMTU8L3N0eWxlPjwvRGlzcGxheVRleHQ+PHJlY29yZD48cmVjLW51bWJl
+cj4zODQyPC9yZWMtbnVtYmVyPjxmb3JlaWduLWtleXM+PGtleSBhcHA9IkVOIiBkYi1pZD0iNXI1
+ZmF0ZTV3MjVlNWllMHp4MnhwMHd0cnh6czB3dnh0ZHh4IiB0aW1lc3RhbXA9IjE3NDEwODgwNjAi
+IGd1aWQ9ImIxNTFjMGY1LWU3YTEtNDBjYS1iYzJjLTMxODhiNTYwZWQ4YSI+Mzg0Mjwva2V5Pjwv
+Zm9yZWlnbi1rZXlzPjxyZWYtdHlwZSBuYW1lPSJKb3VybmFsIEFydGljbGUiPjE3PC9yZWYtdHlw
+ZT48Y29udHJpYnV0b3JzPjxhdXRob3JzPjxhdXRob3I+SGVybmFuZGV6LVNhbmNoZXosIEEuPC9h
+dXRob3I+PGF1dGhvcj5Hb256YWxleiwgVC48L2F1dGhvcj48YXV0aG9yPlNvYmFzLCBNLjwvYXV0
+aG9yPjxhdXRob3I+U3RyYW5nLCBFLjwvYXV0aG9yPjxhdXRob3I+Q2FzdGVsbGFuaSwgRy48L2F1
+dGhvcj48YXV0aG9yPkFiYWlnYXIsIE0uPC9hdXRob3I+PGF1dGhvcj5WYWxrLCBQLiBKLiBNLjwv
+YXV0aG9yPjxhdXRob3I+VmlsbGF2ZXJkZSBSYW1pcm8sIEEuPC9hdXRob3I+PGF1dGhvcj5CZW5u
+ZXIsIEEuPC9hdXRob3I+PGF1dGhvcj5NZXR6ZWxlciwgSy4gSC48L2F1dGhvcj48YXV0aG9yPkF6
+aWJlaXJvLCBSLjwvYXV0aG9yPjxhdXRob3I+VGV0dGVybywgSi4gTS48L2F1dGhvcj48YXV0aG9y
+Pk1hcnRpbmV6LUxvcGV6LCBKLjwvYXV0aG9yPjxhdXRob3I+UHJhdGNvcm9uYSwgTS48L2F1dGhv
+cj48YXV0aG9yPk1hcnRpbmV6IEVsaWNlZ3VpLCBKLjwvYXV0aG9yPjxhdXRob3I+TWlsbHMsIEsu
+IEkuPC9hdXRob3I+PGF1dGhvcj5UaGllZGUsIEMuPC9hdXRob3I+PGF1dGhvcj5TYW56LCBHLjwv
+YXV0aG9yPjxhdXRob3I+RG9obmVyLCBLLjwvYXV0aG9yPjxhdXRob3I+SGV1c2VyLCBNLjwvYXV0
+aG9yPjxhdXRob3I+SGFmZXJsYWNoLCBULjwvYXV0aG9yPjxhdXRob3I+VHVya2ksIEEuIFQuPC9h
+dXRob3I+PGF1dGhvcj5SZWluaGFyZHQsIEQuPC9hdXRob3I+PGF1dGhvcj5TY2h1bHplLVJhdGgs
+IFIuPC9hdXRob3I+PGF1dGhvcj5CYXJidXMsIE0uPC9hdXRob3I+PGF1dGhvcj5IZXJuYW5kZXot
+Uml2YXMsIEouIE0uPC9hdXRob3I+PGF1dGhvcj5IdW50bHksIEIuPC9hdXRob3I+PGF1dGhvcj5P
+c3NlbmtvcHBlbGUsIEcuPC9hdXRob3I+PGF1dGhvcj5Eb2huZXIsIEguPC9hdXRob3I+PGF1dGhv
+cj5CdWxsaW5nZXIsIEwuPC9hdXRob3I+PC9hdXRob3JzPjwvY29udHJpYnV0b3JzPjxhdXRoLWFk
+ZHJlc3M+SGVtYXRvbG9neSBEZXBhcnRtZW50LCBVbml2ZXJzaXR5IEhvc3BpdGFsIG9mIFNhbGFt
+YW5jYSwgU2FsYW1hbmNhLCBTcGFpbi4mI3hEO0luc3RpdHV0ZSBvZiBCaW9tZWRpY2FsIFJlc2Vh
+cmNoIG9mIFNhbGFtYW5jYSAoSUJTQUwpLCBTYWxhbWFuY2EsIFNwYWluLiYjeEQ7Q2FuY2VyIFJl
+c2VhcmNoIENlbnRlciBvZiBTYWxhbWFuY2EgKElCTUNDLCBVU0FMLUNTSUMpLCBTYWxhbWFuY2Es
+IFNwYWluLiYjeEQ7V3JvY2xhdyBNZWRpY2FsIFVuaXZlcnNpdHksIFdyb2NsYXcsIFBvbGFuZC4m
+I3hEO0NoYXJpdGUgVW5pdmVyc2l0YXRzbWVkaXppbiBCZXJsaW4sIEJlcmxpbiwgR2VybWFueS4m
+I3hEO0RJTUVTLCBVbml2ZXJzaXR5IG9mIEJvbG9nbmEsIEJvbG9nbmEsIEl0YWx5LiYjeEQ7RGVw
+YXJ0bWVudCBvZiBIZW1hdG9sb2d5LCBFcmFzbXVzIE1DIENhbmNlciBJbnN0aXR1dGUsIFVuaXZl
+cnNpdHkgTWVkaWNhbCBDZW50ZXIgUm90dGVyZGFtLCBSb3R0ZXJkYW0sIFRoZSBOZXRoZXJsYW5k
+cy4mI3hEO0RpdmlzaW9uIG9mIEJpb3N0YXRpc3RpY3MsIEdlcm1hbiBDYW5jZXIgUmVzZWFyY2gg
+Q2VudGVyIChES0ZaKSwgSGVpZGVsYmVyZywgR2VybWFueS4mI3hEO1VuaXZlcnNpdHkgb2YgTGVp
+cHppZywgTGVpcHppZywgR2VybWFueS4mI3hEO0RlcGFydG1lbnQgb2YgSGVtYXRvbG9neSwgQW1z
+dGVyZGFtIFVNQyBMb2NhdGlvbiBWVU1DLCBBbXN0ZXJkYW0sIFRoZSBOZXRoZXJsYW5kcy4mI3hE
+O0hvc3BpdGFsIFVuaXZlcnNpdGFyaW8gMTIgZGUgT2N0dWJyZSwgTWFkcmlkLCBTcGFpbi4mI3hE
+O0RlcGFydG1lbnQgb2YgSGVtYXRvbG9neSwgSG9zcGl0YWwgZGUgbGEgU2FudGEgQ3JldSBpIFNh
+bnQgUGF1LCBCYXJjZWxvbmEsIFNwYWluLiYjeEQ7UGF0cmljayBHIEpvaG5zdG9uIENlbnRyZSBm
+b3IgQ2FuY2VyIFJlc2VhcmNoLCBRdWVlbiZhcG9zO3MgVW5pdmVyc2l0eSwgQmVsZmFzdCwgVUsu
+JiN4RDtVbml2ZXJzaXR5IG9mIFRlY2huaWNzIERyZXNkZW4gTWVkaWNhbCBEZXBhcnRtZW50LCBE
+cmVzZGVuLCBHZXJtYW55LiYjeEQ7Q0lCRVJPTkMsIEluc3RpdHV0byBkZSBTYWx1ZCBDYXJsb3Mg
+SUlJLCBNYWRyaWQsIFNwYWluLiYjeEQ7SG9zcGl0YWwgVW5pdmVyc2l0YXJpbyB5IFBvbGl0ZWNu
+aWNvIExhIEZlLCBWYWxlbmNpYSwgU3BhaW4uJiN4RDtEZXBhcnRtZW50IG9mIEludGVybmFsIE1l
+ZGljaW5lIElJSSwgVW5pdmVyc2l0eSBIb3NwaXRhbCBvZiBVbG0sIFVsbSwgR2VybWFueS4mI3hE
+O0RlcGFydG1lbnQgb2YgSGVtYXRvbG9neSwgSGVtb3N0YXNpcywgT25jb2xvZ3kgYW5kIFN0ZW0g
+Q2VsbCBUcmFuc3BsYW50YXRpb24sIEhhbm5vdmVyIE1lZGljYWwgU2Nob29sLCBIYW5ub3Zlciwg
+R2VybWFueS4mI3hEO01MTCBNdW5pY2ggTGV1a2VtaWEgTGFib3JhdG9yeSwgTXVuaWNoLCBHZXJt
+YW55LiYjeEQ7TWFyaWVuaG9zcGl0YWwgVW5pdmVyc2l0eSBIb3NwaXRhbCwgUnVoci1Vbml2ZXJz
+aXR5IEJvY2h1bSwgQm9jaHVtLCBHZXJtYW55LiYjeEQ7VW5pdmVyc2l0YXRza2xpbmlrdW0gRXNz
+ZW4sIEVzc2VuLCBHZXJtYW55LiYjeEQ7RGVwYXJ0bWVudCBvZiBQZWRpYXRyaWNzIElJSSwgVW5p
+dmVyc2l0eSBIb3NwaXRhbCBFc3NlbiwgVW5pdmVyc2l0eSBEdWlzYnVyZy1Fc3NlbiwgRXNzZW4s
+IEdlcm1hbnkuJiN4RDtCYXllciBBRywgUGhhcm1hY2V1dGljYWxzIERpdmlzaW9uLCBCZXJsaW4s
+IEdlcm1hbnkuJiN4RDtBYmJWaWUgRGV1dHNjaGxhbmQgR21iSCAmYW1wOyBDbyBLRywgV2llc2Jh
+ZGVuLCBHZXJtYW55LiYjeEQ7RGVwYXJ0bWVudCBvZiBNZWRpY2luZSwgVW5pdmVyc2l0eSBvZiBT
+YWxhbWFuY2EsIFNhbGFtYW5jYSwgU3BhaW4uJiN4RDtXZWxsY29tZS1NUkMgQ2FtYnJpZGdlIFN0
+ZW0gQ2VsbCBJbnN0aXR1dGUsIFVuaXZlcnNpdHkgb2YgQ2FtYnJpZGdlLCBDYW1icmlkZ2UsIFVL
+LiYjeEQ7RGVwYXJ0bWVudCBvZiBIZW1hdG9sb2d5LCBPbmNvbG9neSwgYW5kIENhbmNlciBJbW11
+bm9sb2d5LCBDaGFyaXRlIC0gVW5pdmVyc2l0YXRzbWVkaXppbiBCZXJsaW4sIEJlcmxpbiwgR2Vy
+bWFueS4gbGFycy5idWxsaW5nZXJAY2hhcml0ZS5kZS48L2F1dGgtYWRkcmVzcz48dGl0bGVzPjx0
+aXRsZT5SZWFycmFuZ2VtZW50cyBpbnZvbHZpbmcgMTFxMjMuMy9LTVQyQSBpbiBhZHVsdCBBTUw6
+IG11dGF0aW9uYWwgbGFuZHNjYXBlIGFuZCBwcm9nbm9zdGljIGltcGxpY2F0aW9ucyAtIGEgSEFS
+TU9OWSBzdHVkeTwvdGl0bGU+PHNlY29uZGFyeS10aXRsZT5MZXVrZW1pYTwvc2Vjb25kYXJ5LXRp
+dGxlPjwvdGl0bGVzPjxwZXJpb2RpY2FsPjxmdWxsLXRpdGxlPkxldWtlbWlhPC9mdWxsLXRpdGxl
+PjwvcGVyaW9kaWNhbD48cGFnZXM+MTkyOS0xOTM3PC9wYWdlcz48dm9sdW1lPjM4PC92b2x1bWU+
+PG51bWJlcj45PC9udW1iZXI+PGVkaXRpb24+MjAyNC8wNy8wNTwvZWRpdGlvbj48a2V5d29yZHM+
+PGtleXdvcmQ+SHVtYW5zPC9rZXl3b3JkPjxrZXl3b3JkPipMZXVrZW1pYSwgTXllbG9pZCwgQWN1
+dGUvZ2VuZXRpY3MvbW9ydGFsaXR5L3RoZXJhcHk8L2tleXdvcmQ+PGtleXdvcmQ+Kk15ZWxvaWQt
+THltcGhvaWQgTGV1a2VtaWEgUHJvdGVpbi9nZW5ldGljczwva2V5d29yZD48a2V5d29yZD4qSGlz
+dG9uZS1MeXNpbmUgTi1NZXRoeWx0cmFuc2ZlcmFzZS9nZW5ldGljczwva2V5d29yZD48a2V5d29y
+ZD5NaWRkbGUgQWdlZDwva2V5d29yZD48a2V5d29yZD5Qcm9nbm9zaXM8L2tleXdvcmQ+PGtleXdv
+cmQ+QWR1bHQ8L2tleXdvcmQ+PGtleXdvcmQ+RmVtYWxlPC9rZXl3b3JkPjxrZXl3b3JkPk1hbGU8
+L2tleXdvcmQ+PGtleXdvcmQ+Kk11dGF0aW9uPC9rZXl3b3JkPjxrZXl3b3JkPipDaHJvbW9zb21l
+cywgSHVtYW4sIFBhaXIgMTEvZ2VuZXRpY3M8L2tleXdvcmQ+PGtleXdvcmQ+QWdlZDwva2V5d29y
+ZD48a2V5d29yZD5Zb3VuZyBBZHVsdDwva2V5d29yZD48a2V5d29yZD5UcmFuc2xvY2F0aW9uLCBH
+ZW5ldGljPC9rZXl3b3JkPjxrZXl3b3JkPkdlbmUgUmVhcnJhbmdlbWVudDwva2V5d29yZD48a2V5
+d29yZD5BZG9sZXNjZW50PC9rZXl3b3JkPjxrZXl3b3JkPkFnZWQsIDgwIGFuZCBvdmVyPC9rZXl3
+b3JkPjxrZXl3b3JkPlN1cnZpdmFsIFJhdGU8L2tleXdvcmQ+PGtleXdvcmQ+SGlnaC1UaHJvdWdo
+cHV0IE51Y2xlb3RpZGUgU2VxdWVuY2luZzwva2V5d29yZD48L2tleXdvcmRzPjxkYXRlcz48eWVh
+cj4yMDI0PC95ZWFyPjxwdWItZGF0ZXM+PGRhdGU+U2VwPC9kYXRlPjwvcHViLWRhdGVzPjwvZGF0
+ZXM+PGlzYm4+MTQ3Ni01NTUxIChFbGVjdHJvbmljKSYjeEQ7MDg4Ny02OTI0IChQcmludCkmI3hE
+OzA4ODctNjkyNCAoTGlua2luZyk8L2lzYm4+PGFjY2Vzc2lvbi1udW0+Mzg5NjUzNzA8L2FjY2Vz
+c2lvbi1udW0+PHVybHM+PHJlbGF0ZWQtdXJscz48dXJsPmh0dHBzOi8vd3d3Lm5jYmkubmxtLm5p
+aC5nb3YvcHVibWVkLzM4OTY1MzcwPC91cmw+PHVybD5odHRwczovL3d3dy5uYXR1cmUuY29tL2Fy
+dGljbGVzL3M0MTM3NS0wMjQtMDIzMzMtNC5wZGY8L3VybD48L3JlbGF0ZWQtdXJscz48L3VybHM+
+PGN1c3RvbTI+UE1DMTEzNDczODIgQWJiVmllLCBCcmlzdG9sIE15ZXJzIFNxdWliYiwgQ2VsZ2Vu
+ZSwgSmFuc3NlbiwgTm92YXJ0aXMsIFBmaXplciwgT3RzdWthOyByZXNlYXJjaCBmdW5kaW5nIGZy
+b20gQWJiVmllLiBSQTogaG9ub3JhcmlhIGZyb20gQXN0ZWxsYXMsIEJyaXN0b2wgTXllcnMgU3F1
+aWJiLCBJbmN5dGUsIGFuZCBOb3ZhcnRpcy4gTVA6IGhvbm9yYXJpYSBmcm9tIE5vdmFydGlzLiBD
+VDogY28tb3duZXIgYW5kIENFTyBvZiBBZ2VuRGl4IEdtYkggYW5kIGhhcyByZWNlaXZlZCBsZWN0
+dXJlIGZlZXMgYW5kL29yIHBhcnRpY2lwYXRlZCBpbiBBZC1Cb2FyZHMgZnJvbSBOb3ZhcnRpcywg
+SmF6eiBQaGFybWFjZXV0aWNhbHMsIEFzdGVsbGFzLCBKYW5zc2VuLCBJbGx1bWluYTsgcmVzZWFy
+Y2ggZnVuZGluZyBmcm9tIE5vdmFydGlzLCBCYXllci4gR1M6IGhvbm9yYXJpYSBmcm9tIFRha2Vk
+YSBhbmQgaGFzIHBhcnRpY2lwYXRlZCBpbiBBZC1Cb2FyZHMgZnJvbSBOb3ZhcnRpcywgQ2VsZ2Vu
+ZSwgQWJidmllLCBIZWxzaW5uIGFuZCBUYWtlZGEuIEtEOiBob25vcmFyaWEgZnJvbSBOb3ZhcnRp
+cywgSmF6eiBQaGFybWFjZXV0aWNhbHMsIEFiYnZpZTsgaGFzIHBhcnRpY2lwYXRlZCBpbiBBZC1C
+b2FyZHMgZnJvbSBOb3ZhcnRpcywgQnJpc3RvbCBNeWVycyBTcXVpYmIsIEphenogUGhhcm1hY2V1
+dGljYWxzLCBBYmJ2aWU7IHJlc2VhcmNoIGZ1bmRpbmcgZnJvbSBOb3ZhcnRpcywgQXN0ZWxsYXMs
+IEFnaW9zLCBCcmlzdG9sIE15ZXJzIFNxdWliYiwgS3Jvbm9zLiBNSDogaG9ub3JhcmlhIGZyb20g
+VGFrZWRhLCBOb3ZhcnRpcywgSmFuc3NlbiwgSmF6eiBQaGFybWFjZXV0aWNhbHMsIEV1cm9jZXB0
+LCBBYmJ2aWUgYW5kIGhhcyBwYXJ0aWNpcGF0ZWQgaW4gQWQtQm9hcmRzIGZyb20gS3VyYSBPbmNv
+bG9neSwgR2x5Y29zdGVtLCBEYWlpY2hpIFNhbmt5bywgQnJpc3RvbCBNeWVycyBTcXVpYmIsIE5v
+dmFydGlzLCBKYXp6IFBoYXJtYWNldXRpY2FscywgQWJidmllLCBQZml6ZXIsIFBpbm90QmlvLCBS
+b2NoZSwgVG9scmVtbzsgcmVzZWFyY2ggZnVuZGluZyBmcm9tIEdseWNvc3RlbSwgRGFpaWNoaSBT
+YW5reW8sIEJyaXN0b2wgTXllcnMgU3F1aWJiLCBOb3ZhcnRpcywgSmF6eiBQaGFybWFjZXV0aWNh
+bHMsIEFiYnZpZSwgUGZpemVyLCBQaW5vdEJpbywgUm9jaGUsIEFzdGVsbGFzLCBCYXllciwgQmVy
+Z2VuQmlvLCBMb3hvIE9uY29sb2d5LiBUSDogY3VycmVudCBlbXBsb3ltZW50IGF0IE11bmljaCBM
+ZXVrZW1pYSBMYWJvcmF0b3J5LCB3aXRoIHBhcnQgb3duZXJzaGlwLiBBVFQ6IENvbnN1bHRhbmN5
+IGZvciBDU0wgQmVocmluZywgTWFhdCBQaGFybWEsIEJpb21hcmluIGFuZCBPbmtvd2lzc2VuOyB0
+cmF2ZWwgcmVpbWJ1cnNlbWVudHMgZnJvbSBOZW92aWkgQmlvdGVjaC4gRFI6IGhhcyBwYXJ0aWNp
+cGF0ZWQgaW4gQWQtQm9hcmRzIGZyb20gQnJpc3RvbCBNeWVycyBTcXVpYmIsIE5vdmFydGlzLCBD
+ZXJ1cywgTWVkYWMsIEVVU0EgUGhhcm1hLCBCbHVlYmlyZCBCaW87IHJlc2VhcmNoIGZ1bmRpbmcg
+ZnJvbSBOb3ZhcnRpcywgQmx1ZUJpcmQgQmlvLiBSU1I6IGN1cnJlbnQgZW1wbG95bWVudCBhdCBC
+YXllciBQaGFybWEgQUcuIE1COiBjdXJyZW50IGVtcGxveW1lbnQgYXQgQWJidmllLiBKTUhSOiBo
+b25vcmFyaWEgZnJvbSBCcmlzdG9sIE15ZXJzIFNxdWliYiwgUGZpemVyLCBBbWdlbiwgQ2VsZ2Vu
+ZSwgR1NLLCBOb3ZhcnRpczsgYWR2aXNvcnkgcm9sZSBmb3IgQnJpc3RvbCBNeWVycyBTcXVpYmIs
+IFBmaXplciwgQW1nZW4sIENlbGdlbmUsIE5vdmFydGlzLCBKYW5zc2VuLCBSb2NoZSwgQWJidmll
+LCBBc3RyYVplbmVjYSwgQmVpZ2VuZSwgTGlsbHksIEdpbGVhZCwgVGFrZWRhLCBKYXp6IFBoYXJt
+YWNldXRpY2FscywgUm92aSwgSW5jeXRlOyByZXNlYXJjaCBmdW5kaW5nIGZyb20gQnJpc3RvbCBN
+eWVycyBTcXVpYmIsIENlbGdlbmUsIE5vdmFydGlzLiBCSDogaG9ub3JhcmlhIGZyb20gUGZpemVy
+LCBCcmlzdG9sIE15ZXJzIFNxdWliYiwgTm92YXJ0aXM7IHJlc2VhcmNoIGZ1bmRpbmcgZnJvbSBB
+c3RyYVplbmVjYS4gR086IGhvbm9yYXJpYSBmcm9tIEFiYnZpZSwgSmF6eiBQaGFybWFjZXV0aWNh
+bHMsIEFzdGVsbGFzLCBHaWxlYWQsIEJyaXN0b2wgTXllcnMgU3F1aWJiLCBTZXJ2aWVyLCBSb2No
+ZS4gSEQ6IGFkdmlzb3J5IHJvbGUgZm9yIEFiYlZpZSwgQWdpb3MsIEFtZ2VuLCBBc3RlbGxhcywg
+QXN0cmFaZW5lY2EsIEJlcmxpbi1DaGVtaWUsIEJyaXN0b2wgTXllcnMgU3F1aWJiLCBDZWxnZW5l
+LCBHRU1vYUIsIEdpbGVhZCBTY2llbmNlcywgSmFuc3NlbiwgSmF6eiBQaGFybWFjZXV0aWNhbHMs
+IE5vdmFydGlzLCBTeW5kYXg7IHJlc2VhcmNoIGZ1bmRpbmcgZnJvbSBBYmJWaWUsIEFnaW9zLCBB
+bWdlbiwgQXN0ZWxsYXMsIEJyaXN0b2wgTXllcnMgU3F1aWJiLCBKYXp6IFBoYXJtYWNldXRpY2Fs
+cywgS3Jvbm9zLUJpbywgTm92YXJ0aXMuIExCOiBob25vcmFyaWEgZnJvbSBBYmJWaWUsIEFtZ2Vu
+LCBBc3RlbGxhcywgQnJpc3RvbCBNeWVycyBTcXVpYmIsIENlbGdlbmUsIERhaWljaGkgU2Fua3lv
+LCBHaWxlYWQsIEhleGFsLCBKYW5zc2VuLCBKYXp6IFBoYXJtYWNldXRpY2FscywgTWVuYXJpbmks
+IE5vdmFydGlzLCBQZml6ZXIsIFJvY2hlIGFuZCBTYW5vZmk7IHJlc2VhcmNoIGZ1bmRpbmcgZnJv
+bSBCYXllciwgSmF6eiBQaGFybWFjZXV0aWNhbHMuPC9jdXN0b20yPjxlbGVjdHJvbmljLXJlc291
+cmNlLW51bT4xMC4xMDM4L3M0MTM3NS0wMjQtMDIzMzMtNDwvZWxlY3Ryb25pYy1yZXNvdXJjZS1u
+dW0+PC9yZWNvcmQ+PC9DaXRlPjxDaXRlPjxBdXRob3I+TWF0c3VvPC9BdXRob3I+PFllYXI+MjAy
+MDwvWWVhcj48UmVjTnVtPjM4NDM8L1JlY051bT48cmVjb3JkPjxyZWMtbnVtYmVyPjM4NDM8L3Jl
+Yy1udW1iZXI+PGZvcmVpZ24ta2V5cz48a2V5IGFwcD0iRU4iIGRiLWlkPSI1cjVmYXRlNXcyNWU1
+aWUwengyeHAwd3RyeHpzMHd2eHRkeHgiIHRpbWVzdGFtcD0iMTc0MTA4ODE1MyIgZ3VpZD0iM2Ix
+NzdjNTAtY2M3YS00NWUyLWE1OTItOGRlMzRjMzZmZDFiIj4zODQzPC9rZXk+PC9mb3JlaWduLWtl
+eXM+PHJlZi10eXBlIG5hbWU9IkpvdXJuYWwgQXJ0aWNsZSI+MTc8L3JlZi10eXBlPjxjb250cmli
+dXRvcnM+PGF1dGhvcnM+PGF1dGhvcj5NYXRzdW8sIEguPC9hdXRob3I+PGF1dGhvcj5Zb3NoaWRh
+LCBLLjwvYXV0aG9yPjxhdXRob3I+TmFrYXRhbmksIEsuPC9hdXRob3I+PGF1dGhvcj5IYXJhdGEs
+IFkuPC9hdXRob3I+PGF1dGhvcj5IaWdhc2hpdGFuaSwgTS48L2F1dGhvcj48YXV0aG9yPkl0bywg
+WS48L2F1dGhvcj48YXV0aG9yPkthbWlrdWJvLCBZLjwvYXV0aG9yPjxhdXRob3I+U2hpb3phd2Es
+IFkuPC9hdXRob3I+PGF1dGhvcj5TaGlyYWlzaGksIFkuPC9hdXRob3I+PGF1dGhvcj5DaGliYSwg
+Sy48L2F1dGhvcj48YXV0aG9yPlRhbmFrYSwgSC48L2F1dGhvcj48YXV0aG9yPk9rYWRhLCBBLjwv
+YXV0aG9yPjxhdXRob3I+TmFubnlhLCBZLjwvYXV0aG9yPjxhdXRob3I+VGFrZWRhLCBKLjwvYXV0
+aG9yPjxhdXRob3I+VWVubywgSC48L2F1dGhvcj48YXV0aG9yPktpeW9rYXdhLCBOLjwvYXV0aG9y
+PjxhdXRob3I+VG9taXphd2EsIEQuPC9hdXRob3I+PGF1dGhvcj5UYWdhLCBULjwvYXV0aG9yPjxh
+dXRob3I+VGF3YSwgQS48L2F1dGhvcj48YXV0aG9yPk1peWFubywgUy48L2F1dGhvcj48YXV0aG9y
+Pk1lZ2dlbmRvcmZlciwgTS48L2F1dGhvcj48YXV0aG9yPkhhZmVybGFjaCwgQy48L2F1dGhvcj48
+YXV0aG9yPk9nYXdhLCBTLjwvYXV0aG9yPjxhdXRob3I+QWRhY2hpLCBTLjwvYXV0aG9yPjwvYXV0
+aG9ycz48L2NvbnRyaWJ1dG9ycz48YXV0aC1hZGRyZXNzPkRlcGFydG1lbnQgb2YgSHVtYW4gSGVh
+bHRoIFNjaWVuY2VzLCBHcmFkdWF0ZSBTY2hvb2wgb2YgTWVkaWNpbmUsIEt5b3RvIFVuaXZlcnNp
+dHksIEt5b3RvLCBKYXBhbi4mI3hEO0NsaW5pY2FsIFJlc2VhcmNoIENlbnRlciwgTmF0aW9uYWwg
+SG9zcGl0YWwgT3JnYW5pemF0aW9uIE5hZ295YSBNZWRpY2FsIENlbnRlciwgTmFnb3lhLCBKYXBh
+bi4mI3hEO0RlcGFydG1lbnQgb2YgUGF0aG9sb2d5IGFuZCBUdW1vciBCaW9sb2d5LCBHcmFkdWF0
+ZSBTY2hvb2wgb2YgTWVkaWNpbmUsIEt5b3RvIFVuaXZlcnNpdHksIEt5b3RvLCBKYXBhbi4mI3hE
+O0RlcGFydG1lbnQgb2YgUGVkaWF0cmljcywgVGhlIFVuaXZlcnNpdHkgb2YgVG9reW8sIFRva3lv
+LCBKYXBhbi4mI3hEO0RpdmlzaW9uIG9mIEdlbm9tZSBBbmFseXNpcyBQbGF0Zm9ybSBEZXZlbG9w
+bWVudCwgTmF0aW9uYWwgQ2FuY2VyIENlbnRlciBSZXNlYXJjaCBJbnN0aXR1dGUsIFRva3lvLCBK
+YXBhbi4mI3hEO0xhYm9yYXRvcnkgb2YgRE5BIEluZm9ybWF0aW9uIEFuYWx5c2lzLCBIdW1hbiBH
+ZW5vbWUgQ2VudGVyLCBJbnN0aXR1dGUgb2YgTWVkaWNhbCBTY2llbmNlLCBUaGUgVW5pdmVyc2l0
+eSBvZiBUb2t5bywgVG9reW8sIEphcGFuLiYjeEQ7RGVwYXJ0bWVudCBvZiBQZWRpYXRyaWMgSGVt
+YXRvbG9neSBhbmQgT25jb2xvZ3kgUmVzZWFyY2gsIE5hdGlvbmFsIFJlc2VhcmNoIEluc3RpdHV0
+ZSBmb3IgQ2hpbGQgSGVhbHRoIGFuZCBEZXZlbG9wbWVudCwgVG9reW8sIEphcGFuLiYjeEQ7RGl2
+aXNpb24gb2YgTGV1a2VtaWEgYW5kIEx5bXBob21hLCBDaGlsZHJlbiZhcG9zO3MgQ2FuY2VyIENl
+bnRlciwgTmF0aW9uYWwgQ2VudGVyIGZvciBDaGlsZCBIZWFsdGggYW5kIERldmVsb3BtZW50LCBU
+b2t5bywgSmFwYW4uJiN4RDtEZXBhcnRtZW50IG9mIFBlZGlhdHJpY3MsIFNoaWdhIFVuaXZlcnNp
+dHkgb2YgTWVkaWNhbCBTY2llbmNlLCBPdHN1LCBKYXBhbi4mI3hEO0hpZ2FzaGlvc2FrYSBBcmFt
+b3RvIEhlaXdhIENsaW5pYywgSGlnYXNoaW9zYWthLCBKYXBhbi4mI3hEO01MTCBNdW5pY2ggTGV1
+a2VtaWEgTGFib3JhdG9yeSwgTXVuaWNoLCBHZXJtYW55LiYjeEQ7SW5zdGl0dXRlIGZvciB0aGUg
+QWR2YW5jZWQgU3R1ZHkgb2YgSHVtYW4gQmlvbG9neSAoV1BJIEFTSEJpKSwgS3lvdG8gVW5pdmVy
+c2l0eSwgS3lvdG8sIEphcGFuOyBhbmQuJiN4RDtEZXBhcnRtZW50IG9mIE1lZGljaW5lLCBDZW50
+ZXIgZm9yIEhlbWF0b2xvZ3kgYW5kIFJlZ2VuZXJhdGl2ZSBNZWRpY2luZSwgS2Fyb2xpbnNrYSBJ
+bnN0aXR1dGUsIFN0b2NraG9sbSwgU3dlZGVuLjwvYXV0aC1hZGRyZXNzPjx0aXRsZXM+PHRpdGxl
+PkZ1c2lvbiBwYXJ0bmVyLXNwZWNpZmljIG11dGF0aW9uIHByb2ZpbGVzIGFuZCBLUkFTIG11dGF0
+aW9ucyBhcyBhZHZlcnNlIHByb2dub3N0aWMgZmFjdG9ycyBpbiBNTEwtcmVhcnJhbmdlZCBBTUw8
+L3RpdGxlPjxzZWNvbmRhcnktdGl0bGU+Qmxvb2QgQWR2PC9zZWNvbmRhcnktdGl0bGU+PC90aXRs
+ZXM+PHBlcmlvZGljYWw+PGZ1bGwtdGl0bGU+Qmxvb2QgQWR2PC9mdWxsLXRpdGxlPjwvcGVyaW9k
+aWNhbD48cGFnZXM+NDYyMy00NjMxPC9wYWdlcz48dm9sdW1lPjQ8L3ZvbHVtZT48bnVtYmVyPjE5
+PC9udW1iZXI+PGVkaXRpb24+MjAyMC8wOS8zMDwvZWRpdGlvbj48a2V5d29yZHM+PGtleXdvcmQ+
+QWR1bHQ8L2tleXdvcmQ+PGtleXdvcmQ+Q2hpbGQ8L2tleXdvcmQ+PGtleXdvcmQ+SGlzdG9uZS1M
+eXNpbmUgTi1NZXRoeWx0cmFuc2ZlcmFzZS9nZW5ldGljczwva2V5d29yZD48a2V5d29yZD5IdW1h
+bnM8L2tleXdvcmQ+PGtleXdvcmQ+KkxldWtlbWlhLCBNeWVsb2lkLCBBY3V0ZS9kaWFnbm9zaXMv
+Z2VuZXRpY3M8L2tleXdvcmQ+PGtleXdvcmQ+TXV0YXRpb248L2tleXdvcmQ+PGtleXdvcmQ+TXll
+bG9pZC1MeW1waG9pZCBMZXVrZW1pYSBQcm90ZWluL2dlbmV0aWNzPC9rZXl3b3JkPjxrZXl3b3Jk
+PlByb2dub3Npczwva2V5d29yZD48a2V5d29yZD4qUHJvdG8tT25jb2dlbmUgUHJvdGVpbnMgcDIx
+KHJhcykvZ2VuZXRpY3M8L2tleXdvcmQ+PC9rZXl3b3Jkcz48ZGF0ZXM+PHllYXI+MjAyMDwveWVh
+cj48cHViLWRhdGVzPjxkYXRlPk9jdCAxMzwvZGF0ZT48L3B1Yi1kYXRlcz48L2RhdGVzPjxpc2Ju
+PjI0NzMtOTUzNyAoRWxlY3Ryb25pYykmI3hEOzI0NzMtOTUyOSAoUHJpbnQpJiN4RDsyNDczLTk1
+MjkgKExpbmtpbmcpPC9pc2JuPjxhY2Nlc3Npb24tbnVtPjMyOTkxNzE5PC9hY2Nlc3Npb24tbnVt
+Pjx1cmxzPjxyZWxhdGVkLXVybHM+PHVybD5odHRwczovL3d3dy5uY2JpLm5sbS5uaWguZ292L3B1
+Ym1lZC8zMjk5MTcxOTwvdXJsPjx1cmw+aHR0cHM6Ly9wbWMubmNiaS5ubG0ubmloLmdvdi9hcnRp
+Y2xlcy9QTUM3NTU2MTYwL3BkZi9hZHZhbmNlc0FEVjIwMjAwMDI0NTcucGRmPC91cmw+PC9yZWxh
+dGVkLXVybHM+PC91cmxzPjxjdXN0b20yPlBNQzc1NTYxNjAgaW50ZXJlc3RzLjwvY3VzdG9tMj48
+ZWxlY3Ryb25pYy1yZXNvdXJjZS1udW0+MTAuMTE4Mi9ibG9vZGFkdmFuY2VzLjIwMjAwMDI0NTc8
+L2VsZWN0cm9uaWMtcmVzb3VyY2UtbnVtPjwvcmVjb3JkPjwvQ2l0ZT48L0VuZE5vdGU+AG==
+</w:fldData>
+              </w:fldChar>
+            </w:r>
+            <w:r>
+              <w:rPr>
+                <w:rFonts w:cs="Calibri"/>
+              </w:rPr>
+              <w:instrText xml:space="preserve"> ADDIN EN.CITE.DATA </w:instrText>
+            </w:r>
+            <w:r>
+              <w:rPr>
+                <w:rFonts w:cs="Calibri"/>
+              </w:rPr>
+            </w:r>
+            <w:r>
+              <w:rPr>
+                <w:rFonts w:cs="Calibri"/>
+              </w:rPr>
+              <w:fldChar w:fldCharType="end"/>
+            </w:r>
+            <w:r>
+              <w:rPr>
+                <w:rFonts w:cs="Calibri"/>
+              </w:rPr>
+              <w:fldChar w:fldCharType="separate"/>
+            </w:r>
+            <w:r>
+              <w:rPr>
+                <w:rFonts w:cs="Calibri"/>
+                <w:vertAlign w:val="superscript"/>
+              </w:rPr>
+              <w:t>14,15</w:t>
+            </w:r>
+            <w:r>
+              <w:rPr>
+                <w:rFonts w:cs="Calibri"/>
+              </w:rPr>
+              <w:fldChar w:fldCharType="end"/>
+            </w:r>
+            <w:r>
+              <w:rPr>
+                <w:rFonts w:cs="Calibri"/>
+              </w:rPr>
+              <w:t>.</w:t>
             </w:r>
           </w:p>
           <w:p>
@@ -3464,49 +3587,7 @@
               <w:rPr>
                 <w:rFonts w:cs="Calibri"/>
               </w:rPr>
-              <w:t xml:space="preserve"> fusion protein and its critical oncogenic cofactor, menin, can be </w:t>
-            </w:r>
-            <w:r>
-              <w:rPr>
-                <w:rFonts w:cs="Calibri"/>
-              </w:rPr>
-              <w:t xml:space="preserve">targeted </w:t>
-            </w:r>
-            <w:r>
-              <w:rPr>
-                <w:rFonts w:cs="Calibri"/>
-              </w:rPr>
-              <w:t>using small molecul</w:t>
-            </w:r>
-            <w:r>
-              <w:rPr>
-                <w:rFonts w:cs="Calibri"/>
-              </w:rPr>
-              <w:t>e</w:t>
-            </w:r>
-            <w:r>
-              <w:rPr>
-                <w:rFonts w:cs="Calibri"/>
-              </w:rPr>
-              <w:t xml:space="preserve"> inhibitors of menin</w:t>
-            </w:r>
-            <w:r>
-              <w:rPr>
-                <w:rFonts w:cs="Calibri"/>
-              </w:rPr>
-              <w:t xml:space="preserve">, which have </w:t>
-            </w:r>
-            <w:r>
-              <w:rPr>
-                <w:rFonts w:cs="Calibri"/>
-              </w:rPr>
-              <w:t xml:space="preserve">demonstrated </w:t>
-            </w:r>
-            <w:r>
-              <w:rPr>
-                <w:rFonts w:cs="Calibri"/>
-              </w:rPr>
-              <w:t>potent pre-clinical efficacy</w:t>
+              <w:t xml:space="preserve"> fusion protein and its critical oncogenic cofactor, menin, can be targeted using small molecule inhibitors of menin, which have demonstrated potent pre-clinical efficacy</w:t>
             </w:r>
             <w:r>
               <w:rPr>
@@ -3515,7 +3596,7 @@
               <w:fldChar w:fldCharType="begin">
                 <w:fldData xml:space="preserve">PEVuZE5vdGU+PENpdGU+PEF1dGhvcj5HcmVtYmVja2E8L0F1dGhvcj48WWVhcj4yMDEyPC9ZZWFy
 PjxSZWNOdW0+MzY1OTwvUmVjTnVtPjxEaXNwbGF5VGV4dD48c3R5bGUgZmFjZT0ic3VwZXJzY3Jp
-cHQiPjE1PC9zdHlsZT48L0Rpc3BsYXlUZXh0PjxyZWNvcmQ+PHJlYy1udW1iZXI+MzY1OTwvcmVj
+cHQiPjE2PC9zdHlsZT48L0Rpc3BsYXlUZXh0PjxyZWNvcmQ+PHJlYy1udW1iZXI+MzY1OTwvcmVj
 LW51bWJlcj48Zm9yZWlnbi1rZXlzPjxrZXkgYXBwPSJFTiIgZGItaWQ9IjVyNWZhdGU1dzI1ZTVp
 ZTB6eDJ4cDB3dHJ4enMwd3Z4dGR4eCIgdGltZXN0YW1wPSIxNzEwMTE5OTg4IiBndWlkPSJmZjFi
 YjQ4NC1lMGM4LTQ3ZDktYjExNi0yYTc1MGY0M2E1YzIiPjM2NTk8L2tleT48L2ZvcmVpZ24ta2V5
@@ -3573,7 +3654,7 @@
               <w:fldChar w:fldCharType="begin">
                 <w:fldData xml:space="preserve">PEVuZE5vdGU+PENpdGU+PEF1dGhvcj5HcmVtYmVja2E8L0F1dGhvcj48WWVhcj4yMDEyPC9ZZWFy
 PjxSZWNOdW0+MzY1OTwvUmVjTnVtPjxEaXNwbGF5VGV4dD48c3R5bGUgZmFjZT0ic3VwZXJzY3Jp
-cHQiPjE1PC9zdHlsZT48L0Rpc3BsYXlUZXh0PjxyZWNvcmQ+PHJlYy1udW1iZXI+MzY1OTwvcmVj
+cHQiPjE2PC9zdHlsZT48L0Rpc3BsYXlUZXh0PjxyZWNvcmQ+PHJlYy1udW1iZXI+MzY1OTwvcmVj
 LW51bWJlcj48Zm9yZWlnbi1rZXlzPjxrZXkgYXBwPSJFTiIgZGItaWQ9IjVyNWZhdGU1dzI1ZTVp
 ZTB6eDJ4cDB3dHJ4enMwd3Z4dGR4eCIgdGltZXN0YW1wPSIxNzEwMTE5OTg4IiBndWlkPSJmZjFi
 YjQ4NC1lMGM4LTQ3ZDktYjExNi0yYTc1MGY0M2E1YzIiPjM2NTk8L2tleT48L2ZvcmVpZ24ta2V5
@@ -3639,11 +3720,6 @@
               <w:rPr>
                 <w:rFonts w:cs="Calibri"/>
               </w:rPr>
-            </w:r>
-            <w:r>
-              <w:rPr>
-                <w:rFonts w:cs="Calibri"/>
-              </w:rPr>
               <w:fldChar w:fldCharType="separate"/>
             </w:r>
             <w:r>
@@ -3651,7 +3727,7 @@
                 <w:rFonts w:cs="Calibri"/>
                 <w:vertAlign w:val="superscript"/>
               </w:rPr>
-              <w:t>15</w:t>
+              <w:t>16</w:t>
             </w:r>
             <w:r>
               <w:rPr>
@@ -3669,19 +3745,7 @@
               <w:rPr>
                 <w:rFonts w:cs="Calibri"/>
               </w:rPr>
-              <w:t>and</w:t>
-            </w:r>
-            <w:r>
-              <w:rPr>
-                <w:rFonts w:cs="Calibri"/>
-              </w:rPr>
-              <w:t xml:space="preserve"> shown</w:t>
-            </w:r>
-            <w:r>
-              <w:rPr>
-                <w:rFonts w:cs="Calibri"/>
-              </w:rPr>
-              <w:t xml:space="preserve"> promising activity in early-phase clinical trials</w:t>
+              <w:t>and shown promising activity in early-phase clinical trials</w:t>
             </w:r>
             <w:r>
               <w:rPr>
@@ -3690,7 +3754,7 @@
               <w:fldChar w:fldCharType="begin">
                 <w:fldData xml:space="preserve">PEVuZE5vdGU+PENpdGU+PEF1dGhvcj5Jc3NhPC9BdXRob3I+PFllYXI+MjAyMzwvWWVhcj48UmVj
 TnVtPjM2MTM8L1JlY051bT48RGlzcGxheVRleHQ+PHN0eWxlIGZhY2U9InN1cGVyc2NyaXB0Ij4x
-Njwvc3R5bGU+PC9EaXNwbGF5VGV4dD48cmVjb3JkPjxyZWMtbnVtYmVyPjM2MTM8L3JlYy1udW1i
+Nzwvc3R5bGU+PC9EaXNwbGF5VGV4dD48cmVjb3JkPjxyZWMtbnVtYmVyPjM2MTM8L3JlYy1udW1i
 ZXI+PGZvcmVpZ24ta2V5cz48a2V5IGFwcD0iRU4iIGRiLWlkPSI1cjVmYXRlNXcyNWU1aWUwengy
 eHAwd3RyeHpzMHd2eHRkeHgiIHRpbWVzdGFtcD0iMTY4Nzg0ODgxNSIgZ3VpZD0iNjk2YjQ2YmUt
 NzRhZC00ZDg2LThhOWYtODg5NDZjMzc1NTYzIj4zNjEzPC9rZXk+PC9mb3JlaWduLWtleXM+PHJl
@@ -3864,7 +3928,7 @@
               <w:fldChar w:fldCharType="begin">
                 <w:fldData xml:space="preserve">PEVuZE5vdGU+PENpdGU+PEF1dGhvcj5Jc3NhPC9BdXRob3I+PFllYXI+MjAyMzwvWWVhcj48UmVj
 TnVtPjM2MTM8L1JlY051bT48RGlzcGxheVRleHQ+PHN0eWxlIGZhY2U9InN1cGVyc2NyaXB0Ij4x
-Njwvc3R5bGU+PC9EaXNwbGF5VGV4dD48cmVjb3JkPjxyZWMtbnVtYmVyPjM2MTM8L3JlYy1udW1i
+Nzwvc3R5bGU+PC9EaXNwbGF5VGV4dD48cmVjb3JkPjxyZWMtbnVtYmVyPjM2MTM8L3JlYy1udW1i
 ZXI+PGZvcmVpZ24ta2V5cz48a2V5IGFwcD0iRU4iIGRiLWlkPSI1cjVmYXRlNXcyNWU1aWUwengy
 eHAwd3RyeHpzMHd2eHRkeHgiIHRpbWVzdGFtcD0iMTY4Nzg0ODgxNSIgZ3VpZD0iNjk2YjQ2YmUt
 NzRhZC00ZDg2LThhOWYtODg5NDZjMzc1NTYzIj4zNjEzPC9rZXk+PC9mb3JlaWduLWtleXM+PHJl
@@ -4046,11 +4110,6 @@
               <w:rPr>
                 <w:rFonts w:cs="Calibri"/>
               </w:rPr>
-            </w:r>
-            <w:r>
-              <w:rPr>
-                <w:rFonts w:cs="Calibri"/>
-              </w:rPr>
               <w:fldChar w:fldCharType="separate"/>
             </w:r>
             <w:r>
@@ -4058,7 +4117,7 @@
                 <w:rFonts w:cs="Calibri"/>
                 <w:vertAlign w:val="superscript"/>
               </w:rPr>
-              <w:t>16</w:t>
+              <w:t>17</w:t>
             </w:r>
             <w:r>
               <w:rPr>
@@ -4098,7 +4157,7 @@
               <w:fldChar w:fldCharType="begin">
                 <w:fldData xml:space="preserve">PEVuZE5vdGU+PENpdGU+PEF1dGhvcj5TdG9uZTwvQXV0aG9yPjxZZWFyPjIwMTc8L1llYXI+PFJl
 Y051bT4yNTQzPC9SZWNOdW0+PERpc3BsYXlUZXh0PjxzdHlsZSBmYWNlPSJzdXBlcnNjcmlwdCI+
-MTc8L3N0eWxlPjwvRGlzcGxheVRleHQ+PHJlY29yZD48cmVjLW51bWJlcj4yNTQzPC9yZWMtbnVt
+MTg8L3N0eWxlPjwvRGlzcGxheVRleHQ+PHJlY29yZD48cmVjLW51bWJlcj4yNTQzPC9yZWMtbnVt
 YmVyPjxmb3JlaWduLWtleXM+PGtleSBhcHA9IkVOIiBkYi1pZD0iNXI1ZmF0ZTV3MjVlNWllMHp4
 MnhwMHd0cnh6czB3dnh0ZHh4IiB0aW1lc3RhbXA9IjE2NDY3MTkwMDUiIGd1aWQ9ImQ0NmY2MWIx
 LTRiZWEtNDBhZC05NzZiLTRmMTc0OTliY2IxYyI+MjU0Mzwva2V5PjwvZm9yZWlnbi1rZXlzPjxy
@@ -4193,7 +4252,7 @@
               <w:fldChar w:fldCharType="begin">
                 <w:fldData xml:space="preserve">PEVuZE5vdGU+PENpdGU+PEF1dGhvcj5TdG9uZTwvQXV0aG9yPjxZZWFyPjIwMTc8L1llYXI+PFJl
 Y051bT4yNTQzPC9SZWNOdW0+PERpc3BsYXlUZXh0PjxzdHlsZSBmYWNlPSJzdXBlcnNjcmlwdCI+
-MTc8L3N0eWxlPjwvRGlzcGxheVRleHQ+PHJlY29yZD48cmVjLW51bWJlcj4yNTQzPC9yZWMtbnVt
+MTg8L3N0eWxlPjwvRGlzcGxheVRleHQ+PHJlY29yZD48cmVjLW51bWJlcj4yNTQzPC9yZWMtbnVt
 YmVyPjxmb3JlaWduLWtleXM+PGtleSBhcHA9IkVOIiBkYi1pZD0iNXI1ZmF0ZTV3MjVlNWllMHp4
 MnhwMHd0cnh6czB3dnh0ZHh4IiB0aW1lc3RhbXA9IjE2NDY3MTkwMDUiIGd1aWQ9ImQ0NmY2MWIx
 LTRiZWEtNDBhZC05NzZiLTRmMTc0OTliY2IxYyI+MjU0Mzwva2V5PjwvZm9yZWlnbi1rZXlzPjxy
@@ -4294,7 +4353,7 @@
               <w:rPr>
                 <w:vertAlign w:val="superscript"/>
               </w:rPr>
-              <w:t>17</w:t>
+              <w:t>18</w:t>
             </w:r>
             <w:r>
               <w:fldChar w:fldCharType="end"/>
@@ -4337,7 +4396,7 @@
               <w:fldChar w:fldCharType="begin">
                 <w:fldData xml:space="preserve">PEVuZE5vdGU+PENpdGU+PEF1dGhvcj5FcmJhPC9BdXRob3I+PFllYXI+MjAyMzwvWWVhcj48UmVj
 TnVtPjM2Mzk8L1JlY051bT48RGlzcGxheVRleHQ+PHN0eWxlIGZhY2U9InN1cGVyc2NyaXB0Ij4x
-ODwvc3R5bGU+PC9EaXNwbGF5VGV4dD48cmVjb3JkPjxyZWMtbnVtYmVyPjM2Mzk8L3JlYy1udW1i
+OTwvc3R5bGU+PC9EaXNwbGF5VGV4dD48cmVjb3JkPjxyZWMtbnVtYmVyPjM2Mzk8L3JlYy1udW1i
 ZXI+PGZvcmVpZ24ta2V5cz48a2V5IGFwcD0iRU4iIGRiLWlkPSI1cjVmYXRlNXcyNWU1aWUwengy
 eHAwd3RyeHpzMHd2eHRkeHgiIHRpbWVzdGFtcD0iMTcxMDA2MzAyMCIgZ3VpZD0iYTY2MWYzMWEt
 NjEwZC00ODdmLTg5NjUtNDdhYjgxNTFkNmM1Ij4zNjM5PC9rZXk+PC9mb3JlaWduLWtleXM+PHJl
@@ -4524,7 +4583,7 @@
               <w:fldChar w:fldCharType="begin">
                 <w:fldData xml:space="preserve">PEVuZE5vdGU+PENpdGU+PEF1dGhvcj5FcmJhPC9BdXRob3I+PFllYXI+MjAyMzwvWWVhcj48UmVj
 TnVtPjM2Mzk8L1JlY051bT48RGlzcGxheVRleHQ+PHN0eWxlIGZhY2U9InN1cGVyc2NyaXB0Ij4x
-ODwvc3R5bGU+PC9EaXNwbGF5VGV4dD48cmVjb3JkPjxyZWMtbnVtYmVyPjM2Mzk8L3JlYy1udW1i
+OTwvc3R5bGU+PC9EaXNwbGF5VGV4dD48cmVjb3JkPjxyZWMtbnVtYmVyPjM2Mzk8L3JlYy1udW1i
 ZXI+PGZvcmVpZ24ta2V5cz48a2V5IGFwcD0iRU4iIGRiLWlkPSI1cjVmYXRlNXcyNWU1aWUwengy
 eHAwd3RyeHpzMHd2eHRkeHgiIHRpbWVzdGFtcD0iMTcxMDA2MzAyMCIgZ3VpZD0iYTY2MWYzMWEt
 NjEwZC00ODdmLTg5NjUtNDdhYjgxNTFkNmM1Ij4zNjM5PC9rZXk+PC9mb3JlaWduLWtleXM+PHJl
@@ -4717,7 +4776,7 @@
               <w:rPr>
                 <w:vertAlign w:val="superscript"/>
               </w:rPr>
-              <w:t>18</w:t>
+              <w:t>19</w:t>
             </w:r>
             <w:r>
               <w:fldChar w:fldCharType="end"/>
@@ -4731,8 +4790,8 @@
             <w:r>
               <w:fldChar w:fldCharType="begin">
                 <w:fldData xml:space="preserve">PEVuZE5vdGU+PENpdGU+PEF1dGhvcj5QZXJsPC9BdXRob3I+PFllYXI+MjAxOTwvWWVhcj48UmVj
-TnVtPjI1NDQ8L1JlY051bT48RGlzcGxheVRleHQ+PHN0eWxlIGZhY2U9InN1cGVyc2NyaXB0Ij4x
-OTwvc3R5bGU+PC9EaXNwbGF5VGV4dD48cmVjb3JkPjxyZWMtbnVtYmVyPjI1NDQ8L3JlYy1udW1i
+TnVtPjI1NDQ8L1JlY051bT48RGlzcGxheVRleHQ+PHN0eWxlIGZhY2U9InN1cGVyc2NyaXB0Ij4y
+MDwvc3R5bGU+PC9EaXNwbGF5VGV4dD48cmVjb3JkPjxyZWMtbnVtYmVyPjI1NDQ8L3JlYy1udW1i
 ZXI+PGZvcmVpZ24ta2V5cz48a2V5IGFwcD0iRU4iIGRiLWlkPSI1cjVmYXRlNXcyNWU1aWUwengy
 eHAwd3RyeHpzMHd2eHRkeHgiIHRpbWVzdGFtcD0iMTY0NjcxOTAwNSIgZ3VpZD0iNzE3ODFlYzYt
 YTljZS00MTEwLWJkNWQtMTg3MjE4ZjJjODhhIj4yNTQ0PC9rZXk+PC9mb3JlaWduLWtleXM+PHJl
@@ -4829,8 +4888,8 @@
             <w:r>
               <w:fldChar w:fldCharType="begin">
                 <w:fldData xml:space="preserve">PEVuZE5vdGU+PENpdGU+PEF1dGhvcj5QZXJsPC9BdXRob3I+PFllYXI+MjAxOTwvWWVhcj48UmVj
-TnVtPjI1NDQ8L1JlY051bT48RGlzcGxheVRleHQ+PHN0eWxlIGZhY2U9InN1cGVyc2NyaXB0Ij4x
-OTwvc3R5bGU+PC9EaXNwbGF5VGV4dD48cmVjb3JkPjxyZWMtbnVtYmVyPjI1NDQ8L3JlYy1udW1i
+TnVtPjI1NDQ8L1JlY051bT48RGlzcGxheVRleHQ+PHN0eWxlIGZhY2U9InN1cGVyc2NyaXB0Ij4y
+MDwvc3R5bGU+PC9EaXNwbGF5VGV4dD48cmVjb3JkPjxyZWMtbnVtYmVyPjI1NDQ8L3JlYy1udW1i
 ZXI+PGZvcmVpZ24ta2V5cz48a2V5IGFwcD0iRU4iIGRiLWlkPSI1cjVmYXRlNXcyNWU1aWUwengy
 eHAwd3RyeHpzMHd2eHRkeHgiIHRpbWVzdGFtcD0iMTY0NjcxOTAwNSIgZ3VpZD0iNzE3ODFlYzYt
 YTljZS00MTEwLWJkNWQtMTg3MjE4ZjJjODhhIj4yNTQ0PC9rZXk+PC9mb3JlaWduLWtleXM+PHJl
@@ -4934,7 +4993,7 @@
               <w:rPr>
                 <w:vertAlign w:val="superscript"/>
               </w:rPr>
-              <w:t>19</w:t>
+              <w:t>20</w:t>
             </w:r>
             <w:r>
               <w:fldChar w:fldCharType="end"/>
@@ -4971,7 +5030,7 @@
               <w:fldChar w:fldCharType="begin">
                 <w:fldData xml:space="preserve">PEVuZE5vdGU+PENpdGU+PEF1dGhvcj5EYXZlcjwvQXV0aG9yPjxZZWFyPjIwMTk8L1llYXI+PFJl
 Y051bT4zMTI3PC9SZWNOdW0+PERpc3BsYXlUZXh0PjxzdHlsZSBmYWNlPSJzdXBlcnNjcmlwdCI+
-MjA8L3N0eWxlPjwvRGlzcGxheVRleHQ+PHJlY29yZD48cmVjLW51bWJlcj4zMTI3PC9yZWMtbnVt
+MjE8L3N0eWxlPjwvRGlzcGxheVRleHQ+PHJlY29yZD48cmVjLW51bWJlcj4zMTI3PC9yZWMtbnVt
 YmVyPjxmb3JlaWduLWtleXM+PGtleSBhcHA9IkVOIiBkYi1pZD0iNXI1ZmF0ZTV3MjVlNWllMHp4
 MnhwMHd0cnh6czB3dnh0ZHh4IiB0aW1lc3RhbXA9IjE2NDY3MTk1MDAiIGd1aWQ9ImM5NGVlNDRh
 LTlmNjktNDMwZi04ZTYxLTgwZTRhYWU0N2I4YyI+MzEyNzwva2V5PjwvZm9yZWlnbi1rZXlzPjxy
@@ -5029,7 +5088,7 @@
               <w:fldChar w:fldCharType="begin">
                 <w:fldData xml:space="preserve">PEVuZE5vdGU+PENpdGU+PEF1dGhvcj5EYXZlcjwvQXV0aG9yPjxZZWFyPjIwMTk8L1llYXI+PFJl
 Y051bT4zMTI3PC9SZWNOdW0+PERpc3BsYXlUZXh0PjxzdHlsZSBmYWNlPSJzdXBlcnNjcmlwdCI+
-MjA8L3N0eWxlPjwvRGlzcGxheVRleHQ+PHJlY29yZD48cmVjLW51bWJlcj4zMTI3PC9yZWMtbnVt
+MjE8L3N0eWxlPjwvRGlzcGxheVRleHQ+PHJlY29yZD48cmVjLW51bWJlcj4zMTI3PC9yZWMtbnVt
 YmVyPjxmb3JlaWduLWtleXM+PGtleSBhcHA9IkVOIiBkYi1pZD0iNXI1ZmF0ZTV3MjVlNWllMHp4
 MnhwMHd0cnh6czB3dnh0ZHh4IiB0aW1lc3RhbXA9IjE2NDY3MTk1MDAiIGd1aWQ9ImM5NGVlNDRh
 LTlmNjktNDMwZi04ZTYxLTgwZTRhYWU0N2I4YyI+MzEyNzwva2V5PjwvZm9yZWlnbi1rZXlzPjxy
@@ -5093,7 +5152,7 @@
               <w:rPr>
                 <w:vertAlign w:val="superscript"/>
               </w:rPr>
-              <w:t>20</w:t>
+              <w:t>21</w:t>
             </w:r>
             <w:r>
               <w:fldChar w:fldCharType="end"/>
@@ -5144,7 +5203,7 @@
               <w:fldChar w:fldCharType="begin">
                 <w:fldData xml:space="preserve">PEVuZE5vdGU+PENpdGU+PEF1dGhvcj5Eb2huZXI8L0F1dGhvcj48WWVhcj4yMDE3PC9ZZWFyPjxS
 ZWNOdW0+MjU4MjwvUmVjTnVtPjxEaXNwbGF5VGV4dD48c3R5bGUgZmFjZT0ic3VwZXJzY3JpcHQi
-PjIxPC9zdHlsZT48L0Rpc3BsYXlUZXh0PjxyZWNvcmQ+PHJlYy1udW1iZXI+MjU4MjwvcmVjLW51
+PjIyPC9zdHlsZT48L0Rpc3BsYXlUZXh0PjxyZWNvcmQ+PHJlYy1udW1iZXI+MjU4MjwvcmVjLW51
 bWJlcj48Zm9yZWlnbi1rZXlzPjxrZXkgYXBwPSJFTiIgZGItaWQ9IjVyNWZhdGU1dzI1ZTVpZTB6
 eDJ4cDB3dHJ4enMwd3Z4dGR4eCIgdGltZXN0YW1wPSIxNjQ2NzE5MDc1IiBndWlkPSI2OTk1ZTcz
 MS0xMTRiLTRiNmUtYWVjMS1jZDI1OTQ4NDQ0ZDAiPjI1ODI8L2tleT48a2V5IGFwcD0iRU5XZWIi
@@ -5231,7 +5290,7 @@
               <w:fldChar w:fldCharType="begin">
                 <w:fldData xml:space="preserve">PEVuZE5vdGU+PENpdGU+PEF1dGhvcj5Eb2huZXI8L0F1dGhvcj48WWVhcj4yMDE3PC9ZZWFyPjxS
 ZWNOdW0+MjU4MjwvUmVjTnVtPjxEaXNwbGF5VGV4dD48c3R5bGUgZmFjZT0ic3VwZXJzY3JpcHQi
-PjIxPC9zdHlsZT48L0Rpc3BsYXlUZXh0PjxyZWNvcmQ+PHJlYy1udW1iZXI+MjU4MjwvcmVjLW51
+PjIyPC9zdHlsZT48L0Rpc3BsYXlUZXh0PjxyZWNvcmQ+PHJlYy1udW1iZXI+MjU4MjwvcmVjLW51
 bWJlcj48Zm9yZWlnbi1rZXlzPjxrZXkgYXBwPSJFTiIgZGItaWQ9IjVyNWZhdGU1dzI1ZTVpZTB6
 eDJ4cDB3dHJ4enMwd3Z4dGR4eCIgdGltZXN0YW1wPSIxNjQ2NzE5MDc1IiBndWlkPSI2OTk1ZTcz
 MS0xMTRiLTRiNmUtYWVjMS1jZDI1OTQ4NDQ0ZDAiPjI1ODI8L2tleT48a2V5IGFwcD0iRU5XZWIi
@@ -5324,7 +5383,7 @@
               <w:rPr>
                 <w:vertAlign w:val="superscript"/>
               </w:rPr>
-              <w:t>21</w:t>
+              <w:t>22</w:t>
             </w:r>
             <w:r>
               <w:fldChar w:fldCharType="end"/>
@@ -5373,7 +5432,7 @@
               <w:fldChar w:fldCharType="begin">
                 <w:fldData xml:space="preserve">PEVuZE5vdGU+PENpdGU+PEF1dGhvcj5TbWl0aDwvQXV0aG9yPjxZZWFyPjIwMjI8L1llYXI+PFJl
 Y051bT4zNjQxPC9SZWNOdW0+PERpc3BsYXlUZXh0PjxzdHlsZSBmYWNlPSJzdXBlcnNjcmlwdCI+
-MjI8L3N0eWxlPjwvRGlzcGxheVRleHQ+PHJlY29yZD48cmVjLW51bWJlcj4zNjQxPC9yZWMtbnVt
+MjM8L3N0eWxlPjwvRGlzcGxheVRleHQ+PHJlY29yZD48cmVjLW51bWJlcj4zNjQxPC9yZWMtbnVt
 YmVyPjxmb3JlaWduLWtleXM+PGtleSBhcHA9IkVOIiBkYi1pZD0iNXI1ZmF0ZTV3MjVlNWllMHp4
 MnhwMHd0cnh6czB3dnh0ZHh4IiB0aW1lc3RhbXA9IjE3MTAwNjMyMDUiIGd1aWQ9Ijk5MTNkODBl
 LTI1MjYtNDI0YS1hYWRkLThiZWYyMjk1NmZkMCI+MzY0MTwva2V5PjwvZm9yZWlnbi1rZXlzPjxy
@@ -5420,7 +5479,7 @@
               <w:fldChar w:fldCharType="begin">
                 <w:fldData xml:space="preserve">PEVuZE5vdGU+PENpdGU+PEF1dGhvcj5TbWl0aDwvQXV0aG9yPjxZZWFyPjIwMjI8L1llYXI+PFJl
 Y051bT4zNjQxPC9SZWNOdW0+PERpc3BsYXlUZXh0PjxzdHlsZSBmYWNlPSJzdXBlcnNjcmlwdCI+
-MjI8L3N0eWxlPjwvRGlzcGxheVRleHQ+PHJlY29yZD48cmVjLW51bWJlcj4zNjQxPC9yZWMtbnVt
+MjM8L3N0eWxlPjwvRGlzcGxheVRleHQ+PHJlY29yZD48cmVjLW51bWJlcj4zNjQxPC9yZWMtbnVt
 YmVyPjxmb3JlaWduLWtleXM+PGtleSBhcHA9IkVOIiBkYi1pZD0iNXI1ZmF0ZTV3MjVlNWllMHp4
 MnhwMHd0cnh6czB3dnh0ZHh4IiB0aW1lc3RhbXA9IjE3MTAwNjMyMDUiIGd1aWQ9Ijk5MTNkODBl
 LTI1MjYtNDI0YS1hYWRkLThiZWYyMjk1NmZkMCI+MzY0MTwva2V5PjwvZm9yZWlnbi1rZXlzPjxy
@@ -5473,19 +5532,39 @@
               <w:rPr>
                 <w:vertAlign w:val="superscript"/>
               </w:rPr>
-              <w:t>22</w:t>
+              <w:t>23</w:t>
             </w:r>
             <w:r>
               <w:fldChar w:fldCharType="end"/>
             </w:r>
             <w:r>
-              <w:t>, second-site IDH1/IDH2 mutations (IDH1/IDH2 inhibitors)</w:t>
+              <w:t xml:space="preserve">, second-site </w:t>
+            </w:r>
+            <w:r>
+              <w:rPr>
+                <w:i/>
+                <w:iCs/>
+              </w:rPr>
+              <w:t>IDH1</w:t>
+            </w:r>
+            <w:r>
+              <w:t>/</w:t>
+            </w:r>
+            <w:r>
+              <w:rPr>
+                <w:i/>
+                <w:iCs/>
+              </w:rPr>
+              <w:t>IDH2</w:t>
+            </w:r>
+            <w:r>
+              <w:t xml:space="preserve"> mutations (IDH1/IDH2 inhibitors)</w:t>
             </w:r>
             <w:r>
               <w:fldChar w:fldCharType="begin">
                 <w:fldData xml:space="preserve">PEVuZE5vdGU+PENpdGU+PEF1dGhvcj5JbnRsZWtvZmVyPC9BdXRob3I+PFllYXI+MjAxODwvWWVh
 cj48UmVjTnVtPjMxNzQ8L1JlY051bT48RGlzcGxheVRleHQ+PHN0eWxlIGZhY2U9InN1cGVyc2Ny
-aXB0Ij4yMzwvc3R5bGU+PC9EaXNwbGF5VGV4dD48cmVjb3JkPjxyZWMtbnVtYmVyPjMxNzQ8L3Jl
+aXB0Ij4yNDwvc3R5bGU+PC9EaXNwbGF5VGV4dD48cmVjb3JkPjxyZWMtbnVtYmVyPjMxNzQ8L3Jl
 Yy1udW1iZXI+PGZvcmVpZ24ta2V5cz48a2V5IGFwcD0iRU4iIGRiLWlkPSI1cjVmYXRlNXcyNWU1
 aWUwengyeHAwd3RyeHpzMHd2eHRkeHgiIHRpbWVzdGFtcD0iMTY0NjcxOTUwNSIgZ3VpZD0iZTMz
 NDMyN2MtNzliNi00MDZjLWI5NDEtNzMyY2ExODhhMWM3Ij4zMTc0PC9rZXk+PC9mb3JlaWduLWtl
@@ -5586,7 +5665,7 @@
               <w:fldChar w:fldCharType="begin">
                 <w:fldData xml:space="preserve">PEVuZE5vdGU+PENpdGU+PEF1dGhvcj5JbnRsZWtvZmVyPC9BdXRob3I+PFllYXI+MjAxODwvWWVh
 cj48UmVjTnVtPjMxNzQ8L1JlY051bT48RGlzcGxheVRleHQ+PHN0eWxlIGZhY2U9InN1cGVyc2Ny
-aXB0Ij4yMzwvc3R5bGU+PC9EaXNwbGF5VGV4dD48cmVjb3JkPjxyZWMtbnVtYmVyPjMxNzQ8L3Jl
+aXB0Ij4yNDwvc3R5bGU+PC9EaXNwbGF5VGV4dD48cmVjb3JkPjxyZWMtbnVtYmVyPjMxNzQ8L3Jl
 Yy1udW1iZXI+PGZvcmVpZ24ta2V5cz48a2V5IGFwcD0iRU4iIGRiLWlkPSI1cjVmYXRlNXcyNWU1
 aWUwengyeHAwd3RyeHpzMHd2eHRkeHgiIHRpbWVzdGFtcD0iMTY0NjcxOTUwNSIgZ3VpZD0iZTMz
 NDMyN2MtNzliNi00MDZjLWI5NDEtNzMyY2ExODhhMWM3Ij4zMTc0PC9rZXk+PC9mb3JlaWduLWtl
@@ -5693,7 +5772,7 @@
               <w:rPr>
                 <w:vertAlign w:val="superscript"/>
               </w:rPr>
-              <w:t>23</w:t>
+              <w:t>24</w:t>
             </w:r>
             <w:r>
               <w:fldChar w:fldCharType="end"/>
@@ -5715,7 +5794,7 @@
               <w:fldChar w:fldCharType="begin">
                 <w:fldData xml:space="preserve">PEVuZE5vdGU+PENpdGU+PEF1dGhvcj5Nb3VqYWxsZWQ8L0F1dGhvcj48WWVhcj4yMDIzPC9ZZWFy
 PjxSZWNOdW0+MzY0MjwvUmVjTnVtPjxEaXNwbGF5VGV4dD48c3R5bGUgZmFjZT0ic3VwZXJzY3Jp
-cHQiPjI0PC9zdHlsZT48L0Rpc3BsYXlUZXh0PjxyZWNvcmQ+PHJlYy1udW1iZXI+MzY0MjwvcmVj
+cHQiPjI1PC9zdHlsZT48L0Rpc3BsYXlUZXh0PjxyZWNvcmQ+PHJlYy1udW1iZXI+MzY0MjwvcmVj
 LW51bWJlcj48Zm9yZWlnbi1rZXlzPjxrZXkgYXBwPSJFTiIgZGItaWQ9IjVyNWZhdGU1dzI1ZTVp
 ZTB6eDJ4cDB3dHJ4enMwd3Z4dGR4eCIgdGltZXN0YW1wPSIxNzEwMDYzMzQ5IiBndWlkPSI5M2Q0
 NTYwMS1mNDY3LTQxYmItOTRlOS1iNDRiMDdiNTI1OTkiPjM2NDI8L2tleT48L2ZvcmVpZ24ta2V5
@@ -5793,7 +5872,7 @@
               <w:fldChar w:fldCharType="begin">
                 <w:fldData xml:space="preserve">PEVuZE5vdGU+PENpdGU+PEF1dGhvcj5Nb3VqYWxsZWQ8L0F1dGhvcj48WWVhcj4yMDIzPC9ZZWFy
 PjxSZWNOdW0+MzY0MjwvUmVjTnVtPjxEaXNwbGF5VGV4dD48c3R5bGUgZmFjZT0ic3VwZXJzY3Jp
-cHQiPjI0PC9zdHlsZT48L0Rpc3BsYXlUZXh0PjxyZWNvcmQ+PHJlYy1udW1iZXI+MzY0MjwvcmVj
+cHQiPjI1PC9zdHlsZT48L0Rpc3BsYXlUZXh0PjxyZWNvcmQ+PHJlYy1udW1iZXI+MzY0MjwvcmVj
 LW51bWJlcj48Zm9yZWlnbi1rZXlzPjxrZXkgYXBwPSJFTiIgZGItaWQ9IjVyNWZhdGU1dzI1ZTVp
 ZTB6eDJ4cDB3dHJ4enMwd3Z4dGR4eCIgdGltZXN0YW1wPSIxNzEwMDYzMzQ5IiBndWlkPSI5M2Q0
 NTYwMS1mNDY3LTQxYmItOTRlOS1iNDRiMDdiNTI1OTkiPjM2NDI8L2tleT48L2ZvcmVpZ24ta2V5
@@ -5877,7 +5956,7 @@
               <w:rPr>
                 <w:vertAlign w:val="superscript"/>
               </w:rPr>
-              <w:t>24</w:t>
+              <w:t>25</w:t>
             </w:r>
             <w:r>
               <w:fldChar w:fldCharType="end"/>
@@ -5899,7 +5978,7 @@
               <w:fldChar w:fldCharType="begin">
                 <w:fldData xml:space="preserve">PEVuZE5vdGU+PENpdGU+PEF1dGhvcj5QZXJuZXI8L0F1dGhvcj48WWVhcj4yMDIzPC9ZZWFyPjxS
 ZWNOdW0+MzY0MzwvUmVjTnVtPjxEaXNwbGF5VGV4dD48c3R5bGUgZmFjZT0ic3VwZXJzY3JpcHQi
-PjI1PC9zdHlsZT48L0Rpc3BsYXlUZXh0PjxyZWNvcmQ+PHJlYy1udW1iZXI+MzY0MzwvcmVjLW51
+PjI2PC9zdHlsZT48L0Rpc3BsYXlUZXh0PjxyZWNvcmQ+PHJlYy1udW1iZXI+MzY0MzwvcmVjLW51
 bWJlcj48Zm9yZWlnbi1rZXlzPjxrZXkgYXBwPSJFTiIgZGItaWQ9IjVyNWZhdGU1dzI1ZTVpZTB6
 eDJ4cDB3dHJ4enMwd3Z4dGR4eCIgdGltZXN0YW1wPSIxNzEwMDYzNDE4IiBndWlkPSI0MzUxZDcx
 OC0yMDNlLTQ5ZGEtYTQyMi0zZjg3ZGI3YzljZTAiPjM2NDM8L2tleT48L2ZvcmVpZ24ta2V5cz48
@@ -5988,7 +6067,7 @@
               <w:fldChar w:fldCharType="begin">
                 <w:fldData xml:space="preserve">PEVuZE5vdGU+PENpdGU+PEF1dGhvcj5QZXJuZXI8L0F1dGhvcj48WWVhcj4yMDIzPC9ZZWFyPjxS
 ZWNOdW0+MzY0MzwvUmVjTnVtPjxEaXNwbGF5VGV4dD48c3R5bGUgZmFjZT0ic3VwZXJzY3JpcHQi
-PjI1PC9zdHlsZT48L0Rpc3BsYXlUZXh0PjxyZWNvcmQ+PHJlYy1udW1iZXI+MzY0MzwvcmVjLW51
+PjI2PC9zdHlsZT48L0Rpc3BsYXlUZXh0PjxyZWNvcmQ+PHJlYy1udW1iZXI+MzY0MzwvcmVjLW51
 bWJlcj48Zm9yZWlnbi1rZXlzPjxrZXkgYXBwPSJFTiIgZGItaWQ9IjVyNWZhdGU1dzI1ZTVpZTB6
 eDJ4cDB3dHJ4enMwd3Z4dGR4eCIgdGltZXN0YW1wPSIxNzEwMDYzNDE4IiBndWlkPSI0MzUxZDcx
 OC0yMDNlLTQ5ZGEtYTQyMi0zZjg3ZGI3YzljZTAiPjM2NDM8L2tleT48L2ZvcmVpZ24ta2V5cz48
@@ -6083,7 +6162,7 @@
               <w:rPr>
                 <w:vertAlign w:val="superscript"/>
               </w:rPr>
-              <w:t>25</w:t>
+              <w:t>26</w:t>
             </w:r>
             <w:r>
               <w:fldChar w:fldCharType="end"/>
@@ -6113,13 +6192,15 @@
           </w:p>
           <w:p>
             <w:pPr>
-              <w:pStyle w:val="CLIN4"/>
-              <w:rPr>
-                <w:rFonts w:cs="Calibri"/>
+              <w:pStyle w:val="EndNoteBibliography"/>
+              <w:jc w:val="both"/>
+              <w:rPr>
+                <w:noProof/>
               </w:rPr>
             </w:pPr>
             <w:r>
               <w:rPr>
+                <w:rFonts w:cs="Times New Roman"/>
                 <w:sz w:val="6"/>
                 <w:szCs w:val="6"/>
               </w:rPr>
@@ -6134,6 +6215,7 @@
             </w:r>
             <w:r>
               <w:rPr>
+                <w:rFonts w:cs="Times New Roman"/>
                 <w:sz w:val="6"/>
                 <w:szCs w:val="6"/>
               </w:rPr>
@@ -6142,663 +6224,999 @@
             <w:r>
               <w:rPr>
                 <w:b/>
+                <w:noProof/>
               </w:rPr>
               <w:t>1.</w:t>
             </w:r>
             <w:r>
+              <w:rPr>
+                <w:noProof/>
+              </w:rPr>
               <w:t xml:space="preserve"> Schoch C, et al. AML with 11q23/MLL abnormalities as defined by the WHO classification: incidence, partner chromosomes, FAB subtype, age distribution, and prognostic impact in an unselected series of 1897 cytogenetically analyzed AML cases. </w:t>
             </w:r>
             <w:r>
               <w:rPr>
                 <w:i/>
+                <w:noProof/>
               </w:rPr>
               <w:t>Blood</w:t>
             </w:r>
             <w:r>
+              <w:rPr>
+                <w:noProof/>
+              </w:rPr>
               <w:t xml:space="preserve"> 2003; </w:t>
             </w:r>
             <w:r>
               <w:rPr>
                 <w:b/>
+                <w:noProof/>
               </w:rPr>
               <w:t>102</w:t>
             </w:r>
             <w:r>
+              <w:rPr>
+                <w:noProof/>
+              </w:rPr>
               <w:t xml:space="preserve">(7): 2395-402.  </w:t>
             </w:r>
             <w:r>
               <w:rPr>
                 <w:b/>
+                <w:noProof/>
               </w:rPr>
               <w:t>2.</w:t>
             </w:r>
             <w:r>
+              <w:rPr>
+                <w:noProof/>
+              </w:rPr>
               <w:t xml:space="preserve"> Papaemmanuil E, et al. Genomic Classification and Prognosis in Acute Myeloid Leukemia. </w:t>
             </w:r>
             <w:r>
               <w:rPr>
                 <w:i/>
+                <w:noProof/>
               </w:rPr>
               <w:t>N Engl J Med</w:t>
             </w:r>
             <w:r>
+              <w:rPr>
+                <w:noProof/>
+              </w:rPr>
               <w:t xml:space="preserve"> 2016; </w:t>
             </w:r>
             <w:r>
               <w:rPr>
                 <w:b/>
+                <w:noProof/>
               </w:rPr>
               <w:t>374</w:t>
             </w:r>
             <w:r>
+              <w:rPr>
+                <w:noProof/>
+              </w:rPr>
               <w:t xml:space="preserve">(23): 2209-21.  </w:t>
             </w:r>
             <w:r>
               <w:rPr>
                 <w:b/>
+                <w:noProof/>
               </w:rPr>
               <w:t>3.</w:t>
             </w:r>
             <w:r>
+              <w:rPr>
+                <w:noProof/>
+              </w:rPr>
               <w:t xml:space="preserve"> Raimondi SC, et al. Chromosomal abnormalities in 478 children with acute myeloid leukemia: clinical characteristics and treatment outcome in a cooperative pediatric oncology group study-POG 8821. </w:t>
             </w:r>
             <w:r>
               <w:rPr>
                 <w:i/>
+                <w:noProof/>
               </w:rPr>
               <w:t>Blood</w:t>
             </w:r>
             <w:r>
+              <w:rPr>
+                <w:noProof/>
+              </w:rPr>
               <w:t xml:space="preserve"> 1999; </w:t>
             </w:r>
             <w:r>
               <w:rPr>
                 <w:b/>
+                <w:noProof/>
               </w:rPr>
               <w:t>94</w:t>
             </w:r>
             <w:r>
+              <w:rPr>
+                <w:noProof/>
+              </w:rPr>
               <w:t xml:space="preserve">(11): 3707-16.  </w:t>
             </w:r>
             <w:r>
               <w:rPr>
                 <w:b/>
+                <w:noProof/>
               </w:rPr>
               <w:t>4.</w:t>
             </w:r>
             <w:r>
+              <w:rPr>
+                <w:noProof/>
+              </w:rPr>
               <w:t xml:space="preserve"> Harrison CJ, et al. Cytogenetics of childhood acute myeloid leukemia: United Kingdom Medical Research Council Treatment trials AML 10 and 12. </w:t>
             </w:r>
             <w:r>
               <w:rPr>
                 <w:i/>
+                <w:noProof/>
               </w:rPr>
               <w:t>J Clin Oncol</w:t>
             </w:r>
             <w:r>
+              <w:rPr>
+                <w:noProof/>
+              </w:rPr>
               <w:t xml:space="preserve"> 2010; </w:t>
             </w:r>
             <w:r>
               <w:rPr>
                 <w:b/>
+                <w:noProof/>
               </w:rPr>
               <w:t>28</w:t>
             </w:r>
             <w:r>
+              <w:rPr>
+                <w:noProof/>
+              </w:rPr>
               <w:t xml:space="preserve">(16): 2674-81.  </w:t>
             </w:r>
             <w:r>
               <w:rPr>
                 <w:b/>
+                <w:noProof/>
               </w:rPr>
               <w:t>5.</w:t>
             </w:r>
             <w:r>
-              <w:t xml:space="preserve"> WHO Classification of Tumours Editorial Board. Haematolymphoid tumours. Lyon (France): International Agency for Research on Cancer; forthcoming. (WHO classification of tumours series, 5th ed.; vol. 11). https://publications.iarc.fr.  </w:t>
+              <w:rPr>
+                <w:noProof/>
+              </w:rPr>
+              <w:t xml:space="preserve"> WHO Classification of Tumours Editorial Board. Haematolymphoid tumours. Lyon (France): International Agency for Research on Cancer; 2024. (WHO classification of tumours series, 5th ed.; vol. 11). https://publications.iarc.who.int/637.  </w:t>
             </w:r>
             <w:r>
               <w:rPr>
                 <w:b/>
+                <w:noProof/>
               </w:rPr>
               <w:t>6.</w:t>
             </w:r>
             <w:r>
+              <w:rPr>
+                <w:noProof/>
+              </w:rPr>
               <w:t xml:space="preserve"> Meyer C, et al. The KMT2A recombinome of acute leukemias in 2023. </w:t>
             </w:r>
             <w:r>
               <w:rPr>
                 <w:i/>
+                <w:noProof/>
               </w:rPr>
               <w:t>Leukemia</w:t>
             </w:r>
             <w:r>
+              <w:rPr>
+                <w:noProof/>
+              </w:rPr>
               <w:t xml:space="preserve"> 2023; </w:t>
             </w:r>
             <w:r>
               <w:rPr>
                 <w:b/>
+                <w:noProof/>
               </w:rPr>
               <w:t>37</w:t>
             </w:r>
             <w:r>
+              <w:rPr>
+                <w:noProof/>
+              </w:rPr>
               <w:t xml:space="preserve">(5): 988-1005.  </w:t>
             </w:r>
             <w:r>
               <w:rPr>
                 <w:b/>
+                <w:noProof/>
               </w:rPr>
               <w:t>7.</w:t>
             </w:r>
             <w:r>
+              <w:rPr>
+                <w:noProof/>
+              </w:rPr>
               <w:t xml:space="preserve"> Bill M, et al. Mutational landscape and clinical outcome of patients with de novo acute myeloid leukemia and rearrangements involving 11q23/KMT2A. </w:t>
             </w:r>
             <w:r>
               <w:rPr>
                 <w:i/>
+                <w:noProof/>
               </w:rPr>
               <w:t>Proc Natl Acad Sci U S A</w:t>
             </w:r>
             <w:r>
+              <w:rPr>
+                <w:noProof/>
+              </w:rPr>
               <w:t xml:space="preserve"> 2020; </w:t>
             </w:r>
             <w:r>
               <w:rPr>
                 <w:b/>
+                <w:noProof/>
               </w:rPr>
               <w:t>117</w:t>
             </w:r>
             <w:r>
+              <w:rPr>
+                <w:noProof/>
+              </w:rPr>
               <w:t xml:space="preserve">(42): 26340-6.  </w:t>
             </w:r>
             <w:r>
               <w:rPr>
                 <w:b/>
+                <w:noProof/>
               </w:rPr>
               <w:t>8.</w:t>
             </w:r>
             <w:r>
+              <w:rPr>
+                <w:noProof/>
+              </w:rPr>
               <w:t xml:space="preserve"> Yuen KY, et al. Mutational landscape and clinical outcome of pediatric acute myeloid leukemia with 11q23/KMT2A rearrangements. </w:t>
             </w:r>
             <w:r>
               <w:rPr>
                 <w:i/>
+                <w:noProof/>
               </w:rPr>
               <w:t>Cancer Med</w:t>
             </w:r>
             <w:r>
+              <w:rPr>
+                <w:noProof/>
+              </w:rPr>
               <w:t xml:space="preserve"> 2023; </w:t>
             </w:r>
             <w:r>
               <w:rPr>
                 <w:b/>
+                <w:noProof/>
               </w:rPr>
               <w:t>12</w:t>
             </w:r>
             <w:r>
+              <w:rPr>
+                <w:noProof/>
+              </w:rPr>
               <w:t xml:space="preserve">(2): 1418-30.  </w:t>
             </w:r>
             <w:r>
               <w:rPr>
                 <w:b/>
+                <w:noProof/>
               </w:rPr>
               <w:t>9.</w:t>
             </w:r>
             <w:r>
+              <w:rPr>
+                <w:noProof/>
+              </w:rPr>
               <w:t xml:space="preserve"> Issa GC, et al. Predictors of outcomes in adults with acute myeloid leukemia and KMT2A rearrangements. </w:t>
             </w:r>
             <w:r>
               <w:rPr>
                 <w:i/>
+                <w:noProof/>
               </w:rPr>
               <w:t>Blood Cancer J</w:t>
             </w:r>
             <w:r>
+              <w:rPr>
+                <w:noProof/>
+              </w:rPr>
               <w:t xml:space="preserve"> 2021; </w:t>
             </w:r>
             <w:r>
               <w:rPr>
                 <w:b/>
+                <w:noProof/>
               </w:rPr>
               <w:t>11</w:t>
             </w:r>
             <w:r>
+              <w:rPr>
+                <w:noProof/>
+              </w:rPr>
               <w:t xml:space="preserve">(9): 162.  </w:t>
             </w:r>
             <w:r>
               <w:rPr>
                 <w:b/>
+                <w:noProof/>
               </w:rPr>
               <w:t>10.</w:t>
             </w:r>
             <w:r>
+              <w:rPr>
+                <w:noProof/>
+              </w:rPr>
               <w:t xml:space="preserve"> Schnittger S, et al. Screening for MLL tandem duplication in 387 unselected patients with AML identify a prognostically unfavorable subset of AML. </w:t>
             </w:r>
             <w:r>
               <w:rPr>
                 <w:i/>
+                <w:noProof/>
               </w:rPr>
               <w:t>Leukemia</w:t>
             </w:r>
             <w:r>
+              <w:rPr>
+                <w:noProof/>
+              </w:rPr>
               <w:t xml:space="preserve"> 2000; </w:t>
             </w:r>
             <w:r>
               <w:rPr>
                 <w:b/>
+                <w:noProof/>
               </w:rPr>
               <w:t>14</w:t>
             </w:r>
             <w:r>
+              <w:rPr>
+                <w:noProof/>
+              </w:rPr>
               <w:t xml:space="preserve">(5): 796-804.  </w:t>
             </w:r>
             <w:r>
               <w:rPr>
                 <w:b/>
+                <w:noProof/>
               </w:rPr>
               <w:t>11.</w:t>
             </w:r>
             <w:r>
+              <w:rPr>
+                <w:noProof/>
+              </w:rPr>
               <w:t xml:space="preserve"> Dohner H, et al. Diagnosis and management of AML in adults: 2022 recommendations from an international expert panel on behalf of the ELN. </w:t>
             </w:r>
             <w:r>
               <w:rPr>
                 <w:i/>
+                <w:noProof/>
               </w:rPr>
               <w:t>Blood</w:t>
             </w:r>
             <w:r>
+              <w:rPr>
+                <w:noProof/>
+              </w:rPr>
               <w:t xml:space="preserve"> 2022; </w:t>
             </w:r>
             <w:r>
               <w:rPr>
                 <w:b/>
+                <w:noProof/>
               </w:rPr>
               <w:t>140</w:t>
             </w:r>
             <w:r>
+              <w:rPr>
+                <w:noProof/>
+              </w:rPr>
               <w:t xml:space="preserve">(12): 1345-77.  </w:t>
             </w:r>
             <w:r>
               <w:rPr>
                 <w:b/>
+                <w:noProof/>
               </w:rPr>
               <w:t>12.</w:t>
             </w:r>
             <w:r>
+              <w:rPr>
+                <w:noProof/>
+              </w:rPr>
               <w:t xml:space="preserve"> Heuser M, et al. 2021 Update on MRD in acute myeloid leukemia: a consensus document from the European LeukemiaNet MRD Working Party. </w:t>
             </w:r>
             <w:r>
               <w:rPr>
                 <w:i/>
+                <w:noProof/>
               </w:rPr>
               <w:t>Blood</w:t>
             </w:r>
             <w:r>
+              <w:rPr>
+                <w:noProof/>
+              </w:rPr>
               <w:t xml:space="preserve"> 2021; </w:t>
             </w:r>
             <w:r>
               <w:rPr>
                 <w:b/>
+                <w:noProof/>
               </w:rPr>
               <w:t>138</w:t>
             </w:r>
             <w:r>
+              <w:rPr>
+                <w:noProof/>
+              </w:rPr>
               <w:t xml:space="preserve">(26): 2753-67.  </w:t>
             </w:r>
             <w:r>
               <w:rPr>
                 <w:b/>
+                <w:noProof/>
               </w:rPr>
               <w:t>13.</w:t>
             </w:r>
             <w:r>
-              <w:t xml:space="preserve"> Liu J, et al. Monitoring mixed lineage leukemia expression may help identify patients with mixed lineage leukemia--rearranged acute leukemia who are at high risk of relapse after allogeneic hematopoietic stem cell transplantation. </w:t>
+              <w:rPr>
+                <w:noProof/>
+              </w:rPr>
+              <w:t xml:space="preserve"> Loo S, et al. Pretransplant MRD detection of fusion transcripts is strongly prognostic in KMT2A-rearranged acute myeloid leukemia. </w:t>
             </w:r>
             <w:r>
               <w:rPr>
                 <w:i/>
-              </w:rPr>
-              <w:t>Biol Blood Marrow Transplant</w:t>
-            </w:r>
-            <w:r>
-              <w:t xml:space="preserve"> 2014; </w:t>
+                <w:noProof/>
+              </w:rPr>
+              <w:t>Blood</w:t>
+            </w:r>
+            <w:r>
+              <w:rPr>
+                <w:noProof/>
+              </w:rPr>
+              <w:t xml:space="preserve"> 2024; </w:t>
             </w:r>
             <w:r>
               <w:rPr>
                 <w:b/>
-              </w:rPr>
-              <w:t>20</w:t>
-            </w:r>
-            <w:r>
-              <w:t xml:space="preserve">(7): 929-36.  </w:t>
+                <w:noProof/>
+              </w:rPr>
+              <w:t>144</w:t>
+            </w:r>
+            <w:r>
+              <w:rPr>
+                <w:noProof/>
+              </w:rPr>
+              <w:t xml:space="preserve">(24): 2554-7.  </w:t>
             </w:r>
             <w:r>
               <w:rPr>
                 <w:b/>
+                <w:noProof/>
               </w:rPr>
               <w:t>14.</w:t>
             </w:r>
             <w:r>
-              <w:t xml:space="preserve"> Huang S, et al. Prognostic Significance of Mixed-Lineage Leukemia (MLL) Gene Detected by Real-Time Fluorescence Quantitative PCR Assay in Acute Myeloid Leukemia. </w:t>
+              <w:rPr>
+                <w:noProof/>
+              </w:rPr>
+              <w:t xml:space="preserve"> Hernandez-Sanchez A, et al. Rearrangements involving 11q23.3/KMT2A in adult AML: mutational landscape and prognostic implications - a HARMONY study. </w:t>
             </w:r>
             <w:r>
               <w:rPr>
                 <w:i/>
-              </w:rPr>
-              <w:t>Med Sci Monit</w:t>
-            </w:r>
-            <w:r>
-              <w:t xml:space="preserve"> 2016; </w:t>
+                <w:noProof/>
+              </w:rPr>
+              <w:t>Leukemia</w:t>
+            </w:r>
+            <w:r>
+              <w:rPr>
+                <w:noProof/>
+              </w:rPr>
+              <w:t xml:space="preserve"> 2024; </w:t>
             </w:r>
             <w:r>
               <w:rPr>
                 <w:b/>
-              </w:rPr>
-              <w:t>22</w:t>
-            </w:r>
-            <w:r>
-              <w:t xml:space="preserve">: 3009-17.  </w:t>
+                <w:noProof/>
+              </w:rPr>
+              <w:t>38</w:t>
+            </w:r>
+            <w:r>
+              <w:rPr>
+                <w:noProof/>
+              </w:rPr>
+              <w:t xml:space="preserve">(9): 1929-37.  </w:t>
             </w:r>
             <w:r>
               <w:rPr>
                 <w:b/>
+                <w:noProof/>
               </w:rPr>
               <w:t>15.</w:t>
             </w:r>
             <w:r>
+              <w:rPr>
+                <w:noProof/>
+              </w:rPr>
+              <w:t xml:space="preserve"> Matsuo H, et al. Fusion partner-specific mutation profiles and KRAS mutations as adverse prognostic factors in MLL-rearranged AML. </w:t>
+            </w:r>
+            <w:r>
+              <w:rPr>
+                <w:i/>
+                <w:noProof/>
+              </w:rPr>
+              <w:t>Blood Adv</w:t>
+            </w:r>
+            <w:r>
+              <w:rPr>
+                <w:noProof/>
+              </w:rPr>
+              <w:t xml:space="preserve"> 2020; </w:t>
+            </w:r>
+            <w:r>
+              <w:rPr>
+                <w:b/>
+                <w:noProof/>
+              </w:rPr>
+              <w:t>4</w:t>
+            </w:r>
+            <w:r>
+              <w:rPr>
+                <w:noProof/>
+              </w:rPr>
+              <w:t xml:space="preserve">(19): 4623-31.  </w:t>
+            </w:r>
+            <w:r>
+              <w:rPr>
+                <w:b/>
+                <w:noProof/>
+              </w:rPr>
+              <w:t>16.</w:t>
+            </w:r>
+            <w:r>
+              <w:rPr>
+                <w:noProof/>
+              </w:rPr>
               <w:t xml:space="preserve"> Grembecka J, et al. Menin-MLL inhibitors reverse oncogenic activity of MLL fusion proteins in leukemia. </w:t>
             </w:r>
             <w:r>
               <w:rPr>
                 <w:i/>
+                <w:noProof/>
               </w:rPr>
               <w:t>Nat Chem Biol</w:t>
             </w:r>
             <w:r>
+              <w:rPr>
+                <w:noProof/>
+              </w:rPr>
               <w:t xml:space="preserve"> 2012; </w:t>
             </w:r>
             <w:r>
               <w:rPr>
                 <w:b/>
+                <w:noProof/>
               </w:rPr>
               <w:t>8</w:t>
             </w:r>
             <w:r>
+              <w:rPr>
+                <w:noProof/>
+              </w:rPr>
               <w:t xml:space="preserve">(3): 277-84.  </w:t>
             </w:r>
             <w:r>
               <w:rPr>
                 <w:b/>
-              </w:rPr>
-              <w:t>16.</w:t>
-            </w:r>
-            <w:r>
+                <w:noProof/>
+              </w:rPr>
+              <w:t>17.</w:t>
+            </w:r>
+            <w:r>
+              <w:rPr>
+                <w:noProof/>
+              </w:rPr>
               <w:t xml:space="preserve"> Issa GC, et al. The menin inhibitor revumenib in KMT2A-rearranged or NPM1-mutant leukaemia. </w:t>
             </w:r>
             <w:r>
               <w:rPr>
                 <w:i/>
+                <w:noProof/>
               </w:rPr>
               <w:t>Nature</w:t>
             </w:r>
             <w:r>
+              <w:rPr>
+                <w:noProof/>
+              </w:rPr>
               <w:t xml:space="preserve"> 2023; </w:t>
             </w:r>
             <w:r>
               <w:rPr>
                 <w:b/>
+                <w:noProof/>
               </w:rPr>
               <w:t>615</w:t>
             </w:r>
             <w:r>
+              <w:rPr>
+                <w:noProof/>
+              </w:rPr>
               <w:t xml:space="preserve">(7954): 920-4.  </w:t>
             </w:r>
             <w:r>
               <w:rPr>
                 <w:b/>
-              </w:rPr>
-              <w:t>17.</w:t>
-            </w:r>
-            <w:r>
+                <w:noProof/>
+              </w:rPr>
+              <w:t>18.</w:t>
+            </w:r>
+            <w:r>
+              <w:rPr>
+                <w:noProof/>
+              </w:rPr>
               <w:t xml:space="preserve"> Stone RM, et al. Midostaurin plus Chemotherapy for Acute Myeloid Leukemia with a FLT3 Mutation. </w:t>
             </w:r>
             <w:r>
               <w:rPr>
                 <w:i/>
+                <w:noProof/>
               </w:rPr>
               <w:t>N Engl J Med</w:t>
             </w:r>
             <w:r>
+              <w:rPr>
+                <w:noProof/>
+              </w:rPr>
               <w:t xml:space="preserve"> 2017; </w:t>
             </w:r>
             <w:r>
               <w:rPr>
                 <w:b/>
+                <w:noProof/>
               </w:rPr>
               <w:t>377</w:t>
             </w:r>
             <w:r>
+              <w:rPr>
+                <w:noProof/>
+              </w:rPr>
               <w:t xml:space="preserve">(5): 454-64.  </w:t>
             </w:r>
             <w:r>
               <w:rPr>
                 <w:b/>
-              </w:rPr>
-              <w:t>18.</w:t>
-            </w:r>
-            <w:r>
+                <w:noProof/>
+              </w:rPr>
+              <w:t>19.</w:t>
+            </w:r>
+            <w:r>
+              <w:rPr>
+                <w:noProof/>
+              </w:rPr>
               <w:t xml:space="preserve"> Erba HP, et al. Quizartinib plus chemotherapy in newly diagnosed patients with FLT3-internal-tandem-duplication-positive acute myeloid leukaemia (QuANTUM-First): a randomised, double-blind, placebo-controlled, phase 3 trial. </w:t>
             </w:r>
             <w:r>
               <w:rPr>
                 <w:i/>
+                <w:noProof/>
               </w:rPr>
               <w:t>Lancet</w:t>
             </w:r>
             <w:r>
+              <w:rPr>
+                <w:noProof/>
+              </w:rPr>
               <w:t xml:space="preserve"> 2023; </w:t>
             </w:r>
             <w:r>
               <w:rPr>
                 <w:b/>
+                <w:noProof/>
               </w:rPr>
               <w:t>401</w:t>
             </w:r>
             <w:r>
+              <w:rPr>
+                <w:noProof/>
+              </w:rPr>
               <w:t xml:space="preserve">(10388): 1571-83.  </w:t>
             </w:r>
             <w:r>
               <w:rPr>
                 <w:b/>
-              </w:rPr>
-              <w:t>19.</w:t>
-            </w:r>
-            <w:r>
+                <w:noProof/>
+              </w:rPr>
+              <w:t>20.</w:t>
+            </w:r>
+            <w:r>
+              <w:rPr>
+                <w:noProof/>
+              </w:rPr>
               <w:t xml:space="preserve"> Perl AE, et al. Gilteritinib or Chemotherapy for Relapsed or Refractory FLT3-Mutated AML. </w:t>
             </w:r>
             <w:r>
               <w:rPr>
                 <w:i/>
+                <w:noProof/>
               </w:rPr>
               <w:t>N Engl J Med</w:t>
             </w:r>
             <w:r>
+              <w:rPr>
+                <w:noProof/>
+              </w:rPr>
               <w:t xml:space="preserve"> 2019; </w:t>
             </w:r>
             <w:r>
               <w:rPr>
                 <w:b/>
+                <w:noProof/>
               </w:rPr>
               <w:t>381</w:t>
             </w:r>
             <w:r>
+              <w:rPr>
+                <w:noProof/>
+              </w:rPr>
               <w:t xml:space="preserve">(18): 1728-40.  </w:t>
             </w:r>
             <w:r>
               <w:rPr>
                 <w:b/>
-              </w:rPr>
-              <w:t>20.</w:t>
-            </w:r>
-            <w:r>
+                <w:noProof/>
+              </w:rPr>
+              <w:t>21.</w:t>
+            </w:r>
+            <w:r>
+              <w:rPr>
+                <w:noProof/>
+              </w:rPr>
               <w:t xml:space="preserve"> Daver N, et al. Targeting FLT3 mutations in AML: review of current knowledge and evidence. </w:t>
             </w:r>
             <w:r>
               <w:rPr>
                 <w:i/>
+                <w:noProof/>
               </w:rPr>
               <w:t>Leukemia</w:t>
             </w:r>
             <w:r>
+              <w:rPr>
+                <w:noProof/>
+              </w:rPr>
               <w:t xml:space="preserve"> 2019; </w:t>
             </w:r>
             <w:r>
               <w:rPr>
                 <w:b/>
+                <w:noProof/>
               </w:rPr>
               <w:t>33</w:t>
             </w:r>
             <w:r>
+              <w:rPr>
+                <w:noProof/>
+              </w:rPr>
               <w:t xml:space="preserve">(2): 299-312.  </w:t>
             </w:r>
             <w:r>
               <w:rPr>
                 <w:b/>
-              </w:rPr>
-              <w:t>21.</w:t>
-            </w:r>
-            <w:r>
+                <w:noProof/>
+              </w:rPr>
+              <w:t>22.</w:t>
+            </w:r>
+            <w:r>
+              <w:rPr>
+                <w:noProof/>
+              </w:rPr>
               <w:t xml:space="preserve"> Dohner H, et al. Diagnosis and management of AML in adults: 2017 ELN recommendations from an international expert panel. </w:t>
             </w:r>
             <w:r>
               <w:rPr>
                 <w:i/>
+                <w:noProof/>
               </w:rPr>
               <w:t>Blood</w:t>
             </w:r>
             <w:r>
+              <w:rPr>
+                <w:noProof/>
+              </w:rPr>
               <w:t xml:space="preserve"> 2017; </w:t>
             </w:r>
             <w:r>
               <w:rPr>
                 <w:b/>
+                <w:noProof/>
               </w:rPr>
               <w:t>129</w:t>
             </w:r>
             <w:r>
+              <w:rPr>
+                <w:noProof/>
+              </w:rPr>
               <w:t xml:space="preserve">(4): 424-47.  </w:t>
             </w:r>
             <w:r>
               <w:rPr>
                 <w:b/>
-              </w:rPr>
-              <w:t>22.</w:t>
-            </w:r>
-            <w:r>
+                <w:noProof/>
+              </w:rPr>
+              <w:t>23.</w:t>
+            </w:r>
+            <w:r>
+              <w:rPr>
+                <w:noProof/>
+              </w:rPr>
               <w:t xml:space="preserve"> Smith CC, et al. Molecular profile of FLT3-mutated relapsed/refractory patients with AML in the phase 3 ADMIRAL study of gilteritinib. </w:t>
             </w:r>
             <w:r>
               <w:rPr>
                 <w:i/>
+                <w:noProof/>
               </w:rPr>
               <w:t>Blood Adv</w:t>
             </w:r>
             <w:r>
+              <w:rPr>
+                <w:noProof/>
+              </w:rPr>
               <w:t xml:space="preserve"> 2022; </w:t>
             </w:r>
             <w:r>
               <w:rPr>
                 <w:b/>
+                <w:noProof/>
               </w:rPr>
               <w:t>6</w:t>
             </w:r>
             <w:r>
+              <w:rPr>
+                <w:noProof/>
+              </w:rPr>
               <w:t xml:space="preserve">(7): 2144-55.  </w:t>
             </w:r>
             <w:r>
               <w:rPr>
                 <w:b/>
-              </w:rPr>
-              <w:t>23.</w:t>
-            </w:r>
-            <w:r>
+                <w:noProof/>
+              </w:rPr>
+              <w:t>24.</w:t>
+            </w:r>
+            <w:r>
+              <w:rPr>
+                <w:noProof/>
+              </w:rPr>
               <w:t xml:space="preserve"> Intlekofer AM, et al. Acquired resistance to IDH inhibition through trans or cis dimer-interface mutations. </w:t>
             </w:r>
             <w:r>
               <w:rPr>
                 <w:i/>
+                <w:noProof/>
               </w:rPr>
               <w:t>Nature</w:t>
             </w:r>
             <w:r>
+              <w:rPr>
+                <w:noProof/>
+              </w:rPr>
               <w:t xml:space="preserve"> 2018; </w:t>
             </w:r>
             <w:r>
               <w:rPr>
                 <w:b/>
+                <w:noProof/>
               </w:rPr>
               <w:t>559</w:t>
             </w:r>
             <w:r>
+              <w:rPr>
+                <w:noProof/>
+              </w:rPr>
               <w:t xml:space="preserve">(7712): 125-9.  </w:t>
             </w:r>
             <w:r>
               <w:rPr>
                 <w:b/>
-              </w:rPr>
-              <w:t>24.</w:t>
-            </w:r>
-            <w:r>
+                <w:noProof/>
+              </w:rPr>
+              <w:t>25.</w:t>
+            </w:r>
+            <w:r>
+              <w:rPr>
+                <w:noProof/>
+              </w:rPr>
               <w:t xml:space="preserve"> Moujalled DM, et al. Acquired mutations in BAX confer resistance to BH3-mimetic therapy in acute myeloid leukemia. </w:t>
             </w:r>
             <w:r>
               <w:rPr>
                 <w:i/>
+                <w:noProof/>
               </w:rPr>
               <w:t>Blood</w:t>
             </w:r>
             <w:r>
+              <w:rPr>
+                <w:noProof/>
+              </w:rPr>
               <w:t xml:space="preserve"> 2023; </w:t>
             </w:r>
             <w:r>
               <w:rPr>
                 <w:b/>
+                <w:noProof/>
               </w:rPr>
               <w:t>141</w:t>
             </w:r>
             <w:r>
+              <w:rPr>
+                <w:noProof/>
+              </w:rPr>
               <w:t xml:space="preserve">(6): 634-44.  </w:t>
             </w:r>
             <w:r>
               <w:rPr>
                 <w:b/>
-              </w:rPr>
-              <w:t>25.</w:t>
-            </w:r>
-            <w:r>
+                <w:noProof/>
+              </w:rPr>
+              <w:t>26.</w:t>
+            </w:r>
+            <w:r>
+              <w:rPr>
+                <w:noProof/>
+              </w:rPr>
               <w:t xml:space="preserve"> Perner F, et al. MEN1 mutations mediate clinical resistance to menin inhibition. </w:t>
             </w:r>
             <w:r>
               <w:rPr>
                 <w:i/>
+                <w:noProof/>
               </w:rPr>
               <w:t>Nature</w:t>
             </w:r>
             <w:r>
+              <w:rPr>
+                <w:noProof/>
+              </w:rPr>
               <w:t xml:space="preserve"> 2023; </w:t>
             </w:r>
             <w:r>
               <w:rPr>
                 <w:b/>
+                <w:noProof/>
               </w:rPr>
               <w:t>615</w:t>
             </w:r>
             <w:r>
+              <w:rPr>
+                <w:noProof/>
+              </w:rPr>
               <w:t xml:space="preserve">(7954): 913-9.  </w:t>
             </w:r>
-            <w:r>
-              <w:rPr>
-                <w:rFonts w:cs="Calibri"/>
+          </w:p>
+          <w:p>
+            <w:pPr>
+              <w:pStyle w:val="EndNoteBibliography"/>
+              <w:jc w:val="both"/>
+            </w:pPr>
+            <w:r>
+              <w:rPr>
                 <w:sz w:val="6"/>
                 <w:szCs w:val="6"/>
               </w:rPr>
@@ -6808,16 +7226,6 @@
         </w:tc>
       </w:tr>
     </w:tbl>
-    <w:p>
-      <w:pPr>
-        <w:rPr>
-          <w:rFonts w:ascii="Calibri" w:hAnsi="Calibri" w:cs="Calibri"/>
-          <w:noProof/>
-          <w:sz w:val="6"/>
-          <w:szCs w:val="6"/>
-        </w:rPr>
-      </w:pPr>
-    </w:p>
     <w:p>
       <w:pPr>
         <w:rPr>
@@ -6847,76 +7255,239 @@
 </w:document>
 </file>
 
-<file path=word/endnotes.xml><?xml version="1.0" encoding="utf-8"?>
-<w:endnotes xmlns:wpc="http://schemas.microsoft.com/office/word/2010/wordprocessingCanvas" xmlns:cx="http://schemas.microsoft.com/office/drawing/2014/chartex" xmlns:cx1="http://schemas.microsoft.com/office/drawing/2015/9/8/chartex" xmlns:cx2="http://schemas.microsoft.com/office/drawing/2015/10/21/chartex" xmlns:cx3="http://schemas.microsoft.com/office/drawing/2016/5/9/chartex" xmlns:cx4="http://schemas.microsoft.com/office/drawing/2016/5/10/chartex" xmlns:cx5="http://schemas.microsoft.com/office/drawing/2016/5/11/chartex" xmlns:cx6="http://schemas.microsoft.com/office/drawing/2016/5/12/chartex" xmlns:cx7="http://schemas.microsoft.com/office/drawing/2016/5/13/chartex" xmlns:cx8="http://schemas.microsoft.com/office/drawing/2016/5/14/chartex" xmlns:mc="http://schemas.openxmlformats.org/markup-compatibility/2006" xmlns:aink="http://schemas.microsoft.com/office/drawing/2016/ink" xmlns:am3d="http://schemas.microsoft.com/office/drawing/2017/model3d" xmlns:o="urn:schemas-microsoft-com:office:office" xmlns:oel="http://schemas.microsoft.com/office/2019/extlst" xmlns:r="http://schemas.openxmlformats.org/officeDocument/2006/relationships" xmlns:m="http://schemas.openxmlformats.org/officeDocument/2006/math" xmlns:v="urn:schemas-microsoft-com:vml" xmlns:wp14="http://schemas.microsoft.com/office/word/2010/wordprocessingDrawing" xmlns:wp="http://schemas.openxmlformats.org/drawingml/2006/wordprocessingDrawing" xmlns:w10="urn:schemas-microsoft-com:office:word" xmlns:w="http://schemas.openxmlformats.org/wordprocessingml/2006/main" xmlns:w14="http://schemas.microsoft.com/office/word/2010/wordml" xmlns:w15="http://schemas.microsoft.com/office/word/2012/wordml" xmlns:w16cex="http://schemas.microsoft.com/office/word/2018/wordml/cex" xmlns:w16cid="http://schemas.microsoft.com/office/word/2016/wordml/cid" xmlns:w16="http://schemas.microsoft.com/office/word/2018/wordml" xmlns:w16sdtdh="http://schemas.microsoft.com/office/word/2020/wordml/sdtdatahash" xmlns:w16se="http://schemas.microsoft.com/office/word/2015/wordml/symex" xmlns:wpg="http://schemas.microsoft.com/office/word/2010/wordprocessingGroup" xmlns:wpi="http://schemas.microsoft.com/office/word/2010/wordprocessingInk" xmlns:wne="http://schemas.microsoft.com/office/word/2006/wordml" xmlns:wps="http://schemas.microsoft.com/office/word/2010/wordprocessingShape" mc:Ignorable="w14 w15 w16se w16cid w16 w16cex w16sdtdh wp14">
-  <w:endnote w:type="separator" w:id="-1">
-    <w:p>
-      <w:pPr>
-        <w:spacing w:after="0" w:line="240" w:lineRule="auto"/>
-      </w:pPr>
-      <w:r>
-        <w:separator/>
-      </w:r>
-    </w:p>
-  </w:endnote>
-  <w:endnote w:type="continuationSeparator" w:id="0">
-    <w:p>
-      <w:pPr>
-        <w:spacing w:after="0" w:line="240" w:lineRule="auto"/>
-      </w:pPr>
-      <w:r>
-        <w:continuationSeparator/>
-      </w:r>
-    </w:p>
-  </w:endnote>
-  <w:endnote w:type="continuationNotice" w:id="1">
-    <w:p>
-      <w:pPr>
-        <w:spacing w:after="0" w:line="240" w:lineRule="auto"/>
-      </w:pPr>
-    </w:p>
-  </w:endnote>
-</w:endnotes>
-</file>
-
-<file path=word/footnotes.xml><?xml version="1.0" encoding="utf-8"?>
-<w:footnotes xmlns:wpc="http://schemas.microsoft.com/office/word/2010/wordprocessingCanvas" xmlns:cx="http://schemas.microsoft.com/office/drawing/2014/chartex" xmlns:cx1="http://schemas.microsoft.com/office/drawing/2015/9/8/chartex" xmlns:cx2="http://schemas.microsoft.com/office/drawing/2015/10/21/chartex" xmlns:cx3="http://schemas.microsoft.com/office/drawing/2016/5/9/chartex" xmlns:cx4="http://schemas.microsoft.com/office/drawing/2016/5/10/chartex" xmlns:cx5="http://schemas.microsoft.com/office/drawing/2016/5/11/chartex" xmlns:cx6="http://schemas.microsoft.com/office/drawing/2016/5/12/chartex" xmlns:cx7="http://schemas.microsoft.com/office/drawing/2016/5/13/chartex" xmlns:cx8="http://schemas.microsoft.com/office/drawing/2016/5/14/chartex" xmlns:mc="http://schemas.openxmlformats.org/markup-compatibility/2006" xmlns:aink="http://schemas.microsoft.com/office/drawing/2016/ink" xmlns:am3d="http://schemas.microsoft.com/office/drawing/2017/model3d" xmlns:o="urn:schemas-microsoft-com:office:office" xmlns:oel="http://schemas.microsoft.com/office/2019/extlst" xmlns:r="http://schemas.openxmlformats.org/officeDocument/2006/relationships" xmlns:m="http://schemas.openxmlformats.org/officeDocument/2006/math" xmlns:v="urn:schemas-microsoft-com:vml" xmlns:wp14="http://schemas.microsoft.com/office/word/2010/wordprocessingDrawing" xmlns:wp="http://schemas.openxmlformats.org/drawingml/2006/wordprocessingDrawing" xmlns:w10="urn:schemas-microsoft-com:office:word" xmlns:w="http://schemas.openxmlformats.org/wordprocessingml/2006/main" xmlns:w14="http://schemas.microsoft.com/office/word/2010/wordml" xmlns:w15="http://schemas.microsoft.com/office/word/2012/wordml" xmlns:w16cex="http://schemas.microsoft.com/office/word/2018/wordml/cex" xmlns:w16cid="http://schemas.microsoft.com/office/word/2016/wordml/cid" xmlns:w16="http://schemas.microsoft.com/office/word/2018/wordml" xmlns:w16sdtdh="http://schemas.microsoft.com/office/word/2020/wordml/sdtdatahash" xmlns:w16se="http://schemas.microsoft.com/office/word/2015/wordml/symex" xmlns:wpg="http://schemas.microsoft.com/office/word/2010/wordprocessingGroup" xmlns:wpi="http://schemas.microsoft.com/office/word/2010/wordprocessingInk" xmlns:wne="http://schemas.microsoft.com/office/word/2006/wordml" xmlns:wps="http://schemas.microsoft.com/office/word/2010/wordprocessingShape" mc:Ignorable="w14 w15 w16se w16cid w16 w16cex w16sdtdh wp14">
-  <w:footnote w:type="separator" w:id="-1">
-    <w:p>
-      <w:pPr>
-        <w:spacing w:after="0" w:line="240" w:lineRule="auto"/>
-      </w:pPr>
-      <w:r>
-        <w:separator/>
-      </w:r>
-    </w:p>
-  </w:footnote>
-  <w:footnote w:type="continuationSeparator" w:id="0">
-    <w:p>
-      <w:pPr>
-        <w:spacing w:after="0" w:line="240" w:lineRule="auto"/>
-      </w:pPr>
-      <w:r>
-        <w:continuationSeparator/>
-      </w:r>
-    </w:p>
-  </w:footnote>
-  <w:footnote w:type="continuationNotice" w:id="1">
-    <w:p>
-      <w:pPr>
-        <w:spacing w:after="0" w:line="240" w:lineRule="auto"/>
-      </w:pPr>
-    </w:p>
-  </w:footnote>
-</w:footnotes>
-</file>
-
 <file path=word/numbering.xml><?xml version="1.0" encoding="utf-8"?>
 <w:numbering xmlns:wpc="http://schemas.microsoft.com/office/word/2010/wordprocessingCanvas" xmlns:cx="http://schemas.microsoft.com/office/drawing/2014/chartex" xmlns:cx1="http://schemas.microsoft.com/office/drawing/2015/9/8/chartex" xmlns:cx2="http://schemas.microsoft.com/office/drawing/2015/10/21/chartex" xmlns:cx3="http://schemas.microsoft.com/office/drawing/2016/5/9/chartex" xmlns:cx4="http://schemas.microsoft.com/office/drawing/2016/5/10/chartex" xmlns:cx5="http://schemas.microsoft.com/office/drawing/2016/5/11/chartex" xmlns:cx6="http://schemas.microsoft.com/office/drawing/2016/5/12/chartex" xmlns:cx7="http://schemas.microsoft.com/office/drawing/2016/5/13/chartex" xmlns:cx8="http://schemas.microsoft.com/office/drawing/2016/5/14/chartex" xmlns:mc="http://schemas.openxmlformats.org/markup-compatibility/2006" xmlns:aink="http://schemas.microsoft.com/office/drawing/2016/ink" xmlns:am3d="http://schemas.microsoft.com/office/drawing/2017/model3d" xmlns:o="urn:schemas-microsoft-com:office:office" xmlns:oel="http://schemas.microsoft.com/office/2019/extlst" xmlns:r="http://schemas.openxmlformats.org/officeDocument/2006/relationships" xmlns:m="http://schemas.openxmlformats.org/officeDocument/2006/math" xmlns:v="urn:schemas-microsoft-com:vml" xmlns:wp14="http://schemas.microsoft.com/office/word/2010/wordprocessingDrawing" xmlns:wp="http://schemas.openxmlformats.org/drawingml/2006/wordprocessingDrawing" xmlns:w10="urn:schemas-microsoft-com:office:word" xmlns:w="http://schemas.openxmlformats.org/wordprocessingml/2006/main" xmlns:w14="http://schemas.microsoft.com/office/word/2010/wordml" xmlns:w15="http://schemas.microsoft.com/office/word/2012/wordml" xmlns:w16cex="http://schemas.microsoft.com/office/word/2018/wordml/cex" xmlns:w16cid="http://schemas.microsoft.com/office/word/2016/wordml/cid" xmlns:w16="http://schemas.microsoft.com/office/word/2018/wordml" xmlns:w16sdtdh="http://schemas.microsoft.com/office/word/2020/wordml/sdtdatahash" xmlns:w16se="http://schemas.microsoft.com/office/word/2015/wordml/symex" xmlns:wpg="http://schemas.microsoft.com/office/word/2010/wordprocessingGroup" xmlns:wpi="http://schemas.microsoft.com/office/word/2010/wordprocessingInk" xmlns:wne="http://schemas.microsoft.com/office/word/2006/wordml" xmlns:wps="http://schemas.microsoft.com/office/word/2010/wordprocessingShape" mc:Ignorable="w14 w15 w16se w16cid w16 w16cex w16sdtdh wp14">
   <w:abstractNum w:abstractNumId="0" w15:restartNumberingAfterBreak="0">
-    <w:nsid w:val="0D2B660E"/>
+    <w:nsid w:val="149830AA"/>
+    <w:multiLevelType w:val="hybridMultilevel"/>
+    <w:tmpl w:val="D26407F8"/>
+    <w:lvl w:ilvl="0" w:tplc="2AE03D7C">
+      <w:start w:val="1"/>
+      <w:numFmt w:val="bullet"/>
+      <w:pStyle w:val="ListParagraph"/>
+      <w:lvlText w:val=""/>
+      <w:lvlJc w:val="left"/>
+      <w:pPr>
+        <w:ind w:left="714" w:hanging="360"/>
+      </w:pPr>
+      <w:rPr>
+        <w:rFonts w:ascii="Symbol" w:hAnsi="Symbol" w:hint="default"/>
+      </w:rPr>
+    </w:lvl>
+    <w:lvl w:ilvl="1" w:tplc="0C090003" w:tentative="1">
+      <w:start w:val="1"/>
+      <w:numFmt w:val="bullet"/>
+      <w:lvlText w:val="o"/>
+      <w:lvlJc w:val="left"/>
+      <w:pPr>
+        <w:ind w:left="1434" w:hanging="360"/>
+      </w:pPr>
+      <w:rPr>
+        <w:rFonts w:ascii="Courier New" w:hAnsi="Courier New" w:cs="Courier New" w:hint="default"/>
+      </w:rPr>
+    </w:lvl>
+    <w:lvl w:ilvl="2" w:tplc="0C090005" w:tentative="1">
+      <w:start w:val="1"/>
+      <w:numFmt w:val="bullet"/>
+      <w:lvlText w:val=""/>
+      <w:lvlJc w:val="left"/>
+      <w:pPr>
+        <w:ind w:left="2154" w:hanging="360"/>
+      </w:pPr>
+      <w:rPr>
+        <w:rFonts w:ascii="Wingdings" w:hAnsi="Wingdings" w:hint="default"/>
+      </w:rPr>
+    </w:lvl>
+    <w:lvl w:ilvl="3" w:tplc="0C090001" w:tentative="1">
+      <w:start w:val="1"/>
+      <w:numFmt w:val="bullet"/>
+      <w:lvlText w:val=""/>
+      <w:lvlJc w:val="left"/>
+      <w:pPr>
+        <w:ind w:left="2874" w:hanging="360"/>
+      </w:pPr>
+      <w:rPr>
+        <w:rFonts w:ascii="Symbol" w:hAnsi="Symbol" w:hint="default"/>
+      </w:rPr>
+    </w:lvl>
+    <w:lvl w:ilvl="4" w:tplc="0C090003" w:tentative="1">
+      <w:start w:val="1"/>
+      <w:numFmt w:val="bullet"/>
+      <w:lvlText w:val="o"/>
+      <w:lvlJc w:val="left"/>
+      <w:pPr>
+        <w:ind w:left="3594" w:hanging="360"/>
+      </w:pPr>
+      <w:rPr>
+        <w:rFonts w:ascii="Courier New" w:hAnsi="Courier New" w:cs="Courier New" w:hint="default"/>
+      </w:rPr>
+    </w:lvl>
+    <w:lvl w:ilvl="5" w:tplc="0C090005" w:tentative="1">
+      <w:start w:val="1"/>
+      <w:numFmt w:val="bullet"/>
+      <w:lvlText w:val=""/>
+      <w:lvlJc w:val="left"/>
+      <w:pPr>
+        <w:ind w:left="4314" w:hanging="360"/>
+      </w:pPr>
+      <w:rPr>
+        <w:rFonts w:ascii="Wingdings" w:hAnsi="Wingdings" w:hint="default"/>
+      </w:rPr>
+    </w:lvl>
+    <w:lvl w:ilvl="6" w:tplc="0C090001" w:tentative="1">
+      <w:start w:val="1"/>
+      <w:numFmt w:val="bullet"/>
+      <w:lvlText w:val=""/>
+      <w:lvlJc w:val="left"/>
+      <w:pPr>
+        <w:ind w:left="5034" w:hanging="360"/>
+      </w:pPr>
+      <w:rPr>
+        <w:rFonts w:ascii="Symbol" w:hAnsi="Symbol" w:hint="default"/>
+      </w:rPr>
+    </w:lvl>
+    <w:lvl w:ilvl="7" w:tplc="0C090003" w:tentative="1">
+      <w:start w:val="1"/>
+      <w:numFmt w:val="bullet"/>
+      <w:lvlText w:val="o"/>
+      <w:lvlJc w:val="left"/>
+      <w:pPr>
+        <w:ind w:left="5754" w:hanging="360"/>
+      </w:pPr>
+      <w:rPr>
+        <w:rFonts w:ascii="Courier New" w:hAnsi="Courier New" w:cs="Courier New" w:hint="default"/>
+      </w:rPr>
+    </w:lvl>
+    <w:lvl w:ilvl="8" w:tplc="0C090005" w:tentative="1">
+      <w:start w:val="1"/>
+      <w:numFmt w:val="bullet"/>
+      <w:lvlText w:val=""/>
+      <w:lvlJc w:val="left"/>
+      <w:pPr>
+        <w:ind w:left="6474" w:hanging="360"/>
+      </w:pPr>
+      <w:rPr>
+        <w:rFonts w:ascii="Wingdings" w:hAnsi="Wingdings" w:hint="default"/>
+      </w:rPr>
+    </w:lvl>
+  </w:abstractNum>
+  <w:abstractNum w:abstractNumId="1" w15:restartNumberingAfterBreak="0">
+    <w:nsid w:val="1FDF66A0"/>
+    <w:multiLevelType w:val="hybridMultilevel"/>
+    <w:tmpl w:val="A21C82CC"/>
+    <w:lvl w:ilvl="0" w:tplc="08090001">
+      <w:start w:val="1"/>
+      <w:numFmt w:val="bullet"/>
+      <w:lvlText w:val=""/>
+      <w:lvlJc w:val="left"/>
+      <w:pPr>
+        <w:ind w:left="720" w:hanging="360"/>
+      </w:pPr>
+      <w:rPr>
+        <w:rFonts w:ascii="Symbol" w:hAnsi="Symbol" w:hint="default"/>
+      </w:rPr>
+    </w:lvl>
+    <w:lvl w:ilvl="1" w:tplc="08090003" w:tentative="1">
+      <w:start w:val="1"/>
+      <w:numFmt w:val="bullet"/>
+      <w:lvlText w:val="o"/>
+      <w:lvlJc w:val="left"/>
+      <w:pPr>
+        <w:ind w:left="1440" w:hanging="360"/>
+      </w:pPr>
+      <w:rPr>
+        <w:rFonts w:ascii="Courier New" w:hAnsi="Courier New" w:cs="Courier New" w:hint="default"/>
+      </w:rPr>
+    </w:lvl>
+    <w:lvl w:ilvl="2" w:tplc="08090005" w:tentative="1">
+      <w:start w:val="1"/>
+      <w:numFmt w:val="bullet"/>
+      <w:lvlText w:val=""/>
+      <w:lvlJc w:val="left"/>
+      <w:pPr>
+        <w:ind w:left="2160" w:hanging="360"/>
+      </w:pPr>
+      <w:rPr>
+        <w:rFonts w:ascii="Wingdings" w:hAnsi="Wingdings" w:hint="default"/>
+      </w:rPr>
+    </w:lvl>
+    <w:lvl w:ilvl="3" w:tplc="08090001" w:tentative="1">
+      <w:start w:val="1"/>
+      <w:numFmt w:val="bullet"/>
+      <w:lvlText w:val=""/>
+      <w:lvlJc w:val="left"/>
+      <w:pPr>
+        <w:ind w:left="2880" w:hanging="360"/>
+      </w:pPr>
+      <w:rPr>
+        <w:rFonts w:ascii="Symbol" w:hAnsi="Symbol" w:hint="default"/>
+      </w:rPr>
+    </w:lvl>
+    <w:lvl w:ilvl="4" w:tplc="08090003" w:tentative="1">
+      <w:start w:val="1"/>
+      <w:numFmt w:val="bullet"/>
+      <w:lvlText w:val="o"/>
+      <w:lvlJc w:val="left"/>
+      <w:pPr>
+        <w:ind w:left="3600" w:hanging="360"/>
+      </w:pPr>
+      <w:rPr>
+        <w:rFonts w:ascii="Courier New" w:hAnsi="Courier New" w:cs="Courier New" w:hint="default"/>
+      </w:rPr>
+    </w:lvl>
+    <w:lvl w:ilvl="5" w:tplc="08090005" w:tentative="1">
+      <w:start w:val="1"/>
+      <w:numFmt w:val="bullet"/>
+      <w:lvlText w:val=""/>
+      <w:lvlJc w:val="left"/>
+      <w:pPr>
+        <w:ind w:left="4320" w:hanging="360"/>
+      </w:pPr>
+      <w:rPr>
+        <w:rFonts w:ascii="Wingdings" w:hAnsi="Wingdings" w:hint="default"/>
+      </w:rPr>
+    </w:lvl>
+    <w:lvl w:ilvl="6" w:tplc="08090001" w:tentative="1">
+      <w:start w:val="1"/>
+      <w:numFmt w:val="bullet"/>
+      <w:lvlText w:val=""/>
+      <w:lvlJc w:val="left"/>
+      <w:pPr>
+        <w:ind w:left="5040" w:hanging="360"/>
+      </w:pPr>
+      <w:rPr>
+        <w:rFonts w:ascii="Symbol" w:hAnsi="Symbol" w:hint="default"/>
+      </w:rPr>
+    </w:lvl>
+    <w:lvl w:ilvl="7" w:tplc="08090003" w:tentative="1">
+      <w:start w:val="1"/>
+      <w:numFmt w:val="bullet"/>
+      <w:lvlText w:val="o"/>
+      <w:lvlJc w:val="left"/>
+      <w:pPr>
+        <w:ind w:left="5760" w:hanging="360"/>
+      </w:pPr>
+      <w:rPr>
+        <w:rFonts w:ascii="Courier New" w:hAnsi="Courier New" w:cs="Courier New" w:hint="default"/>
+      </w:rPr>
+    </w:lvl>
+    <w:lvl w:ilvl="8" w:tplc="08090005" w:tentative="1">
+      <w:start w:val="1"/>
+      <w:numFmt w:val="bullet"/>
+      <w:lvlText w:val=""/>
+      <w:lvlJc w:val="left"/>
+      <w:pPr>
+        <w:ind w:left="6480" w:hanging="360"/>
+      </w:pPr>
+      <w:rPr>
+        <w:rFonts w:ascii="Wingdings" w:hAnsi="Wingdings" w:hint="default"/>
+      </w:rPr>
+    </w:lvl>
+  </w:abstractNum>
+  <w:abstractNum w:abstractNumId="2" w15:restartNumberingAfterBreak="0">
+    <w:nsid w:val="25A27140"/>
     <w:multiLevelType w:val="multilevel"/>
-    <w:tmpl w:val="E6C01B54"/>
+    <w:tmpl w:val="0794FA48"/>
     <w:lvl w:ilvl="0">
       <w:start w:val="1"/>
       <w:numFmt w:val="bullet"/>
@@ -7062,214 +7633,11 @@
       </w:rPr>
     </w:lvl>
   </w:abstractNum>
-  <w:abstractNum w:abstractNumId="1" w15:restartNumberingAfterBreak="0">
-    <w:nsid w:val="125923BA"/>
+  <w:abstractNum w:abstractNumId="3" w15:restartNumberingAfterBreak="0">
+    <w:nsid w:val="3C1649D9"/>
     <w:multiLevelType w:val="hybridMultilevel"/>
-    <w:tmpl w:val="ABBE2AEE"/>
-    <w:lvl w:ilvl="0" w:tplc="0C09000F">
-      <w:start w:val="1"/>
-      <w:numFmt w:val="decimal"/>
-      <w:lvlText w:val="%1."/>
-      <w:lvlJc w:val="left"/>
-      <w:pPr>
-        <w:ind w:left="720" w:hanging="360"/>
-      </w:pPr>
-      <w:rPr>
-        <w:rFonts w:hint="default"/>
-      </w:rPr>
-    </w:lvl>
-    <w:lvl w:ilvl="1" w:tplc="0C090019" w:tentative="1">
-      <w:start w:val="1"/>
-      <w:numFmt w:val="lowerLetter"/>
-      <w:lvlText w:val="%2."/>
-      <w:lvlJc w:val="left"/>
-      <w:pPr>
-        <w:ind w:left="1440" w:hanging="360"/>
-      </w:pPr>
-    </w:lvl>
-    <w:lvl w:ilvl="2" w:tplc="0C09001B" w:tentative="1">
-      <w:start w:val="1"/>
-      <w:numFmt w:val="lowerRoman"/>
-      <w:lvlText w:val="%3."/>
-      <w:lvlJc w:val="right"/>
-      <w:pPr>
-        <w:ind w:left="2160" w:hanging="180"/>
-      </w:pPr>
-    </w:lvl>
-    <w:lvl w:ilvl="3" w:tplc="0C09000F" w:tentative="1">
-      <w:start w:val="1"/>
-      <w:numFmt w:val="decimal"/>
-      <w:lvlText w:val="%4."/>
-      <w:lvlJc w:val="left"/>
-      <w:pPr>
-        <w:ind w:left="2880" w:hanging="360"/>
-      </w:pPr>
-    </w:lvl>
-    <w:lvl w:ilvl="4" w:tplc="0C090019" w:tentative="1">
-      <w:start w:val="1"/>
-      <w:numFmt w:val="lowerLetter"/>
-      <w:lvlText w:val="%5."/>
-      <w:lvlJc w:val="left"/>
-      <w:pPr>
-        <w:ind w:left="3600" w:hanging="360"/>
-      </w:pPr>
-    </w:lvl>
-    <w:lvl w:ilvl="5" w:tplc="0C09001B" w:tentative="1">
-      <w:start w:val="1"/>
-      <w:numFmt w:val="lowerRoman"/>
-      <w:lvlText w:val="%6."/>
-      <w:lvlJc w:val="right"/>
-      <w:pPr>
-        <w:ind w:left="4320" w:hanging="180"/>
-      </w:pPr>
-    </w:lvl>
-    <w:lvl w:ilvl="6" w:tplc="0C09000F" w:tentative="1">
-      <w:start w:val="1"/>
-      <w:numFmt w:val="decimal"/>
-      <w:lvlText w:val="%7."/>
-      <w:lvlJc w:val="left"/>
-      <w:pPr>
-        <w:ind w:left="5040" w:hanging="360"/>
-      </w:pPr>
-    </w:lvl>
-    <w:lvl w:ilvl="7" w:tplc="0C090019" w:tentative="1">
-      <w:start w:val="1"/>
-      <w:numFmt w:val="lowerLetter"/>
-      <w:lvlText w:val="%8."/>
-      <w:lvlJc w:val="left"/>
-      <w:pPr>
-        <w:ind w:left="5760" w:hanging="360"/>
-      </w:pPr>
-    </w:lvl>
-    <w:lvl w:ilvl="8" w:tplc="0C09001B" w:tentative="1">
-      <w:start w:val="1"/>
-      <w:numFmt w:val="lowerRoman"/>
-      <w:lvlText w:val="%9."/>
-      <w:lvlJc w:val="right"/>
-      <w:pPr>
-        <w:ind w:left="6480" w:hanging="180"/>
-      </w:pPr>
-    </w:lvl>
-  </w:abstractNum>
-  <w:abstractNum w:abstractNumId="2" w15:restartNumberingAfterBreak="0">
-    <w:nsid w:val="149830AA"/>
-    <w:multiLevelType w:val="hybridMultilevel"/>
-    <w:tmpl w:val="F278A624"/>
-    <w:lvl w:ilvl="0" w:tplc="FFFFFFFF">
-      <w:start w:val="1"/>
-      <w:numFmt w:val="bullet"/>
-      <w:pStyle w:val="ListParagraph"/>
-      <w:lvlText w:val=""/>
-      <w:lvlJc w:val="left"/>
-      <w:pPr>
-        <w:ind w:left="714" w:hanging="360"/>
-      </w:pPr>
-      <w:rPr>
-        <w:rFonts w:ascii="Symbol" w:hAnsi="Symbol" w:hint="default"/>
-      </w:rPr>
-    </w:lvl>
-    <w:lvl w:ilvl="1" w:tplc="0C090003" w:tentative="1">
-      <w:start w:val="1"/>
-      <w:numFmt w:val="bullet"/>
-      <w:lvlText w:val="o"/>
-      <w:lvlJc w:val="left"/>
-      <w:pPr>
-        <w:ind w:left="1434" w:hanging="360"/>
-      </w:pPr>
-      <w:rPr>
-        <w:rFonts w:ascii="Courier New" w:hAnsi="Courier New" w:cs="Courier New" w:hint="default"/>
-      </w:rPr>
-    </w:lvl>
-    <w:lvl w:ilvl="2" w:tplc="0C090005" w:tentative="1">
-      <w:start w:val="1"/>
-      <w:numFmt w:val="bullet"/>
-      <w:lvlText w:val=""/>
-      <w:lvlJc w:val="left"/>
-      <w:pPr>
-        <w:ind w:left="2154" w:hanging="360"/>
-      </w:pPr>
-      <w:rPr>
-        <w:rFonts w:ascii="Wingdings" w:hAnsi="Wingdings" w:hint="default"/>
-      </w:rPr>
-    </w:lvl>
-    <w:lvl w:ilvl="3" w:tplc="0C090001" w:tentative="1">
-      <w:start w:val="1"/>
-      <w:numFmt w:val="bullet"/>
-      <w:lvlText w:val=""/>
-      <w:lvlJc w:val="left"/>
-      <w:pPr>
-        <w:ind w:left="2874" w:hanging="360"/>
-      </w:pPr>
-      <w:rPr>
-        <w:rFonts w:ascii="Symbol" w:hAnsi="Symbol" w:hint="default"/>
-      </w:rPr>
-    </w:lvl>
-    <w:lvl w:ilvl="4" w:tplc="0C090003" w:tentative="1">
-      <w:start w:val="1"/>
-      <w:numFmt w:val="bullet"/>
-      <w:lvlText w:val="o"/>
-      <w:lvlJc w:val="left"/>
-      <w:pPr>
-        <w:ind w:left="3594" w:hanging="360"/>
-      </w:pPr>
-      <w:rPr>
-        <w:rFonts w:ascii="Courier New" w:hAnsi="Courier New" w:cs="Courier New" w:hint="default"/>
-      </w:rPr>
-    </w:lvl>
-    <w:lvl w:ilvl="5" w:tplc="0C090005" w:tentative="1">
-      <w:start w:val="1"/>
-      <w:numFmt w:val="bullet"/>
-      <w:lvlText w:val=""/>
-      <w:lvlJc w:val="left"/>
-      <w:pPr>
-        <w:ind w:left="4314" w:hanging="360"/>
-      </w:pPr>
-      <w:rPr>
-        <w:rFonts w:ascii="Wingdings" w:hAnsi="Wingdings" w:hint="default"/>
-      </w:rPr>
-    </w:lvl>
-    <w:lvl w:ilvl="6" w:tplc="0C090001" w:tentative="1">
-      <w:start w:val="1"/>
-      <w:numFmt w:val="bullet"/>
-      <w:lvlText w:val=""/>
-      <w:lvlJc w:val="left"/>
-      <w:pPr>
-        <w:ind w:left="5034" w:hanging="360"/>
-      </w:pPr>
-      <w:rPr>
-        <w:rFonts w:ascii="Symbol" w:hAnsi="Symbol" w:hint="default"/>
-      </w:rPr>
-    </w:lvl>
-    <w:lvl w:ilvl="7" w:tplc="0C090003" w:tentative="1">
-      <w:start w:val="1"/>
-      <w:numFmt w:val="bullet"/>
-      <w:lvlText w:val="o"/>
-      <w:lvlJc w:val="left"/>
-      <w:pPr>
-        <w:ind w:left="5754" w:hanging="360"/>
-      </w:pPr>
-      <w:rPr>
-        <w:rFonts w:ascii="Courier New" w:hAnsi="Courier New" w:cs="Courier New" w:hint="default"/>
-      </w:rPr>
-    </w:lvl>
-    <w:lvl w:ilvl="8" w:tplc="0C090005" w:tentative="1">
-      <w:start w:val="1"/>
-      <w:numFmt w:val="bullet"/>
-      <w:lvlText w:val=""/>
-      <w:lvlJc w:val="left"/>
-      <w:pPr>
-        <w:ind w:left="6474" w:hanging="360"/>
-      </w:pPr>
-      <w:rPr>
-        <w:rFonts w:ascii="Wingdings" w:hAnsi="Wingdings" w:hint="default"/>
-      </w:rPr>
-    </w:lvl>
-  </w:abstractNum>
-  <w:abstractNum w:abstractNumId="3" w15:restartNumberingAfterBreak="0">
-    <w:nsid w:val="1E4B6D87"/>
-    <w:multiLevelType w:val="hybridMultilevel"/>
-    <w:tmpl w:val="24263994"/>
-    <w:lvl w:ilvl="0" w:tplc="37BA3ABC">
+    <w:tmpl w:val="879A971A"/>
+    <w:lvl w:ilvl="0" w:tplc="0C090001">
       <w:start w:val="1"/>
       <w:numFmt w:val="bullet"/>
       <w:lvlText w:val=""/>
@@ -7379,10 +7747,10 @@
     </w:lvl>
   </w:abstractNum>
   <w:abstractNum w:abstractNumId="4" w15:restartNumberingAfterBreak="0">
-    <w:nsid w:val="1FDF66A0"/>
+    <w:nsid w:val="4D434C55"/>
     <w:multiLevelType w:val="hybridMultilevel"/>
-    <w:tmpl w:val="A21C82CC"/>
-    <w:lvl w:ilvl="0" w:tplc="08090001">
+    <w:tmpl w:val="2C0E8678"/>
+    <w:lvl w:ilvl="0" w:tplc="0C090001">
       <w:start w:val="1"/>
       <w:numFmt w:val="bullet"/>
       <w:lvlText w:val=""/>
@@ -7394,7 +7762,7 @@
         <w:rFonts w:ascii="Symbol" w:hAnsi="Symbol" w:hint="default"/>
       </w:rPr>
     </w:lvl>
-    <w:lvl w:ilvl="1" w:tplc="08090003" w:tentative="1">
+    <w:lvl w:ilvl="1" w:tplc="0C090003" w:tentative="1">
       <w:start w:val="1"/>
       <w:numFmt w:val="bullet"/>
       <w:lvlText w:val="o"/>
@@ -7406,7 +7774,7 @@
         <w:rFonts w:ascii="Courier New" w:hAnsi="Courier New" w:cs="Courier New" w:hint="default"/>
       </w:rPr>
     </w:lvl>
-    <w:lvl w:ilvl="2" w:tplc="08090005" w:tentative="1">
+    <w:lvl w:ilvl="2" w:tplc="0C090005" w:tentative="1">
       <w:start w:val="1"/>
       <w:numFmt w:val="bullet"/>
       <w:lvlText w:val=""/>
@@ -7418,7 +7786,7 @@
         <w:rFonts w:ascii="Wingdings" w:hAnsi="Wingdings" w:hint="default"/>
       </w:rPr>
     </w:lvl>
-    <w:lvl w:ilvl="3" w:tplc="08090001" w:tentative="1">
+    <w:lvl w:ilvl="3" w:tplc="0C090001" w:tentative="1">
       <w:start w:val="1"/>
       <w:numFmt w:val="bullet"/>
       <w:lvlText w:val=""/>
@@ -7430,7 +7798,7 @@
         <w:rFonts w:ascii="Symbol" w:hAnsi="Symbol" w:hint="default"/>
       </w:rPr>
     </w:lvl>
-    <w:lvl w:ilvl="4" w:tplc="08090003" w:tentative="1">
+    <w:lvl w:ilvl="4" w:tplc="0C090003" w:tentative="1">
       <w:start w:val="1"/>
       <w:numFmt w:val="bullet"/>
       <w:lvlText w:val="o"/>
@@ -7442,7 +7810,7 @@
         <w:rFonts w:ascii="Courier New" w:hAnsi="Courier New" w:cs="Courier New" w:hint="default"/>
       </w:rPr>
     </w:lvl>
-    <w:lvl w:ilvl="5" w:tplc="08090005" w:tentative="1">
+    <w:lvl w:ilvl="5" w:tplc="0C090005" w:tentative="1">
       <w:start w:val="1"/>
       <w:numFmt w:val="bullet"/>
       <w:lvlText w:val=""/>
@@ -7454,7 +7822,7 @@
         <w:rFonts w:ascii="Wingdings" w:hAnsi="Wingdings" w:hint="default"/>
       </w:rPr>
     </w:lvl>
-    <w:lvl w:ilvl="6" w:tplc="08090001" w:tentative="1">
+    <w:lvl w:ilvl="6" w:tplc="0C090001" w:tentative="1">
       <w:start w:val="1"/>
       <w:numFmt w:val="bullet"/>
       <w:lvlText w:val=""/>
@@ -7466,7 +7834,7 @@
         <w:rFonts w:ascii="Symbol" w:hAnsi="Symbol" w:hint="default"/>
       </w:rPr>
     </w:lvl>
-    <w:lvl w:ilvl="7" w:tplc="08090003" w:tentative="1">
+    <w:lvl w:ilvl="7" w:tplc="0C090003" w:tentative="1">
       <w:start w:val="1"/>
       <w:numFmt w:val="bullet"/>
       <w:lvlText w:val="o"/>
@@ -7478,7 +7846,7 @@
         <w:rFonts w:ascii="Courier New" w:hAnsi="Courier New" w:cs="Courier New" w:hint="default"/>
       </w:rPr>
     </w:lvl>
-    <w:lvl w:ilvl="8" w:tplc="08090005" w:tentative="1">
+    <w:lvl w:ilvl="8" w:tplc="0C090005" w:tentative="1">
       <w:start w:val="1"/>
       <w:numFmt w:val="bullet"/>
       <w:lvlText w:val=""/>
@@ -7491,467 +7859,20 @@
       </w:rPr>
     </w:lvl>
   </w:abstractNum>
-  <w:abstractNum w:abstractNumId="5" w15:restartNumberingAfterBreak="0">
-    <w:nsid w:val="25B661D4"/>
-    <w:multiLevelType w:val="multilevel"/>
-    <w:tmpl w:val="F4ECC956"/>
-    <w:lvl w:ilvl="0">
-      <w:start w:val="1"/>
-      <w:numFmt w:val="bullet"/>
-      <w:lvlText w:val=""/>
-      <w:lvlJc w:val="left"/>
-      <w:pPr>
-        <w:tabs>
-          <w:tab w:val="num" w:pos="720"/>
-        </w:tabs>
-        <w:ind w:left="720" w:hanging="360"/>
-      </w:pPr>
-      <w:rPr>
-        <w:rFonts w:ascii="Symbol" w:hAnsi="Symbol" w:hint="default"/>
-        <w:sz w:val="20"/>
-      </w:rPr>
-    </w:lvl>
-    <w:lvl w:ilvl="1" w:tentative="1">
-      <w:start w:val="1"/>
-      <w:numFmt w:val="bullet"/>
-      <w:lvlText w:val="o"/>
-      <w:lvlJc w:val="left"/>
-      <w:pPr>
-        <w:tabs>
-          <w:tab w:val="num" w:pos="1440"/>
-        </w:tabs>
-        <w:ind w:left="1440" w:hanging="360"/>
-      </w:pPr>
-      <w:rPr>
-        <w:rFonts w:ascii="Courier New" w:hAnsi="Courier New" w:hint="default"/>
-        <w:sz w:val="20"/>
-      </w:rPr>
-    </w:lvl>
-    <w:lvl w:ilvl="2" w:tentative="1">
-      <w:start w:val="1"/>
-      <w:numFmt w:val="bullet"/>
-      <w:lvlText w:val=""/>
-      <w:lvlJc w:val="left"/>
-      <w:pPr>
-        <w:tabs>
-          <w:tab w:val="num" w:pos="2160"/>
-        </w:tabs>
-        <w:ind w:left="2160" w:hanging="360"/>
-      </w:pPr>
-      <w:rPr>
-        <w:rFonts w:ascii="Wingdings" w:hAnsi="Wingdings" w:hint="default"/>
-        <w:sz w:val="20"/>
-      </w:rPr>
-    </w:lvl>
-    <w:lvl w:ilvl="3" w:tentative="1">
-      <w:start w:val="1"/>
-      <w:numFmt w:val="bullet"/>
-      <w:lvlText w:val=""/>
-      <w:lvlJc w:val="left"/>
-      <w:pPr>
-        <w:tabs>
-          <w:tab w:val="num" w:pos="2880"/>
-        </w:tabs>
-        <w:ind w:left="2880" w:hanging="360"/>
-      </w:pPr>
-      <w:rPr>
-        <w:rFonts w:ascii="Wingdings" w:hAnsi="Wingdings" w:hint="default"/>
-        <w:sz w:val="20"/>
-      </w:rPr>
-    </w:lvl>
-    <w:lvl w:ilvl="4" w:tentative="1">
-      <w:start w:val="1"/>
-      <w:numFmt w:val="bullet"/>
-      <w:lvlText w:val=""/>
-      <w:lvlJc w:val="left"/>
-      <w:pPr>
-        <w:tabs>
-          <w:tab w:val="num" w:pos="3600"/>
-        </w:tabs>
-        <w:ind w:left="3600" w:hanging="360"/>
-      </w:pPr>
-      <w:rPr>
-        <w:rFonts w:ascii="Wingdings" w:hAnsi="Wingdings" w:hint="default"/>
-        <w:sz w:val="20"/>
-      </w:rPr>
-    </w:lvl>
-    <w:lvl w:ilvl="5" w:tentative="1">
-      <w:start w:val="1"/>
-      <w:numFmt w:val="bullet"/>
-      <w:lvlText w:val=""/>
-      <w:lvlJc w:val="left"/>
-      <w:pPr>
-        <w:tabs>
-          <w:tab w:val="num" w:pos="4320"/>
-        </w:tabs>
-        <w:ind w:left="4320" w:hanging="360"/>
-      </w:pPr>
-      <w:rPr>
-        <w:rFonts w:ascii="Wingdings" w:hAnsi="Wingdings" w:hint="default"/>
-        <w:sz w:val="20"/>
-      </w:rPr>
-    </w:lvl>
-    <w:lvl w:ilvl="6" w:tentative="1">
-      <w:start w:val="1"/>
-      <w:numFmt w:val="bullet"/>
-      <w:lvlText w:val=""/>
-      <w:lvlJc w:val="left"/>
-      <w:pPr>
-        <w:tabs>
-          <w:tab w:val="num" w:pos="5040"/>
-        </w:tabs>
-        <w:ind w:left="5040" w:hanging="360"/>
-      </w:pPr>
-      <w:rPr>
-        <w:rFonts w:ascii="Wingdings" w:hAnsi="Wingdings" w:hint="default"/>
-        <w:sz w:val="20"/>
-      </w:rPr>
-    </w:lvl>
-    <w:lvl w:ilvl="7" w:tentative="1">
-      <w:start w:val="1"/>
-      <w:numFmt w:val="bullet"/>
-      <w:lvlText w:val=""/>
-      <w:lvlJc w:val="left"/>
-      <w:pPr>
-        <w:tabs>
-          <w:tab w:val="num" w:pos="5760"/>
-        </w:tabs>
-        <w:ind w:left="5760" w:hanging="360"/>
-      </w:pPr>
-      <w:rPr>
-        <w:rFonts w:ascii="Wingdings" w:hAnsi="Wingdings" w:hint="default"/>
-        <w:sz w:val="20"/>
-      </w:rPr>
-    </w:lvl>
-    <w:lvl w:ilvl="8" w:tentative="1">
-      <w:start w:val="1"/>
-      <w:numFmt w:val="bullet"/>
-      <w:lvlText w:val=""/>
-      <w:lvlJc w:val="left"/>
-      <w:pPr>
-        <w:tabs>
-          <w:tab w:val="num" w:pos="6480"/>
-        </w:tabs>
-        <w:ind w:left="6480" w:hanging="360"/>
-      </w:pPr>
-      <w:rPr>
-        <w:rFonts w:ascii="Wingdings" w:hAnsi="Wingdings" w:hint="default"/>
-        <w:sz w:val="20"/>
-      </w:rPr>
-    </w:lvl>
-  </w:abstractNum>
-  <w:abstractNum w:abstractNumId="6" w15:restartNumberingAfterBreak="0">
-    <w:nsid w:val="3869432D"/>
-    <w:multiLevelType w:val="multilevel"/>
-    <w:tmpl w:val="9282F70C"/>
-    <w:lvl w:ilvl="0">
-      <w:start w:val="1"/>
-      <w:numFmt w:val="bullet"/>
-      <w:lvlText w:val=""/>
-      <w:lvlJc w:val="left"/>
-      <w:pPr>
-        <w:tabs>
-          <w:tab w:val="num" w:pos="720"/>
-        </w:tabs>
-        <w:ind w:left="720" w:hanging="360"/>
-      </w:pPr>
-      <w:rPr>
-        <w:rFonts w:ascii="Symbol" w:hAnsi="Symbol" w:hint="default"/>
-        <w:sz w:val="20"/>
-      </w:rPr>
-    </w:lvl>
-    <w:lvl w:ilvl="1" w:tentative="1">
-      <w:start w:val="1"/>
-      <w:numFmt w:val="bullet"/>
-      <w:lvlText w:val="o"/>
-      <w:lvlJc w:val="left"/>
-      <w:pPr>
-        <w:tabs>
-          <w:tab w:val="num" w:pos="1440"/>
-        </w:tabs>
-        <w:ind w:left="1440" w:hanging="360"/>
-      </w:pPr>
-      <w:rPr>
-        <w:rFonts w:ascii="Courier New" w:hAnsi="Courier New" w:hint="default"/>
-        <w:sz w:val="20"/>
-      </w:rPr>
-    </w:lvl>
-    <w:lvl w:ilvl="2" w:tentative="1">
-      <w:start w:val="1"/>
-      <w:numFmt w:val="bullet"/>
-      <w:lvlText w:val=""/>
-      <w:lvlJc w:val="left"/>
-      <w:pPr>
-        <w:tabs>
-          <w:tab w:val="num" w:pos="2160"/>
-        </w:tabs>
-        <w:ind w:left="2160" w:hanging="360"/>
-      </w:pPr>
-      <w:rPr>
-        <w:rFonts w:ascii="Wingdings" w:hAnsi="Wingdings" w:hint="default"/>
-        <w:sz w:val="20"/>
-      </w:rPr>
-    </w:lvl>
-    <w:lvl w:ilvl="3" w:tentative="1">
-      <w:start w:val="1"/>
-      <w:numFmt w:val="bullet"/>
-      <w:lvlText w:val=""/>
-      <w:lvlJc w:val="left"/>
-      <w:pPr>
-        <w:tabs>
-          <w:tab w:val="num" w:pos="2880"/>
-        </w:tabs>
-        <w:ind w:left="2880" w:hanging="360"/>
-      </w:pPr>
-      <w:rPr>
-        <w:rFonts w:ascii="Wingdings" w:hAnsi="Wingdings" w:hint="default"/>
-        <w:sz w:val="20"/>
-      </w:rPr>
-    </w:lvl>
-    <w:lvl w:ilvl="4" w:tentative="1">
-      <w:start w:val="1"/>
-      <w:numFmt w:val="bullet"/>
-      <w:lvlText w:val=""/>
-      <w:lvlJc w:val="left"/>
-      <w:pPr>
-        <w:tabs>
-          <w:tab w:val="num" w:pos="3600"/>
-        </w:tabs>
-        <w:ind w:left="3600" w:hanging="360"/>
-      </w:pPr>
-      <w:rPr>
-        <w:rFonts w:ascii="Wingdings" w:hAnsi="Wingdings" w:hint="default"/>
-        <w:sz w:val="20"/>
-      </w:rPr>
-    </w:lvl>
-    <w:lvl w:ilvl="5" w:tentative="1">
-      <w:start w:val="1"/>
-      <w:numFmt w:val="bullet"/>
-      <w:lvlText w:val=""/>
-      <w:lvlJc w:val="left"/>
-      <w:pPr>
-        <w:tabs>
-          <w:tab w:val="num" w:pos="4320"/>
-        </w:tabs>
-        <w:ind w:left="4320" w:hanging="360"/>
-      </w:pPr>
-      <w:rPr>
-        <w:rFonts w:ascii="Wingdings" w:hAnsi="Wingdings" w:hint="default"/>
-        <w:sz w:val="20"/>
-      </w:rPr>
-    </w:lvl>
-    <w:lvl w:ilvl="6" w:tentative="1">
-      <w:start w:val="1"/>
-      <w:numFmt w:val="bullet"/>
-      <w:lvlText w:val=""/>
-      <w:lvlJc w:val="left"/>
-      <w:pPr>
-        <w:tabs>
-          <w:tab w:val="num" w:pos="5040"/>
-        </w:tabs>
-        <w:ind w:left="5040" w:hanging="360"/>
-      </w:pPr>
-      <w:rPr>
-        <w:rFonts w:ascii="Wingdings" w:hAnsi="Wingdings" w:hint="default"/>
-        <w:sz w:val="20"/>
-      </w:rPr>
-    </w:lvl>
-    <w:lvl w:ilvl="7" w:tentative="1">
-      <w:start w:val="1"/>
-      <w:numFmt w:val="bullet"/>
-      <w:lvlText w:val=""/>
-      <w:lvlJc w:val="left"/>
-      <w:pPr>
-        <w:tabs>
-          <w:tab w:val="num" w:pos="5760"/>
-        </w:tabs>
-        <w:ind w:left="5760" w:hanging="360"/>
-      </w:pPr>
-      <w:rPr>
-        <w:rFonts w:ascii="Wingdings" w:hAnsi="Wingdings" w:hint="default"/>
-        <w:sz w:val="20"/>
-      </w:rPr>
-    </w:lvl>
-    <w:lvl w:ilvl="8" w:tentative="1">
-      <w:start w:val="1"/>
-      <w:numFmt w:val="bullet"/>
-      <w:lvlText w:val=""/>
-      <w:lvlJc w:val="left"/>
-      <w:pPr>
-        <w:tabs>
-          <w:tab w:val="num" w:pos="6480"/>
-        </w:tabs>
-        <w:ind w:left="6480" w:hanging="360"/>
-      </w:pPr>
-      <w:rPr>
-        <w:rFonts w:ascii="Wingdings" w:hAnsi="Wingdings" w:hint="default"/>
-        <w:sz w:val="20"/>
-      </w:rPr>
-    </w:lvl>
-  </w:abstractNum>
-  <w:abstractNum w:abstractNumId="7" w15:restartNumberingAfterBreak="0">
-    <w:nsid w:val="5AA07AD3"/>
-    <w:multiLevelType w:val="hybridMultilevel"/>
-    <w:tmpl w:val="76D0A7BA"/>
-    <w:lvl w:ilvl="0" w:tplc="10A88422">
-      <w:start w:val="1"/>
-      <w:numFmt w:val="bullet"/>
-      <w:lvlText w:val="•"/>
-      <w:lvlJc w:val="left"/>
-      <w:pPr>
-        <w:tabs>
-          <w:tab w:val="num" w:pos="720"/>
-        </w:tabs>
-        <w:ind w:left="720" w:hanging="360"/>
-      </w:pPr>
-      <w:rPr>
-        <w:rFonts w:ascii="Arial" w:hAnsi="Arial" w:hint="default"/>
-      </w:rPr>
-    </w:lvl>
-    <w:lvl w:ilvl="1" w:tplc="9CA4AC7E" w:tentative="1">
-      <w:start w:val="1"/>
-      <w:numFmt w:val="bullet"/>
-      <w:lvlText w:val="•"/>
-      <w:lvlJc w:val="left"/>
-      <w:pPr>
-        <w:tabs>
-          <w:tab w:val="num" w:pos="1440"/>
-        </w:tabs>
-        <w:ind w:left="1440" w:hanging="360"/>
-      </w:pPr>
-      <w:rPr>
-        <w:rFonts w:ascii="Arial" w:hAnsi="Arial" w:hint="default"/>
-      </w:rPr>
-    </w:lvl>
-    <w:lvl w:ilvl="2" w:tplc="FC92239A" w:tentative="1">
-      <w:start w:val="1"/>
-      <w:numFmt w:val="bullet"/>
-      <w:lvlText w:val="•"/>
-      <w:lvlJc w:val="left"/>
-      <w:pPr>
-        <w:tabs>
-          <w:tab w:val="num" w:pos="2160"/>
-        </w:tabs>
-        <w:ind w:left="2160" w:hanging="360"/>
-      </w:pPr>
-      <w:rPr>
-        <w:rFonts w:ascii="Arial" w:hAnsi="Arial" w:hint="default"/>
-      </w:rPr>
-    </w:lvl>
-    <w:lvl w:ilvl="3" w:tplc="16E6C502" w:tentative="1">
-      <w:start w:val="1"/>
-      <w:numFmt w:val="bullet"/>
-      <w:lvlText w:val="•"/>
-      <w:lvlJc w:val="left"/>
-      <w:pPr>
-        <w:tabs>
-          <w:tab w:val="num" w:pos="2880"/>
-        </w:tabs>
-        <w:ind w:left="2880" w:hanging="360"/>
-      </w:pPr>
-      <w:rPr>
-        <w:rFonts w:ascii="Arial" w:hAnsi="Arial" w:hint="default"/>
-      </w:rPr>
-    </w:lvl>
-    <w:lvl w:ilvl="4" w:tplc="94FCF576" w:tentative="1">
-      <w:start w:val="1"/>
-      <w:numFmt w:val="bullet"/>
-      <w:lvlText w:val="•"/>
-      <w:lvlJc w:val="left"/>
-      <w:pPr>
-        <w:tabs>
-          <w:tab w:val="num" w:pos="3600"/>
-        </w:tabs>
-        <w:ind w:left="3600" w:hanging="360"/>
-      </w:pPr>
-      <w:rPr>
-        <w:rFonts w:ascii="Arial" w:hAnsi="Arial" w:hint="default"/>
-      </w:rPr>
-    </w:lvl>
-    <w:lvl w:ilvl="5" w:tplc="423C5FE4" w:tentative="1">
-      <w:start w:val="1"/>
-      <w:numFmt w:val="bullet"/>
-      <w:lvlText w:val="•"/>
-      <w:lvlJc w:val="left"/>
-      <w:pPr>
-        <w:tabs>
-          <w:tab w:val="num" w:pos="4320"/>
-        </w:tabs>
-        <w:ind w:left="4320" w:hanging="360"/>
-      </w:pPr>
-      <w:rPr>
-        <w:rFonts w:ascii="Arial" w:hAnsi="Arial" w:hint="default"/>
-      </w:rPr>
-    </w:lvl>
-    <w:lvl w:ilvl="6" w:tplc="4294B174" w:tentative="1">
-      <w:start w:val="1"/>
-      <w:numFmt w:val="bullet"/>
-      <w:lvlText w:val="•"/>
-      <w:lvlJc w:val="left"/>
-      <w:pPr>
-        <w:tabs>
-          <w:tab w:val="num" w:pos="5040"/>
-        </w:tabs>
-        <w:ind w:left="5040" w:hanging="360"/>
-      </w:pPr>
-      <w:rPr>
-        <w:rFonts w:ascii="Arial" w:hAnsi="Arial" w:hint="default"/>
-      </w:rPr>
-    </w:lvl>
-    <w:lvl w:ilvl="7" w:tplc="3F52BC12" w:tentative="1">
-      <w:start w:val="1"/>
-      <w:numFmt w:val="bullet"/>
-      <w:lvlText w:val="•"/>
-      <w:lvlJc w:val="left"/>
-      <w:pPr>
-        <w:tabs>
-          <w:tab w:val="num" w:pos="5760"/>
-        </w:tabs>
-        <w:ind w:left="5760" w:hanging="360"/>
-      </w:pPr>
-      <w:rPr>
-        <w:rFonts w:ascii="Arial" w:hAnsi="Arial" w:hint="default"/>
-      </w:rPr>
-    </w:lvl>
-    <w:lvl w:ilvl="8" w:tplc="A8241868" w:tentative="1">
-      <w:start w:val="1"/>
-      <w:numFmt w:val="bullet"/>
-      <w:lvlText w:val="•"/>
-      <w:lvlJc w:val="left"/>
-      <w:pPr>
-        <w:tabs>
-          <w:tab w:val="num" w:pos="6480"/>
-        </w:tabs>
-        <w:ind w:left="6480" w:hanging="360"/>
-      </w:pPr>
-      <w:rPr>
-        <w:rFonts w:ascii="Arial" w:hAnsi="Arial" w:hint="default"/>
-      </w:rPr>
-    </w:lvl>
-  </w:abstractNum>
-  <w:num w:numId="1" w16cid:durableId="323894318">
-    <w:abstractNumId w:val="2"/>
+  <w:num w:numId="1" w16cid:durableId="1664506079">
+    <w:abstractNumId w:val="0"/>
   </w:num>
-  <w:num w:numId="2" w16cid:durableId="1859193104">
+  <w:num w:numId="2" w16cid:durableId="763765212">
+    <w:abstractNumId w:val="1"/>
+  </w:num>
+  <w:num w:numId="3" w16cid:durableId="394399560">
+    <w:abstractNumId w:val="3"/>
+  </w:num>
+  <w:num w:numId="4" w16cid:durableId="578710954">
     <w:abstractNumId w:val="4"/>
   </w:num>
-  <w:num w:numId="3" w16cid:durableId="32847849">
-    <w:abstractNumId w:val="5"/>
-  </w:num>
-  <w:num w:numId="4" w16cid:durableId="479880889">
-    <w:abstractNumId w:val="7"/>
-  </w:num>
-  <w:num w:numId="5" w16cid:durableId="1734504070">
-    <w:abstractNumId w:val="1"/>
-  </w:num>
-  <w:num w:numId="6" w16cid:durableId="544408231">
-    <w:abstractNumId w:val="3"/>
-  </w:num>
-  <w:num w:numId="7" w16cid:durableId="183982612">
-    <w:abstractNumId w:val="6"/>
-  </w:num>
-  <w:num w:numId="8" w16cid:durableId="733360078">
-    <w:abstractNumId w:val="0"/>
+  <w:num w:numId="5" w16cid:durableId="1248080204">
+    <w:abstractNumId w:val="2"/>
   </w:num>
 </w:numbering>
 </file>
@@ -8400,7 +8321,6 @@
   <w:style w:type="character" w:default="1" w:styleId="DefaultParagraphFont">
     <w:name w:val="Default Paragraph Font"/>
     <w:uiPriority w:val="1"/>
-    <w:semiHidden/>
     <w:unhideWhenUsed/>
   </w:style>
   <w:style w:type="table" w:default="1" w:styleId="TableNormal">
@@ -8566,7 +8486,7 @@
     <w:basedOn w:val="ListParagraph"/>
     <w:link w:val="CLIN3BULLETPOINTSChar"/>
     <w:qFormat/>
-    <w:rsid w:val="00AA1BDA"/>
+    <w:rsid w:val="00F30A0F"/>
     <w:rPr>
       <w:rFonts w:ascii="Calibri" w:hAnsi="Calibri"/>
     </w:rPr>
@@ -8590,7 +8510,7 @@
     <w:basedOn w:val="Normal"/>
     <w:link w:val="CLIN4Char"/>
     <w:qFormat/>
-    <w:rsid w:val="003120A2"/>
+    <w:rsid w:val="003D170A"/>
     <w:pPr>
       <w:spacing w:after="0" w:line="240" w:lineRule="auto"/>
       <w:jc w:val="both"/>
@@ -8606,7 +8526,7 @@
     <w:name w:val="CLIN3(BULLET POINTS) Char"/>
     <w:basedOn w:val="DefaultParagraphFont"/>
     <w:link w:val="CLIN3BULLETPOINTS"/>
-    <w:rsid w:val="00AA1BDA"/>
+    <w:rsid w:val="00F30A0F"/>
     <w:rPr>
       <w:rFonts w:ascii="Calibri" w:eastAsia="MS Mincho" w:hAnsi="Calibri" w:cstheme="majorHAnsi"/>
       <w:noProof/>
@@ -8619,7 +8539,7 @@
     <w:name w:val="CLIN4 Char"/>
     <w:basedOn w:val="DefaultParagraphFont"/>
     <w:link w:val="CLIN4"/>
-    <w:rsid w:val="003120A2"/>
+    <w:rsid w:val="003D170A"/>
     <w:rPr>
       <w:rFonts w:ascii="Calibri" w:eastAsia="MS Mincho" w:hAnsi="Calibri" w:cs="Times New Roman"/>
       <w:noProof/>
@@ -8700,7 +8620,6 @@
   </w:style>
   <w:style w:type="paragraph" w:styleId="NoSpacing">
     <w:name w:val="No Spacing"/>
-    <w:link w:val="NoSpacingChar"/>
     <w:uiPriority w:val="1"/>
     <w:qFormat/>
     <w:rsid w:val="00D02B85"/>
@@ -8767,7 +8686,7 @@
     <w:uiPriority w:val="99"/>
     <w:semiHidden/>
     <w:unhideWhenUsed/>
-    <w:rsid w:val="00043DE3"/>
+    <w:rsid w:val="003A140E"/>
     <w:rPr>
       <w:sz w:val="16"/>
       <w:szCs w:val="16"/>
@@ -8779,7 +8698,7 @@
     <w:link w:val="CommentTextChar"/>
     <w:uiPriority w:val="99"/>
     <w:unhideWhenUsed/>
-    <w:rsid w:val="00043DE3"/>
+    <w:rsid w:val="003A140E"/>
     <w:pPr>
       <w:spacing w:line="240" w:lineRule="auto"/>
     </w:pPr>
@@ -8793,8 +8712,36 @@
     <w:basedOn w:val="DefaultParagraphFont"/>
     <w:link w:val="CommentText"/>
     <w:uiPriority w:val="99"/>
-    <w:rsid w:val="00043DE3"/>
+    <w:rsid w:val="003A140E"/>
     <w:rPr>
+      <w:sz w:val="20"/>
+      <w:szCs w:val="20"/>
+    </w:rPr>
+  </w:style>
+  <w:style w:type="paragraph" w:styleId="CommentSubject">
+    <w:name w:val="annotation subject"/>
+    <w:basedOn w:val="CommentText"/>
+    <w:next w:val="CommentText"/>
+    <w:link w:val="CommentSubjectChar"/>
+    <w:uiPriority w:val="99"/>
+    <w:semiHidden/>
+    <w:unhideWhenUsed/>
+    <w:rsid w:val="003A140E"/>
+    <w:rPr>
+      <w:b/>
+      <w:bCs/>
+    </w:rPr>
+  </w:style>
+  <w:style w:type="character" w:customStyle="1" w:styleId="CommentSubjectChar">
+    <w:name w:val="Comment Subject Char"/>
+    <w:basedOn w:val="CommentTextChar"/>
+    <w:link w:val="CommentSubject"/>
+    <w:uiPriority w:val="99"/>
+    <w:semiHidden/>
+    <w:rsid w:val="003A140E"/>
+    <w:rPr>
+      <w:b/>
+      <w:bCs/>
       <w:sz w:val="20"/>
       <w:szCs w:val="20"/>
     </w:rPr>
@@ -8806,7 +8753,7 @@
     <w:uiPriority w:val="99"/>
     <w:semiHidden/>
     <w:unhideWhenUsed/>
-    <w:rsid w:val="00043DE3"/>
+    <w:rsid w:val="003A140E"/>
     <w:pPr>
       <w:spacing w:after="0" w:line="240" w:lineRule="auto"/>
     </w:pPr>
@@ -8822,7 +8769,7 @@
     <w:link w:val="BalloonText"/>
     <w:uiPriority w:val="99"/>
     <w:semiHidden/>
-    <w:rsid w:val="00043DE3"/>
+    <w:rsid w:val="003A140E"/>
     <w:rPr>
       <w:rFonts w:ascii="Segoe UI" w:hAnsi="Segoe UI" w:cs="Segoe UI"/>
       <w:sz w:val="18"/>
@@ -8835,7 +8782,7 @@
     <w:link w:val="HeaderChar"/>
     <w:uiPriority w:val="99"/>
     <w:unhideWhenUsed/>
-    <w:rsid w:val="007C788A"/>
+    <w:rsid w:val="00C767D2"/>
     <w:pPr>
       <w:tabs>
         <w:tab w:val="center" w:pos="4513"/>
@@ -8849,49 +8796,51 @@
     <w:basedOn w:val="DefaultParagraphFont"/>
     <w:link w:val="Header"/>
     <w:uiPriority w:val="99"/>
-    <w:rsid w:val="007C788A"/>
+    <w:rsid w:val="00C767D2"/>
   </w:style>
   <w:style w:type="paragraph" w:customStyle="1" w:styleId="EndNoteBibliographyTitle">
     <w:name w:val="EndNote Bibliography Title"/>
     <w:basedOn w:val="Normal"/>
     <w:link w:val="EndNoteBibliographyTitleChar"/>
-    <w:rsid w:val="002564C2"/>
+    <w:rsid w:val="003D170A"/>
     <w:pPr>
       <w:spacing w:after="0"/>
       <w:jc w:val="center"/>
     </w:pPr>
     <w:rPr>
-      <w:rFonts w:ascii="Calibri" w:eastAsiaTheme="minorEastAsia" w:hAnsi="Calibri" w:cs="Calibri"/>
+      <w:rFonts w:ascii="Calibri" w:hAnsi="Calibri" w:cs="Calibri"/>
       <w:noProof/>
       <w:sz w:val="12"/>
-      <w:szCs w:val="24"/>
-      <w:lang w:val="en-US" w:eastAsia="zh-TW"/>
-    </w:rPr>
-  </w:style>
-  <w:style w:type="character" w:customStyle="1" w:styleId="NoSpacingChar">
-    <w:name w:val="No Spacing Char"/>
-    <w:basedOn w:val="DefaultParagraphFont"/>
-    <w:link w:val="NoSpacing"/>
-    <w:uiPriority w:val="1"/>
-    <w:rsid w:val="002564C2"/>
-    <w:rPr>
-      <w:rFonts w:eastAsiaTheme="minorEastAsia"/>
-      <w:sz w:val="24"/>
-      <w:szCs w:val="24"/>
-      <w:lang w:val="en-US" w:eastAsia="zh-TW"/>
+      <w:lang w:val="en-US"/>
     </w:rPr>
   </w:style>
   <w:style w:type="character" w:customStyle="1" w:styleId="EndNoteBibliographyTitleChar">
     <w:name w:val="EndNote Bibliography Title Char"/>
-    <w:basedOn w:val="NoSpacingChar"/>
+    <w:basedOn w:val="CLIN3BULLETPOINTSChar"/>
     <w:link w:val="EndNoteBibliographyTitle"/>
-    <w:rsid w:val="002564C2"/>
+    <w:rsid w:val="003D170A"/>
     <w:rPr>
-      <w:rFonts w:ascii="Calibri" w:eastAsiaTheme="minorEastAsia" w:hAnsi="Calibri" w:cs="Calibri"/>
+      <w:rFonts w:ascii="Calibri" w:eastAsia="MS Mincho" w:hAnsi="Calibri" w:cs="Calibri"/>
       <w:noProof/>
       <w:sz w:val="12"/>
-      <w:szCs w:val="24"/>
-      <w:lang w:val="en-US" w:eastAsia="zh-TW"/>
+      <w:szCs w:val="18"/>
+      <w:lang w:val="en-US" w:eastAsia="en-AU"/>
+    </w:rPr>
+  </w:style>
+  <w:style w:type="character" w:customStyle="1" w:styleId="id-label">
+    <w:name w:val="id-label"/>
+    <w:basedOn w:val="DefaultParagraphFont"/>
+    <w:rsid w:val="008F672F"/>
+  </w:style>
+  <w:style w:type="character" w:styleId="Strong">
+    <w:name w:val="Strong"/>
+    <w:basedOn w:val="DefaultParagraphFont"/>
+    <w:uiPriority w:val="22"/>
+    <w:qFormat/>
+    <w:rsid w:val="008F672F"/>
+    <w:rPr>
+      <w:b/>
+      <w:bCs/>
     </w:rPr>
   </w:style>
   <w:style w:type="paragraph" w:styleId="Revision">
@@ -8899,61 +8848,17 @@
     <w:hidden/>
     <w:uiPriority w:val="99"/>
     <w:semiHidden/>
-    <w:rsid w:val="002564C2"/>
+    <w:rsid w:val="000A3548"/>
     <w:pPr>
       <w:spacing w:after="0" w:line="240" w:lineRule="auto"/>
     </w:pPr>
-  </w:style>
-  <w:style w:type="paragraph" w:styleId="CommentSubject">
-    <w:name w:val="annotation subject"/>
-    <w:basedOn w:val="CommentText"/>
-    <w:next w:val="CommentText"/>
-    <w:link w:val="CommentSubjectChar"/>
-    <w:uiPriority w:val="99"/>
-    <w:semiHidden/>
-    <w:unhideWhenUsed/>
-    <w:rsid w:val="00EB1D89"/>
-    <w:rPr>
-      <w:b/>
-      <w:bCs/>
-    </w:rPr>
-  </w:style>
-  <w:style w:type="character" w:customStyle="1" w:styleId="CommentSubjectChar">
-    <w:name w:val="Comment Subject Char"/>
-    <w:basedOn w:val="CommentTextChar"/>
-    <w:link w:val="CommentSubject"/>
-    <w:uiPriority w:val="99"/>
-    <w:semiHidden/>
-    <w:rsid w:val="00EB1D89"/>
-    <w:rPr>
-      <w:b/>
-      <w:bCs/>
-      <w:sz w:val="20"/>
-      <w:szCs w:val="20"/>
-    </w:rPr>
-  </w:style>
-  <w:style w:type="character" w:customStyle="1" w:styleId="id-label">
-    <w:name w:val="id-label"/>
-    <w:basedOn w:val="DefaultParagraphFont"/>
-    <w:rsid w:val="00EB1D89"/>
-  </w:style>
-  <w:style w:type="character" w:styleId="Strong">
-    <w:name w:val="Strong"/>
-    <w:basedOn w:val="DefaultParagraphFont"/>
-    <w:uiPriority w:val="22"/>
-    <w:qFormat/>
-    <w:rsid w:val="00EB1D89"/>
-    <w:rPr>
-      <w:b/>
-      <w:bCs/>
-    </w:rPr>
   </w:style>
   <w:style w:type="character" w:styleId="Hyperlink">
     <w:name w:val="Hyperlink"/>
     <w:basedOn w:val="DefaultParagraphFont"/>
     <w:uiPriority w:val="99"/>
     <w:unhideWhenUsed/>
-    <w:rsid w:val="00DF13E7"/>
+    <w:rsid w:val="003621A8"/>
     <w:rPr>
       <w:color w:val="0563C1" w:themeColor="hyperlink"/>
       <w:u w:val="single"/>
@@ -8965,7 +8870,7 @@
     <w:uiPriority w:val="99"/>
     <w:semiHidden/>
     <w:unhideWhenUsed/>
-    <w:rsid w:val="00DF13E7"/>
+    <w:rsid w:val="003621A8"/>
     <w:rPr>
       <w:color w:val="605E5C"/>
       <w:shd w:val="clear" w:color="auto" w:fill="E1DFDD"/>
@@ -9236,80 +9141,8 @@
 </file>
 
 <file path=customXml/item1.xml><?xml version="1.0" encoding="utf-8"?>
-<p:properties xmlns:p="http://schemas.microsoft.com/office/2006/metadata/properties" xmlns:xsi="http://www.w3.org/2001/XMLSchema-instance" xmlns:pc="http://schemas.microsoft.com/office/infopath/2007/PartnerControls">
-  <documentManagement>
-    <b29dd6ef633047bba64c76c6e215692a xmlns="bbb6251c-984c-4fcb-9547-f40f6d5e63ff">
-      <Terms xmlns="http://schemas.microsoft.com/office/infopath/2007/PartnerControls">
-        <TermInfo xmlns="http://schemas.microsoft.com/office/infopath/2007/PartnerControls">
-          <TermName xmlns="http://schemas.microsoft.com/office/infopath/2007/PartnerControls">Internal</TermName>
-          <TermId xmlns="http://schemas.microsoft.com/office/infopath/2007/PartnerControls">2b22734e-9cea-437f-97a4-653416044446</TermId>
-        </TermInfo>
-      </Terms>
-    </b29dd6ef633047bba64c76c6e215692a>
-    <nb65ac56c571489cbc31094d7b888b19 xmlns="bbb6251c-984c-4fcb-9547-f40f6d5e63ff">
-      <Terms xmlns="http://schemas.microsoft.com/office/infopath/2007/PartnerControls">
-        <TermInfo xmlns="http://schemas.microsoft.com/office/infopath/2007/PartnerControls">
-          <TermName xmlns="http://schemas.microsoft.com/office/infopath/2007/PartnerControls">Pathology</TermName>
-          <TermId xmlns="http://schemas.microsoft.com/office/infopath/2007/PartnerControls">4a117755-78ff-4a2c-8e21-a559b22b64dd</TermId>
-        </TermInfo>
-      </Terms>
-    </nb65ac56c571489cbc31094d7b888b19>
-    <b918a6e12641485a9ca8c2e70b4558c0 xmlns="bbb6251c-984c-4fcb-9547-f40f6d5e63ff">
-      <Terms xmlns="http://schemas.microsoft.com/office/infopath/2007/PartnerControls">
-        <TermInfo xmlns="http://schemas.microsoft.com/office/infopath/2007/PartnerControls">
-          <TermName xmlns="http://schemas.microsoft.com/office/infopath/2007/PartnerControls">Operational</TermName>
-          <TermId xmlns="http://schemas.microsoft.com/office/infopath/2007/PartnerControls">150389d9-0463-4c4a-b800-fb182dbb9bcb</TermId>
-        </TermInfo>
-      </Terms>
-    </b918a6e12641485a9ca8c2e70b4558c0>
-    <i77a2d63ec754e4dbbf13ee1f809aa62 xmlns="bbb6251c-984c-4fcb-9547-f40f6d5e63ff">
-      <Terms xmlns="http://schemas.microsoft.com/office/infopath/2007/PartnerControls">
-        <TermInfo xmlns="http://schemas.microsoft.com/office/infopath/2007/PartnerControls">
-          <TermName xmlns="http://schemas.microsoft.com/office/infopath/2007/PartnerControls">N/A</TermName>
-          <TermId xmlns="http://schemas.microsoft.com/office/infopath/2007/PartnerControls">77aac54e-7746-4232-91ae-96cfc2b44f19</TermId>
-        </TermInfo>
-      </Terms>
-    </i77a2d63ec754e4dbbf13ee1f809aa62>
-    <lcf76f155ced4ddcb4097134ff3c332f xmlns="c44ab56d-57f8-4a14-86db-a39667906be8">
-      <Terms xmlns="http://schemas.microsoft.com/office/infopath/2007/PartnerControls"/>
-    </lcf76f155ced4ddcb4097134ff3c332f>
-    <TaxCatchAll xmlns="bbb6251c-984c-4fcb-9547-f40f6d5e63ff">
-      <Value>5</Value>
-      <Value>4</Value>
-      <Value>3</Value>
-      <Value>2</Value>
-      <Value>1</Value>
-    </TaxCatchAll>
-    <k04f27a462bd4c45a610623ab03d8a6b xmlns="bbb6251c-984c-4fcb-9547-f40f6d5e63ff">
-      <Terms xmlns="http://schemas.microsoft.com/office/infopath/2007/PartnerControls">
-        <TermInfo xmlns="http://schemas.microsoft.com/office/infopath/2007/PartnerControls">
-          <TermName xmlns="http://schemas.microsoft.com/office/infopath/2007/PartnerControls">Business Ventures</TermName>
-          <TermId xmlns="http://schemas.microsoft.com/office/infopath/2007/PartnerControls">771822a9-08f4-4b0c-b044-94205102db1e</TermId>
-        </TermInfo>
-      </Terms>
-    </k04f27a462bd4c45a610623ab03d8a6b>
-    <DocumentType xmlns="c44ab56d-57f8-4a14-86db-a39667906be8" xsi:nil="true"/>
-    <Category xmlns="c44ab56d-57f8-4a14-86db-a39667906be8" xsi:nil="true"/>
-    <_Flow_SignoffStatus xmlns="c44ab56d-57f8-4a14-86db-a39667906be8" xsi:nil="true"/>
-    <Department xmlns="c44ab56d-57f8-4a14-86db-a39667906be8" xsi:nil="true"/>
-    <pmCostCentre xmlns="bbb6251c-984c-4fcb-9547-f40f6d5e63ff" xsi:nil="true"/>
-    <NavigatorClassification xmlns="bbb6251c-984c-4fcb-9547-f40f6d5e63ff">Team Workspace</NavigatorClassification>
-  </documentManagement>
-</p:properties>
-</file>
-
-<file path=customXml/item2.xml><?xml version="1.0" encoding="utf-8"?>
-<?mso-contentType ?>
-<FormTemplates xmlns="http://schemas.microsoft.com/sharepoint/v3/contenttype/forms">
-  <Display>DocumentLibraryForm</Display>
-  <Edit>DocumentLibraryForm</Edit>
-  <New>DocumentLibraryForm</New>
-</FormTemplates>
-</file>
-
-<file path=customXml/item3.xml><?xml version="1.0" encoding="utf-8"?>
-<ct:contentTypeSchema xmlns:ct="http://schemas.microsoft.com/office/2006/metadata/contentType" xmlns:ma="http://schemas.microsoft.com/office/2006/metadata/properties/metaAttributes" ct:_="" ma:_="" ma:contentTypeName="Document" ma:contentTypeID="0x010100451F1F8C0772B440BA84570C3C4286EA" ma:contentTypeVersion="29" ma:contentTypeDescription="Create a new document." ma:contentTypeScope="" ma:versionID="b3bcf93054b5d0678557845ec3dd46dd">
-  <xsd:schema xmlns:xsd="http://www.w3.org/2001/XMLSchema" xmlns:xs="http://www.w3.org/2001/XMLSchema" xmlns:p="http://schemas.microsoft.com/office/2006/metadata/properties" xmlns:ns2="c44ab56d-57f8-4a14-86db-a39667906be8" xmlns:ns3="bbb6251c-984c-4fcb-9547-f40f6d5e63ff" targetNamespace="http://schemas.microsoft.com/office/2006/metadata/properties" ma:root="true" ma:fieldsID="676e0b85b827ae08faaea4d501add0a1" ns2:_="" ns3:_="">
+<ct:contentTypeSchema xmlns:ct="http://schemas.microsoft.com/office/2006/metadata/contentType" xmlns:ma="http://schemas.microsoft.com/office/2006/metadata/properties/metaAttributes" ct:_="" ma:_="" ma:contentTypeName="Document" ma:contentTypeID="0x010100451F1F8C0772B440BA84570C3C4286EA" ma:contentTypeVersion="31" ma:contentTypeDescription="Create a new document." ma:contentTypeScope="" ma:versionID="586313b938565b431b3bf8881ff43974">
+  <xsd:schema xmlns:xsd="http://www.w3.org/2001/XMLSchema" xmlns:xs="http://www.w3.org/2001/XMLSchema" xmlns:p="http://schemas.microsoft.com/office/2006/metadata/properties" xmlns:ns2="c44ab56d-57f8-4a14-86db-a39667906be8" xmlns:ns3="bbb6251c-984c-4fcb-9547-f40f6d5e63ff" targetNamespace="http://schemas.microsoft.com/office/2006/metadata/properties" ma:root="true" ma:fieldsID="29d78fc782a36963f5d9f26cde4106d9" ns2:_="" ns3:_="">
     <xsd:import namespace="c44ab56d-57f8-4a14-86db-a39667906be8"/>
     <xsd:import namespace="bbb6251c-984c-4fcb-9547-f40f6d5e63ff"/>
     <xsd:element name="properties">
@@ -9341,6 +9174,8 @@
                 <xsd:element ref="ns2:MediaServiceLocation" minOccurs="0"/>
                 <xsd:element ref="ns2:_Flow_SignoffStatus" minOccurs="0"/>
                 <xsd:element ref="ns2:MediaServiceSearchProperties" minOccurs="0"/>
+                <xsd:element ref="ns3:SharedWithUsers" minOccurs="0"/>
+                <xsd:element ref="ns3:SharedWithDetails" minOccurs="0"/>
               </xsd:all>
             </xsd:complexType>
           </xsd:element>
@@ -9440,7 +9275,7 @@
   <xsd:schema xmlns:xsd="http://www.w3.org/2001/XMLSchema" xmlns:xs="http://www.w3.org/2001/XMLSchema" xmlns:dms="http://schemas.microsoft.com/office/2006/documentManagement/types" xmlns:pc="http://schemas.microsoft.com/office/infopath/2007/PartnerControls" targetNamespace="bbb6251c-984c-4fcb-9547-f40f6d5e63ff" elementFormDefault="qualified">
     <xsd:import namespace="http://schemas.microsoft.com/office/2006/documentManagement/types"/>
     <xsd:import namespace="http://schemas.microsoft.com/office/infopath/2007/PartnerControls"/>
-    <xsd:element name="k04f27a462bd4c45a610623ab03d8a6b" ma:index="12" nillable="true" ma:taxonomy="true" ma:internalName="k04f27a462bd4c45a610623ab03d8a6b" ma:taxonomyFieldName="pmDivision" ma:displayName="Division" ma:readOnly="false" ma:default="-1;#Business Ventures|771822a9-08f4-4b0c-b044-94205102db1e" ma:fieldId="{404f27a4-62bd-4c45-a610-623ab03d8a6b}" ma:sspId="54dc490e-0ba4-43e8-b334-a6bff8b18b78" ma:termSetId="d91d20d7-c3b4-42e2-a4f8-5eca3df6795d" ma:anchorId="00000000-0000-0000-0000-000000000000" ma:open="false" ma:isKeyword="false">
+    <xsd:element name="k04f27a462bd4c45a610623ab03d8a6b" ma:index="12" nillable="true" ma:taxonomy="true" ma:internalName="k04f27a462bd4c45a610623ab03d8a6b" ma:taxonomyFieldName="pmDivision" ma:displayName="Division" ma:readOnly="false" ma:default="1;#Business Ventures|771822a9-08f4-4b0c-b044-94205102db1e" ma:fieldId="{404f27a4-62bd-4c45-a610-623ab03d8a6b}" ma:sspId="54dc490e-0ba4-43e8-b334-a6bff8b18b78" ma:termSetId="d91d20d7-c3b4-42e2-a4f8-5eca3df6795d" ma:anchorId="00000000-0000-0000-0000-000000000000" ma:open="false" ma:isKeyword="false">
       <xsd:complexType>
         <xsd:sequence>
           <xsd:element ref="pc:Terms" minOccurs="0" maxOccurs="1"/>
@@ -9458,28 +9293,28 @@
         </xsd:complexContent>
       </xsd:complexType>
     </xsd:element>
-    <xsd:element name="nb65ac56c571489cbc31094d7b888b19" ma:index="15" nillable="true" ma:taxonomy="true" ma:internalName="nb65ac56c571489cbc31094d7b888b19" ma:taxonomyFieldName="pmDepartment" ma:displayName="Department" ma:readOnly="false" ma:default="-1;#Pathology|4a117755-78ff-4a2c-8e21-a559b22b64dd" ma:fieldId="{7b65ac56-c571-489c-bc31-094d7b888b19}" ma:sspId="54dc490e-0ba4-43e8-b334-a6bff8b18b78" ma:termSetId="4d67b9e8-cf21-4aa6-83ce-5e4d67120ab4" ma:anchorId="00000000-0000-0000-0000-000000000000" ma:open="false" ma:isKeyword="false">
+    <xsd:element name="nb65ac56c571489cbc31094d7b888b19" ma:index="15" nillable="true" ma:taxonomy="true" ma:internalName="nb65ac56c571489cbc31094d7b888b19" ma:taxonomyFieldName="pmDepartment" ma:displayName="Department" ma:readOnly="false" ma:default="2;#Pathology|4a117755-78ff-4a2c-8e21-a559b22b64dd" ma:fieldId="{7b65ac56-c571-489c-bc31-094d7b888b19}" ma:sspId="54dc490e-0ba4-43e8-b334-a6bff8b18b78" ma:termSetId="4d67b9e8-cf21-4aa6-83ce-5e4d67120ab4" ma:anchorId="00000000-0000-0000-0000-000000000000" ma:open="false" ma:isKeyword="false">
       <xsd:complexType>
         <xsd:sequence>
           <xsd:element ref="pc:Terms" minOccurs="0" maxOccurs="1"/>
         </xsd:sequence>
       </xsd:complexType>
     </xsd:element>
-    <xsd:element name="b29dd6ef633047bba64c76c6e215692a" ma:index="17" nillable="true" ma:taxonomy="true" ma:internalName="b29dd6ef633047bba64c76c6e215692a" ma:taxonomyFieldName="pmAudienceMembers" ma:displayName="Audience and Members" ma:readOnly="false" ma:default="-1;#Internal|2b22734e-9cea-437f-97a4-653416044446" ma:fieldId="{b29dd6ef-6330-47bb-a64c-76c6e215692a}" ma:sspId="54dc490e-0ba4-43e8-b334-a6bff8b18b78" ma:termSetId="62add7b9-57bd-432c-8733-d6a6f14c7fdd" ma:anchorId="00000000-0000-0000-0000-000000000000" ma:open="false" ma:isKeyword="false">
+    <xsd:element name="b29dd6ef633047bba64c76c6e215692a" ma:index="17" nillable="true" ma:taxonomy="true" ma:internalName="b29dd6ef633047bba64c76c6e215692a" ma:taxonomyFieldName="pmAudienceMembers" ma:displayName="Audience and Members" ma:readOnly="false" ma:default="3;#Internal|2b22734e-9cea-437f-97a4-653416044446" ma:fieldId="{b29dd6ef-6330-47bb-a64c-76c6e215692a}" ma:sspId="54dc490e-0ba4-43e8-b334-a6bff8b18b78" ma:termSetId="62add7b9-57bd-432c-8733-d6a6f14c7fdd" ma:anchorId="00000000-0000-0000-0000-000000000000" ma:open="false" ma:isKeyword="false">
       <xsd:complexType>
         <xsd:sequence>
           <xsd:element ref="pc:Terms" minOccurs="0" maxOccurs="1"/>
         </xsd:sequence>
       </xsd:complexType>
     </xsd:element>
-    <xsd:element name="i77a2d63ec754e4dbbf13ee1f809aa62" ma:index="19" nillable="true" ma:taxonomy="true" ma:internalName="i77a2d63ec754e4dbbf13ee1f809aa62" ma:taxonomyFieldName="pmStream" ma:displayName="Stream" ma:readOnly="false" ma:default="-1;#N/A|77aac54e-7746-4232-91ae-96cfc2b44f19" ma:fieldId="{277a2d63-ec75-4e4d-bbf1-3ee1f809aa62}" ma:sspId="54dc490e-0ba4-43e8-b334-a6bff8b18b78" ma:termSetId="1fc35126-0094-4f5b-885a-83fbff8cec4a" ma:anchorId="00000000-0000-0000-0000-000000000000" ma:open="false" ma:isKeyword="false">
+    <xsd:element name="i77a2d63ec754e4dbbf13ee1f809aa62" ma:index="19" nillable="true" ma:taxonomy="true" ma:internalName="i77a2d63ec754e4dbbf13ee1f809aa62" ma:taxonomyFieldName="pmStream" ma:displayName="Stream" ma:readOnly="false" ma:default="4;#N/A|77aac54e-7746-4232-91ae-96cfc2b44f19" ma:fieldId="{277a2d63-ec75-4e4d-bbf1-3ee1f809aa62}" ma:sspId="54dc490e-0ba4-43e8-b334-a6bff8b18b78" ma:termSetId="1fc35126-0094-4f5b-885a-83fbff8cec4a" ma:anchorId="00000000-0000-0000-0000-000000000000" ma:open="false" ma:isKeyword="false">
       <xsd:complexType>
         <xsd:sequence>
           <xsd:element ref="pc:Terms" minOccurs="0" maxOccurs="1"/>
         </xsd:sequence>
       </xsd:complexType>
     </xsd:element>
-    <xsd:element name="b918a6e12641485a9ca8c2e70b4558c0" ma:index="21" nillable="true" ma:taxonomy="true" ma:internalName="b918a6e12641485a9ca8c2e70b4558c0" ma:taxonomyFieldName="pmDataCategory" ma:displayName="Data Category" ma:readOnly="false" ma:default="-1;#Operational|150389d9-0463-4c4a-b800-fb182dbb9bcb" ma:fieldId="{b918a6e1-2641-485a-9ca8-c2e70b4558c0}" ma:sspId="54dc490e-0ba4-43e8-b334-a6bff8b18b78" ma:termSetId="9fd63634-52d1-4d2f-b379-de98110987c9" ma:anchorId="00000000-0000-0000-0000-000000000000" ma:open="false" ma:isKeyword="false">
+    <xsd:element name="b918a6e12641485a9ca8c2e70b4558c0" ma:index="21" nillable="true" ma:taxonomy="true" ma:internalName="b918a6e12641485a9ca8c2e70b4558c0" ma:taxonomyFieldName="pmDataCategory" ma:displayName="Data Category" ma:readOnly="false" ma:default="5;#Operational|150389d9-0463-4c4a-b800-fb182dbb9bcb" ma:fieldId="{b918a6e1-2641-485a-9ca8-c2e70b4558c0}" ma:sspId="54dc490e-0ba4-43e8-b334-a6bff8b18b78" ma:termSetId="9fd63634-52d1-4d2f-b379-de98110987c9" ma:anchorId="00000000-0000-0000-0000-000000000000" ma:open="false" ma:isKeyword="false">
       <xsd:complexType>
         <xsd:sequence>
           <xsd:element ref="pc:Terms" minOccurs="0" maxOccurs="1"/>
@@ -9494,6 +9329,32 @@
     <xsd:element name="NavigatorClassification" ma:index="23" nillable="true" ma:displayName="Site Classification" ma:default="Team Workspace" ma:internalName="NavigatorClassification" ma:readOnly="true">
       <xsd:simpleType>
         <xsd:restriction base="dms:Text"/>
+      </xsd:simpleType>
+    </xsd:element>
+    <xsd:element name="SharedWithUsers" ma:index="37" nillable="true" ma:displayName="Shared With" ma:internalName="SharedWithUsers" ma:readOnly="true">
+      <xsd:complexType>
+        <xsd:complexContent>
+          <xsd:extension base="dms:UserMulti">
+            <xsd:sequence>
+              <xsd:element name="UserInfo" minOccurs="0" maxOccurs="unbounded">
+                <xsd:complexType>
+                  <xsd:sequence>
+                    <xsd:element name="DisplayName" type="xsd:string" minOccurs="0"/>
+                    <xsd:element name="AccountId" type="dms:UserId" minOccurs="0" nillable="true"/>
+                    <xsd:element name="AccountType" type="xsd:string" minOccurs="0"/>
+                  </xsd:sequence>
+                </xsd:complexType>
+              </xsd:element>
+            </xsd:sequence>
+          </xsd:extension>
+        </xsd:complexContent>
+      </xsd:complexType>
+    </xsd:element>
+    <xsd:element name="SharedWithDetails" ma:index="38" nillable="true" ma:displayName="Shared With Details" ma:internalName="SharedWithDetails" ma:readOnly="true">
+      <xsd:simpleType>
+        <xsd:restriction base="dms:Note">
+          <xsd:maxLength value="255"/>
+        </xsd:restriction>
       </xsd:simpleType>
     </xsd:element>
   </xsd:schema>
@@ -9596,27 +9457,80 @@
 </ct:contentTypeSchema>
 </file>
 
-<file path=customXml/itemProps1.xml><?xml version="1.0" encoding="utf-8"?>
-<ds:datastoreItem xmlns:ds="http://schemas.openxmlformats.org/officeDocument/2006/customXml" ds:itemID="{74A99EEE-310B-40E8-9F9B-E6B5A5A5C3FA}">
-  <ds:schemaRefs>
-    <ds:schemaRef ds:uri="http://schemas.microsoft.com/office/2006/metadata/properties"/>
-    <ds:schemaRef ds:uri="http://schemas.microsoft.com/office/infopath/2007/PartnerControls"/>
-    <ds:schemaRef ds:uri="bbb6251c-984c-4fcb-9547-f40f6d5e63ff"/>
-    <ds:schemaRef ds:uri="c44ab56d-57f8-4a14-86db-a39667906be8"/>
-  </ds:schemaRefs>
-</ds:datastoreItem>
+<file path=customXml/item2.xml><?xml version="1.0" encoding="utf-8"?>
+<p:properties xmlns:p="http://schemas.microsoft.com/office/2006/metadata/properties" xmlns:xsi="http://www.w3.org/2001/XMLSchema-instance" xmlns:pc="http://schemas.microsoft.com/office/infopath/2007/PartnerControls">
+  <documentManagement>
+    <b29dd6ef633047bba64c76c6e215692a xmlns="bbb6251c-984c-4fcb-9547-f40f6d5e63ff">
+      <Terms xmlns="http://schemas.microsoft.com/office/infopath/2007/PartnerControls">
+        <TermInfo xmlns="http://schemas.microsoft.com/office/infopath/2007/PartnerControls">
+          <TermName xmlns="http://schemas.microsoft.com/office/infopath/2007/PartnerControls">Internal</TermName>
+          <TermId xmlns="http://schemas.microsoft.com/office/infopath/2007/PartnerControls">2b22734e-9cea-437f-97a4-653416044446</TermId>
+        </TermInfo>
+      </Terms>
+    </b29dd6ef633047bba64c76c6e215692a>
+    <nb65ac56c571489cbc31094d7b888b19 xmlns="bbb6251c-984c-4fcb-9547-f40f6d5e63ff">
+      <Terms xmlns="http://schemas.microsoft.com/office/infopath/2007/PartnerControls">
+        <TermInfo xmlns="http://schemas.microsoft.com/office/infopath/2007/PartnerControls">
+          <TermName xmlns="http://schemas.microsoft.com/office/infopath/2007/PartnerControls">Pathology</TermName>
+          <TermId xmlns="http://schemas.microsoft.com/office/infopath/2007/PartnerControls">4a117755-78ff-4a2c-8e21-a559b22b64dd</TermId>
+        </TermInfo>
+      </Terms>
+    </nb65ac56c571489cbc31094d7b888b19>
+    <b918a6e12641485a9ca8c2e70b4558c0 xmlns="bbb6251c-984c-4fcb-9547-f40f6d5e63ff">
+      <Terms xmlns="http://schemas.microsoft.com/office/infopath/2007/PartnerControls">
+        <TermInfo xmlns="http://schemas.microsoft.com/office/infopath/2007/PartnerControls">
+          <TermName xmlns="http://schemas.microsoft.com/office/infopath/2007/PartnerControls">Operational</TermName>
+          <TermId xmlns="http://schemas.microsoft.com/office/infopath/2007/PartnerControls">150389d9-0463-4c4a-b800-fb182dbb9bcb</TermId>
+        </TermInfo>
+      </Terms>
+    </b918a6e12641485a9ca8c2e70b4558c0>
+    <i77a2d63ec754e4dbbf13ee1f809aa62 xmlns="bbb6251c-984c-4fcb-9547-f40f6d5e63ff">
+      <Terms xmlns="http://schemas.microsoft.com/office/infopath/2007/PartnerControls">
+        <TermInfo xmlns="http://schemas.microsoft.com/office/infopath/2007/PartnerControls">
+          <TermName xmlns="http://schemas.microsoft.com/office/infopath/2007/PartnerControls">N/A</TermName>
+          <TermId xmlns="http://schemas.microsoft.com/office/infopath/2007/PartnerControls">77aac54e-7746-4232-91ae-96cfc2b44f19</TermId>
+        </TermInfo>
+      </Terms>
+    </i77a2d63ec754e4dbbf13ee1f809aa62>
+    <lcf76f155ced4ddcb4097134ff3c332f xmlns="c44ab56d-57f8-4a14-86db-a39667906be8">
+      <Terms xmlns="http://schemas.microsoft.com/office/infopath/2007/PartnerControls"/>
+    </lcf76f155ced4ddcb4097134ff3c332f>
+    <TaxCatchAll xmlns="bbb6251c-984c-4fcb-9547-f40f6d5e63ff">
+      <Value>5</Value>
+      <Value>4</Value>
+      <Value>3</Value>
+      <Value>2</Value>
+      <Value>1</Value>
+    </TaxCatchAll>
+    <NavigatorClassification xmlns="bbb6251c-984c-4fcb-9547-f40f6d5e63ff">Team Workspace</NavigatorClassification>
+    <k04f27a462bd4c45a610623ab03d8a6b xmlns="bbb6251c-984c-4fcb-9547-f40f6d5e63ff">
+      <Terms xmlns="http://schemas.microsoft.com/office/infopath/2007/PartnerControls">
+        <TermInfo xmlns="http://schemas.microsoft.com/office/infopath/2007/PartnerControls">
+          <TermName xmlns="http://schemas.microsoft.com/office/infopath/2007/PartnerControls">Business Ventures</TermName>
+          <TermId xmlns="http://schemas.microsoft.com/office/infopath/2007/PartnerControls">771822a9-08f4-4b0c-b044-94205102db1e</TermId>
+        </TermInfo>
+      </Terms>
+    </k04f27a462bd4c45a610623ab03d8a6b>
+    <DocumentType xmlns="c44ab56d-57f8-4a14-86db-a39667906be8" xsi:nil="true"/>
+    <Category xmlns="c44ab56d-57f8-4a14-86db-a39667906be8" xsi:nil="true"/>
+    <_Flow_SignoffStatus xmlns="c44ab56d-57f8-4a14-86db-a39667906be8" xsi:nil="true"/>
+    <Department xmlns="c44ab56d-57f8-4a14-86db-a39667906be8" xsi:nil="true"/>
+    <pmCostCentre xmlns="bbb6251c-984c-4fcb-9547-f40f6d5e63ff" xsi:nil="true"/>
+  </documentManagement>
+</p:properties>
 </file>
 
-<file path=customXml/itemProps2.xml><?xml version="1.0" encoding="utf-8"?>
-<ds:datastoreItem xmlns:ds="http://schemas.openxmlformats.org/officeDocument/2006/customXml" ds:itemID="{50A2CDA2-D669-4315-BCB0-159D93F1F323}">
-  <ds:schemaRefs>
-    <ds:schemaRef ds:uri="http://schemas.microsoft.com/sharepoint/v3/contenttype/forms"/>
-  </ds:schemaRefs>
-</ds:datastoreItem>
+<file path=customXml/item3.xml><?xml version="1.0" encoding="utf-8"?>
+<?mso-contentType ?>
+<FormTemplates xmlns="http://schemas.microsoft.com/sharepoint/v3/contenttype/forms">
+  <Display>DocumentLibraryForm</Display>
+  <Edit>DocumentLibraryForm</Edit>
+  <New>DocumentLibraryForm</New>
+</FormTemplates>
 </file>
 
-<file path=customXml/itemProps3.xml><?xml version="1.0" encoding="utf-8"?>
-<ds:datastoreItem xmlns:ds="http://schemas.openxmlformats.org/officeDocument/2006/customXml" ds:itemID="{85077B28-170A-48F9-BF09-4BCA741E587B}">
+<file path=customXml/itemProps1.xml><?xml version="1.0" encoding="utf-8"?>
+<ds:datastoreItem xmlns:ds="http://schemas.openxmlformats.org/officeDocument/2006/customXml" ds:itemID="{6218096C-3ADF-4D46-8EA5-DF482D3543A1}">
   <ds:schemaRefs>
     <ds:schemaRef ds:uri="http://schemas.microsoft.com/office/2006/metadata/contentType"/>
     <ds:schemaRef ds:uri="http://schemas.microsoft.com/office/2006/metadata/properties/metaAttributes"/>
@@ -9632,4 +9546,23 @@
     <ds:schemaRef ds:uri="http://schemas.microsoft.com/internal/obd"/>
   </ds:schemaRefs>
 </ds:datastoreItem>
+</file>
+
+<file path=customXml/itemProps2.xml><?xml version="1.0" encoding="utf-8"?>
+<ds:datastoreItem xmlns:ds="http://schemas.openxmlformats.org/officeDocument/2006/customXml" ds:itemID="{7BB99E66-D313-41A8-B7A8-5A0A1A90EE02}">
+  <ds:schemaRefs>
+    <ds:schemaRef ds:uri="http://schemas.microsoft.com/office/2006/metadata/properties"/>
+    <ds:schemaRef ds:uri="http://schemas.microsoft.com/office/infopath/2007/PartnerControls"/>
+    <ds:schemaRef ds:uri="bbb6251c-984c-4fcb-9547-f40f6d5e63ff"/>
+    <ds:schemaRef ds:uri="c44ab56d-57f8-4a14-86db-a39667906be8"/>
+  </ds:schemaRefs>
+</ds:datastoreItem>
+</file>
+
+<file path=customXml/itemProps3.xml><?xml version="1.0" encoding="utf-8"?>
+<ds:datastoreItem xmlns:ds="http://schemas.openxmlformats.org/officeDocument/2006/customXml" ds:itemID="{0B9D3A01-4E24-43C9-BB37-7A7EBF96F5E1}">
+  <ds:schemaRefs>
+    <ds:schemaRef ds:uri="http://schemas.microsoft.com/sharepoint/v3/contenttype/forms"/>
+  </ds:schemaRefs>
+</ds:datastoreItem>
 </file>
</xml_diff>

<commit_message>
Release 1.2.1 clinical context style changes
</commit_message>
<xml_diff>
--- a/inst/clinical_context/AML_with_KMT2A_Rearrangement.docx
+++ b/inst/clinical_context/AML_with_KMT2A_Rearrangement.docx
@@ -2984,6 +2984,11 @@
               <w:rPr>
                 <w:rFonts w:cs="Calibri"/>
               </w:rPr>
+            </w:r>
+            <w:r>
+              <w:rPr>
+                <w:rFonts w:cs="Calibri"/>
+              </w:rPr>
               <w:fldChar w:fldCharType="separate"/>
             </w:r>
             <w:r>
@@ -3528,6 +3533,11 @@
               <w:rPr>
                 <w:rFonts w:cs="Calibri"/>
               </w:rPr>
+            </w:r>
+            <w:r>
+              <w:rPr>
+                <w:rFonts w:cs="Calibri"/>
+              </w:rPr>
               <w:fldChar w:fldCharType="separate"/>
             </w:r>
             <w:r>
@@ -3715,6 +3725,11 @@
                 <w:rFonts w:cs="Calibri"/>
               </w:rPr>
               <w:fldChar w:fldCharType="end"/>
+            </w:r>
+            <w:r>
+              <w:rPr>
+                <w:rFonts w:cs="Calibri"/>
+              </w:rPr>
             </w:r>
             <w:r>
               <w:rPr>
@@ -4105,6 +4120,11 @@
                 <w:rFonts w:cs="Calibri"/>
               </w:rPr>
               <w:fldChar w:fldCharType="end"/>
+            </w:r>
+            <w:r>
+              <w:rPr>
+                <w:rFonts w:cs="Calibri"/>
+              </w:rPr>
             </w:r>
             <w:r>
               <w:rPr>
@@ -6192,15 +6212,10 @@
           </w:p>
           <w:p>
             <w:pPr>
-              <w:pStyle w:val="EndNoteBibliography"/>
-              <w:jc w:val="both"/>
-              <w:rPr>
-                <w:noProof/>
-              </w:rPr>
+              <w:pStyle w:val="CLIN4"/>
             </w:pPr>
             <w:r>
               <w:rPr>
-                <w:rFonts w:cs="Times New Roman"/>
                 <w:sz w:val="6"/>
                 <w:szCs w:val="6"/>
               </w:rPr>
@@ -6215,7 +6230,6 @@
             </w:r>
             <w:r>
               <w:rPr>
-                <w:rFonts w:cs="Times New Roman"/>
                 <w:sz w:val="6"/>
                 <w:szCs w:val="6"/>
               </w:rPr>
@@ -6224,996 +6238,691 @@
             <w:r>
               <w:rPr>
                 <w:b/>
-                <w:noProof/>
               </w:rPr>
               <w:t>1.</w:t>
             </w:r>
             <w:r>
-              <w:rPr>
-                <w:noProof/>
-              </w:rPr>
               <w:t xml:space="preserve"> Schoch C, et al. AML with 11q23/MLL abnormalities as defined by the WHO classification: incidence, partner chromosomes, FAB subtype, age distribution, and prognostic impact in an unselected series of 1897 cytogenetically analyzed AML cases. </w:t>
             </w:r>
             <w:r>
               <w:rPr>
                 <w:i/>
-                <w:noProof/>
               </w:rPr>
               <w:t>Blood</w:t>
             </w:r>
             <w:r>
-              <w:rPr>
-                <w:noProof/>
-              </w:rPr>
               <w:t xml:space="preserve"> 2003; </w:t>
             </w:r>
             <w:r>
               <w:rPr>
                 <w:b/>
-                <w:noProof/>
               </w:rPr>
               <w:t>102</w:t>
             </w:r>
             <w:r>
-              <w:rPr>
-                <w:noProof/>
-              </w:rPr>
               <w:t xml:space="preserve">(7): 2395-402.  </w:t>
             </w:r>
             <w:r>
               <w:rPr>
                 <w:b/>
-                <w:noProof/>
               </w:rPr>
               <w:t>2.</w:t>
             </w:r>
             <w:r>
-              <w:rPr>
-                <w:noProof/>
-              </w:rPr>
               <w:t xml:space="preserve"> Papaemmanuil E, et al. Genomic Classification and Prognosis in Acute Myeloid Leukemia. </w:t>
             </w:r>
             <w:r>
               <w:rPr>
                 <w:i/>
-                <w:noProof/>
               </w:rPr>
               <w:t>N Engl J Med</w:t>
             </w:r>
             <w:r>
-              <w:rPr>
-                <w:noProof/>
-              </w:rPr>
               <w:t xml:space="preserve"> 2016; </w:t>
             </w:r>
             <w:r>
               <w:rPr>
                 <w:b/>
-                <w:noProof/>
               </w:rPr>
               <w:t>374</w:t>
             </w:r>
             <w:r>
-              <w:rPr>
-                <w:noProof/>
-              </w:rPr>
               <w:t xml:space="preserve">(23): 2209-21.  </w:t>
             </w:r>
             <w:r>
               <w:rPr>
                 <w:b/>
-                <w:noProof/>
               </w:rPr>
               <w:t>3.</w:t>
             </w:r>
             <w:r>
-              <w:rPr>
-                <w:noProof/>
-              </w:rPr>
               <w:t xml:space="preserve"> Raimondi SC, et al. Chromosomal abnormalities in 478 children with acute myeloid leukemia: clinical characteristics and treatment outcome in a cooperative pediatric oncology group study-POG 8821. </w:t>
             </w:r>
             <w:r>
               <w:rPr>
                 <w:i/>
-                <w:noProof/>
               </w:rPr>
               <w:t>Blood</w:t>
             </w:r>
             <w:r>
-              <w:rPr>
-                <w:noProof/>
-              </w:rPr>
               <w:t xml:space="preserve"> 1999; </w:t>
             </w:r>
             <w:r>
               <w:rPr>
                 <w:b/>
-                <w:noProof/>
               </w:rPr>
               <w:t>94</w:t>
             </w:r>
             <w:r>
-              <w:rPr>
-                <w:noProof/>
-              </w:rPr>
               <w:t xml:space="preserve">(11): 3707-16.  </w:t>
             </w:r>
             <w:r>
               <w:rPr>
                 <w:b/>
-                <w:noProof/>
               </w:rPr>
               <w:t>4.</w:t>
             </w:r>
             <w:r>
-              <w:rPr>
-                <w:noProof/>
-              </w:rPr>
               <w:t xml:space="preserve"> Harrison CJ, et al. Cytogenetics of childhood acute myeloid leukemia: United Kingdom Medical Research Council Treatment trials AML 10 and 12. </w:t>
             </w:r>
             <w:r>
               <w:rPr>
                 <w:i/>
-                <w:noProof/>
               </w:rPr>
               <w:t>J Clin Oncol</w:t>
             </w:r>
             <w:r>
-              <w:rPr>
-                <w:noProof/>
-              </w:rPr>
               <w:t xml:space="preserve"> 2010; </w:t>
             </w:r>
             <w:r>
               <w:rPr>
                 <w:b/>
-                <w:noProof/>
               </w:rPr>
               <w:t>28</w:t>
             </w:r>
             <w:r>
-              <w:rPr>
-                <w:noProof/>
-              </w:rPr>
               <w:t xml:space="preserve">(16): 2674-81.  </w:t>
             </w:r>
             <w:r>
               <w:rPr>
                 <w:b/>
-                <w:noProof/>
               </w:rPr>
               <w:t>5.</w:t>
             </w:r>
             <w:r>
-              <w:rPr>
-                <w:noProof/>
-              </w:rPr>
               <w:t xml:space="preserve"> WHO Classification of Tumours Editorial Board. Haematolymphoid tumours. Lyon (France): International Agency for Research on Cancer; 2024. (WHO classification of tumours series, 5th ed.; vol. 11). https://publications.iarc.who.int/637.  </w:t>
             </w:r>
             <w:r>
               <w:rPr>
                 <w:b/>
-                <w:noProof/>
               </w:rPr>
               <w:t>6.</w:t>
             </w:r>
             <w:r>
-              <w:rPr>
-                <w:noProof/>
-              </w:rPr>
               <w:t xml:space="preserve"> Meyer C, et al. The KMT2A recombinome of acute leukemias in 2023. </w:t>
             </w:r>
             <w:r>
               <w:rPr>
                 <w:i/>
-                <w:noProof/>
               </w:rPr>
               <w:t>Leukemia</w:t>
             </w:r>
             <w:r>
-              <w:rPr>
-                <w:noProof/>
-              </w:rPr>
               <w:t xml:space="preserve"> 2023; </w:t>
             </w:r>
             <w:r>
               <w:rPr>
                 <w:b/>
-                <w:noProof/>
               </w:rPr>
               <w:t>37</w:t>
             </w:r>
             <w:r>
-              <w:rPr>
-                <w:noProof/>
-              </w:rPr>
               <w:t xml:space="preserve">(5): 988-1005.  </w:t>
             </w:r>
             <w:r>
               <w:rPr>
                 <w:b/>
-                <w:noProof/>
               </w:rPr>
               <w:t>7.</w:t>
             </w:r>
             <w:r>
-              <w:rPr>
-                <w:noProof/>
-              </w:rPr>
               <w:t xml:space="preserve"> Bill M, et al. Mutational landscape and clinical outcome of patients with de novo acute myeloid leukemia and rearrangements involving 11q23/KMT2A. </w:t>
             </w:r>
             <w:r>
               <w:rPr>
                 <w:i/>
-                <w:noProof/>
               </w:rPr>
               <w:t>Proc Natl Acad Sci U S A</w:t>
             </w:r>
             <w:r>
-              <w:rPr>
-                <w:noProof/>
-              </w:rPr>
               <w:t xml:space="preserve"> 2020; </w:t>
             </w:r>
             <w:r>
               <w:rPr>
                 <w:b/>
-                <w:noProof/>
               </w:rPr>
               <w:t>117</w:t>
             </w:r>
             <w:r>
-              <w:rPr>
-                <w:noProof/>
-              </w:rPr>
               <w:t xml:space="preserve">(42): 26340-6.  </w:t>
             </w:r>
             <w:r>
               <w:rPr>
                 <w:b/>
-                <w:noProof/>
               </w:rPr>
               <w:t>8.</w:t>
             </w:r>
             <w:r>
-              <w:rPr>
-                <w:noProof/>
-              </w:rPr>
               <w:t xml:space="preserve"> Yuen KY, et al. Mutational landscape and clinical outcome of pediatric acute myeloid leukemia with 11q23/KMT2A rearrangements. </w:t>
             </w:r>
             <w:r>
               <w:rPr>
                 <w:i/>
-                <w:noProof/>
               </w:rPr>
               <w:t>Cancer Med</w:t>
             </w:r>
             <w:r>
-              <w:rPr>
-                <w:noProof/>
-              </w:rPr>
               <w:t xml:space="preserve"> 2023; </w:t>
             </w:r>
             <w:r>
               <w:rPr>
                 <w:b/>
-                <w:noProof/>
               </w:rPr>
               <w:t>12</w:t>
             </w:r>
             <w:r>
-              <w:rPr>
-                <w:noProof/>
-              </w:rPr>
               <w:t xml:space="preserve">(2): 1418-30.  </w:t>
             </w:r>
             <w:r>
               <w:rPr>
                 <w:b/>
-                <w:noProof/>
               </w:rPr>
               <w:t>9.</w:t>
             </w:r>
             <w:r>
-              <w:rPr>
-                <w:noProof/>
-              </w:rPr>
               <w:t xml:space="preserve"> Issa GC, et al. Predictors of outcomes in adults with acute myeloid leukemia and KMT2A rearrangements. </w:t>
             </w:r>
             <w:r>
               <w:rPr>
                 <w:i/>
-                <w:noProof/>
               </w:rPr>
               <w:t>Blood Cancer J</w:t>
             </w:r>
             <w:r>
-              <w:rPr>
-                <w:noProof/>
-              </w:rPr>
               <w:t xml:space="preserve"> 2021; </w:t>
             </w:r>
             <w:r>
               <w:rPr>
                 <w:b/>
-                <w:noProof/>
               </w:rPr>
               <w:t>11</w:t>
             </w:r>
             <w:r>
-              <w:rPr>
-                <w:noProof/>
-              </w:rPr>
               <w:t xml:space="preserve">(9): 162.  </w:t>
             </w:r>
             <w:r>
               <w:rPr>
                 <w:b/>
-                <w:noProof/>
               </w:rPr>
               <w:t>10.</w:t>
             </w:r>
             <w:r>
-              <w:rPr>
-                <w:noProof/>
-              </w:rPr>
               <w:t xml:space="preserve"> Schnittger S, et al. Screening for MLL tandem duplication in 387 unselected patients with AML identify a prognostically unfavorable subset of AML. </w:t>
             </w:r>
             <w:r>
               <w:rPr>
                 <w:i/>
-                <w:noProof/>
               </w:rPr>
               <w:t>Leukemia</w:t>
             </w:r>
             <w:r>
-              <w:rPr>
-                <w:noProof/>
-              </w:rPr>
               <w:t xml:space="preserve"> 2000; </w:t>
             </w:r>
             <w:r>
               <w:rPr>
                 <w:b/>
-                <w:noProof/>
               </w:rPr>
               <w:t>14</w:t>
             </w:r>
             <w:r>
-              <w:rPr>
-                <w:noProof/>
-              </w:rPr>
               <w:t xml:space="preserve">(5): 796-804.  </w:t>
             </w:r>
             <w:r>
               <w:rPr>
                 <w:b/>
-                <w:noProof/>
               </w:rPr>
               <w:t>11.</w:t>
             </w:r>
             <w:r>
-              <w:rPr>
-                <w:noProof/>
-              </w:rPr>
               <w:t xml:space="preserve"> Dohner H, et al. Diagnosis and management of AML in adults: 2022 recommendations from an international expert panel on behalf of the ELN. </w:t>
             </w:r>
             <w:r>
               <w:rPr>
                 <w:i/>
-                <w:noProof/>
               </w:rPr>
               <w:t>Blood</w:t>
             </w:r>
             <w:r>
-              <w:rPr>
-                <w:noProof/>
-              </w:rPr>
               <w:t xml:space="preserve"> 2022; </w:t>
             </w:r>
             <w:r>
               <w:rPr>
                 <w:b/>
-                <w:noProof/>
               </w:rPr>
               <w:t>140</w:t>
             </w:r>
             <w:r>
-              <w:rPr>
-                <w:noProof/>
-              </w:rPr>
               <w:t xml:space="preserve">(12): 1345-77.  </w:t>
             </w:r>
             <w:r>
               <w:rPr>
                 <w:b/>
-                <w:noProof/>
               </w:rPr>
               <w:t>12.</w:t>
             </w:r>
             <w:r>
-              <w:rPr>
-                <w:noProof/>
-              </w:rPr>
               <w:t xml:space="preserve"> Heuser M, et al. 2021 Update on MRD in acute myeloid leukemia: a consensus document from the European LeukemiaNet MRD Working Party. </w:t>
             </w:r>
             <w:r>
               <w:rPr>
                 <w:i/>
-                <w:noProof/>
               </w:rPr>
               <w:t>Blood</w:t>
             </w:r>
             <w:r>
-              <w:rPr>
-                <w:noProof/>
-              </w:rPr>
               <w:t xml:space="preserve"> 2021; </w:t>
             </w:r>
             <w:r>
               <w:rPr>
                 <w:b/>
-                <w:noProof/>
               </w:rPr>
               <w:t>138</w:t>
             </w:r>
             <w:r>
-              <w:rPr>
-                <w:noProof/>
-              </w:rPr>
               <w:t xml:space="preserve">(26): 2753-67.  </w:t>
             </w:r>
             <w:r>
               <w:rPr>
                 <w:b/>
-                <w:noProof/>
               </w:rPr>
               <w:t>13.</w:t>
             </w:r>
             <w:r>
-              <w:rPr>
-                <w:noProof/>
-              </w:rPr>
               <w:t xml:space="preserve"> Loo S, et al. Pretransplant MRD detection of fusion transcripts is strongly prognostic in KMT2A-rearranged acute myeloid leukemia. </w:t>
             </w:r>
             <w:r>
               <w:rPr>
                 <w:i/>
-                <w:noProof/>
               </w:rPr>
               <w:t>Blood</w:t>
             </w:r>
             <w:r>
-              <w:rPr>
-                <w:noProof/>
-              </w:rPr>
               <w:t xml:space="preserve"> 2024; </w:t>
             </w:r>
             <w:r>
               <w:rPr>
                 <w:b/>
-                <w:noProof/>
               </w:rPr>
               <w:t>144</w:t>
             </w:r>
             <w:r>
-              <w:rPr>
-                <w:noProof/>
-              </w:rPr>
               <w:t xml:space="preserve">(24): 2554-7.  </w:t>
             </w:r>
             <w:r>
               <w:rPr>
                 <w:b/>
-                <w:noProof/>
               </w:rPr>
               <w:t>14.</w:t>
             </w:r>
             <w:r>
-              <w:rPr>
-                <w:noProof/>
-              </w:rPr>
               <w:t xml:space="preserve"> Hernandez-Sanchez A, et al. Rearrangements involving 11q23.3/KMT2A in adult AML: mutational landscape and prognostic implications - a HARMONY study. </w:t>
             </w:r>
             <w:r>
               <w:rPr>
                 <w:i/>
-                <w:noProof/>
               </w:rPr>
               <w:t>Leukemia</w:t>
             </w:r>
             <w:r>
-              <w:rPr>
-                <w:noProof/>
-              </w:rPr>
               <w:t xml:space="preserve"> 2024; </w:t>
             </w:r>
             <w:r>
               <w:rPr>
                 <w:b/>
-                <w:noProof/>
               </w:rPr>
               <w:t>38</w:t>
             </w:r>
             <w:r>
-              <w:rPr>
-                <w:noProof/>
-              </w:rPr>
               <w:t xml:space="preserve">(9): 1929-37.  </w:t>
             </w:r>
             <w:r>
               <w:rPr>
                 <w:b/>
-                <w:noProof/>
               </w:rPr>
               <w:t>15.</w:t>
             </w:r>
             <w:r>
-              <w:rPr>
-                <w:noProof/>
-              </w:rPr>
               <w:t xml:space="preserve"> Matsuo H, et al. Fusion partner-specific mutation profiles and KRAS mutations as adverse prognostic factors in MLL-rearranged AML. </w:t>
             </w:r>
             <w:r>
               <w:rPr>
                 <w:i/>
-                <w:noProof/>
               </w:rPr>
               <w:t>Blood Adv</w:t>
             </w:r>
             <w:r>
-              <w:rPr>
-                <w:noProof/>
-              </w:rPr>
               <w:t xml:space="preserve"> 2020; </w:t>
             </w:r>
             <w:r>
               <w:rPr>
                 <w:b/>
-                <w:noProof/>
               </w:rPr>
               <w:t>4</w:t>
             </w:r>
             <w:r>
-              <w:rPr>
-                <w:noProof/>
-              </w:rPr>
               <w:t xml:space="preserve">(19): 4623-31.  </w:t>
             </w:r>
             <w:r>
               <w:rPr>
                 <w:b/>
-                <w:noProof/>
               </w:rPr>
               <w:t>16.</w:t>
             </w:r>
             <w:r>
-              <w:rPr>
-                <w:noProof/>
-              </w:rPr>
               <w:t xml:space="preserve"> Grembecka J, et al. Menin-MLL inhibitors reverse oncogenic activity of MLL fusion proteins in leukemia. </w:t>
             </w:r>
             <w:r>
               <w:rPr>
                 <w:i/>
-                <w:noProof/>
               </w:rPr>
               <w:t>Nat Chem Biol</w:t>
             </w:r>
             <w:r>
-              <w:rPr>
-                <w:noProof/>
-              </w:rPr>
               <w:t xml:space="preserve"> 2012; </w:t>
             </w:r>
             <w:r>
               <w:rPr>
                 <w:b/>
-                <w:noProof/>
               </w:rPr>
               <w:t>8</w:t>
             </w:r>
             <w:r>
-              <w:rPr>
-                <w:noProof/>
-              </w:rPr>
               <w:t xml:space="preserve">(3): 277-84.  </w:t>
             </w:r>
             <w:r>
               <w:rPr>
                 <w:b/>
-                <w:noProof/>
               </w:rPr>
               <w:t>17.</w:t>
             </w:r>
             <w:r>
-              <w:rPr>
-                <w:noProof/>
-              </w:rPr>
               <w:t xml:space="preserve"> Issa GC, et al. The menin inhibitor revumenib in KMT2A-rearranged or NPM1-mutant leukaemia. </w:t>
             </w:r>
             <w:r>
               <w:rPr>
                 <w:i/>
-                <w:noProof/>
               </w:rPr>
               <w:t>Nature</w:t>
             </w:r>
             <w:r>
-              <w:rPr>
-                <w:noProof/>
-              </w:rPr>
               <w:t xml:space="preserve"> 2023; </w:t>
             </w:r>
             <w:r>
               <w:rPr>
                 <w:b/>
-                <w:noProof/>
               </w:rPr>
               <w:t>615</w:t>
             </w:r>
             <w:r>
-              <w:rPr>
-                <w:noProof/>
-              </w:rPr>
               <w:t xml:space="preserve">(7954): 920-4.  </w:t>
             </w:r>
             <w:r>
               <w:rPr>
                 <w:b/>
-                <w:noProof/>
               </w:rPr>
               <w:t>18.</w:t>
             </w:r>
             <w:r>
-              <w:rPr>
-                <w:noProof/>
-              </w:rPr>
               <w:t xml:space="preserve"> Stone RM, et al. Midostaurin plus Chemotherapy for Acute Myeloid Leukemia with a FLT3 Mutation. </w:t>
             </w:r>
             <w:r>
               <w:rPr>
                 <w:i/>
-                <w:noProof/>
               </w:rPr>
               <w:t>N Engl J Med</w:t>
             </w:r>
             <w:r>
-              <w:rPr>
-                <w:noProof/>
-              </w:rPr>
               <w:t xml:space="preserve"> 2017; </w:t>
             </w:r>
             <w:r>
               <w:rPr>
                 <w:b/>
-                <w:noProof/>
               </w:rPr>
               <w:t>377</w:t>
             </w:r>
             <w:r>
-              <w:rPr>
-                <w:noProof/>
-              </w:rPr>
               <w:t xml:space="preserve">(5): 454-64.  </w:t>
             </w:r>
             <w:r>
               <w:rPr>
                 <w:b/>
-                <w:noProof/>
               </w:rPr>
               <w:t>19.</w:t>
             </w:r>
             <w:r>
-              <w:rPr>
-                <w:noProof/>
-              </w:rPr>
               <w:t xml:space="preserve"> Erba HP, et al. Quizartinib plus chemotherapy in newly diagnosed patients with FLT3-internal-tandem-duplication-positive acute myeloid leukaemia (QuANTUM-First): a randomised, double-blind, placebo-controlled, phase 3 trial. </w:t>
             </w:r>
             <w:r>
               <w:rPr>
                 <w:i/>
-                <w:noProof/>
               </w:rPr>
               <w:t>Lancet</w:t>
             </w:r>
             <w:r>
-              <w:rPr>
-                <w:noProof/>
-              </w:rPr>
               <w:t xml:space="preserve"> 2023; </w:t>
             </w:r>
             <w:r>
               <w:rPr>
                 <w:b/>
-                <w:noProof/>
               </w:rPr>
               <w:t>401</w:t>
             </w:r>
             <w:r>
-              <w:rPr>
-                <w:noProof/>
-              </w:rPr>
               <w:t xml:space="preserve">(10388): 1571-83.  </w:t>
             </w:r>
             <w:r>
               <w:rPr>
                 <w:b/>
-                <w:noProof/>
               </w:rPr>
               <w:t>20.</w:t>
             </w:r>
             <w:r>
-              <w:rPr>
-                <w:noProof/>
-              </w:rPr>
               <w:t xml:space="preserve"> Perl AE, et al. Gilteritinib or Chemotherapy for Relapsed or Refractory FLT3-Mutated AML. </w:t>
             </w:r>
             <w:r>
               <w:rPr>
                 <w:i/>
-                <w:noProof/>
               </w:rPr>
               <w:t>N Engl J Med</w:t>
             </w:r>
             <w:r>
-              <w:rPr>
-                <w:noProof/>
-              </w:rPr>
               <w:t xml:space="preserve"> 2019; </w:t>
             </w:r>
             <w:r>
               <w:rPr>
                 <w:b/>
-                <w:noProof/>
               </w:rPr>
               <w:t>381</w:t>
             </w:r>
             <w:r>
-              <w:rPr>
-                <w:noProof/>
-              </w:rPr>
               <w:t xml:space="preserve">(18): 1728-40.  </w:t>
             </w:r>
             <w:r>
               <w:rPr>
                 <w:b/>
-                <w:noProof/>
               </w:rPr>
               <w:t>21.</w:t>
             </w:r>
             <w:r>
-              <w:rPr>
-                <w:noProof/>
-              </w:rPr>
               <w:t xml:space="preserve"> Daver N, et al. Targeting FLT3 mutations in AML: review of current knowledge and evidence. </w:t>
             </w:r>
             <w:r>
               <w:rPr>
                 <w:i/>
-                <w:noProof/>
               </w:rPr>
               <w:t>Leukemia</w:t>
             </w:r>
             <w:r>
-              <w:rPr>
-                <w:noProof/>
-              </w:rPr>
               <w:t xml:space="preserve"> 2019; </w:t>
             </w:r>
             <w:r>
               <w:rPr>
                 <w:b/>
-                <w:noProof/>
               </w:rPr>
               <w:t>33</w:t>
             </w:r>
             <w:r>
-              <w:rPr>
-                <w:noProof/>
-              </w:rPr>
               <w:t xml:space="preserve">(2): 299-312.  </w:t>
             </w:r>
             <w:r>
               <w:rPr>
                 <w:b/>
-                <w:noProof/>
               </w:rPr>
               <w:t>22.</w:t>
             </w:r>
             <w:r>
-              <w:rPr>
-                <w:noProof/>
-              </w:rPr>
               <w:t xml:space="preserve"> Dohner H, et al. Diagnosis and management of AML in adults: 2017 ELN recommendations from an international expert panel. </w:t>
             </w:r>
             <w:r>
               <w:rPr>
                 <w:i/>
-                <w:noProof/>
               </w:rPr>
               <w:t>Blood</w:t>
             </w:r>
             <w:r>
-              <w:rPr>
-                <w:noProof/>
-              </w:rPr>
               <w:t xml:space="preserve"> 2017; </w:t>
             </w:r>
             <w:r>
               <w:rPr>
                 <w:b/>
-                <w:noProof/>
               </w:rPr>
               <w:t>129</w:t>
             </w:r>
             <w:r>
-              <w:rPr>
-                <w:noProof/>
-              </w:rPr>
               <w:t xml:space="preserve">(4): 424-47.  </w:t>
             </w:r>
             <w:r>
               <w:rPr>
                 <w:b/>
-                <w:noProof/>
               </w:rPr>
               <w:t>23.</w:t>
             </w:r>
             <w:r>
-              <w:rPr>
-                <w:noProof/>
-              </w:rPr>
               <w:t xml:space="preserve"> Smith CC, et al. Molecular profile of FLT3-mutated relapsed/refractory patients with AML in the phase 3 ADMIRAL study of gilteritinib. </w:t>
             </w:r>
             <w:r>
               <w:rPr>
                 <w:i/>
-                <w:noProof/>
               </w:rPr>
               <w:t>Blood Adv</w:t>
             </w:r>
             <w:r>
-              <w:rPr>
-                <w:noProof/>
-              </w:rPr>
               <w:t xml:space="preserve"> 2022; </w:t>
             </w:r>
             <w:r>
               <w:rPr>
                 <w:b/>
-                <w:noProof/>
               </w:rPr>
               <w:t>6</w:t>
             </w:r>
             <w:r>
-              <w:rPr>
-                <w:noProof/>
-              </w:rPr>
               <w:t xml:space="preserve">(7): 2144-55.  </w:t>
             </w:r>
             <w:r>
               <w:rPr>
                 <w:b/>
-                <w:noProof/>
               </w:rPr>
               <w:t>24.</w:t>
             </w:r>
             <w:r>
-              <w:rPr>
-                <w:noProof/>
-              </w:rPr>
               <w:t xml:space="preserve"> Intlekofer AM, et al. Acquired resistance to IDH inhibition through trans or cis dimer-interface mutations. </w:t>
             </w:r>
             <w:r>
               <w:rPr>
                 <w:i/>
-                <w:noProof/>
               </w:rPr>
               <w:t>Nature</w:t>
             </w:r>
             <w:r>
-              <w:rPr>
-                <w:noProof/>
-              </w:rPr>
               <w:t xml:space="preserve"> 2018; </w:t>
             </w:r>
             <w:r>
               <w:rPr>
                 <w:b/>
-                <w:noProof/>
               </w:rPr>
               <w:t>559</w:t>
             </w:r>
             <w:r>
-              <w:rPr>
-                <w:noProof/>
-              </w:rPr>
               <w:t xml:space="preserve">(7712): 125-9.  </w:t>
             </w:r>
             <w:r>
               <w:rPr>
                 <w:b/>
-                <w:noProof/>
               </w:rPr>
               <w:t>25.</w:t>
             </w:r>
             <w:r>
-              <w:rPr>
-                <w:noProof/>
-              </w:rPr>
               <w:t xml:space="preserve"> Moujalled DM, et al. Acquired mutations in BAX confer resistance to BH3-mimetic therapy in acute myeloid leukemia. </w:t>
             </w:r>
             <w:r>
               <w:rPr>
                 <w:i/>
-                <w:noProof/>
               </w:rPr>
               <w:t>Blood</w:t>
             </w:r>
             <w:r>
-              <w:rPr>
-                <w:noProof/>
-              </w:rPr>
               <w:t xml:space="preserve"> 2023; </w:t>
             </w:r>
             <w:r>
               <w:rPr>
                 <w:b/>
-                <w:noProof/>
               </w:rPr>
               <w:t>141</w:t>
             </w:r>
             <w:r>
-              <w:rPr>
-                <w:noProof/>
-              </w:rPr>
               <w:t xml:space="preserve">(6): 634-44.  </w:t>
             </w:r>
             <w:r>
               <w:rPr>
                 <w:b/>
-                <w:noProof/>
               </w:rPr>
               <w:t>26.</w:t>
             </w:r>
             <w:r>
-              <w:rPr>
-                <w:noProof/>
-              </w:rPr>
               <w:t xml:space="preserve"> Perner F, et al. MEN1 mutations mediate clinical resistance to menin inhibition. </w:t>
             </w:r>
             <w:r>
               <w:rPr>
                 <w:i/>
-                <w:noProof/>
               </w:rPr>
               <w:t>Nature</w:t>
             </w:r>
             <w:r>
-              <w:rPr>
-                <w:noProof/>
-              </w:rPr>
               <w:t xml:space="preserve"> 2023; </w:t>
             </w:r>
             <w:r>
               <w:rPr>
                 <w:b/>
-                <w:noProof/>
               </w:rPr>
               <w:t>615</w:t>
             </w:r>
             <w:r>
-              <w:rPr>
-                <w:noProof/>
-              </w:rPr>
               <w:t xml:space="preserve">(7954): 913-9.  </w:t>
             </w:r>
           </w:p>
           <w:p>
             <w:pPr>
-              <w:pStyle w:val="EndNoteBibliography"/>
-              <w:jc w:val="both"/>
+              <w:pStyle w:val="CLIN4"/>
             </w:pPr>
             <w:r>
               <w:rPr>
@@ -8321,6 +8030,7 @@
   <w:style w:type="character" w:default="1" w:styleId="DefaultParagraphFont">
     <w:name w:val="Default Paragraph Font"/>
     <w:uiPriority w:val="1"/>
+    <w:semiHidden/>
     <w:unhideWhenUsed/>
   </w:style>
   <w:style w:type="table" w:default="1" w:styleId="TableNormal">
@@ -9141,6 +8851,78 @@
 </file>
 
 <file path=customXml/item1.xml><?xml version="1.0" encoding="utf-8"?>
+<?mso-contentType ?>
+<FormTemplates xmlns="http://schemas.microsoft.com/sharepoint/v3/contenttype/forms">
+  <Display>DocumentLibraryForm</Display>
+  <Edit>DocumentLibraryForm</Edit>
+  <New>DocumentLibraryForm</New>
+</FormTemplates>
+</file>
+
+<file path=customXml/item2.xml><?xml version="1.0" encoding="utf-8"?>
+<p:properties xmlns:p="http://schemas.microsoft.com/office/2006/metadata/properties" xmlns:xsi="http://www.w3.org/2001/XMLSchema-instance" xmlns:pc="http://schemas.microsoft.com/office/infopath/2007/PartnerControls">
+  <documentManagement>
+    <b29dd6ef633047bba64c76c6e215692a xmlns="bbb6251c-984c-4fcb-9547-f40f6d5e63ff">
+      <Terms xmlns="http://schemas.microsoft.com/office/infopath/2007/PartnerControls">
+        <TermInfo xmlns="http://schemas.microsoft.com/office/infopath/2007/PartnerControls">
+          <TermName xmlns="http://schemas.microsoft.com/office/infopath/2007/PartnerControls">Internal</TermName>
+          <TermId xmlns="http://schemas.microsoft.com/office/infopath/2007/PartnerControls">2b22734e-9cea-437f-97a4-653416044446</TermId>
+        </TermInfo>
+      </Terms>
+    </b29dd6ef633047bba64c76c6e215692a>
+    <nb65ac56c571489cbc31094d7b888b19 xmlns="bbb6251c-984c-4fcb-9547-f40f6d5e63ff">
+      <Terms xmlns="http://schemas.microsoft.com/office/infopath/2007/PartnerControls">
+        <TermInfo xmlns="http://schemas.microsoft.com/office/infopath/2007/PartnerControls">
+          <TermName xmlns="http://schemas.microsoft.com/office/infopath/2007/PartnerControls">Pathology</TermName>
+          <TermId xmlns="http://schemas.microsoft.com/office/infopath/2007/PartnerControls">4a117755-78ff-4a2c-8e21-a559b22b64dd</TermId>
+        </TermInfo>
+      </Terms>
+    </nb65ac56c571489cbc31094d7b888b19>
+    <b918a6e12641485a9ca8c2e70b4558c0 xmlns="bbb6251c-984c-4fcb-9547-f40f6d5e63ff">
+      <Terms xmlns="http://schemas.microsoft.com/office/infopath/2007/PartnerControls">
+        <TermInfo xmlns="http://schemas.microsoft.com/office/infopath/2007/PartnerControls">
+          <TermName xmlns="http://schemas.microsoft.com/office/infopath/2007/PartnerControls">Operational</TermName>
+          <TermId xmlns="http://schemas.microsoft.com/office/infopath/2007/PartnerControls">150389d9-0463-4c4a-b800-fb182dbb9bcb</TermId>
+        </TermInfo>
+      </Terms>
+    </b918a6e12641485a9ca8c2e70b4558c0>
+    <i77a2d63ec754e4dbbf13ee1f809aa62 xmlns="bbb6251c-984c-4fcb-9547-f40f6d5e63ff">
+      <Terms xmlns="http://schemas.microsoft.com/office/infopath/2007/PartnerControls">
+        <TermInfo xmlns="http://schemas.microsoft.com/office/infopath/2007/PartnerControls">
+          <TermName xmlns="http://schemas.microsoft.com/office/infopath/2007/PartnerControls">N/A</TermName>
+          <TermId xmlns="http://schemas.microsoft.com/office/infopath/2007/PartnerControls">77aac54e-7746-4232-91ae-96cfc2b44f19</TermId>
+        </TermInfo>
+      </Terms>
+    </i77a2d63ec754e4dbbf13ee1f809aa62>
+    <lcf76f155ced4ddcb4097134ff3c332f xmlns="c44ab56d-57f8-4a14-86db-a39667906be8">
+      <Terms xmlns="http://schemas.microsoft.com/office/infopath/2007/PartnerControls"/>
+    </lcf76f155ced4ddcb4097134ff3c332f>
+    <TaxCatchAll xmlns="bbb6251c-984c-4fcb-9547-f40f6d5e63ff">
+      <Value>5</Value>
+      <Value>4</Value>
+      <Value>3</Value>
+      <Value>2</Value>
+      <Value>1</Value>
+    </TaxCatchAll>
+    <NavigatorClassification xmlns="bbb6251c-984c-4fcb-9547-f40f6d5e63ff">Team Workspace</NavigatorClassification>
+    <k04f27a462bd4c45a610623ab03d8a6b xmlns="bbb6251c-984c-4fcb-9547-f40f6d5e63ff">
+      <Terms xmlns="http://schemas.microsoft.com/office/infopath/2007/PartnerControls">
+        <TermInfo xmlns="http://schemas.microsoft.com/office/infopath/2007/PartnerControls">
+          <TermName xmlns="http://schemas.microsoft.com/office/infopath/2007/PartnerControls">Business Ventures</TermName>
+          <TermId xmlns="http://schemas.microsoft.com/office/infopath/2007/PartnerControls">771822a9-08f4-4b0c-b044-94205102db1e</TermId>
+        </TermInfo>
+      </Terms>
+    </k04f27a462bd4c45a610623ab03d8a6b>
+    <DocumentType xmlns="c44ab56d-57f8-4a14-86db-a39667906be8" xsi:nil="true"/>
+    <Category xmlns="c44ab56d-57f8-4a14-86db-a39667906be8" xsi:nil="true"/>
+    <_Flow_SignoffStatus xmlns="c44ab56d-57f8-4a14-86db-a39667906be8" xsi:nil="true"/>
+    <Department xmlns="c44ab56d-57f8-4a14-86db-a39667906be8" xsi:nil="true"/>
+    <pmCostCentre xmlns="bbb6251c-984c-4fcb-9547-f40f6d5e63ff" xsi:nil="true"/>
+  </documentManagement>
+</p:properties>
+</file>
+
+<file path=customXml/item3.xml><?xml version="1.0" encoding="utf-8"?>
 <ct:contentTypeSchema xmlns:ct="http://schemas.microsoft.com/office/2006/metadata/contentType" xmlns:ma="http://schemas.microsoft.com/office/2006/metadata/properties/metaAttributes" ct:_="" ma:_="" ma:contentTypeName="Document" ma:contentTypeID="0x010100451F1F8C0772B440BA84570C3C4286EA" ma:contentTypeVersion="31" ma:contentTypeDescription="Create a new document." ma:contentTypeScope="" ma:versionID="586313b938565b431b3bf8881ff43974">
   <xsd:schema xmlns:xsd="http://www.w3.org/2001/XMLSchema" xmlns:xs="http://www.w3.org/2001/XMLSchema" xmlns:p="http://schemas.microsoft.com/office/2006/metadata/properties" xmlns:ns2="c44ab56d-57f8-4a14-86db-a39667906be8" xmlns:ns3="bbb6251c-984c-4fcb-9547-f40f6d5e63ff" targetNamespace="http://schemas.microsoft.com/office/2006/metadata/properties" ma:root="true" ma:fieldsID="29d78fc782a36963f5d9f26cde4106d9" ns2:_="" ns3:_="">
     <xsd:import namespace="c44ab56d-57f8-4a14-86db-a39667906be8"/>
@@ -9457,79 +9239,26 @@
 </ct:contentTypeSchema>
 </file>
 
-<file path=customXml/item2.xml><?xml version="1.0" encoding="utf-8"?>
-<p:properties xmlns:p="http://schemas.microsoft.com/office/2006/metadata/properties" xmlns:xsi="http://www.w3.org/2001/XMLSchema-instance" xmlns:pc="http://schemas.microsoft.com/office/infopath/2007/PartnerControls">
-  <documentManagement>
-    <b29dd6ef633047bba64c76c6e215692a xmlns="bbb6251c-984c-4fcb-9547-f40f6d5e63ff">
-      <Terms xmlns="http://schemas.microsoft.com/office/infopath/2007/PartnerControls">
-        <TermInfo xmlns="http://schemas.microsoft.com/office/infopath/2007/PartnerControls">
-          <TermName xmlns="http://schemas.microsoft.com/office/infopath/2007/PartnerControls">Internal</TermName>
-          <TermId xmlns="http://schemas.microsoft.com/office/infopath/2007/PartnerControls">2b22734e-9cea-437f-97a4-653416044446</TermId>
-        </TermInfo>
-      </Terms>
-    </b29dd6ef633047bba64c76c6e215692a>
-    <nb65ac56c571489cbc31094d7b888b19 xmlns="bbb6251c-984c-4fcb-9547-f40f6d5e63ff">
-      <Terms xmlns="http://schemas.microsoft.com/office/infopath/2007/PartnerControls">
-        <TermInfo xmlns="http://schemas.microsoft.com/office/infopath/2007/PartnerControls">
-          <TermName xmlns="http://schemas.microsoft.com/office/infopath/2007/PartnerControls">Pathology</TermName>
-          <TermId xmlns="http://schemas.microsoft.com/office/infopath/2007/PartnerControls">4a117755-78ff-4a2c-8e21-a559b22b64dd</TermId>
-        </TermInfo>
-      </Terms>
-    </nb65ac56c571489cbc31094d7b888b19>
-    <b918a6e12641485a9ca8c2e70b4558c0 xmlns="bbb6251c-984c-4fcb-9547-f40f6d5e63ff">
-      <Terms xmlns="http://schemas.microsoft.com/office/infopath/2007/PartnerControls">
-        <TermInfo xmlns="http://schemas.microsoft.com/office/infopath/2007/PartnerControls">
-          <TermName xmlns="http://schemas.microsoft.com/office/infopath/2007/PartnerControls">Operational</TermName>
-          <TermId xmlns="http://schemas.microsoft.com/office/infopath/2007/PartnerControls">150389d9-0463-4c4a-b800-fb182dbb9bcb</TermId>
-        </TermInfo>
-      </Terms>
-    </b918a6e12641485a9ca8c2e70b4558c0>
-    <i77a2d63ec754e4dbbf13ee1f809aa62 xmlns="bbb6251c-984c-4fcb-9547-f40f6d5e63ff">
-      <Terms xmlns="http://schemas.microsoft.com/office/infopath/2007/PartnerControls">
-        <TermInfo xmlns="http://schemas.microsoft.com/office/infopath/2007/PartnerControls">
-          <TermName xmlns="http://schemas.microsoft.com/office/infopath/2007/PartnerControls">N/A</TermName>
-          <TermId xmlns="http://schemas.microsoft.com/office/infopath/2007/PartnerControls">77aac54e-7746-4232-91ae-96cfc2b44f19</TermId>
-        </TermInfo>
-      </Terms>
-    </i77a2d63ec754e4dbbf13ee1f809aa62>
-    <lcf76f155ced4ddcb4097134ff3c332f xmlns="c44ab56d-57f8-4a14-86db-a39667906be8">
-      <Terms xmlns="http://schemas.microsoft.com/office/infopath/2007/PartnerControls"/>
-    </lcf76f155ced4ddcb4097134ff3c332f>
-    <TaxCatchAll xmlns="bbb6251c-984c-4fcb-9547-f40f6d5e63ff">
-      <Value>5</Value>
-      <Value>4</Value>
-      <Value>3</Value>
-      <Value>2</Value>
-      <Value>1</Value>
-    </TaxCatchAll>
-    <NavigatorClassification xmlns="bbb6251c-984c-4fcb-9547-f40f6d5e63ff">Team Workspace</NavigatorClassification>
-    <k04f27a462bd4c45a610623ab03d8a6b xmlns="bbb6251c-984c-4fcb-9547-f40f6d5e63ff">
-      <Terms xmlns="http://schemas.microsoft.com/office/infopath/2007/PartnerControls">
-        <TermInfo xmlns="http://schemas.microsoft.com/office/infopath/2007/PartnerControls">
-          <TermName xmlns="http://schemas.microsoft.com/office/infopath/2007/PartnerControls">Business Ventures</TermName>
-          <TermId xmlns="http://schemas.microsoft.com/office/infopath/2007/PartnerControls">771822a9-08f4-4b0c-b044-94205102db1e</TermId>
-        </TermInfo>
-      </Terms>
-    </k04f27a462bd4c45a610623ab03d8a6b>
-    <DocumentType xmlns="c44ab56d-57f8-4a14-86db-a39667906be8" xsi:nil="true"/>
-    <Category xmlns="c44ab56d-57f8-4a14-86db-a39667906be8" xsi:nil="true"/>
-    <_Flow_SignoffStatus xmlns="c44ab56d-57f8-4a14-86db-a39667906be8" xsi:nil="true"/>
-    <Department xmlns="c44ab56d-57f8-4a14-86db-a39667906be8" xsi:nil="true"/>
-    <pmCostCentre xmlns="bbb6251c-984c-4fcb-9547-f40f6d5e63ff" xsi:nil="true"/>
-  </documentManagement>
-</p:properties>
+<file path=customXml/itemProps1.xml><?xml version="1.0" encoding="utf-8"?>
+<ds:datastoreItem xmlns:ds="http://schemas.openxmlformats.org/officeDocument/2006/customXml" ds:itemID="{0B9D3A01-4E24-43C9-BB37-7A7EBF96F5E1}">
+  <ds:schemaRefs>
+    <ds:schemaRef ds:uri="http://schemas.microsoft.com/sharepoint/v3/contenttype/forms"/>
+  </ds:schemaRefs>
+</ds:datastoreItem>
 </file>
 
-<file path=customXml/item3.xml><?xml version="1.0" encoding="utf-8"?>
-<?mso-contentType ?>
-<FormTemplates xmlns="http://schemas.microsoft.com/sharepoint/v3/contenttype/forms">
-  <Display>DocumentLibraryForm</Display>
-  <Edit>DocumentLibraryForm</Edit>
-  <New>DocumentLibraryForm</New>
-</FormTemplates>
+<file path=customXml/itemProps2.xml><?xml version="1.0" encoding="utf-8"?>
+<ds:datastoreItem xmlns:ds="http://schemas.openxmlformats.org/officeDocument/2006/customXml" ds:itemID="{7BB99E66-D313-41A8-B7A8-5A0A1A90EE02}">
+  <ds:schemaRefs>
+    <ds:schemaRef ds:uri="http://schemas.microsoft.com/office/2006/metadata/properties"/>
+    <ds:schemaRef ds:uri="http://schemas.microsoft.com/office/infopath/2007/PartnerControls"/>
+    <ds:schemaRef ds:uri="bbb6251c-984c-4fcb-9547-f40f6d5e63ff"/>
+    <ds:schemaRef ds:uri="c44ab56d-57f8-4a14-86db-a39667906be8"/>
+  </ds:schemaRefs>
+</ds:datastoreItem>
 </file>
 
-<file path=customXml/itemProps1.xml><?xml version="1.0" encoding="utf-8"?>
+<file path=customXml/itemProps3.xml><?xml version="1.0" encoding="utf-8"?>
 <ds:datastoreItem xmlns:ds="http://schemas.openxmlformats.org/officeDocument/2006/customXml" ds:itemID="{6218096C-3ADF-4D46-8EA5-DF482D3543A1}">
   <ds:schemaRefs>
     <ds:schemaRef ds:uri="http://schemas.microsoft.com/office/2006/metadata/contentType"/>
@@ -9546,23 +9275,4 @@
     <ds:schemaRef ds:uri="http://schemas.microsoft.com/internal/obd"/>
   </ds:schemaRefs>
 </ds:datastoreItem>
-</file>
-
-<file path=customXml/itemProps2.xml><?xml version="1.0" encoding="utf-8"?>
-<ds:datastoreItem xmlns:ds="http://schemas.openxmlformats.org/officeDocument/2006/customXml" ds:itemID="{7BB99E66-D313-41A8-B7A8-5A0A1A90EE02}">
-  <ds:schemaRefs>
-    <ds:schemaRef ds:uri="http://schemas.microsoft.com/office/2006/metadata/properties"/>
-    <ds:schemaRef ds:uri="http://schemas.microsoft.com/office/infopath/2007/PartnerControls"/>
-    <ds:schemaRef ds:uri="bbb6251c-984c-4fcb-9547-f40f6d5e63ff"/>
-    <ds:schemaRef ds:uri="c44ab56d-57f8-4a14-86db-a39667906be8"/>
-  </ds:schemaRefs>
-</ds:datastoreItem>
-</file>
-
-<file path=customXml/itemProps3.xml><?xml version="1.0" encoding="utf-8"?>
-<ds:datastoreItem xmlns:ds="http://schemas.openxmlformats.org/officeDocument/2006/customXml" ds:itemID="{0B9D3A01-4E24-43C9-BB37-7A7EBF96F5E1}">
-  <ds:schemaRefs>
-    <ds:schemaRef ds:uri="http://schemas.microsoft.com/sharepoint/v3/contenttype/forms"/>
-  </ds:schemaRefs>
-</ds:datastoreItem>
 </file>
</xml_diff>

<commit_message>
MHD2-162: Updated clinical context - AML with KMT2A Rearrangement Removing unused clinical context
</commit_message>
<xml_diff>
--- a/inst/clinical_context/AML_with_KMT2A_Rearrangement.docx
+++ b/inst/clinical_context/AML_with_KMT2A_Rearrangement.docx
@@ -36,11 +36,11 @@
         <w:tblLook w:val="04A0" w:firstRow="1" w:lastRow="0" w:firstColumn="1" w:lastColumn="0" w:noHBand="0" w:noVBand="1"/>
       </w:tblPr>
       <w:tblGrid>
-        <w:gridCol w:w="10168"/>
+        <w:gridCol w:w="10188"/>
       </w:tblGrid>
       <w:tr>
         <w:trPr>
-          <w:trHeight w:val="11655"/>
+          <w:trHeight w:val="12081"/>
           <w:jc w:val="center"/>
         </w:trPr>
         <w:tc>
@@ -70,6 +70,12 @@
                 <w:lang w:eastAsia="en-AU"/>
               </w:rPr>
               <w:br/>
+            </w:r>
+            <w:r>
+              <w:rPr>
+                <w:rFonts w:cs="Calibri"/>
+                <w:lang w:eastAsia="en-AU"/>
+              </w:rPr>
               <w:t xml:space="preserve">aml WITH </w:t>
             </w:r>
             <w:r>
@@ -114,7 +120,19 @@
               <w:rPr>
                 <w:rFonts w:cs="Calibri"/>
               </w:rPr>
-              <w:t xml:space="preserve">AML with balanced rearrangements involving the </w:t>
+              <w:t xml:space="preserve">AML with </w:t>
+            </w:r>
+            <w:r>
+              <w:rPr>
+                <w:rFonts w:cs="Calibri"/>
+              </w:rPr>
+              <w:t xml:space="preserve">balanced </w:t>
+            </w:r>
+            <w:r>
+              <w:rPr>
+                <w:rFonts w:cs="Calibri"/>
+              </w:rPr>
+              <w:t xml:space="preserve">rearrangements involving the </w:t>
             </w:r>
             <w:r>
               <w:rPr>
@@ -128,7 +146,43 @@
               <w:rPr>
                 <w:rFonts w:cs="Calibri"/>
               </w:rPr>
-              <w:t xml:space="preserve"> gene at chromosome 11q23 account for approximately 3% of adult cases</w:t>
+              <w:t xml:space="preserve"> gene </w:t>
+            </w:r>
+            <w:r>
+              <w:rPr>
+                <w:rFonts w:cs="Calibri"/>
+              </w:rPr>
+              <w:t xml:space="preserve">at chromosome 11q23 </w:t>
+            </w:r>
+            <w:r>
+              <w:rPr>
+                <w:rFonts w:cs="Calibri"/>
+              </w:rPr>
+              <w:t xml:space="preserve">account for </w:t>
+            </w:r>
+            <w:r>
+              <w:rPr>
+                <w:rFonts w:cs="Calibri"/>
+              </w:rPr>
+              <w:t xml:space="preserve">approximately </w:t>
+            </w:r>
+            <w:r>
+              <w:rPr>
+                <w:rFonts w:cs="Calibri"/>
+              </w:rPr>
+              <w:t>3</w:t>
+            </w:r>
+            <w:r>
+              <w:rPr>
+                <w:rFonts w:cs="Calibri"/>
+              </w:rPr>
+              <w:t xml:space="preserve">% of </w:t>
+            </w:r>
+            <w:r>
+              <w:rPr>
+                <w:rFonts w:cs="Calibri"/>
+              </w:rPr>
+              <w:t>adult cases</w:t>
             </w:r>
             <w:r>
               <w:rPr>
@@ -433,7 +487,37 @@
               <w:rPr>
                 <w:rFonts w:cs="Calibri"/>
               </w:rPr>
-              <w:t xml:space="preserve"> and 16%-18% of paediatric cases</w:t>
+              <w:t xml:space="preserve"> and </w:t>
+            </w:r>
+            <w:r>
+              <w:rPr>
+                <w:rFonts w:cs="Calibri"/>
+              </w:rPr>
+              <w:t>16</w:t>
+            </w:r>
+            <w:r>
+              <w:rPr>
+                <w:rFonts w:cs="Calibri"/>
+              </w:rPr>
+              <w:t>%</w:t>
+            </w:r>
+            <w:r>
+              <w:rPr>
+                <w:rFonts w:cs="Calibri"/>
+              </w:rPr>
+              <w:t>-</w:t>
+            </w:r>
+            <w:r>
+              <w:rPr>
+                <w:rFonts w:cs="Calibri"/>
+              </w:rPr>
+              <w:t>18</w:t>
+            </w:r>
+            <w:r>
+              <w:rPr>
+                <w:rFonts w:cs="Calibri"/>
+              </w:rPr>
+              <w:t>% of paediatric cases</w:t>
             </w:r>
             <w:r>
               <w:rPr>
@@ -680,7 +764,25 @@
               <w:rPr>
                 <w:rFonts w:cs="Calibri"/>
               </w:rPr>
-              <w:t>.  This is a recurrent genetic abnormality that defines AML irrespective of blast count (WHO 5</w:t>
+              <w:t>.</w:t>
+            </w:r>
+            <w:r>
+              <w:rPr>
+                <w:rFonts w:cs="Calibri"/>
+              </w:rPr>
+              <w:t xml:space="preserve">  </w:t>
+            </w:r>
+            <w:r>
+              <w:rPr>
+                <w:rFonts w:cs="Calibri"/>
+              </w:rPr>
+              <w:t xml:space="preserve">This </w:t>
+            </w:r>
+            <w:r>
+              <w:rPr>
+                <w:rFonts w:cs="Calibri"/>
+              </w:rPr>
+              <w:t>is a recurrent genetic abnormality that defines AML irrespective of blast count (WHO 5</w:t>
             </w:r>
             <w:r>
               <w:rPr>
@@ -705,7 +807,13 @@
               <w:rPr>
                 <w:rFonts w:cs="Calibri"/>
               </w:rPr>
-              <w:instrText xml:space="preserve"> ADDIN EN.CITE &lt;EndNote&gt;&lt;Cite ExcludeAuth="1" ExcludeYear="1"&gt;&lt;RecNum&gt;3649&lt;/RecNum&gt;&lt;DisplayText&gt;&lt;style face="superscript"&gt;5&lt;/style&gt;&lt;/DisplayText&gt;&lt;record&gt;&lt;rec-number&gt;3649&lt;/rec-number&gt;&lt;foreign-keys&gt;&lt;key app="EN" db-id="5r5fate5w25e5ie0zx2xp0wtrxzs0wvxtdxx" timestamp="1710065544" guid="fd8a3c5d-41e2-4278-99be-32e8c2217903"&gt;3649&lt;/key&gt;&lt;/foreign-keys&gt;&lt;ref-type name="Book"&gt;6&lt;/ref-type&gt;&lt;contributors&gt;&lt;/contributors&gt;&lt;titles&gt;&lt;title&gt;WHO Classification of Tumours Editorial Board. Haematolymphoid tumours. Lyon (France): International Agency for Research on Cancer; 2024. (WHO classification of tumours series, 5th ed.; vol. 11). https://publications.iarc.who.int/637&lt;/title&gt;&lt;/titles&gt;&lt;dates&gt;&lt;/dates&gt;&lt;urls&gt;&lt;/urls&gt;&lt;/record&gt;&lt;/Cite&gt;&lt;/EndNote&gt;</w:instrText>
+              <w:instrText xml:space="preserve"> ADDIN EN.CITE &lt;EndNote&gt;&lt;Cite ExcludeAuth="1" ExcludeYear="1"&gt;&lt;RecNum&gt;3649&lt;/RecNum&gt;&lt;DisplayText&gt;&lt;style face="superscript"&gt;5&lt;/style&gt;&lt;/DisplayText&gt;&lt;record&gt;&lt;rec-number&gt;3649&lt;/rec-number&gt;&lt;foreign-keys&gt;&lt;key app="EN" db-id="5r5fate5w25e5ie0zx2xp0wtrxzs0wvxtdxx" timestamp="1710065544" guid="fd8a3c5d-41e2-4278-99be-32e8c2217903"&gt;3649&lt;/key&gt;&lt;/foreign-keys&gt;&lt;ref-type name="Book"&gt;6&lt;/ref-type&gt;&lt;contributors&gt;&lt;/contributors&gt;&lt;titles&gt;&lt;title&gt;WHO Classification of Tumours Editorial Board. Haematolymphoid tumours. Lyon (France): </w:instrText>
+            </w:r>
+            <w:r>
+              <w:rPr>
+                <w:rFonts w:cs="Calibri"/>
+              </w:rPr>
+              <w:instrText>International Agency for Research on Cancer; forthcoming. (WHO classification of tumours series, 5th ed.; vol. 11). https://publications.iarc.fr.&lt;/title&gt;&lt;/titles&gt;&lt;dates&gt;&lt;/dates&gt;&lt;urls&gt;&lt;/urls&gt;&lt;/record&gt;&lt;/Cite&gt;&lt;/EndNote&gt;</w:instrText>
             </w:r>
             <w:r>
               <w:rPr>
@@ -752,7 +860,67 @@
               <w:rPr>
                 <w:rFonts w:cs="Calibri"/>
               </w:rPr>
-              <w:t xml:space="preserve"> rearrangements are also recurrently observed in myeloid neoplasm post cytotoxic therapy (MN-pCT, classified separately), B-ALL, T-ALL and mixed-phenotype acute leukaemia.</w:t>
+              <w:t xml:space="preserve"> rearrangements </w:t>
+            </w:r>
+            <w:r>
+              <w:rPr>
+                <w:rFonts w:cs="Calibri"/>
+              </w:rPr>
+              <w:t xml:space="preserve">are also </w:t>
+            </w:r>
+            <w:r>
+              <w:rPr>
+                <w:rFonts w:cs="Calibri"/>
+              </w:rPr>
+              <w:t xml:space="preserve">recurrently observed </w:t>
+            </w:r>
+            <w:r>
+              <w:rPr>
+                <w:rFonts w:cs="Calibri"/>
+              </w:rPr>
+              <w:t xml:space="preserve">in </w:t>
+            </w:r>
+            <w:r>
+              <w:rPr>
+                <w:rFonts w:cs="Calibri"/>
+              </w:rPr>
+              <w:t xml:space="preserve">myeloid neoplasm post cytotoxic therapy </w:t>
+            </w:r>
+            <w:r>
+              <w:rPr>
+                <w:rFonts w:cs="Calibri"/>
+              </w:rPr>
+              <w:t>(</w:t>
+            </w:r>
+            <w:r>
+              <w:rPr>
+                <w:rFonts w:cs="Calibri"/>
+              </w:rPr>
+              <w:t>MN-pCT</w:t>
+            </w:r>
+            <w:r>
+              <w:rPr>
+                <w:rFonts w:cs="Calibri"/>
+              </w:rPr>
+              <w:t>, classified separately</w:t>
+            </w:r>
+            <w:r>
+              <w:rPr>
+                <w:rFonts w:cs="Calibri"/>
+              </w:rPr>
+              <w:t xml:space="preserve">), </w:t>
+            </w:r>
+            <w:r>
+              <w:rPr>
+                <w:rFonts w:cs="Calibri"/>
+              </w:rPr>
+              <w:t>B-ALL, T-ALL</w:t>
+            </w:r>
+            <w:r>
+              <w:rPr>
+                <w:rFonts w:cs="Calibri"/>
+              </w:rPr>
+              <w:t xml:space="preserve"> and mixed-phenotype acute leukaemia.</w:t>
             </w:r>
           </w:p>
           <w:p>
@@ -774,7 +942,25 @@
               <w:rPr>
                 <w:rFonts w:cs="Calibri"/>
               </w:rPr>
-              <w:t xml:space="preserve">rearrangements typically result in a </w:t>
+              <w:t xml:space="preserve">rearrangements </w:t>
+            </w:r>
+            <w:r>
+              <w:rPr>
+                <w:rFonts w:cs="Calibri"/>
+              </w:rPr>
+              <w:t xml:space="preserve">typically </w:t>
+            </w:r>
+            <w:r>
+              <w:rPr>
+                <w:rFonts w:cs="Calibri"/>
+              </w:rPr>
+              <w:t xml:space="preserve">result </w:t>
+            </w:r>
+            <w:r>
+              <w:rPr>
+                <w:rFonts w:cs="Calibri"/>
+              </w:rPr>
+              <w:t xml:space="preserve">in a </w:t>
             </w:r>
             <w:r>
               <w:rPr>
@@ -788,7 +974,55 @@
               <w:rPr>
                 <w:rFonts w:cs="Calibri"/>
               </w:rPr>
-              <w:t xml:space="preserve">encoded amino-terminus partnering with a carboxy-terminus encoded by the partner gene, and a gene expression profile characterised by overexpression of </w:t>
+              <w:t>encoded amino</w:t>
+            </w:r>
+            <w:r>
+              <w:rPr>
+                <w:rFonts w:cs="Calibri"/>
+              </w:rPr>
+              <w:t>-</w:t>
+            </w:r>
+            <w:r>
+              <w:rPr>
+                <w:rFonts w:cs="Calibri"/>
+              </w:rPr>
+              <w:t xml:space="preserve">terminus </w:t>
+            </w:r>
+            <w:r>
+              <w:rPr>
+                <w:rFonts w:cs="Calibri"/>
+              </w:rPr>
+              <w:t>partnering with</w:t>
+            </w:r>
+            <w:r>
+              <w:rPr>
+                <w:rFonts w:cs="Calibri"/>
+              </w:rPr>
+              <w:t xml:space="preserve"> </w:t>
+            </w:r>
+            <w:r>
+              <w:rPr>
+                <w:rFonts w:cs="Calibri"/>
+              </w:rPr>
+              <w:t xml:space="preserve">a </w:t>
+            </w:r>
+            <w:r>
+              <w:rPr>
+                <w:rFonts w:cs="Calibri"/>
+              </w:rPr>
+              <w:t>carboxy-terminus encoded by the partner gene</w:t>
+            </w:r>
+            <w:r>
+              <w:rPr>
+                <w:rFonts w:cs="Calibri"/>
+              </w:rPr>
+              <w:t xml:space="preserve">, and a gene </w:t>
+            </w:r>
+            <w:r>
+              <w:rPr>
+                <w:rFonts w:cs="Calibri"/>
+              </w:rPr>
+              <w:t xml:space="preserve">expression profile characterised by overexpression of </w:t>
             </w:r>
             <w:r>
               <w:rPr>
@@ -830,7 +1064,19 @@
               <w:rPr>
                 <w:rFonts w:cs="Calibri"/>
               </w:rPr>
-              <w:t xml:space="preserve"> fusion partners have been identified, with the most common in AML being </w:t>
+              <w:t xml:space="preserve"> fusion partners have been identified</w:t>
+            </w:r>
+            <w:r>
+              <w:rPr>
+                <w:rFonts w:cs="Calibri"/>
+              </w:rPr>
+              <w:t xml:space="preserve">, with the most common in AML </w:t>
+            </w:r>
+            <w:r>
+              <w:rPr>
+                <w:rFonts w:cs="Calibri"/>
+              </w:rPr>
+              <w:t xml:space="preserve">being </w:t>
             </w:r>
             <w:r>
               <w:rPr>
@@ -843,7 +1089,10 @@
               <w:t xml:space="preserve"> from </w:t>
             </w:r>
             <w:r>
-              <w:t xml:space="preserve">t(9;11)(p22;q23), </w:t>
+              <w:t>t(9;11)(p22;q23)</w:t>
+            </w:r>
+            <w:r>
+              <w:t xml:space="preserve">, </w:t>
             </w:r>
             <w:r>
               <w:rPr>
@@ -863,10 +1112,32 @@
                 <w:i/>
                 <w:iCs/>
               </w:rPr>
-              <w:t xml:space="preserve">ELL </w:t>
-            </w:r>
-            <w:r>
-              <w:t xml:space="preserve">from t(11;19)(p13.1;q23), </w:t>
+              <w:t>ELL</w:t>
+            </w:r>
+            <w:r>
+              <w:rPr>
+                <w:i/>
+                <w:iCs/>
+              </w:rPr>
+              <w:t xml:space="preserve"> </w:t>
+            </w:r>
+            <w:r>
+              <w:t xml:space="preserve">from </w:t>
+            </w:r>
+            <w:r>
+              <w:t>t(11;19)(</w:t>
+            </w:r>
+            <w:r>
+              <w:t>q23;</w:t>
+            </w:r>
+            <w:r>
+              <w:t>p13.1</w:t>
+            </w:r>
+            <w:r>
+              <w:t>)</w:t>
+            </w:r>
+            <w:r>
+              <w:t xml:space="preserve">, </w:t>
             </w:r>
             <w:r>
               <w:t xml:space="preserve">and </w:t>
@@ -1294,7 +1565,43 @@
               <w:rPr>
                 <w:rFonts w:cs="Calibri"/>
               </w:rPr>
-              <w:t xml:space="preserve">-rearranged AML is associated with additional somatic mutations commonly involving the RAS pathway (including </w:t>
+              <w:t>-rearranged AML</w:t>
+            </w:r>
+            <w:r>
+              <w:rPr>
+                <w:rFonts w:cs="Calibri"/>
+              </w:rPr>
+              <w:t xml:space="preserve"> is associated with </w:t>
+            </w:r>
+            <w:r>
+              <w:rPr>
+                <w:rFonts w:cs="Calibri"/>
+              </w:rPr>
+              <w:t>additional somatic mutations</w:t>
+            </w:r>
+            <w:r>
+              <w:rPr>
+                <w:rFonts w:cs="Calibri"/>
+              </w:rPr>
+              <w:t xml:space="preserve"> </w:t>
+            </w:r>
+            <w:r>
+              <w:rPr>
+                <w:rFonts w:cs="Calibri"/>
+              </w:rPr>
+              <w:t>commonly involv</w:t>
+            </w:r>
+            <w:r>
+              <w:rPr>
+                <w:rFonts w:cs="Calibri"/>
+              </w:rPr>
+              <w:t>ing the</w:t>
+            </w:r>
+            <w:r>
+              <w:rPr>
+                <w:rFonts w:cs="Calibri"/>
+              </w:rPr>
+              <w:t xml:space="preserve"> RAS pathway (including </w:t>
             </w:r>
             <w:r>
               <w:rPr>
@@ -1336,7 +1643,13 @@
               <w:rPr>
                 <w:rFonts w:cs="Calibri"/>
               </w:rPr>
-              <w:t xml:space="preserve">) and </w:t>
+              <w:t>) and</w:t>
+            </w:r>
+            <w:r>
+              <w:rPr>
+                <w:rFonts w:cs="Calibri"/>
+              </w:rPr>
+              <w:t xml:space="preserve"> </w:t>
             </w:r>
             <w:r>
               <w:rPr>
@@ -2192,7 +2505,13 @@
               <w:t xml:space="preserve">. This is not currently recognised </w:t>
             </w:r>
             <w:r>
-              <w:t>as a distinct AML category</w:t>
+              <w:t xml:space="preserve">as a distinct </w:t>
+            </w:r>
+            <w:r>
+              <w:t xml:space="preserve">AML </w:t>
+            </w:r>
+            <w:r>
+              <w:t>category</w:t>
             </w:r>
             <w:r>
               <w:t xml:space="preserve">. </w:t>
@@ -2223,7 +2542,25 @@
               <w:rPr>
                 <w:rFonts w:cs="Calibri"/>
               </w:rPr>
-              <w:t xml:space="preserve">In the 2022 ELN classification, </w:t>
+              <w:t>In the 2022 ELN c</w:t>
+            </w:r>
+            <w:r>
+              <w:rPr>
+                <w:rFonts w:cs="Calibri"/>
+              </w:rPr>
+              <w:t>l</w:t>
+            </w:r>
+            <w:r>
+              <w:rPr>
+                <w:rFonts w:cs="Calibri"/>
+              </w:rPr>
+              <w:t>assification,</w:t>
+            </w:r>
+            <w:r>
+              <w:rPr>
+                <w:rFonts w:cs="Calibri"/>
+              </w:rPr>
+              <w:t xml:space="preserve"> </w:t>
             </w:r>
             <w:r>
               <w:rPr>
@@ -2237,13 +2574,7 @@
                 <w:i/>
                 <w:iCs/>
               </w:rPr>
-              <w:t>KMT2A::MLLT3</w:t>
-            </w:r>
-            <w:r>
-              <w:rPr>
-                <w:rFonts w:cs="Calibri"/>
-              </w:rPr>
-              <w:t xml:space="preserve"> carries an intermediate prognosis, while non-</w:t>
+              <w:t>KMT2A</w:t>
             </w:r>
             <w:r>
               <w:rPr>
@@ -2251,13 +2582,25 @@
                 <w:i/>
                 <w:iCs/>
               </w:rPr>
-              <w:t>MLLT3</w:t>
-            </w:r>
-            <w:r>
-              <w:rPr>
-                <w:rFonts w:cs="Calibri"/>
-              </w:rPr>
-              <w:t xml:space="preserve"> rearrangements [t(v;11q23.3)/</w:t>
+              <w:t>::MLLT3</w:t>
+            </w:r>
+            <w:r>
+              <w:rPr>
+                <w:rFonts w:cs="Calibri"/>
+              </w:rPr>
+              <w:t xml:space="preserve"> </w:t>
+            </w:r>
+            <w:r>
+              <w:rPr>
+                <w:rFonts w:cs="Calibri"/>
+              </w:rPr>
+              <w:t xml:space="preserve">carries an intermediate prognosis, while </w:t>
+            </w:r>
+            <w:r>
+              <w:rPr>
+                <w:rFonts w:cs="Calibri"/>
+              </w:rPr>
+              <w:t>non-</w:t>
             </w:r>
             <w:r>
               <w:rPr>
@@ -2265,13 +2608,51 @@
                 <w:i/>
                 <w:iCs/>
               </w:rPr>
+              <w:t>MLLT3</w:t>
+            </w:r>
+            <w:r>
+              <w:rPr>
+                <w:rFonts w:cs="Calibri"/>
+              </w:rPr>
+              <w:t xml:space="preserve"> rearrangements</w:t>
+            </w:r>
+            <w:r>
+              <w:rPr>
+                <w:rFonts w:cs="Calibri"/>
+              </w:rPr>
+              <w:t xml:space="preserve"> [t(v;11q23.3)/</w:t>
+            </w:r>
+            <w:r>
+              <w:rPr>
+                <w:rFonts w:cs="Calibri"/>
+                <w:i/>
+                <w:iCs/>
+              </w:rPr>
               <w:t>KMT2A</w:t>
             </w:r>
             <w:r>
               <w:rPr>
                 <w:rFonts w:cs="Calibri"/>
               </w:rPr>
-              <w:t>-rearranged] are designated as adverse-risk</w:t>
+              <w:t xml:space="preserve">-rearranged] </w:t>
+            </w:r>
+            <w:r>
+              <w:rPr>
+                <w:rFonts w:cs="Calibri"/>
+              </w:rPr>
+              <w:t xml:space="preserve">are </w:t>
+            </w:r>
+            <w:r>
+              <w:rPr>
+                <w:rFonts w:cs="Calibri"/>
+              </w:rPr>
+              <w:t xml:space="preserve">designated as </w:t>
+            </w:r>
+            <w:r>
+              <w:rPr>
+                <w:rFonts w:cs="Calibri"/>
+              </w:rPr>
+              <w:t>adverse-risk</w:t>
             </w:r>
             <w:r>
               <w:rPr>
@@ -2808,75 +3189,103 @@
                 <w:rFonts w:cs="Calibri"/>
               </w:rPr>
               <w:fldChar w:fldCharType="begin">
-                <w:fldData xml:space="preserve">PEVuZE5vdGU+PENpdGU+PEF1dGhvcj5Mb288L0F1dGhvcj48WWVhcj4yMDI0PC9ZZWFyPjxSZWNO
-dW0+Mzg0NDwvUmVjTnVtPjxEaXNwbGF5VGV4dD48c3R5bGUgZmFjZT0ic3VwZXJzY3JpcHQiPjEz
-PC9zdHlsZT48L0Rpc3BsYXlUZXh0PjxyZWNvcmQ+PHJlYy1udW1iZXI+Mzg0NDwvcmVjLW51bWJl
-cj48Zm9yZWlnbi1rZXlzPjxrZXkgYXBwPSJFTiIgZGItaWQ9IjVyNWZhdGU1dzI1ZTVpZTB6eDJ4
-cDB3dHJ4enMwd3Z4dGR4eCIgdGltZXN0YW1wPSIxNzQxMTMxOTYyIj4zODQ0PC9rZXk+PC9mb3Jl
+                <w:fldData xml:space="preserve">PEVuZE5vdGU+PENpdGU+PEF1dGhvcj5MaXU8L0F1dGhvcj48WWVhcj4yMDE0PC9ZZWFyPjxSZWNO
+dW0+MzY2MDwvUmVjTnVtPjxEaXNwbGF5VGV4dD48c3R5bGUgZmFjZT0ic3VwZXJzY3JpcHQiPjEz
+LDE0PC9zdHlsZT48L0Rpc3BsYXlUZXh0PjxyZWNvcmQ+PHJlYy1udW1iZXI+MzY2MDwvcmVjLW51
+bWJlcj48Zm9yZWlnbi1rZXlzPjxrZXkgYXBwPSJFTiIgZGItaWQ9IjVyNWZhdGU1dzI1ZTVpZTB6
+eDJ4cDB3dHJ4enMwd3Z4dGR4eCIgdGltZXN0YW1wPSIxNzEwMzUwNTkwIiBndWlkPSI4YTQ5NDhi
+Yi1jZWQ1LTQzYjctOTFlYi02ZjI2NWUxYTI5OTEiPjM2NjA8L2tleT48L2ZvcmVpZ24ta2V5cz48
+cmVmLXR5cGUgbmFtZT0iSm91cm5hbCBBcnRpY2xlIj4xNzwvcmVmLXR5cGU+PGNvbnRyaWJ1dG9y
+cz48YXV0aG9ycz48YXV0aG9yPkxpdSwgSi48L2F1dGhvcj48YXV0aG9yPldhbmcsIFkuPC9hdXRo
+b3I+PGF1dGhvcj5YdSwgTC4gUC48L2F1dGhvcj48YXV0aG9yPkxpdSwgRC4gSC48L2F1dGhvcj48
+YXV0aG9yPlFpbiwgWS4gWi48L2F1dGhvcj48YXV0aG9yPkNoYW5nLCBZLiBKLjwvYXV0aG9yPjxh
+dXRob3I+TGl1LCBLLiBZLjwvYXV0aG9yPjxhdXRob3I+SHVhbmcsIFguIEouPC9hdXRob3I+PC9h
+dXRob3JzPjwvY29udHJpYnV0b3JzPjxhdXRoLWFkZHJlc3M+UGVraW5nIFVuaXZlcnNpdHkgUGVv
+cGxlJmFwb3M7cyBIb3NwaXRhbCwgUGVraW5nIFVuaXZlcnNpdHkgb2YgSGVtYXRvbG9neSwgQmVp
+amluZyBLZXkgTGFib3JhdG9yeSBvZiBIZW1hdG9wb2lldGljIFN0ZW0gQ2VsbCBUcmFuc3BsYW50
+YXRpb24sIEJlaWppbmcsIENoaW5hLiYjeEQ7UGVraW5nIFVuaXZlcnNpdHkgUGVvcGxlJmFwb3M7
+cyBIb3NwaXRhbCwgUGVraW5nIFVuaXZlcnNpdHkgb2YgSGVtYXRvbG9neSwgQmVpamluZyBLZXkg
+TGFib3JhdG9yeSBvZiBIZW1hdG9wb2lldGljIFN0ZW0gQ2VsbCBUcmFuc3BsYW50YXRpb24sIEJl
+aWppbmcsIENoaW5hOyBQZWtpbmctVHNpbmdodWEgQ2VudGVyIGZvciBMaWZlIFNjaWVuY2VzLCBC
+ZWlqaW5nLCBDaGluYS4gRWxlY3Ryb25pYyBhZGRyZXNzOiBodWFuZ3hpYW9qdW5AYmptdS5lZHUu
+Y24uPC9hdXRoLWFkZHJlc3M+PHRpdGxlcz48dGl0bGU+TW9uaXRvcmluZyBtaXhlZCBsaW5lYWdl
+IGxldWtlbWlhIGV4cHJlc3Npb24gbWF5IGhlbHAgaWRlbnRpZnkgcGF0aWVudHMgd2l0aCBtaXhl
+ZCBsaW5lYWdlIGxldWtlbWlhLS1yZWFycmFuZ2VkIGFjdXRlIGxldWtlbWlhIHdobyBhcmUgYXQg
+aGlnaCByaXNrIG9mIHJlbGFwc2UgYWZ0ZXIgYWxsb2dlbmVpYyBoZW1hdG9wb2lldGljIHN0ZW0g
+Y2VsbCB0cmFuc3BsYW50YXRpb248L3RpdGxlPjxzZWNvbmRhcnktdGl0bGU+QmlvbCBCbG9vZCBN
+YXJyb3cgVHJhbnNwbGFudDwvc2Vjb25kYXJ5LXRpdGxlPjwvdGl0bGVzPjxwZXJpb2RpY2FsPjxm
+dWxsLXRpdGxlPkJpb2wgQmxvb2QgTWFycm93IFRyYW5zcGxhbnQ8L2Z1bGwtdGl0bGU+PC9wZXJp
+b2RpY2FsPjxwYWdlcz45MjktMzY8L3BhZ2VzPjx2b2x1bWU+MjA8L3ZvbHVtZT48bnVtYmVyPjc8
+L251bWJlcj48ZWRpdGlvbj4yMDE0LzAzLzE5PC9lZGl0aW9uPjxrZXl3b3Jkcz48a2V5d29yZD5B
+ZG9sZXNjZW50PC9rZXl3b3JkPjxrZXl3b3JkPkFkdWx0PC9rZXl3b3JkPjxrZXl3b3JkPkNoaWxk
+PC9rZXl3b3JkPjxrZXl3b3JkPkNoaWxkLCBQcmVzY2hvb2w8L2tleXdvcmQ+PGtleXdvcmQ+RmVt
+YWxlPC9rZXl3b3JkPjxrZXl3b3JkPkdlbmUgUmVhcnJhbmdlbWVudDwva2V5d29yZD48a2V5d29y
+ZD5IZW1hdG9wb2lldGljIFN0ZW0gQ2VsbCBUcmFuc3BsYW50YXRpb24vKm1ldGhvZHM8L2tleXdv
+cmQ+PGtleXdvcmQ+SGlzdG9uZS1MeXNpbmUgTi1NZXRoeWx0cmFuc2ZlcmFzZTwva2V5d29yZD48
+a2V5d29yZD5IdW1hbnM8L2tleXdvcmQ+PGtleXdvcmQ+TGV1a2VtaWEsIEJpcGhlbm90eXBpYywg
+QWN1dGUvZ2VuZXRpY3MvbWV0YWJvbGlzbS9wYXRob2xvZ3kvKnRoZXJhcHk8L2tleXdvcmQ+PGtl
+eXdvcmQ+TWFsZTwva2V5d29yZD48a2V5d29yZD5NaWRkbGUgQWdlZDwva2V5d29yZD48a2V5d29y
+ZD5NeWVsb2lkLUx5bXBob2lkIExldWtlbWlhIFByb3RlaW4vKmJpb3N5bnRoZXNpcy9nZW5ldGlj
+czwva2V5d29yZD48a2V5d29yZD5OZW9wbGFzbSBSZWN1cnJlbmNlLCBMb2NhbC9nZW5ldGljcy9t
+ZXRhYm9saXNtL3BhdGhvbG9neTwva2V5d29yZD48a2V5d29yZD5SaXNrIEZhY3RvcnM8L2tleXdv
+cmQ+PGtleXdvcmQ+VGlzc3VlIERvbm9yczwva2V5d29yZD48a2V5d29yZD5UcmFuc3BsYW50YXRp
+b24gQ29uZGl0aW9uaW5nL21ldGhvZHM8L2tleXdvcmQ+PGtleXdvcmQ+VHJhbnNwbGFudGF0aW9u
+LCBIb21vbG9nb3VzPC9rZXl3b3JkPjxrZXl3b3JkPllvdW5nIEFkdWx0PC9rZXl3b3JkPjxrZXl3
+b3JkPkFsbG9nZW5laWMgaGVtYXRvcG9pZXRpYyBzdGVtIGNlbGwgdHJhbnNwbGFudGF0aW9uPC9r
+ZXl3b3JkPjxrZXl3b3JkPk1pbmltYWwgcmVzaWR1YWwgZGlzZWFzZTwva2V5d29yZD48a2V5d29y
+ZD5NaXhlZCBsaW5lYWdlIGxldWtlbWlhIChNTEwpIGFjdXRlIGxldWtlbWlhPC9rZXl3b3JkPjwv
+a2V5d29yZHM+PGRhdGVzPjx5ZWFyPjIwMTQ8L3llYXI+PHB1Yi1kYXRlcz48ZGF0ZT5KdWw8L2Rh
+dGU+PC9wdWItZGF0ZXM+PC9kYXRlcz48aXNibj4xNTIzLTY1MzYgKEVsZWN0cm9uaWMpJiN4RDsx
+MDgzLTg3OTEgKExpbmtpbmcpPC9pc2JuPjxhY2Nlc3Npb24tbnVtPjI0NjMxNzQwPC9hY2Nlc3Np
+b24tbnVtPjx1cmxzPjxyZWxhdGVkLXVybHM+PHVybD5odHRwczovL3d3dy5uY2JpLm5sbS5uaWgu
+Z292L3B1Ym1lZC8yNDYzMTc0MDwvdXJsPjwvcmVsYXRlZC11cmxzPjwvdXJscz48ZWxlY3Ryb25p
+Yy1yZXNvdXJjZS1udW0+MTAuMTAxNi9qLmJibXQuMjAxNC4wMy4wMDg8L2VsZWN0cm9uaWMtcmVz
+b3VyY2UtbnVtPjwvcmVjb3JkPjwvQ2l0ZT48Q2l0ZT48QXV0aG9yPkh1YW5nPC9BdXRob3I+PFll
+YXI+MjAxNjwvWWVhcj48UmVjTnVtPjM2NjE8L1JlY051bT48cmVjb3JkPjxyZWMtbnVtYmVyPjM2
+NjE8L3JlYy1udW1iZXI+PGZvcmVpZ24ta2V5cz48a2V5IGFwcD0iRU4iIGRiLWlkPSI1cjVmYXRl
+NXcyNWU1aWUwengyeHAwd3RyeHpzMHd2eHRkeHgiIHRpbWVzdGFtcD0iMTcxMDM1MDcxNCIgZ3Vp
+ZD0iMDJlNWMxZWUtOTgzNy00YjBiLThhZDMtMTgzZjI5OGVkZTI2Ij4zNjYxPC9rZXk+PC9mb3Jl
 aWduLWtleXM+PHJlZi10eXBlIG5hbWU9IkpvdXJuYWwgQXJ0aWNsZSI+MTc8L3JlZi10eXBlPjxj
-b250cmlidXRvcnM+PGF1dGhvcnM+PGF1dGhvcj5Mb28sIFMuPC9hdXRob3I+PGF1dGhvcj5Qb3R0
-ZXIsIE4uPC9hdXRob3I+PGF1dGhvcj5JdmV5LCBBLjwvYXV0aG9yPjxhdXRob3I+TyZhcG9zO05p
-b25zLCBKLjwvYXV0aG9yPjxhdXRob3I+TW9vbiwgUi48L2F1dGhvcj48YXV0aG9yPkpvdmFub3Zp
-YywgSi48L2F1dGhvcj48YXV0aG9yPkZvbmcsIEMuIFkuPC9hdXRob3I+PGF1dGhvcj5BbnN0ZWUs
-IE4uIFMuPC9hdXRob3I+PGF1dGhvcj5UaW9uZywgSS4gUy48L2F1dGhvcj48YXV0aG9yPk90aG1h
-biwgSi48L2F1dGhvcj48YXV0aG9yPkNodWEsIEMuIEMuPC9hdXRob3I+PGF1dGhvcj5SZW5zaGF3
-LCBILjwvYXV0aG9yPjxhdXRob3I+QmFrZXIsIFIuPC9hdXRob3I+PGF1dGhvcj5GbGVtaW5nLCBT
-LjwvYXV0aG9yPjxhdXRob3I+UnVzc2VsbCwgTi4gSC48L2F1dGhvcj48YXV0aG9yPlJpdGNoaWUs
-IEQuPC9hdXRob3I+PGF1dGhvcj5CYWplbCwgQS48L2F1dGhvcj48YXV0aG9yPkhvdSwgSC4gQS48
-L2F1dGhvcj48YXV0aG9yPkRpbGxvbiwgUi48L2F1dGhvcj48YXV0aG9yPldlaSwgQS4gSC48L2F1
-dGhvcj48L2F1dGhvcnM+PC9jb250cmlidXRvcnM+PGF1dGgtYWRkcmVzcz5EZXBhcnRtZW50IG9m
-IEhhZW1hdG9sb2d5LCBQZXRlciBNYWNDYWxsdW0gQ2FuY2VyIENlbnRyZSBhbmQgUm95YWwgTWVs
-Ym91cm5lIEhvc3BpdGFsIGFuZCBVbml2ZXJzaXR5IG9mIE1lbGJvdXJuZSwgTWVsYm91cm5lLCBB
-dXN0cmFsaWEuJiN4RDtUaGUgV2FsdGVyIGFuZCBFbGl6YSBIYWxsIEluc3RpdHV0ZSBvZiBNZWRp
-Y2FsIFJlc2VhcmNoLCBNZWxib3VybmUsIEF1c3RyYWxpYS4mI3hEO0RlcGFydG1lbnQgb2YgTWVk
-aWNhbCBCaW9sb2d5LCBVbml2ZXJzaXR5IG9mIE1lbGJvdXJuZSwgTWVsYm91cm5lLCBBdXN0cmFs
-aWEuJiN4RDtEZXBhcnRtZW50IG9mIE1lZGljYWwgYW5kIE1vbGVjdWxhciBHZW5ldGljcywgS2lu
-ZyZhcG9zO3MgQ29sbGVnZSBMb25kb24sIExvbmRvbiwgVW5pdGVkIEtpbmdkb20uJiN4RDtNb2xl
-Y3VsYXIgUGF0aG9sb2d5LCBUaGUgQWxmcmVkIEhvc3BpdGFsLCBNZWxib3VybmUsIEF1c3RyYWxp
-YS4mI3hEO0RlcGFydG1lbnQgb2YgSGFlbWF0b2xvZ3ksIFVuaXZlcnNpdHkgQ29sbGVnZSBMb25k
-b24gTkhTIEZvdW5kYXRpb24gVHJ1c3QsIExvbmRvbiwgVW5pdGVkIEtpbmdkb20uJiN4RDtTcGVj
-aWFsaXN0IEludGVncmF0ZWQgSGFlbWF0b2xvZ3kgTWFsaWduYW5jeSBEaWFnbm9zdGljIFNlcnZp
-Y2UsIEhlYWx0aCBTZXJ2aWNlcyBMYWJvcmF0b3JpZXMsIFVuaXZlcnNpdHkgQ29sbGVnZSBMb25k
-b24gSG9zcGl0YWxzIE5IUyBGb3VuZGF0aW9uIFRydXN0LCBVbml2ZXJzaXR5IENvbGxlZ2UgTG9u
-ZG9uLCBMb25kb24sIFVuaXRlZCBLaW5nZG9tLiYjeEQ7RGVwYXJ0bWVudCBvZiBIYWVtYXRvbG9n
-eSwgQXVzdGluIEhvc3BpdGFsLCBNZWxib3VybmUsIEF1c3RyYWxpYS4mI3hEO1NpciBQZXRlciBN
-YWNDYWxsdW0gRGVwYXJ0bWVudCBvZiBPbmNvbG9neSwgVGhlIFVuaXZlcnNpdHkgb2YgTWVsYm91
-cm5lLCBNZWxib3VybmUsIEF1c3RyYWxpYS4mI3hEO0d1eSZhcG9zO3MgYW5kIFN0IFRob21hcyZh
-cG9zOyBOSFMgRm91bmRhdGlvbiBUcnVzdCwgTG9uZG9uLCBVbml0ZWQgS2luZ2RvbS4mI3hEO0Rl
-cGFydG1lbnQgb2YgSGFlbWF0b2xvZ3ksIE1vbmFzaCBIZWFsdGgsIENsYXl0b24sIEF1c3RyYWxp
-YS4mI3hEO0RlcGFydG1lbnQgb2YgSGFlbWF0b2xvZ3ksIFRoZSBBbGZyZWQgSG9zcGl0YWwgYW5k
-IE1vbmFzaCBVbml2ZXJzaXR5LCBNZWxib3VybmUsIEF1c3RyYWxpYS4mI3hEO0RlcGFydG1lbnQg
-b2YgTWVkaWNpbmUsIFVuaXZlcnNpdHkgb2YgTWVsYm91cm5lLCBNZWxib3VybmUsIEF1c3RyYWxp
-YS4mI3hEO0RpdmlzaW9uIG9mIEhlbWF0b2xvZ3kgYW5kIERpdmlzaW9uIG9mIEdlbmVyYWwgTWVk
-aWNpbmUsIERlcGFydG1lbnQgb2YgSW50ZXJuYWwgTWVkaWNpbmUsIE5hdGlvbmFsIFRhaXdhbiBV
-bml2ZXJzaXR5IEhvc3BpdGFsLCBUYWlwZWkgQ2l0eSwgVGFpd2FuLjwvYXV0aC1hZGRyZXNzPjx0
-aXRsZXM+PHRpdGxlPlByZXRyYW5zcGxhbnQgTVJEIGRldGVjdGlvbiBvZiBmdXNpb24gdHJhbnNj
-cmlwdHMgaXMgc3Ryb25nbHkgcHJvZ25vc3RpYyBpbiBLTVQyQS1yZWFycmFuZ2VkIGFjdXRlIG15
-ZWxvaWQgbGV1a2VtaWE8L3RpdGxlPjxzZWNvbmRhcnktdGl0bGU+Qmxvb2Q8L3NlY29uZGFyeS10
-aXRsZT48L3RpdGxlcz48cGVyaW9kaWNhbD48ZnVsbC10aXRsZT5CbG9vZDwvZnVsbC10aXRsZT48
-L3BlcmlvZGljYWw+PHBhZ2VzPjI1NTQtMjU1NzwvcGFnZXM+PHZvbHVtZT4xNDQ8L3ZvbHVtZT48
-bnVtYmVyPjI0PC9udW1iZXI+PGVkaXRpb24+MjAyNC8wOS8yNDwvZWRpdGlvbj48a2V5d29yZHM+
-PGtleXdvcmQ+SHVtYW5zPC9rZXl3b3JkPjxrZXl3b3JkPipNeWVsb2lkLUx5bXBob2lkIExldWtl
-bWlhIFByb3RlaW4vZ2VuZXRpY3M8L2tleXdvcmQ+PGtleXdvcmQ+Kk5lb3BsYXNtLCBSZXNpZHVh
-bC9kaWFnbm9zaXMvZ2VuZXRpY3M8L2tleXdvcmQ+PGtleXdvcmQ+Kkhpc3RvbmUtTHlzaW5lIE4t
-TWV0aHlsdHJhbnNmZXJhc2UvZ2VuZXRpY3M8L2tleXdvcmQ+PGtleXdvcmQ+KkxldWtlbWlhLCBN
-eWVsb2lkLCBBY3V0ZS9nZW5ldGljcy9tb3J0YWxpdHkvZGlhZ25vc2lzPC9rZXl3b3JkPjxrZXl3
-b3JkPlByb2dub3Npczwva2V5d29yZD48a2V5d29yZD5NYWxlPC9rZXl3b3JkPjxrZXl3b3JkPk1p
-ZGRsZSBBZ2VkPC9rZXl3b3JkPjxrZXl3b3JkPkZlbWFsZTwva2V5d29yZD48a2V5d29yZD5BZHVs
-dDwva2V5d29yZD48a2V5d29yZD5HZW5lIFJlYXJyYW5nZW1lbnQ8L2tleXdvcmQ+PGtleXdvcmQ+
-QWdlZDwva2V5d29yZD48a2V5d29yZD5IZW1hdG9wb2lldGljIFN0ZW0gQ2VsbCBUcmFuc3BsYW50
-YXRpb248L2tleXdvcmQ+PGtleXdvcmQ+T25jb2dlbmUgUHJvdGVpbnMsIEZ1c2lvbi9nZW5ldGlj
-czwva2V5d29yZD48a2V5d29yZD5Zb3VuZyBBZHVsdDwva2V5d29yZD48a2V5d29yZD5BZG9sZXNj
-ZW50PC9rZXl3b3JkPjwva2V5d29yZHM+PGRhdGVzPjx5ZWFyPjIwMjQ8L3llYXI+PHB1Yi1kYXRl
-cz48ZGF0ZT5EZWMgMTI8L2RhdGU+PC9wdWItZGF0ZXM+PC9kYXRlcz48aXNibj4xNTI4LTAwMjAg
-KEVsZWN0cm9uaWMpJiN4RDswMDA2LTQ5NzEgKExpbmtpbmcpPC9pc2JuPjxhY2Nlc3Npb24tbnVt
-PjM5MzE2NjQ2PC9hY2Nlc3Npb24tbnVtPjx1cmxzPjxyZWxhdGVkLXVybHM+PHVybD5odHRwczov
-L3d3dy5uY2JpLm5sbS5uaWguZ292L3B1Ym1lZC8zOTMxNjY0NjwvdXJsPjx1cmw+aHR0cHM6Ly9h
-c2hwdWJsaWNhdGlvbnMub3JnL2Jsb29kL2FydGljbGUtYWJzdHJhY3QvMTQ0LzI0LzI1NTQvNTE3
-OTU1L1ByZXRyYW5zcGxhbnQtTVJELWRldGVjdGlvbi1vZi1mdXNpb24tdHJhbnNjcmlwdHM/cmVk
-aXJlY3RlZEZyb209ZnVsbHRleHQ8L3VybD48L3JlbGF0ZWQtdXJscz48L3VybHM+PGVsZWN0cm9u
-aWMtcmVzb3VyY2UtbnVtPjEwLjExODIvYmxvb2QuMjAyNDAyNjYwNTwvZWxlY3Ryb25pYy1yZXNv
-dXJjZS1udW0+PC9yZWNvcmQ+PC9DaXRlPjwvRW5kTm90ZT4A
+b250cmlidXRvcnM+PGF1dGhvcnM+PGF1dGhvcj5IdWFuZywgUy48L2F1dGhvcj48YXV0aG9yPllh
+bmcsIEguPC9hdXRob3I+PGF1dGhvcj5MaSwgWS48L2F1dGhvcj48YXV0aG9yPkZlbmcsIEMuPC9h
+dXRob3I+PGF1dGhvcj5HYW8sIEwuPC9hdXRob3I+PGF1dGhvcj5DaGVuLCBHLiBGLjwvYXV0aG9y
+PjxhdXRob3I+R2FvLCBILiBILjwvYXV0aG9yPjxhdXRob3I+SHVhbmcsIFouPC9hdXRob3I+PGF1
+dGhvcj5MaSwgWS4gSC48L2F1dGhvcj48YXV0aG9yPll1LCBMLjwvYXV0aG9yPjwvYXV0aG9ycz48
+L2NvbnRyaWJ1dG9ycz48YXV0aC1hZGRyZXNzPkRlcGFydG1lbnQgb2YgSGVtYXRvbG9neSwgQ2hp
+bmVzZSBQTEEgR2VuZXJhbCBIb3NwaXRhbCwgQmVpamluZywgQ2hpbmEgKG1haW5sYW5kKS4mI3hE
+O0RlcGFydG1lbnQgb2YgRW1lcmdlbmN5IE1lZGljaW5lLCBDaGluZXNlIFBMQSBHZW5lcmFsIEhv
+c3BpdGFsLCBCZWlqaW5nLCBDaGluYSAobWFpbmxhbmQpLiYjeEQ7RGVwYXJ0bWVudCBvZiBIZW1h
+dG9sb2d5LCBDaGluYS1KYXBhbiBGcmllbmRzaGlwIEhvc3BpdGFsLCBIZXBpbmdsaSwgQmVpamlu
+ZywgQ2hpbmEgKG1haW5sYW5kKS4mI3hEO0RlcGFydG1lbnQgb2YgRWxlY3RyaWNhbCBhbmQgQ29t
+cHV0ZXIgRW5naW5lZXJpbmcsIEluZGlhbmEgVW5pdmVyc2l0eS1QdXJkdWUgVW5pdmVyc2l0eSBJ
+bmRpYW5hcG9saXMsIEluZGlhbmFwb2xpcywgSU4sIFVTQS48L2F1dGgtYWRkcmVzcz48dGl0bGVz
+Pjx0aXRsZT5Qcm9nbm9zdGljIFNpZ25pZmljYW5jZSBvZiBNaXhlZC1MaW5lYWdlIExldWtlbWlh
+IChNTEwpIEdlbmUgRGV0ZWN0ZWQgYnkgUmVhbC1UaW1lIEZsdW9yZXNjZW5jZSBRdWFudGl0YXRp
+dmUgUENSIEFzc2F5IGluIEFjdXRlIE15ZWxvaWQgTGV1a2VtaWE8L3RpdGxlPjxzZWNvbmRhcnkt
+dGl0bGU+TWVkIFNjaSBNb25pdDwvc2Vjb25kYXJ5LXRpdGxlPjwvdGl0bGVzPjxwZXJpb2RpY2Fs
+PjxmdWxsLXRpdGxlPk1lZCBTY2kgTW9uaXQ8L2Z1bGwtdGl0bGU+PC9wZXJpb2RpY2FsPjxwYWdl
+cz4zMDA5LTE3PC9wYWdlcz48dm9sdW1lPjIyPC92b2x1bWU+PGVkaXRpb24+MjAxNi8wOC8yNzwv
+ZWRpdGlvbj48a2V5d29yZHM+PGtleXdvcmQ+QWRvbGVzY2VudDwva2V5d29yZD48a2V5d29yZD5B
+ZHVsdDwva2V5d29yZD48a2V5d29yZD5BZ2VkPC9rZXl3b3JkPjxrZXl3b3JkPkRpc2Vhc2UtRnJl
+ZSBTdXJ2aXZhbDwva2V5d29yZD48a2V5d29yZD5GZW1hbGU8L2tleXdvcmQ+PGtleXdvcmQ+Rmx1
+b3Jlc2NlbmNlPC9rZXl3b3JkPjxrZXl3b3JkPkhlbWF0b3BvaWV0aWMgU3RlbSBDZWxsIFRyYW5z
+cGxhbnRhdGlvbi9tZXRob2RzPC9rZXl3b3JkPjxrZXl3b3JkPkhpc3RvbmUtTHlzaW5lIE4tTWV0
+aHlsdHJhbnNmZXJhc2UvYmlvc3ludGhlc2lzLypnZW5ldGljczwva2V5d29yZD48a2V5d29yZD5I
+dW1hbnM8L2tleXdvcmQ+PGtleXdvcmQ+TGV1a2VtaWEsIE15ZWxvaWQsIEFjdXRlL2Vuenltb2xv
+Z3kvKmdlbmV0aWNzL21ldGFib2xpc20vdGhlcmFweTwva2V5d29yZD48a2V5d29yZD5NYWxlPC9r
+ZXl3b3JkPjxrZXl3b3JkPk1pZGRsZSBBZ2VkPC9rZXl3b3JkPjxrZXl3b3JkPk15ZWxvaWQtTHlt
+cGhvaWQgTGV1a2VtaWEgUHJvdGVpbi9iaW9zeW50aGVzaXMvKmdlbmV0aWNzPC9rZXl3b3JkPjxr
+ZXl3b3JkPk5lb3BsYXNtLCBSZXNpZHVhbDwva2V5d29yZD48a2V5d29yZD5Qcm9nbm9zaXM8L2tl
+eXdvcmQ+PGtleXdvcmQ+UmVhbC1UaW1lIFBvbHltZXJhc2UgQ2hhaW4gUmVhY3Rpb24vbWV0aG9k
+czwva2V5d29yZD48a2V5d29yZD5SZWN1cnJlbmNlPC9rZXl3b3JkPjxrZXl3b3JkPlRyYW5zY3Jp
+cHRvbWU8L2tleXdvcmQ+PC9rZXl3b3Jkcz48ZGF0ZXM+PHllYXI+MjAxNjwveWVhcj48cHViLWRh
+dGVzPjxkYXRlPkF1ZyAyNjwvZGF0ZT48L3B1Yi1kYXRlcz48L2RhdGVzPjxpc2JuPjE2NDMtMzc1
+MCAoRWxlY3Ryb25pYykmI3hEOzEyMzQtMTAxMCAoUHJpbnQpJiN4RDsxMjM0LTEwMTAgKExpbmtp
+bmcpPC9pc2JuPjxhY2Nlc3Npb24tbnVtPjI3NTYxNDE0PC9hY2Nlc3Npb24tbnVtPjx1cmxzPjxy
+ZWxhdGVkLXVybHM+PHVybD5odHRwczovL3d3dy5uY2JpLm5sbS5uaWguZ292L3B1Ym1lZC8yNzU2
+MTQxNDwvdXJsPjwvcmVsYXRlZC11cmxzPjwvdXJscz48Y3VzdG9tMj5QTUM1MDEyNDYxPC9jdXN0
+b20yPjxlbGVjdHJvbmljLXJlc291cmNlLW51bT4xMC4xMjY1OS9tc20uOTAwNDI5PC9lbGVjdHJv
+bmljLXJlc291cmNlLW51bT48L3JlY29yZD48L0NpdGU+PC9FbmROb3RlPgB=
 </w:fldData>
               </w:fldChar>
             </w:r>
@@ -2891,75 +3300,103 @@
                 <w:rFonts w:cs="Calibri"/>
               </w:rPr>
               <w:fldChar w:fldCharType="begin">
-                <w:fldData xml:space="preserve">PEVuZE5vdGU+PENpdGU+PEF1dGhvcj5Mb288L0F1dGhvcj48WWVhcj4yMDI0PC9ZZWFyPjxSZWNO
-dW0+Mzg0NDwvUmVjTnVtPjxEaXNwbGF5VGV4dD48c3R5bGUgZmFjZT0ic3VwZXJzY3JpcHQiPjEz
-PC9zdHlsZT48L0Rpc3BsYXlUZXh0PjxyZWNvcmQ+PHJlYy1udW1iZXI+Mzg0NDwvcmVjLW51bWJl
-cj48Zm9yZWlnbi1rZXlzPjxrZXkgYXBwPSJFTiIgZGItaWQ9IjVyNWZhdGU1dzI1ZTVpZTB6eDJ4
-cDB3dHJ4enMwd3Z4dGR4eCIgdGltZXN0YW1wPSIxNzQxMTMxOTYyIj4zODQ0PC9rZXk+PC9mb3Jl
+                <w:fldData xml:space="preserve">PEVuZE5vdGU+PENpdGU+PEF1dGhvcj5MaXU8L0F1dGhvcj48WWVhcj4yMDE0PC9ZZWFyPjxSZWNO
+dW0+MzY2MDwvUmVjTnVtPjxEaXNwbGF5VGV4dD48c3R5bGUgZmFjZT0ic3VwZXJzY3JpcHQiPjEz
+LDE0PC9zdHlsZT48L0Rpc3BsYXlUZXh0PjxyZWNvcmQ+PHJlYy1udW1iZXI+MzY2MDwvcmVjLW51
+bWJlcj48Zm9yZWlnbi1rZXlzPjxrZXkgYXBwPSJFTiIgZGItaWQ9IjVyNWZhdGU1dzI1ZTVpZTB6
+eDJ4cDB3dHJ4enMwd3Z4dGR4eCIgdGltZXN0YW1wPSIxNzEwMzUwNTkwIiBndWlkPSI4YTQ5NDhi
+Yi1jZWQ1LTQzYjctOTFlYi02ZjI2NWUxYTI5OTEiPjM2NjA8L2tleT48L2ZvcmVpZ24ta2V5cz48
+cmVmLXR5cGUgbmFtZT0iSm91cm5hbCBBcnRpY2xlIj4xNzwvcmVmLXR5cGU+PGNvbnRyaWJ1dG9y
+cz48YXV0aG9ycz48YXV0aG9yPkxpdSwgSi48L2F1dGhvcj48YXV0aG9yPldhbmcsIFkuPC9hdXRo
+b3I+PGF1dGhvcj5YdSwgTC4gUC48L2F1dGhvcj48YXV0aG9yPkxpdSwgRC4gSC48L2F1dGhvcj48
+YXV0aG9yPlFpbiwgWS4gWi48L2F1dGhvcj48YXV0aG9yPkNoYW5nLCBZLiBKLjwvYXV0aG9yPjxh
+dXRob3I+TGl1LCBLLiBZLjwvYXV0aG9yPjxhdXRob3I+SHVhbmcsIFguIEouPC9hdXRob3I+PC9h
+dXRob3JzPjwvY29udHJpYnV0b3JzPjxhdXRoLWFkZHJlc3M+UGVraW5nIFVuaXZlcnNpdHkgUGVv
+cGxlJmFwb3M7cyBIb3NwaXRhbCwgUGVraW5nIFVuaXZlcnNpdHkgb2YgSGVtYXRvbG9neSwgQmVp
+amluZyBLZXkgTGFib3JhdG9yeSBvZiBIZW1hdG9wb2lldGljIFN0ZW0gQ2VsbCBUcmFuc3BsYW50
+YXRpb24sIEJlaWppbmcsIENoaW5hLiYjeEQ7UGVraW5nIFVuaXZlcnNpdHkgUGVvcGxlJmFwb3M7
+cyBIb3NwaXRhbCwgUGVraW5nIFVuaXZlcnNpdHkgb2YgSGVtYXRvbG9neSwgQmVpamluZyBLZXkg
+TGFib3JhdG9yeSBvZiBIZW1hdG9wb2lldGljIFN0ZW0gQ2VsbCBUcmFuc3BsYW50YXRpb24sIEJl
+aWppbmcsIENoaW5hOyBQZWtpbmctVHNpbmdodWEgQ2VudGVyIGZvciBMaWZlIFNjaWVuY2VzLCBC
+ZWlqaW5nLCBDaGluYS4gRWxlY3Ryb25pYyBhZGRyZXNzOiBodWFuZ3hpYW9qdW5AYmptdS5lZHUu
+Y24uPC9hdXRoLWFkZHJlc3M+PHRpdGxlcz48dGl0bGU+TW9uaXRvcmluZyBtaXhlZCBsaW5lYWdl
+IGxldWtlbWlhIGV4cHJlc3Npb24gbWF5IGhlbHAgaWRlbnRpZnkgcGF0aWVudHMgd2l0aCBtaXhl
+ZCBsaW5lYWdlIGxldWtlbWlhLS1yZWFycmFuZ2VkIGFjdXRlIGxldWtlbWlhIHdobyBhcmUgYXQg
+aGlnaCByaXNrIG9mIHJlbGFwc2UgYWZ0ZXIgYWxsb2dlbmVpYyBoZW1hdG9wb2lldGljIHN0ZW0g
+Y2VsbCB0cmFuc3BsYW50YXRpb248L3RpdGxlPjxzZWNvbmRhcnktdGl0bGU+QmlvbCBCbG9vZCBN
+YXJyb3cgVHJhbnNwbGFudDwvc2Vjb25kYXJ5LXRpdGxlPjwvdGl0bGVzPjxwZXJpb2RpY2FsPjxm
+dWxsLXRpdGxlPkJpb2wgQmxvb2QgTWFycm93IFRyYW5zcGxhbnQ8L2Z1bGwtdGl0bGU+PC9wZXJp
+b2RpY2FsPjxwYWdlcz45MjktMzY8L3BhZ2VzPjx2b2x1bWU+MjA8L3ZvbHVtZT48bnVtYmVyPjc8
+L251bWJlcj48ZWRpdGlvbj4yMDE0LzAzLzE5PC9lZGl0aW9uPjxrZXl3b3Jkcz48a2V5d29yZD5B
+ZG9sZXNjZW50PC9rZXl3b3JkPjxrZXl3b3JkPkFkdWx0PC9rZXl3b3JkPjxrZXl3b3JkPkNoaWxk
+PC9rZXl3b3JkPjxrZXl3b3JkPkNoaWxkLCBQcmVzY2hvb2w8L2tleXdvcmQ+PGtleXdvcmQ+RmVt
+YWxlPC9rZXl3b3JkPjxrZXl3b3JkPkdlbmUgUmVhcnJhbmdlbWVudDwva2V5d29yZD48a2V5d29y
+ZD5IZW1hdG9wb2lldGljIFN0ZW0gQ2VsbCBUcmFuc3BsYW50YXRpb24vKm1ldGhvZHM8L2tleXdv
+cmQ+PGtleXdvcmQ+SGlzdG9uZS1MeXNpbmUgTi1NZXRoeWx0cmFuc2ZlcmFzZTwva2V5d29yZD48
+a2V5d29yZD5IdW1hbnM8L2tleXdvcmQ+PGtleXdvcmQ+TGV1a2VtaWEsIEJpcGhlbm90eXBpYywg
+QWN1dGUvZ2VuZXRpY3MvbWV0YWJvbGlzbS9wYXRob2xvZ3kvKnRoZXJhcHk8L2tleXdvcmQ+PGtl
+eXdvcmQ+TWFsZTwva2V5d29yZD48a2V5d29yZD5NaWRkbGUgQWdlZDwva2V5d29yZD48a2V5d29y
+ZD5NeWVsb2lkLUx5bXBob2lkIExldWtlbWlhIFByb3RlaW4vKmJpb3N5bnRoZXNpcy9nZW5ldGlj
+czwva2V5d29yZD48a2V5d29yZD5OZW9wbGFzbSBSZWN1cnJlbmNlLCBMb2NhbC9nZW5ldGljcy9t
+ZXRhYm9saXNtL3BhdGhvbG9neTwva2V5d29yZD48a2V5d29yZD5SaXNrIEZhY3RvcnM8L2tleXdv
+cmQ+PGtleXdvcmQ+VGlzc3VlIERvbm9yczwva2V5d29yZD48a2V5d29yZD5UcmFuc3BsYW50YXRp
+b24gQ29uZGl0aW9uaW5nL21ldGhvZHM8L2tleXdvcmQ+PGtleXdvcmQ+VHJhbnNwbGFudGF0aW9u
+LCBIb21vbG9nb3VzPC9rZXl3b3JkPjxrZXl3b3JkPllvdW5nIEFkdWx0PC9rZXl3b3JkPjxrZXl3
+b3JkPkFsbG9nZW5laWMgaGVtYXRvcG9pZXRpYyBzdGVtIGNlbGwgdHJhbnNwbGFudGF0aW9uPC9r
+ZXl3b3JkPjxrZXl3b3JkPk1pbmltYWwgcmVzaWR1YWwgZGlzZWFzZTwva2V5d29yZD48a2V5d29y
+ZD5NaXhlZCBsaW5lYWdlIGxldWtlbWlhIChNTEwpIGFjdXRlIGxldWtlbWlhPC9rZXl3b3JkPjwv
+a2V5d29yZHM+PGRhdGVzPjx5ZWFyPjIwMTQ8L3llYXI+PHB1Yi1kYXRlcz48ZGF0ZT5KdWw8L2Rh
+dGU+PC9wdWItZGF0ZXM+PC9kYXRlcz48aXNibj4xNTIzLTY1MzYgKEVsZWN0cm9uaWMpJiN4RDsx
+MDgzLTg3OTEgKExpbmtpbmcpPC9pc2JuPjxhY2Nlc3Npb24tbnVtPjI0NjMxNzQwPC9hY2Nlc3Np
+b24tbnVtPjx1cmxzPjxyZWxhdGVkLXVybHM+PHVybD5odHRwczovL3d3dy5uY2JpLm5sbS5uaWgu
+Z292L3B1Ym1lZC8yNDYzMTc0MDwvdXJsPjwvcmVsYXRlZC11cmxzPjwvdXJscz48ZWxlY3Ryb25p
+Yy1yZXNvdXJjZS1udW0+MTAuMTAxNi9qLmJibXQuMjAxNC4wMy4wMDg8L2VsZWN0cm9uaWMtcmVz
+b3VyY2UtbnVtPjwvcmVjb3JkPjwvQ2l0ZT48Q2l0ZT48QXV0aG9yPkh1YW5nPC9BdXRob3I+PFll
+YXI+MjAxNjwvWWVhcj48UmVjTnVtPjM2NjE8L1JlY051bT48cmVjb3JkPjxyZWMtbnVtYmVyPjM2
+NjE8L3JlYy1udW1iZXI+PGZvcmVpZ24ta2V5cz48a2V5IGFwcD0iRU4iIGRiLWlkPSI1cjVmYXRl
+NXcyNWU1aWUwengyeHAwd3RyeHpzMHd2eHRkeHgiIHRpbWVzdGFtcD0iMTcxMDM1MDcxNCIgZ3Vp
+ZD0iMDJlNWMxZWUtOTgzNy00YjBiLThhZDMtMTgzZjI5OGVkZTI2Ij4zNjYxPC9rZXk+PC9mb3Jl
 aWduLWtleXM+PHJlZi10eXBlIG5hbWU9IkpvdXJuYWwgQXJ0aWNsZSI+MTc8L3JlZi10eXBlPjxj
-b250cmlidXRvcnM+PGF1dGhvcnM+PGF1dGhvcj5Mb28sIFMuPC9hdXRob3I+PGF1dGhvcj5Qb3R0
-ZXIsIE4uPC9hdXRob3I+PGF1dGhvcj5JdmV5LCBBLjwvYXV0aG9yPjxhdXRob3I+TyZhcG9zO05p
-b25zLCBKLjwvYXV0aG9yPjxhdXRob3I+TW9vbiwgUi48L2F1dGhvcj48YXV0aG9yPkpvdmFub3Zp
-YywgSi48L2F1dGhvcj48YXV0aG9yPkZvbmcsIEMuIFkuPC9hdXRob3I+PGF1dGhvcj5BbnN0ZWUs
-IE4uIFMuPC9hdXRob3I+PGF1dGhvcj5UaW9uZywgSS4gUy48L2F1dGhvcj48YXV0aG9yPk90aG1h
-biwgSi48L2F1dGhvcj48YXV0aG9yPkNodWEsIEMuIEMuPC9hdXRob3I+PGF1dGhvcj5SZW5zaGF3
-LCBILjwvYXV0aG9yPjxhdXRob3I+QmFrZXIsIFIuPC9hdXRob3I+PGF1dGhvcj5GbGVtaW5nLCBT
-LjwvYXV0aG9yPjxhdXRob3I+UnVzc2VsbCwgTi4gSC48L2F1dGhvcj48YXV0aG9yPlJpdGNoaWUs
-IEQuPC9hdXRob3I+PGF1dGhvcj5CYWplbCwgQS48L2F1dGhvcj48YXV0aG9yPkhvdSwgSC4gQS48
-L2F1dGhvcj48YXV0aG9yPkRpbGxvbiwgUi48L2F1dGhvcj48YXV0aG9yPldlaSwgQS4gSC48L2F1
-dGhvcj48L2F1dGhvcnM+PC9jb250cmlidXRvcnM+PGF1dGgtYWRkcmVzcz5EZXBhcnRtZW50IG9m
-IEhhZW1hdG9sb2d5LCBQZXRlciBNYWNDYWxsdW0gQ2FuY2VyIENlbnRyZSBhbmQgUm95YWwgTWVs
-Ym91cm5lIEhvc3BpdGFsIGFuZCBVbml2ZXJzaXR5IG9mIE1lbGJvdXJuZSwgTWVsYm91cm5lLCBB
-dXN0cmFsaWEuJiN4RDtUaGUgV2FsdGVyIGFuZCBFbGl6YSBIYWxsIEluc3RpdHV0ZSBvZiBNZWRp
-Y2FsIFJlc2VhcmNoLCBNZWxib3VybmUsIEF1c3RyYWxpYS4mI3hEO0RlcGFydG1lbnQgb2YgTWVk
-aWNhbCBCaW9sb2d5LCBVbml2ZXJzaXR5IG9mIE1lbGJvdXJuZSwgTWVsYm91cm5lLCBBdXN0cmFs
-aWEuJiN4RDtEZXBhcnRtZW50IG9mIE1lZGljYWwgYW5kIE1vbGVjdWxhciBHZW5ldGljcywgS2lu
-ZyZhcG9zO3MgQ29sbGVnZSBMb25kb24sIExvbmRvbiwgVW5pdGVkIEtpbmdkb20uJiN4RDtNb2xl
-Y3VsYXIgUGF0aG9sb2d5LCBUaGUgQWxmcmVkIEhvc3BpdGFsLCBNZWxib3VybmUsIEF1c3RyYWxp
-YS4mI3hEO0RlcGFydG1lbnQgb2YgSGFlbWF0b2xvZ3ksIFVuaXZlcnNpdHkgQ29sbGVnZSBMb25k
-b24gTkhTIEZvdW5kYXRpb24gVHJ1c3QsIExvbmRvbiwgVW5pdGVkIEtpbmdkb20uJiN4RDtTcGVj
-aWFsaXN0IEludGVncmF0ZWQgSGFlbWF0b2xvZ3kgTWFsaWduYW5jeSBEaWFnbm9zdGljIFNlcnZp
-Y2UsIEhlYWx0aCBTZXJ2aWNlcyBMYWJvcmF0b3JpZXMsIFVuaXZlcnNpdHkgQ29sbGVnZSBMb25k
-b24gSG9zcGl0YWxzIE5IUyBGb3VuZGF0aW9uIFRydXN0LCBVbml2ZXJzaXR5IENvbGxlZ2UgTG9u
-ZG9uLCBMb25kb24sIFVuaXRlZCBLaW5nZG9tLiYjeEQ7RGVwYXJ0bWVudCBvZiBIYWVtYXRvbG9n
-eSwgQXVzdGluIEhvc3BpdGFsLCBNZWxib3VybmUsIEF1c3RyYWxpYS4mI3hEO1NpciBQZXRlciBN
-YWNDYWxsdW0gRGVwYXJ0bWVudCBvZiBPbmNvbG9neSwgVGhlIFVuaXZlcnNpdHkgb2YgTWVsYm91
-cm5lLCBNZWxib3VybmUsIEF1c3RyYWxpYS4mI3hEO0d1eSZhcG9zO3MgYW5kIFN0IFRob21hcyZh
-cG9zOyBOSFMgRm91bmRhdGlvbiBUcnVzdCwgTG9uZG9uLCBVbml0ZWQgS2luZ2RvbS4mI3hEO0Rl
-cGFydG1lbnQgb2YgSGFlbWF0b2xvZ3ksIE1vbmFzaCBIZWFsdGgsIENsYXl0b24sIEF1c3RyYWxp
-YS4mI3hEO0RlcGFydG1lbnQgb2YgSGFlbWF0b2xvZ3ksIFRoZSBBbGZyZWQgSG9zcGl0YWwgYW5k
-IE1vbmFzaCBVbml2ZXJzaXR5LCBNZWxib3VybmUsIEF1c3RyYWxpYS4mI3hEO0RlcGFydG1lbnQg
-b2YgTWVkaWNpbmUsIFVuaXZlcnNpdHkgb2YgTWVsYm91cm5lLCBNZWxib3VybmUsIEF1c3RyYWxp
-YS4mI3hEO0RpdmlzaW9uIG9mIEhlbWF0b2xvZ3kgYW5kIERpdmlzaW9uIG9mIEdlbmVyYWwgTWVk
-aWNpbmUsIERlcGFydG1lbnQgb2YgSW50ZXJuYWwgTWVkaWNpbmUsIE5hdGlvbmFsIFRhaXdhbiBV
-bml2ZXJzaXR5IEhvc3BpdGFsLCBUYWlwZWkgQ2l0eSwgVGFpd2FuLjwvYXV0aC1hZGRyZXNzPjx0
-aXRsZXM+PHRpdGxlPlByZXRyYW5zcGxhbnQgTVJEIGRldGVjdGlvbiBvZiBmdXNpb24gdHJhbnNj
-cmlwdHMgaXMgc3Ryb25nbHkgcHJvZ25vc3RpYyBpbiBLTVQyQS1yZWFycmFuZ2VkIGFjdXRlIG15
-ZWxvaWQgbGV1a2VtaWE8L3RpdGxlPjxzZWNvbmRhcnktdGl0bGU+Qmxvb2Q8L3NlY29uZGFyeS10
-aXRsZT48L3RpdGxlcz48cGVyaW9kaWNhbD48ZnVsbC10aXRsZT5CbG9vZDwvZnVsbC10aXRsZT48
-L3BlcmlvZGljYWw+PHBhZ2VzPjI1NTQtMjU1NzwvcGFnZXM+PHZvbHVtZT4xNDQ8L3ZvbHVtZT48
-bnVtYmVyPjI0PC9udW1iZXI+PGVkaXRpb24+MjAyNC8wOS8yNDwvZWRpdGlvbj48a2V5d29yZHM+
-PGtleXdvcmQ+SHVtYW5zPC9rZXl3b3JkPjxrZXl3b3JkPipNeWVsb2lkLUx5bXBob2lkIExldWtl
-bWlhIFByb3RlaW4vZ2VuZXRpY3M8L2tleXdvcmQ+PGtleXdvcmQ+Kk5lb3BsYXNtLCBSZXNpZHVh
-bC9kaWFnbm9zaXMvZ2VuZXRpY3M8L2tleXdvcmQ+PGtleXdvcmQ+Kkhpc3RvbmUtTHlzaW5lIE4t
-TWV0aHlsdHJhbnNmZXJhc2UvZ2VuZXRpY3M8L2tleXdvcmQ+PGtleXdvcmQ+KkxldWtlbWlhLCBN
-eWVsb2lkLCBBY3V0ZS9nZW5ldGljcy9tb3J0YWxpdHkvZGlhZ25vc2lzPC9rZXl3b3JkPjxrZXl3
-b3JkPlByb2dub3Npczwva2V5d29yZD48a2V5d29yZD5NYWxlPC9rZXl3b3JkPjxrZXl3b3JkPk1p
-ZGRsZSBBZ2VkPC9rZXl3b3JkPjxrZXl3b3JkPkZlbWFsZTwva2V5d29yZD48a2V5d29yZD5BZHVs
-dDwva2V5d29yZD48a2V5d29yZD5HZW5lIFJlYXJyYW5nZW1lbnQ8L2tleXdvcmQ+PGtleXdvcmQ+
-QWdlZDwva2V5d29yZD48a2V5d29yZD5IZW1hdG9wb2lldGljIFN0ZW0gQ2VsbCBUcmFuc3BsYW50
-YXRpb248L2tleXdvcmQ+PGtleXdvcmQ+T25jb2dlbmUgUHJvdGVpbnMsIEZ1c2lvbi9nZW5ldGlj
-czwva2V5d29yZD48a2V5d29yZD5Zb3VuZyBBZHVsdDwva2V5d29yZD48a2V5d29yZD5BZG9sZXNj
-ZW50PC9rZXl3b3JkPjwva2V5d29yZHM+PGRhdGVzPjx5ZWFyPjIwMjQ8L3llYXI+PHB1Yi1kYXRl
-cz48ZGF0ZT5EZWMgMTI8L2RhdGU+PC9wdWItZGF0ZXM+PC9kYXRlcz48aXNibj4xNTI4LTAwMjAg
-KEVsZWN0cm9uaWMpJiN4RDswMDA2LTQ5NzEgKExpbmtpbmcpPC9pc2JuPjxhY2Nlc3Npb24tbnVt
-PjM5MzE2NjQ2PC9hY2Nlc3Npb24tbnVtPjx1cmxzPjxyZWxhdGVkLXVybHM+PHVybD5odHRwczov
-L3d3dy5uY2JpLm5sbS5uaWguZ292L3B1Ym1lZC8zOTMxNjY0NjwvdXJsPjx1cmw+aHR0cHM6Ly9h
-c2hwdWJsaWNhdGlvbnMub3JnL2Jsb29kL2FydGljbGUtYWJzdHJhY3QvMTQ0LzI0LzI1NTQvNTE3
-OTU1L1ByZXRyYW5zcGxhbnQtTVJELWRldGVjdGlvbi1vZi1mdXNpb24tdHJhbnNjcmlwdHM/cmVk
-aXJlY3RlZEZyb209ZnVsbHRleHQ8L3VybD48L3JlbGF0ZWQtdXJscz48L3VybHM+PGVsZWN0cm9u
-aWMtcmVzb3VyY2UtbnVtPjEwLjExODIvYmxvb2QuMjAyNDAyNjYwNTwvZWxlY3Ryb25pYy1yZXNv
-dXJjZS1udW0+PC9yZWNvcmQ+PC9DaXRlPjwvRW5kTm90ZT4A
+b250cmlidXRvcnM+PGF1dGhvcnM+PGF1dGhvcj5IdWFuZywgUy48L2F1dGhvcj48YXV0aG9yPllh
+bmcsIEguPC9hdXRob3I+PGF1dGhvcj5MaSwgWS48L2F1dGhvcj48YXV0aG9yPkZlbmcsIEMuPC9h
+dXRob3I+PGF1dGhvcj5HYW8sIEwuPC9hdXRob3I+PGF1dGhvcj5DaGVuLCBHLiBGLjwvYXV0aG9y
+PjxhdXRob3I+R2FvLCBILiBILjwvYXV0aG9yPjxhdXRob3I+SHVhbmcsIFouPC9hdXRob3I+PGF1
+dGhvcj5MaSwgWS4gSC48L2F1dGhvcj48YXV0aG9yPll1LCBMLjwvYXV0aG9yPjwvYXV0aG9ycz48
+L2NvbnRyaWJ1dG9ycz48YXV0aC1hZGRyZXNzPkRlcGFydG1lbnQgb2YgSGVtYXRvbG9neSwgQ2hp
+bmVzZSBQTEEgR2VuZXJhbCBIb3NwaXRhbCwgQmVpamluZywgQ2hpbmEgKG1haW5sYW5kKS4mI3hE
+O0RlcGFydG1lbnQgb2YgRW1lcmdlbmN5IE1lZGljaW5lLCBDaGluZXNlIFBMQSBHZW5lcmFsIEhv
+c3BpdGFsLCBCZWlqaW5nLCBDaGluYSAobWFpbmxhbmQpLiYjeEQ7RGVwYXJ0bWVudCBvZiBIZW1h
+dG9sb2d5LCBDaGluYS1KYXBhbiBGcmllbmRzaGlwIEhvc3BpdGFsLCBIZXBpbmdsaSwgQmVpamlu
+ZywgQ2hpbmEgKG1haW5sYW5kKS4mI3hEO0RlcGFydG1lbnQgb2YgRWxlY3RyaWNhbCBhbmQgQ29t
+cHV0ZXIgRW5naW5lZXJpbmcsIEluZGlhbmEgVW5pdmVyc2l0eS1QdXJkdWUgVW5pdmVyc2l0eSBJ
+bmRpYW5hcG9saXMsIEluZGlhbmFwb2xpcywgSU4sIFVTQS48L2F1dGgtYWRkcmVzcz48dGl0bGVz
+Pjx0aXRsZT5Qcm9nbm9zdGljIFNpZ25pZmljYW5jZSBvZiBNaXhlZC1MaW5lYWdlIExldWtlbWlh
+IChNTEwpIEdlbmUgRGV0ZWN0ZWQgYnkgUmVhbC1UaW1lIEZsdW9yZXNjZW5jZSBRdWFudGl0YXRp
+dmUgUENSIEFzc2F5IGluIEFjdXRlIE15ZWxvaWQgTGV1a2VtaWE8L3RpdGxlPjxzZWNvbmRhcnkt
+dGl0bGU+TWVkIFNjaSBNb25pdDwvc2Vjb25kYXJ5LXRpdGxlPjwvdGl0bGVzPjxwZXJpb2RpY2Fs
+PjxmdWxsLXRpdGxlPk1lZCBTY2kgTW9uaXQ8L2Z1bGwtdGl0bGU+PC9wZXJpb2RpY2FsPjxwYWdl
+cz4zMDA5LTE3PC9wYWdlcz48dm9sdW1lPjIyPC92b2x1bWU+PGVkaXRpb24+MjAxNi8wOC8yNzwv
+ZWRpdGlvbj48a2V5d29yZHM+PGtleXdvcmQ+QWRvbGVzY2VudDwva2V5d29yZD48a2V5d29yZD5B
+ZHVsdDwva2V5d29yZD48a2V5d29yZD5BZ2VkPC9rZXl3b3JkPjxrZXl3b3JkPkRpc2Vhc2UtRnJl
+ZSBTdXJ2aXZhbDwva2V5d29yZD48a2V5d29yZD5GZW1hbGU8L2tleXdvcmQ+PGtleXdvcmQ+Rmx1
+b3Jlc2NlbmNlPC9rZXl3b3JkPjxrZXl3b3JkPkhlbWF0b3BvaWV0aWMgU3RlbSBDZWxsIFRyYW5z
+cGxhbnRhdGlvbi9tZXRob2RzPC9rZXl3b3JkPjxrZXl3b3JkPkhpc3RvbmUtTHlzaW5lIE4tTWV0
+aHlsdHJhbnNmZXJhc2UvYmlvc3ludGhlc2lzLypnZW5ldGljczwva2V5d29yZD48a2V5d29yZD5I
+dW1hbnM8L2tleXdvcmQ+PGtleXdvcmQ+TGV1a2VtaWEsIE15ZWxvaWQsIEFjdXRlL2Vuenltb2xv
+Z3kvKmdlbmV0aWNzL21ldGFib2xpc20vdGhlcmFweTwva2V5d29yZD48a2V5d29yZD5NYWxlPC9r
+ZXl3b3JkPjxrZXl3b3JkPk1pZGRsZSBBZ2VkPC9rZXl3b3JkPjxrZXl3b3JkPk15ZWxvaWQtTHlt
+cGhvaWQgTGV1a2VtaWEgUHJvdGVpbi9iaW9zeW50aGVzaXMvKmdlbmV0aWNzPC9rZXl3b3JkPjxr
+ZXl3b3JkPk5lb3BsYXNtLCBSZXNpZHVhbDwva2V5d29yZD48a2V5d29yZD5Qcm9nbm9zaXM8L2tl
+eXdvcmQ+PGtleXdvcmQ+UmVhbC1UaW1lIFBvbHltZXJhc2UgQ2hhaW4gUmVhY3Rpb24vbWV0aG9k
+czwva2V5d29yZD48a2V5d29yZD5SZWN1cnJlbmNlPC9rZXl3b3JkPjxrZXl3b3JkPlRyYW5zY3Jp
+cHRvbWU8L2tleXdvcmQ+PC9rZXl3b3Jkcz48ZGF0ZXM+PHllYXI+MjAxNjwveWVhcj48cHViLWRh
+dGVzPjxkYXRlPkF1ZyAyNjwvZGF0ZT48L3B1Yi1kYXRlcz48L2RhdGVzPjxpc2JuPjE2NDMtMzc1
+MCAoRWxlY3Ryb25pYykmI3hEOzEyMzQtMTAxMCAoUHJpbnQpJiN4RDsxMjM0LTEwMTAgKExpbmtp
+bmcpPC9pc2JuPjxhY2Nlc3Npb24tbnVtPjI3NTYxNDE0PC9hY2Nlc3Npb24tbnVtPjx1cmxzPjxy
+ZWxhdGVkLXVybHM+PHVybD5odHRwczovL3d3dy5uY2JpLm5sbS5uaWguZ292L3B1Ym1lZC8yNzU2
+MTQxNDwvdXJsPjwvcmVsYXRlZC11cmxzPjwvdXJscz48Y3VzdG9tMj5QTUM1MDEyNDYxPC9jdXN0
+b20yPjxlbGVjdHJvbmljLXJlc291cmNlLW51bT4xMC4xMjY1OS9tc20uOTAwNDI5PC9lbGVjdHJv
+bmljLXJlc291cmNlLW51bT48L3JlY29yZD48L0NpdGU+PC9FbmROb3RlPgB=
 </w:fldData>
               </w:fldChar>
             </w:r>
@@ -2996,7 +3433,7 @@
                 <w:rFonts w:cs="Calibri"/>
                 <w:vertAlign w:val="superscript"/>
               </w:rPr>
-              <w:t>13</w:t>
+              <w:t>13,14</w:t>
             </w:r>
             <w:r>
               <w:rPr>
@@ -3009,6 +3446,20 @@
                 <w:rFonts w:cs="Calibri"/>
               </w:rPr>
               <w:t>, but are complicated by variable breakpoints and multiple fusion partners.</w:t>
+            </w:r>
+          </w:p>
+          <w:p>
+            <w:pPr>
+              <w:pStyle w:val="CLIN2SUBHEADINGS"/>
+              <w:rPr>
+                <w:rFonts w:cs="Calibri"/>
+              </w:rPr>
+            </w:pPr>
+            <w:r>
+              <w:rPr>
+                <w:rFonts w:cs="Calibri"/>
+              </w:rPr>
+              <w:t>biomarkers of response to therapy</w:t>
             </w:r>
           </w:p>
           <w:p>
@@ -3022,569 +3473,6 @@
               <w:rPr>
                 <w:rFonts w:cs="Calibri"/>
               </w:rPr>
-              <w:t xml:space="preserve">Mutations in </w:t>
-            </w:r>
-            <w:r>
-              <w:rPr>
-                <w:rFonts w:cs="Calibri"/>
-                <w:i/>
-                <w:iCs/>
-              </w:rPr>
-              <w:t>KRAS</w:t>
-            </w:r>
-            <w:r>
-              <w:rPr>
-                <w:rFonts w:cs="Calibri"/>
-              </w:rPr>
-              <w:t xml:space="preserve"> </w:t>
-            </w:r>
-            <w:r>
-              <w:rPr>
-                <w:rFonts w:cs="Calibri"/>
-              </w:rPr>
-              <w:t xml:space="preserve">(but not </w:t>
-            </w:r>
-            <w:r>
-              <w:rPr>
-                <w:rFonts w:cs="Calibri"/>
-                <w:i/>
-                <w:iCs/>
-              </w:rPr>
-              <w:t>NRAS</w:t>
-            </w:r>
-            <w:r>
-              <w:rPr>
-                <w:rFonts w:cs="Calibri"/>
-              </w:rPr>
-              <w:t xml:space="preserve">) </w:t>
-            </w:r>
-            <w:r>
-              <w:rPr>
-                <w:rFonts w:cs="Calibri"/>
-              </w:rPr>
-              <w:t>are</w:t>
-            </w:r>
-            <w:r>
-              <w:rPr>
-                <w:rFonts w:cs="Calibri"/>
-              </w:rPr>
-              <w:t xml:space="preserve"> associated with a dismal prognosis in patients with </w:t>
-            </w:r>
-            <w:r>
-              <w:rPr>
-                <w:rFonts w:cs="Calibri"/>
-                <w:i/>
-                <w:iCs/>
-              </w:rPr>
-              <w:t>KMT2</w:t>
-            </w:r>
-            <w:r>
-              <w:rPr>
-                <w:rFonts w:cs="Calibri"/>
-                <w:i/>
-                <w:iCs/>
-              </w:rPr>
-              <w:t>A</w:t>
-            </w:r>
-            <w:r>
-              <w:rPr>
-                <w:rFonts w:cs="Calibri"/>
-              </w:rPr>
-              <w:t>-rearranged AML</w:t>
-            </w:r>
-            <w:r>
-              <w:rPr>
-                <w:rFonts w:cs="Calibri"/>
-              </w:rPr>
-              <w:fldChar w:fldCharType="begin">
-                <w:fldData xml:space="preserve">PEVuZE5vdGU+PENpdGU+PEF1dGhvcj5IZXJuYW5kZXotU2FuY2hlejwvQXV0aG9yPjxZZWFyPjIw
-MjQ8L1llYXI+PFJlY051bT4zODQyPC9SZWNOdW0+PERpc3BsYXlUZXh0PjxzdHlsZSBmYWNlPSJz
-dXBlcnNjcmlwdCI+MTQsMTU8L3N0eWxlPjwvRGlzcGxheVRleHQ+PHJlY29yZD48cmVjLW51bWJl
-cj4zODQyPC9yZWMtbnVtYmVyPjxmb3JlaWduLWtleXM+PGtleSBhcHA9IkVOIiBkYi1pZD0iNXI1
-ZmF0ZTV3MjVlNWllMHp4MnhwMHd0cnh6czB3dnh0ZHh4IiB0aW1lc3RhbXA9IjE3NDEwODgwNjAi
-IGd1aWQ9ImIxNTFjMGY1LWU3YTEtNDBjYS1iYzJjLTMxODhiNTYwZWQ4YSI+Mzg0Mjwva2V5Pjwv
-Zm9yZWlnbi1rZXlzPjxyZWYtdHlwZSBuYW1lPSJKb3VybmFsIEFydGljbGUiPjE3PC9yZWYtdHlw
-ZT48Y29udHJpYnV0b3JzPjxhdXRob3JzPjxhdXRob3I+SGVybmFuZGV6LVNhbmNoZXosIEEuPC9h
-dXRob3I+PGF1dGhvcj5Hb256YWxleiwgVC48L2F1dGhvcj48YXV0aG9yPlNvYmFzLCBNLjwvYXV0
-aG9yPjxhdXRob3I+U3RyYW5nLCBFLjwvYXV0aG9yPjxhdXRob3I+Q2FzdGVsbGFuaSwgRy48L2F1
-dGhvcj48YXV0aG9yPkFiYWlnYXIsIE0uPC9hdXRob3I+PGF1dGhvcj5WYWxrLCBQLiBKLiBNLjwv
-YXV0aG9yPjxhdXRob3I+VmlsbGF2ZXJkZSBSYW1pcm8sIEEuPC9hdXRob3I+PGF1dGhvcj5CZW5u
-ZXIsIEEuPC9hdXRob3I+PGF1dGhvcj5NZXR6ZWxlciwgSy4gSC48L2F1dGhvcj48YXV0aG9yPkF6
-aWJlaXJvLCBSLjwvYXV0aG9yPjxhdXRob3I+VGV0dGVybywgSi4gTS48L2F1dGhvcj48YXV0aG9y
-Pk1hcnRpbmV6LUxvcGV6LCBKLjwvYXV0aG9yPjxhdXRob3I+UHJhdGNvcm9uYSwgTS48L2F1dGhv
-cj48YXV0aG9yPk1hcnRpbmV6IEVsaWNlZ3VpLCBKLjwvYXV0aG9yPjxhdXRob3I+TWlsbHMsIEsu
-IEkuPC9hdXRob3I+PGF1dGhvcj5UaGllZGUsIEMuPC9hdXRob3I+PGF1dGhvcj5TYW56LCBHLjwv
-YXV0aG9yPjxhdXRob3I+RG9obmVyLCBLLjwvYXV0aG9yPjxhdXRob3I+SGV1c2VyLCBNLjwvYXV0
-aG9yPjxhdXRob3I+SGFmZXJsYWNoLCBULjwvYXV0aG9yPjxhdXRob3I+VHVya2ksIEEuIFQuPC9h
-dXRob3I+PGF1dGhvcj5SZWluaGFyZHQsIEQuPC9hdXRob3I+PGF1dGhvcj5TY2h1bHplLVJhdGgs
-IFIuPC9hdXRob3I+PGF1dGhvcj5CYXJidXMsIE0uPC9hdXRob3I+PGF1dGhvcj5IZXJuYW5kZXot
-Uml2YXMsIEouIE0uPC9hdXRob3I+PGF1dGhvcj5IdW50bHksIEIuPC9hdXRob3I+PGF1dGhvcj5P
-c3NlbmtvcHBlbGUsIEcuPC9hdXRob3I+PGF1dGhvcj5Eb2huZXIsIEguPC9hdXRob3I+PGF1dGhv
-cj5CdWxsaW5nZXIsIEwuPC9hdXRob3I+PC9hdXRob3JzPjwvY29udHJpYnV0b3JzPjxhdXRoLWFk
-ZHJlc3M+SGVtYXRvbG9neSBEZXBhcnRtZW50LCBVbml2ZXJzaXR5IEhvc3BpdGFsIG9mIFNhbGFt
-YW5jYSwgU2FsYW1hbmNhLCBTcGFpbi4mI3hEO0luc3RpdHV0ZSBvZiBCaW9tZWRpY2FsIFJlc2Vh
-cmNoIG9mIFNhbGFtYW5jYSAoSUJTQUwpLCBTYWxhbWFuY2EsIFNwYWluLiYjeEQ7Q2FuY2VyIFJl
-c2VhcmNoIENlbnRlciBvZiBTYWxhbWFuY2EgKElCTUNDLCBVU0FMLUNTSUMpLCBTYWxhbWFuY2Es
-IFNwYWluLiYjeEQ7V3JvY2xhdyBNZWRpY2FsIFVuaXZlcnNpdHksIFdyb2NsYXcsIFBvbGFuZC4m
-I3hEO0NoYXJpdGUgVW5pdmVyc2l0YXRzbWVkaXppbiBCZXJsaW4sIEJlcmxpbiwgR2VybWFueS4m
-I3hEO0RJTUVTLCBVbml2ZXJzaXR5IG9mIEJvbG9nbmEsIEJvbG9nbmEsIEl0YWx5LiYjeEQ7RGVw
-YXJ0bWVudCBvZiBIZW1hdG9sb2d5LCBFcmFzbXVzIE1DIENhbmNlciBJbnN0aXR1dGUsIFVuaXZl
-cnNpdHkgTWVkaWNhbCBDZW50ZXIgUm90dGVyZGFtLCBSb3R0ZXJkYW0sIFRoZSBOZXRoZXJsYW5k
-cy4mI3hEO0RpdmlzaW9uIG9mIEJpb3N0YXRpc3RpY3MsIEdlcm1hbiBDYW5jZXIgUmVzZWFyY2gg
-Q2VudGVyIChES0ZaKSwgSGVpZGVsYmVyZywgR2VybWFueS4mI3hEO1VuaXZlcnNpdHkgb2YgTGVp
-cHppZywgTGVpcHppZywgR2VybWFueS4mI3hEO0RlcGFydG1lbnQgb2YgSGVtYXRvbG9neSwgQW1z
-dGVyZGFtIFVNQyBMb2NhdGlvbiBWVU1DLCBBbXN0ZXJkYW0sIFRoZSBOZXRoZXJsYW5kcy4mI3hE
-O0hvc3BpdGFsIFVuaXZlcnNpdGFyaW8gMTIgZGUgT2N0dWJyZSwgTWFkcmlkLCBTcGFpbi4mI3hE
-O0RlcGFydG1lbnQgb2YgSGVtYXRvbG9neSwgSG9zcGl0YWwgZGUgbGEgU2FudGEgQ3JldSBpIFNh
-bnQgUGF1LCBCYXJjZWxvbmEsIFNwYWluLiYjeEQ7UGF0cmljayBHIEpvaG5zdG9uIENlbnRyZSBm
-b3IgQ2FuY2VyIFJlc2VhcmNoLCBRdWVlbiZhcG9zO3MgVW5pdmVyc2l0eSwgQmVsZmFzdCwgVUsu
-JiN4RDtVbml2ZXJzaXR5IG9mIFRlY2huaWNzIERyZXNkZW4gTWVkaWNhbCBEZXBhcnRtZW50LCBE
-cmVzZGVuLCBHZXJtYW55LiYjeEQ7Q0lCRVJPTkMsIEluc3RpdHV0byBkZSBTYWx1ZCBDYXJsb3Mg
-SUlJLCBNYWRyaWQsIFNwYWluLiYjeEQ7SG9zcGl0YWwgVW5pdmVyc2l0YXJpbyB5IFBvbGl0ZWNu
-aWNvIExhIEZlLCBWYWxlbmNpYSwgU3BhaW4uJiN4RDtEZXBhcnRtZW50IG9mIEludGVybmFsIE1l
-ZGljaW5lIElJSSwgVW5pdmVyc2l0eSBIb3NwaXRhbCBvZiBVbG0sIFVsbSwgR2VybWFueS4mI3hE
-O0RlcGFydG1lbnQgb2YgSGVtYXRvbG9neSwgSGVtb3N0YXNpcywgT25jb2xvZ3kgYW5kIFN0ZW0g
-Q2VsbCBUcmFuc3BsYW50YXRpb24sIEhhbm5vdmVyIE1lZGljYWwgU2Nob29sLCBIYW5ub3Zlciwg
-R2VybWFueS4mI3hEO01MTCBNdW5pY2ggTGV1a2VtaWEgTGFib3JhdG9yeSwgTXVuaWNoLCBHZXJt
-YW55LiYjeEQ7TWFyaWVuaG9zcGl0YWwgVW5pdmVyc2l0eSBIb3NwaXRhbCwgUnVoci1Vbml2ZXJz
-aXR5IEJvY2h1bSwgQm9jaHVtLCBHZXJtYW55LiYjeEQ7VW5pdmVyc2l0YXRza2xpbmlrdW0gRXNz
-ZW4sIEVzc2VuLCBHZXJtYW55LiYjeEQ7RGVwYXJ0bWVudCBvZiBQZWRpYXRyaWNzIElJSSwgVW5p
-dmVyc2l0eSBIb3NwaXRhbCBFc3NlbiwgVW5pdmVyc2l0eSBEdWlzYnVyZy1Fc3NlbiwgRXNzZW4s
-IEdlcm1hbnkuJiN4RDtCYXllciBBRywgUGhhcm1hY2V1dGljYWxzIERpdmlzaW9uLCBCZXJsaW4s
-IEdlcm1hbnkuJiN4RDtBYmJWaWUgRGV1dHNjaGxhbmQgR21iSCAmYW1wOyBDbyBLRywgV2llc2Jh
-ZGVuLCBHZXJtYW55LiYjeEQ7RGVwYXJ0bWVudCBvZiBNZWRpY2luZSwgVW5pdmVyc2l0eSBvZiBT
-YWxhbWFuY2EsIFNhbGFtYW5jYSwgU3BhaW4uJiN4RDtXZWxsY29tZS1NUkMgQ2FtYnJpZGdlIFN0
-ZW0gQ2VsbCBJbnN0aXR1dGUsIFVuaXZlcnNpdHkgb2YgQ2FtYnJpZGdlLCBDYW1icmlkZ2UsIFVL
-LiYjeEQ7RGVwYXJ0bWVudCBvZiBIZW1hdG9sb2d5LCBPbmNvbG9neSwgYW5kIENhbmNlciBJbW11
-bm9sb2d5LCBDaGFyaXRlIC0gVW5pdmVyc2l0YXRzbWVkaXppbiBCZXJsaW4sIEJlcmxpbiwgR2Vy
-bWFueS4gbGFycy5idWxsaW5nZXJAY2hhcml0ZS5kZS48L2F1dGgtYWRkcmVzcz48dGl0bGVzPjx0
-aXRsZT5SZWFycmFuZ2VtZW50cyBpbnZvbHZpbmcgMTFxMjMuMy9LTVQyQSBpbiBhZHVsdCBBTUw6
-IG11dGF0aW9uYWwgbGFuZHNjYXBlIGFuZCBwcm9nbm9zdGljIGltcGxpY2F0aW9ucyAtIGEgSEFS
-TU9OWSBzdHVkeTwvdGl0bGU+PHNlY29uZGFyeS10aXRsZT5MZXVrZW1pYTwvc2Vjb25kYXJ5LXRp
-dGxlPjwvdGl0bGVzPjxwZXJpb2RpY2FsPjxmdWxsLXRpdGxlPkxldWtlbWlhPC9mdWxsLXRpdGxl
-PjwvcGVyaW9kaWNhbD48cGFnZXM+MTkyOS0xOTM3PC9wYWdlcz48dm9sdW1lPjM4PC92b2x1bWU+
-PG51bWJlcj45PC9udW1iZXI+PGVkaXRpb24+MjAyNC8wNy8wNTwvZWRpdGlvbj48a2V5d29yZHM+
-PGtleXdvcmQ+SHVtYW5zPC9rZXl3b3JkPjxrZXl3b3JkPipMZXVrZW1pYSwgTXllbG9pZCwgQWN1
-dGUvZ2VuZXRpY3MvbW9ydGFsaXR5L3RoZXJhcHk8L2tleXdvcmQ+PGtleXdvcmQ+Kk15ZWxvaWQt
-THltcGhvaWQgTGV1a2VtaWEgUHJvdGVpbi9nZW5ldGljczwva2V5d29yZD48a2V5d29yZD4qSGlz
-dG9uZS1MeXNpbmUgTi1NZXRoeWx0cmFuc2ZlcmFzZS9nZW5ldGljczwva2V5d29yZD48a2V5d29y
-ZD5NaWRkbGUgQWdlZDwva2V5d29yZD48a2V5d29yZD5Qcm9nbm9zaXM8L2tleXdvcmQ+PGtleXdv
-cmQ+QWR1bHQ8L2tleXdvcmQ+PGtleXdvcmQ+RmVtYWxlPC9rZXl3b3JkPjxrZXl3b3JkPk1hbGU8
-L2tleXdvcmQ+PGtleXdvcmQ+Kk11dGF0aW9uPC9rZXl3b3JkPjxrZXl3b3JkPipDaHJvbW9zb21l
-cywgSHVtYW4sIFBhaXIgMTEvZ2VuZXRpY3M8L2tleXdvcmQ+PGtleXdvcmQ+QWdlZDwva2V5d29y
-ZD48a2V5d29yZD5Zb3VuZyBBZHVsdDwva2V5d29yZD48a2V5d29yZD5UcmFuc2xvY2F0aW9uLCBH
-ZW5ldGljPC9rZXl3b3JkPjxrZXl3b3JkPkdlbmUgUmVhcnJhbmdlbWVudDwva2V5d29yZD48a2V5
-d29yZD5BZG9sZXNjZW50PC9rZXl3b3JkPjxrZXl3b3JkPkFnZWQsIDgwIGFuZCBvdmVyPC9rZXl3
-b3JkPjxrZXl3b3JkPlN1cnZpdmFsIFJhdGU8L2tleXdvcmQ+PGtleXdvcmQ+SGlnaC1UaHJvdWdo
-cHV0IE51Y2xlb3RpZGUgU2VxdWVuY2luZzwva2V5d29yZD48L2tleXdvcmRzPjxkYXRlcz48eWVh
-cj4yMDI0PC95ZWFyPjxwdWItZGF0ZXM+PGRhdGU+U2VwPC9kYXRlPjwvcHViLWRhdGVzPjwvZGF0
-ZXM+PGlzYm4+MTQ3Ni01NTUxIChFbGVjdHJvbmljKSYjeEQ7MDg4Ny02OTI0IChQcmludCkmI3hE
-OzA4ODctNjkyNCAoTGlua2luZyk8L2lzYm4+PGFjY2Vzc2lvbi1udW0+Mzg5NjUzNzA8L2FjY2Vz
-c2lvbi1udW0+PHVybHM+PHJlbGF0ZWQtdXJscz48dXJsPmh0dHBzOi8vd3d3Lm5jYmkubmxtLm5p
-aC5nb3YvcHVibWVkLzM4OTY1MzcwPC91cmw+PHVybD5odHRwczovL3d3dy5uYXR1cmUuY29tL2Fy
-dGljbGVzL3M0MTM3NS0wMjQtMDIzMzMtNC5wZGY8L3VybD48L3JlbGF0ZWQtdXJscz48L3VybHM+
-PGN1c3RvbTI+UE1DMTEzNDczODIgQWJiVmllLCBCcmlzdG9sIE15ZXJzIFNxdWliYiwgQ2VsZ2Vu
-ZSwgSmFuc3NlbiwgTm92YXJ0aXMsIFBmaXplciwgT3RzdWthOyByZXNlYXJjaCBmdW5kaW5nIGZy
-b20gQWJiVmllLiBSQTogaG9ub3JhcmlhIGZyb20gQXN0ZWxsYXMsIEJyaXN0b2wgTXllcnMgU3F1
-aWJiLCBJbmN5dGUsIGFuZCBOb3ZhcnRpcy4gTVA6IGhvbm9yYXJpYSBmcm9tIE5vdmFydGlzLiBD
-VDogY28tb3duZXIgYW5kIENFTyBvZiBBZ2VuRGl4IEdtYkggYW5kIGhhcyByZWNlaXZlZCBsZWN0
-dXJlIGZlZXMgYW5kL29yIHBhcnRpY2lwYXRlZCBpbiBBZC1Cb2FyZHMgZnJvbSBOb3ZhcnRpcywg
-SmF6eiBQaGFybWFjZXV0aWNhbHMsIEFzdGVsbGFzLCBKYW5zc2VuLCBJbGx1bWluYTsgcmVzZWFy
-Y2ggZnVuZGluZyBmcm9tIE5vdmFydGlzLCBCYXllci4gR1M6IGhvbm9yYXJpYSBmcm9tIFRha2Vk
-YSBhbmQgaGFzIHBhcnRpY2lwYXRlZCBpbiBBZC1Cb2FyZHMgZnJvbSBOb3ZhcnRpcywgQ2VsZ2Vu
-ZSwgQWJidmllLCBIZWxzaW5uIGFuZCBUYWtlZGEuIEtEOiBob25vcmFyaWEgZnJvbSBOb3ZhcnRp
-cywgSmF6eiBQaGFybWFjZXV0aWNhbHMsIEFiYnZpZTsgaGFzIHBhcnRpY2lwYXRlZCBpbiBBZC1C
-b2FyZHMgZnJvbSBOb3ZhcnRpcywgQnJpc3RvbCBNeWVycyBTcXVpYmIsIEphenogUGhhcm1hY2V1
-dGljYWxzLCBBYmJ2aWU7IHJlc2VhcmNoIGZ1bmRpbmcgZnJvbSBOb3ZhcnRpcywgQXN0ZWxsYXMs
-IEFnaW9zLCBCcmlzdG9sIE15ZXJzIFNxdWliYiwgS3Jvbm9zLiBNSDogaG9ub3JhcmlhIGZyb20g
-VGFrZWRhLCBOb3ZhcnRpcywgSmFuc3NlbiwgSmF6eiBQaGFybWFjZXV0aWNhbHMsIEV1cm9jZXB0
-LCBBYmJ2aWUgYW5kIGhhcyBwYXJ0aWNpcGF0ZWQgaW4gQWQtQm9hcmRzIGZyb20gS3VyYSBPbmNv
-bG9neSwgR2x5Y29zdGVtLCBEYWlpY2hpIFNhbmt5bywgQnJpc3RvbCBNeWVycyBTcXVpYmIsIE5v
-dmFydGlzLCBKYXp6IFBoYXJtYWNldXRpY2FscywgQWJidmllLCBQZml6ZXIsIFBpbm90QmlvLCBS
-b2NoZSwgVG9scmVtbzsgcmVzZWFyY2ggZnVuZGluZyBmcm9tIEdseWNvc3RlbSwgRGFpaWNoaSBT
-YW5reW8sIEJyaXN0b2wgTXllcnMgU3F1aWJiLCBOb3ZhcnRpcywgSmF6eiBQaGFybWFjZXV0aWNh
-bHMsIEFiYnZpZSwgUGZpemVyLCBQaW5vdEJpbywgUm9jaGUsIEFzdGVsbGFzLCBCYXllciwgQmVy
-Z2VuQmlvLCBMb3hvIE9uY29sb2d5LiBUSDogY3VycmVudCBlbXBsb3ltZW50IGF0IE11bmljaCBM
-ZXVrZW1pYSBMYWJvcmF0b3J5LCB3aXRoIHBhcnQgb3duZXJzaGlwLiBBVFQ6IENvbnN1bHRhbmN5
-IGZvciBDU0wgQmVocmluZywgTWFhdCBQaGFybWEsIEJpb21hcmluIGFuZCBPbmtvd2lzc2VuOyB0
-cmF2ZWwgcmVpbWJ1cnNlbWVudHMgZnJvbSBOZW92aWkgQmlvdGVjaC4gRFI6IGhhcyBwYXJ0aWNp
-cGF0ZWQgaW4gQWQtQm9hcmRzIGZyb20gQnJpc3RvbCBNeWVycyBTcXVpYmIsIE5vdmFydGlzLCBD
-ZXJ1cywgTWVkYWMsIEVVU0EgUGhhcm1hLCBCbHVlYmlyZCBCaW87IHJlc2VhcmNoIGZ1bmRpbmcg
-ZnJvbSBOb3ZhcnRpcywgQmx1ZUJpcmQgQmlvLiBSU1I6IGN1cnJlbnQgZW1wbG95bWVudCBhdCBC
-YXllciBQaGFybWEgQUcuIE1COiBjdXJyZW50IGVtcGxveW1lbnQgYXQgQWJidmllLiBKTUhSOiBo
-b25vcmFyaWEgZnJvbSBCcmlzdG9sIE15ZXJzIFNxdWliYiwgUGZpemVyLCBBbWdlbiwgQ2VsZ2Vu
-ZSwgR1NLLCBOb3ZhcnRpczsgYWR2aXNvcnkgcm9sZSBmb3IgQnJpc3RvbCBNeWVycyBTcXVpYmIs
-IFBmaXplciwgQW1nZW4sIENlbGdlbmUsIE5vdmFydGlzLCBKYW5zc2VuLCBSb2NoZSwgQWJidmll
-LCBBc3RyYVplbmVjYSwgQmVpZ2VuZSwgTGlsbHksIEdpbGVhZCwgVGFrZWRhLCBKYXp6IFBoYXJt
-YWNldXRpY2FscywgUm92aSwgSW5jeXRlOyByZXNlYXJjaCBmdW5kaW5nIGZyb20gQnJpc3RvbCBN
-eWVycyBTcXVpYmIsIENlbGdlbmUsIE5vdmFydGlzLiBCSDogaG9ub3JhcmlhIGZyb20gUGZpemVy
-LCBCcmlzdG9sIE15ZXJzIFNxdWliYiwgTm92YXJ0aXM7IHJlc2VhcmNoIGZ1bmRpbmcgZnJvbSBB
-c3RyYVplbmVjYS4gR086IGhvbm9yYXJpYSBmcm9tIEFiYnZpZSwgSmF6eiBQaGFybWFjZXV0aWNh
-bHMsIEFzdGVsbGFzLCBHaWxlYWQsIEJyaXN0b2wgTXllcnMgU3F1aWJiLCBTZXJ2aWVyLCBSb2No
-ZS4gSEQ6IGFkdmlzb3J5IHJvbGUgZm9yIEFiYlZpZSwgQWdpb3MsIEFtZ2VuLCBBc3RlbGxhcywg
-QXN0cmFaZW5lY2EsIEJlcmxpbi1DaGVtaWUsIEJyaXN0b2wgTXllcnMgU3F1aWJiLCBDZWxnZW5l
-LCBHRU1vYUIsIEdpbGVhZCBTY2llbmNlcywgSmFuc3NlbiwgSmF6eiBQaGFybWFjZXV0aWNhbHMs
-IE5vdmFydGlzLCBTeW5kYXg7IHJlc2VhcmNoIGZ1bmRpbmcgZnJvbSBBYmJWaWUsIEFnaW9zLCBB
-bWdlbiwgQXN0ZWxsYXMsIEJyaXN0b2wgTXllcnMgU3F1aWJiLCBKYXp6IFBoYXJtYWNldXRpY2Fs
-cywgS3Jvbm9zLUJpbywgTm92YXJ0aXMuIExCOiBob25vcmFyaWEgZnJvbSBBYmJWaWUsIEFtZ2Vu
-LCBBc3RlbGxhcywgQnJpc3RvbCBNeWVycyBTcXVpYmIsIENlbGdlbmUsIERhaWljaGkgU2Fua3lv
-LCBHaWxlYWQsIEhleGFsLCBKYW5zc2VuLCBKYXp6IFBoYXJtYWNldXRpY2FscywgTWVuYXJpbmks
-IE5vdmFydGlzLCBQZml6ZXIsIFJvY2hlIGFuZCBTYW5vZmk7IHJlc2VhcmNoIGZ1bmRpbmcgZnJv
-bSBCYXllciwgSmF6eiBQaGFybWFjZXV0aWNhbHMuPC9jdXN0b20yPjxlbGVjdHJvbmljLXJlc291
-cmNlLW51bT4xMC4xMDM4L3M0MTM3NS0wMjQtMDIzMzMtNDwvZWxlY3Ryb25pYy1yZXNvdXJjZS1u
-dW0+PC9yZWNvcmQ+PC9DaXRlPjxDaXRlPjxBdXRob3I+TWF0c3VvPC9BdXRob3I+PFllYXI+MjAy
-MDwvWWVhcj48UmVjTnVtPjM4NDM8L1JlY051bT48cmVjb3JkPjxyZWMtbnVtYmVyPjM4NDM8L3Jl
-Yy1udW1iZXI+PGZvcmVpZ24ta2V5cz48a2V5IGFwcD0iRU4iIGRiLWlkPSI1cjVmYXRlNXcyNWU1
-aWUwengyeHAwd3RyeHpzMHd2eHRkeHgiIHRpbWVzdGFtcD0iMTc0MTA4ODE1MyIgZ3VpZD0iM2Ix
-NzdjNTAtY2M3YS00NWUyLWE1OTItOGRlMzRjMzZmZDFiIj4zODQzPC9rZXk+PC9mb3JlaWduLWtl
-eXM+PHJlZi10eXBlIG5hbWU9IkpvdXJuYWwgQXJ0aWNsZSI+MTc8L3JlZi10eXBlPjxjb250cmli
-dXRvcnM+PGF1dGhvcnM+PGF1dGhvcj5NYXRzdW8sIEguPC9hdXRob3I+PGF1dGhvcj5Zb3NoaWRh
-LCBLLjwvYXV0aG9yPjxhdXRob3I+TmFrYXRhbmksIEsuPC9hdXRob3I+PGF1dGhvcj5IYXJhdGEs
-IFkuPC9hdXRob3I+PGF1dGhvcj5IaWdhc2hpdGFuaSwgTS48L2F1dGhvcj48YXV0aG9yPkl0bywg
-WS48L2F1dGhvcj48YXV0aG9yPkthbWlrdWJvLCBZLjwvYXV0aG9yPjxhdXRob3I+U2hpb3phd2Es
-IFkuPC9hdXRob3I+PGF1dGhvcj5TaGlyYWlzaGksIFkuPC9hdXRob3I+PGF1dGhvcj5DaGliYSwg
-Sy48L2F1dGhvcj48YXV0aG9yPlRhbmFrYSwgSC48L2F1dGhvcj48YXV0aG9yPk9rYWRhLCBBLjwv
-YXV0aG9yPjxhdXRob3I+TmFubnlhLCBZLjwvYXV0aG9yPjxhdXRob3I+VGFrZWRhLCBKLjwvYXV0
-aG9yPjxhdXRob3I+VWVubywgSC48L2F1dGhvcj48YXV0aG9yPktpeW9rYXdhLCBOLjwvYXV0aG9y
-PjxhdXRob3I+VG9taXphd2EsIEQuPC9hdXRob3I+PGF1dGhvcj5UYWdhLCBULjwvYXV0aG9yPjxh
-dXRob3I+VGF3YSwgQS48L2F1dGhvcj48YXV0aG9yPk1peWFubywgUy48L2F1dGhvcj48YXV0aG9y
-Pk1lZ2dlbmRvcmZlciwgTS48L2F1dGhvcj48YXV0aG9yPkhhZmVybGFjaCwgQy48L2F1dGhvcj48
-YXV0aG9yPk9nYXdhLCBTLjwvYXV0aG9yPjxhdXRob3I+QWRhY2hpLCBTLjwvYXV0aG9yPjwvYXV0
-aG9ycz48L2NvbnRyaWJ1dG9ycz48YXV0aC1hZGRyZXNzPkRlcGFydG1lbnQgb2YgSHVtYW4gSGVh
-bHRoIFNjaWVuY2VzLCBHcmFkdWF0ZSBTY2hvb2wgb2YgTWVkaWNpbmUsIEt5b3RvIFVuaXZlcnNp
-dHksIEt5b3RvLCBKYXBhbi4mI3hEO0NsaW5pY2FsIFJlc2VhcmNoIENlbnRlciwgTmF0aW9uYWwg
-SG9zcGl0YWwgT3JnYW5pemF0aW9uIE5hZ295YSBNZWRpY2FsIENlbnRlciwgTmFnb3lhLCBKYXBh
-bi4mI3hEO0RlcGFydG1lbnQgb2YgUGF0aG9sb2d5IGFuZCBUdW1vciBCaW9sb2d5LCBHcmFkdWF0
-ZSBTY2hvb2wgb2YgTWVkaWNpbmUsIEt5b3RvIFVuaXZlcnNpdHksIEt5b3RvLCBKYXBhbi4mI3hE
-O0RlcGFydG1lbnQgb2YgUGVkaWF0cmljcywgVGhlIFVuaXZlcnNpdHkgb2YgVG9reW8sIFRva3lv
-LCBKYXBhbi4mI3hEO0RpdmlzaW9uIG9mIEdlbm9tZSBBbmFseXNpcyBQbGF0Zm9ybSBEZXZlbG9w
-bWVudCwgTmF0aW9uYWwgQ2FuY2VyIENlbnRlciBSZXNlYXJjaCBJbnN0aXR1dGUsIFRva3lvLCBK
-YXBhbi4mI3hEO0xhYm9yYXRvcnkgb2YgRE5BIEluZm9ybWF0aW9uIEFuYWx5c2lzLCBIdW1hbiBH
-ZW5vbWUgQ2VudGVyLCBJbnN0aXR1dGUgb2YgTWVkaWNhbCBTY2llbmNlLCBUaGUgVW5pdmVyc2l0
-eSBvZiBUb2t5bywgVG9reW8sIEphcGFuLiYjeEQ7RGVwYXJ0bWVudCBvZiBQZWRpYXRyaWMgSGVt
-YXRvbG9neSBhbmQgT25jb2xvZ3kgUmVzZWFyY2gsIE5hdGlvbmFsIFJlc2VhcmNoIEluc3RpdHV0
-ZSBmb3IgQ2hpbGQgSGVhbHRoIGFuZCBEZXZlbG9wbWVudCwgVG9reW8sIEphcGFuLiYjeEQ7RGl2
-aXNpb24gb2YgTGV1a2VtaWEgYW5kIEx5bXBob21hLCBDaGlsZHJlbiZhcG9zO3MgQ2FuY2VyIENl
-bnRlciwgTmF0aW9uYWwgQ2VudGVyIGZvciBDaGlsZCBIZWFsdGggYW5kIERldmVsb3BtZW50LCBU
-b2t5bywgSmFwYW4uJiN4RDtEZXBhcnRtZW50IG9mIFBlZGlhdHJpY3MsIFNoaWdhIFVuaXZlcnNp
-dHkgb2YgTWVkaWNhbCBTY2llbmNlLCBPdHN1LCBKYXBhbi4mI3hEO0hpZ2FzaGlvc2FrYSBBcmFt
-b3RvIEhlaXdhIENsaW5pYywgSGlnYXNoaW9zYWthLCBKYXBhbi4mI3hEO01MTCBNdW5pY2ggTGV1
-a2VtaWEgTGFib3JhdG9yeSwgTXVuaWNoLCBHZXJtYW55LiYjeEQ7SW5zdGl0dXRlIGZvciB0aGUg
-QWR2YW5jZWQgU3R1ZHkgb2YgSHVtYW4gQmlvbG9neSAoV1BJIEFTSEJpKSwgS3lvdG8gVW5pdmVy
-c2l0eSwgS3lvdG8sIEphcGFuOyBhbmQuJiN4RDtEZXBhcnRtZW50IG9mIE1lZGljaW5lLCBDZW50
-ZXIgZm9yIEhlbWF0b2xvZ3kgYW5kIFJlZ2VuZXJhdGl2ZSBNZWRpY2luZSwgS2Fyb2xpbnNrYSBJ
-bnN0aXR1dGUsIFN0b2NraG9sbSwgU3dlZGVuLjwvYXV0aC1hZGRyZXNzPjx0aXRsZXM+PHRpdGxl
-PkZ1c2lvbiBwYXJ0bmVyLXNwZWNpZmljIG11dGF0aW9uIHByb2ZpbGVzIGFuZCBLUkFTIG11dGF0
-aW9ucyBhcyBhZHZlcnNlIHByb2dub3N0aWMgZmFjdG9ycyBpbiBNTEwtcmVhcnJhbmdlZCBBTUw8
-L3RpdGxlPjxzZWNvbmRhcnktdGl0bGU+Qmxvb2QgQWR2PC9zZWNvbmRhcnktdGl0bGU+PC90aXRs
-ZXM+PHBlcmlvZGljYWw+PGZ1bGwtdGl0bGU+Qmxvb2QgQWR2PC9mdWxsLXRpdGxlPjwvcGVyaW9k
-aWNhbD48cGFnZXM+NDYyMy00NjMxPC9wYWdlcz48dm9sdW1lPjQ8L3ZvbHVtZT48bnVtYmVyPjE5
-PC9udW1iZXI+PGVkaXRpb24+MjAyMC8wOS8zMDwvZWRpdGlvbj48a2V5d29yZHM+PGtleXdvcmQ+
-QWR1bHQ8L2tleXdvcmQ+PGtleXdvcmQ+Q2hpbGQ8L2tleXdvcmQ+PGtleXdvcmQ+SGlzdG9uZS1M
-eXNpbmUgTi1NZXRoeWx0cmFuc2ZlcmFzZS9nZW5ldGljczwva2V5d29yZD48a2V5d29yZD5IdW1h
-bnM8L2tleXdvcmQ+PGtleXdvcmQ+KkxldWtlbWlhLCBNeWVsb2lkLCBBY3V0ZS9kaWFnbm9zaXMv
-Z2VuZXRpY3M8L2tleXdvcmQ+PGtleXdvcmQ+TXV0YXRpb248L2tleXdvcmQ+PGtleXdvcmQ+TXll
-bG9pZC1MeW1waG9pZCBMZXVrZW1pYSBQcm90ZWluL2dlbmV0aWNzPC9rZXl3b3JkPjxrZXl3b3Jk
-PlByb2dub3Npczwva2V5d29yZD48a2V5d29yZD4qUHJvdG8tT25jb2dlbmUgUHJvdGVpbnMgcDIx
-KHJhcykvZ2VuZXRpY3M8L2tleXdvcmQ+PC9rZXl3b3Jkcz48ZGF0ZXM+PHllYXI+MjAyMDwveWVh
-cj48cHViLWRhdGVzPjxkYXRlPk9jdCAxMzwvZGF0ZT48L3B1Yi1kYXRlcz48L2RhdGVzPjxpc2Ju
-PjI0NzMtOTUzNyAoRWxlY3Ryb25pYykmI3hEOzI0NzMtOTUyOSAoUHJpbnQpJiN4RDsyNDczLTk1
-MjkgKExpbmtpbmcpPC9pc2JuPjxhY2Nlc3Npb24tbnVtPjMyOTkxNzE5PC9hY2Nlc3Npb24tbnVt
-Pjx1cmxzPjxyZWxhdGVkLXVybHM+PHVybD5odHRwczovL3d3dy5uY2JpLm5sbS5uaWguZ292L3B1
-Ym1lZC8zMjk5MTcxOTwvdXJsPjx1cmw+aHR0cHM6Ly9wbWMubmNiaS5ubG0ubmloLmdvdi9hcnRp
-Y2xlcy9QTUM3NTU2MTYwL3BkZi9hZHZhbmNlc0FEVjIwMjAwMDI0NTcucGRmPC91cmw+PC9yZWxh
-dGVkLXVybHM+PC91cmxzPjxjdXN0b20yPlBNQzc1NTYxNjAgaW50ZXJlc3RzLjwvY3VzdG9tMj48
-ZWxlY3Ryb25pYy1yZXNvdXJjZS1udW0+MTAuMTE4Mi9ibG9vZGFkdmFuY2VzLjIwMjAwMDI0NTc8
-L2VsZWN0cm9uaWMtcmVzb3VyY2UtbnVtPjwvcmVjb3JkPjwvQ2l0ZT48L0VuZE5vdGU+AG==
-</w:fldData>
-              </w:fldChar>
-            </w:r>
-            <w:r>
-              <w:rPr>
-                <w:rFonts w:cs="Calibri"/>
-              </w:rPr>
-              <w:instrText xml:space="preserve"> ADDIN EN.CITE </w:instrText>
-            </w:r>
-            <w:r>
-              <w:rPr>
-                <w:rFonts w:cs="Calibri"/>
-              </w:rPr>
-              <w:fldChar w:fldCharType="begin">
-                <w:fldData xml:space="preserve">PEVuZE5vdGU+PENpdGU+PEF1dGhvcj5IZXJuYW5kZXotU2FuY2hlejwvQXV0aG9yPjxZZWFyPjIw
-MjQ8L1llYXI+PFJlY051bT4zODQyPC9SZWNOdW0+PERpc3BsYXlUZXh0PjxzdHlsZSBmYWNlPSJz
-dXBlcnNjcmlwdCI+MTQsMTU8L3N0eWxlPjwvRGlzcGxheVRleHQ+PHJlY29yZD48cmVjLW51bWJl
-cj4zODQyPC9yZWMtbnVtYmVyPjxmb3JlaWduLWtleXM+PGtleSBhcHA9IkVOIiBkYi1pZD0iNXI1
-ZmF0ZTV3MjVlNWllMHp4MnhwMHd0cnh6czB3dnh0ZHh4IiB0aW1lc3RhbXA9IjE3NDEwODgwNjAi
-IGd1aWQ9ImIxNTFjMGY1LWU3YTEtNDBjYS1iYzJjLTMxODhiNTYwZWQ4YSI+Mzg0Mjwva2V5Pjwv
-Zm9yZWlnbi1rZXlzPjxyZWYtdHlwZSBuYW1lPSJKb3VybmFsIEFydGljbGUiPjE3PC9yZWYtdHlw
-ZT48Y29udHJpYnV0b3JzPjxhdXRob3JzPjxhdXRob3I+SGVybmFuZGV6LVNhbmNoZXosIEEuPC9h
-dXRob3I+PGF1dGhvcj5Hb256YWxleiwgVC48L2F1dGhvcj48YXV0aG9yPlNvYmFzLCBNLjwvYXV0
-aG9yPjxhdXRob3I+U3RyYW5nLCBFLjwvYXV0aG9yPjxhdXRob3I+Q2FzdGVsbGFuaSwgRy48L2F1
-dGhvcj48YXV0aG9yPkFiYWlnYXIsIE0uPC9hdXRob3I+PGF1dGhvcj5WYWxrLCBQLiBKLiBNLjwv
-YXV0aG9yPjxhdXRob3I+VmlsbGF2ZXJkZSBSYW1pcm8sIEEuPC9hdXRob3I+PGF1dGhvcj5CZW5u
-ZXIsIEEuPC9hdXRob3I+PGF1dGhvcj5NZXR6ZWxlciwgSy4gSC48L2F1dGhvcj48YXV0aG9yPkF6
-aWJlaXJvLCBSLjwvYXV0aG9yPjxhdXRob3I+VGV0dGVybywgSi4gTS48L2F1dGhvcj48YXV0aG9y
-Pk1hcnRpbmV6LUxvcGV6LCBKLjwvYXV0aG9yPjxhdXRob3I+UHJhdGNvcm9uYSwgTS48L2F1dGhv
-cj48YXV0aG9yPk1hcnRpbmV6IEVsaWNlZ3VpLCBKLjwvYXV0aG9yPjxhdXRob3I+TWlsbHMsIEsu
-IEkuPC9hdXRob3I+PGF1dGhvcj5UaGllZGUsIEMuPC9hdXRob3I+PGF1dGhvcj5TYW56LCBHLjwv
-YXV0aG9yPjxhdXRob3I+RG9obmVyLCBLLjwvYXV0aG9yPjxhdXRob3I+SGV1c2VyLCBNLjwvYXV0
-aG9yPjxhdXRob3I+SGFmZXJsYWNoLCBULjwvYXV0aG9yPjxhdXRob3I+VHVya2ksIEEuIFQuPC9h
-dXRob3I+PGF1dGhvcj5SZWluaGFyZHQsIEQuPC9hdXRob3I+PGF1dGhvcj5TY2h1bHplLVJhdGgs
-IFIuPC9hdXRob3I+PGF1dGhvcj5CYXJidXMsIE0uPC9hdXRob3I+PGF1dGhvcj5IZXJuYW5kZXot
-Uml2YXMsIEouIE0uPC9hdXRob3I+PGF1dGhvcj5IdW50bHksIEIuPC9hdXRob3I+PGF1dGhvcj5P
-c3NlbmtvcHBlbGUsIEcuPC9hdXRob3I+PGF1dGhvcj5Eb2huZXIsIEguPC9hdXRob3I+PGF1dGhv
-cj5CdWxsaW5nZXIsIEwuPC9hdXRob3I+PC9hdXRob3JzPjwvY29udHJpYnV0b3JzPjxhdXRoLWFk
-ZHJlc3M+SGVtYXRvbG9neSBEZXBhcnRtZW50LCBVbml2ZXJzaXR5IEhvc3BpdGFsIG9mIFNhbGFt
-YW5jYSwgU2FsYW1hbmNhLCBTcGFpbi4mI3hEO0luc3RpdHV0ZSBvZiBCaW9tZWRpY2FsIFJlc2Vh
-cmNoIG9mIFNhbGFtYW5jYSAoSUJTQUwpLCBTYWxhbWFuY2EsIFNwYWluLiYjeEQ7Q2FuY2VyIFJl
-c2VhcmNoIENlbnRlciBvZiBTYWxhbWFuY2EgKElCTUNDLCBVU0FMLUNTSUMpLCBTYWxhbWFuY2Es
-IFNwYWluLiYjeEQ7V3JvY2xhdyBNZWRpY2FsIFVuaXZlcnNpdHksIFdyb2NsYXcsIFBvbGFuZC4m
-I3hEO0NoYXJpdGUgVW5pdmVyc2l0YXRzbWVkaXppbiBCZXJsaW4sIEJlcmxpbiwgR2VybWFueS4m
-I3hEO0RJTUVTLCBVbml2ZXJzaXR5IG9mIEJvbG9nbmEsIEJvbG9nbmEsIEl0YWx5LiYjeEQ7RGVw
-YXJ0bWVudCBvZiBIZW1hdG9sb2d5LCBFcmFzbXVzIE1DIENhbmNlciBJbnN0aXR1dGUsIFVuaXZl
-cnNpdHkgTWVkaWNhbCBDZW50ZXIgUm90dGVyZGFtLCBSb3R0ZXJkYW0sIFRoZSBOZXRoZXJsYW5k
-cy4mI3hEO0RpdmlzaW9uIG9mIEJpb3N0YXRpc3RpY3MsIEdlcm1hbiBDYW5jZXIgUmVzZWFyY2gg
-Q2VudGVyIChES0ZaKSwgSGVpZGVsYmVyZywgR2VybWFueS4mI3hEO1VuaXZlcnNpdHkgb2YgTGVp
-cHppZywgTGVpcHppZywgR2VybWFueS4mI3hEO0RlcGFydG1lbnQgb2YgSGVtYXRvbG9neSwgQW1z
-dGVyZGFtIFVNQyBMb2NhdGlvbiBWVU1DLCBBbXN0ZXJkYW0sIFRoZSBOZXRoZXJsYW5kcy4mI3hE
-O0hvc3BpdGFsIFVuaXZlcnNpdGFyaW8gMTIgZGUgT2N0dWJyZSwgTWFkcmlkLCBTcGFpbi4mI3hE
-O0RlcGFydG1lbnQgb2YgSGVtYXRvbG9neSwgSG9zcGl0YWwgZGUgbGEgU2FudGEgQ3JldSBpIFNh
-bnQgUGF1LCBCYXJjZWxvbmEsIFNwYWluLiYjeEQ7UGF0cmljayBHIEpvaG5zdG9uIENlbnRyZSBm
-b3IgQ2FuY2VyIFJlc2VhcmNoLCBRdWVlbiZhcG9zO3MgVW5pdmVyc2l0eSwgQmVsZmFzdCwgVUsu
-JiN4RDtVbml2ZXJzaXR5IG9mIFRlY2huaWNzIERyZXNkZW4gTWVkaWNhbCBEZXBhcnRtZW50LCBE
-cmVzZGVuLCBHZXJtYW55LiYjeEQ7Q0lCRVJPTkMsIEluc3RpdHV0byBkZSBTYWx1ZCBDYXJsb3Mg
-SUlJLCBNYWRyaWQsIFNwYWluLiYjeEQ7SG9zcGl0YWwgVW5pdmVyc2l0YXJpbyB5IFBvbGl0ZWNu
-aWNvIExhIEZlLCBWYWxlbmNpYSwgU3BhaW4uJiN4RDtEZXBhcnRtZW50IG9mIEludGVybmFsIE1l
-ZGljaW5lIElJSSwgVW5pdmVyc2l0eSBIb3NwaXRhbCBvZiBVbG0sIFVsbSwgR2VybWFueS4mI3hE
-O0RlcGFydG1lbnQgb2YgSGVtYXRvbG9neSwgSGVtb3N0YXNpcywgT25jb2xvZ3kgYW5kIFN0ZW0g
-Q2VsbCBUcmFuc3BsYW50YXRpb24sIEhhbm5vdmVyIE1lZGljYWwgU2Nob29sLCBIYW5ub3Zlciwg
-R2VybWFueS4mI3hEO01MTCBNdW5pY2ggTGV1a2VtaWEgTGFib3JhdG9yeSwgTXVuaWNoLCBHZXJt
-YW55LiYjeEQ7TWFyaWVuaG9zcGl0YWwgVW5pdmVyc2l0eSBIb3NwaXRhbCwgUnVoci1Vbml2ZXJz
-aXR5IEJvY2h1bSwgQm9jaHVtLCBHZXJtYW55LiYjeEQ7VW5pdmVyc2l0YXRza2xpbmlrdW0gRXNz
-ZW4sIEVzc2VuLCBHZXJtYW55LiYjeEQ7RGVwYXJ0bWVudCBvZiBQZWRpYXRyaWNzIElJSSwgVW5p
-dmVyc2l0eSBIb3NwaXRhbCBFc3NlbiwgVW5pdmVyc2l0eSBEdWlzYnVyZy1Fc3NlbiwgRXNzZW4s
-IEdlcm1hbnkuJiN4RDtCYXllciBBRywgUGhhcm1hY2V1dGljYWxzIERpdmlzaW9uLCBCZXJsaW4s
-IEdlcm1hbnkuJiN4RDtBYmJWaWUgRGV1dHNjaGxhbmQgR21iSCAmYW1wOyBDbyBLRywgV2llc2Jh
-ZGVuLCBHZXJtYW55LiYjeEQ7RGVwYXJ0bWVudCBvZiBNZWRpY2luZSwgVW5pdmVyc2l0eSBvZiBT
-YWxhbWFuY2EsIFNhbGFtYW5jYSwgU3BhaW4uJiN4RDtXZWxsY29tZS1NUkMgQ2FtYnJpZGdlIFN0
-ZW0gQ2VsbCBJbnN0aXR1dGUsIFVuaXZlcnNpdHkgb2YgQ2FtYnJpZGdlLCBDYW1icmlkZ2UsIFVL
-LiYjeEQ7RGVwYXJ0bWVudCBvZiBIZW1hdG9sb2d5LCBPbmNvbG9neSwgYW5kIENhbmNlciBJbW11
-bm9sb2d5LCBDaGFyaXRlIC0gVW5pdmVyc2l0YXRzbWVkaXppbiBCZXJsaW4sIEJlcmxpbiwgR2Vy
-bWFueS4gbGFycy5idWxsaW5nZXJAY2hhcml0ZS5kZS48L2F1dGgtYWRkcmVzcz48dGl0bGVzPjx0
-aXRsZT5SZWFycmFuZ2VtZW50cyBpbnZvbHZpbmcgMTFxMjMuMy9LTVQyQSBpbiBhZHVsdCBBTUw6
-IG11dGF0aW9uYWwgbGFuZHNjYXBlIGFuZCBwcm9nbm9zdGljIGltcGxpY2F0aW9ucyAtIGEgSEFS
-TU9OWSBzdHVkeTwvdGl0bGU+PHNlY29uZGFyeS10aXRsZT5MZXVrZW1pYTwvc2Vjb25kYXJ5LXRp
-dGxlPjwvdGl0bGVzPjxwZXJpb2RpY2FsPjxmdWxsLXRpdGxlPkxldWtlbWlhPC9mdWxsLXRpdGxl
-PjwvcGVyaW9kaWNhbD48cGFnZXM+MTkyOS0xOTM3PC9wYWdlcz48dm9sdW1lPjM4PC92b2x1bWU+
-PG51bWJlcj45PC9udW1iZXI+PGVkaXRpb24+MjAyNC8wNy8wNTwvZWRpdGlvbj48a2V5d29yZHM+
-PGtleXdvcmQ+SHVtYW5zPC9rZXl3b3JkPjxrZXl3b3JkPipMZXVrZW1pYSwgTXllbG9pZCwgQWN1
-dGUvZ2VuZXRpY3MvbW9ydGFsaXR5L3RoZXJhcHk8L2tleXdvcmQ+PGtleXdvcmQ+Kk15ZWxvaWQt
-THltcGhvaWQgTGV1a2VtaWEgUHJvdGVpbi9nZW5ldGljczwva2V5d29yZD48a2V5d29yZD4qSGlz
-dG9uZS1MeXNpbmUgTi1NZXRoeWx0cmFuc2ZlcmFzZS9nZW5ldGljczwva2V5d29yZD48a2V5d29y
-ZD5NaWRkbGUgQWdlZDwva2V5d29yZD48a2V5d29yZD5Qcm9nbm9zaXM8L2tleXdvcmQ+PGtleXdv
-cmQ+QWR1bHQ8L2tleXdvcmQ+PGtleXdvcmQ+RmVtYWxlPC9rZXl3b3JkPjxrZXl3b3JkPk1hbGU8
-L2tleXdvcmQ+PGtleXdvcmQ+Kk11dGF0aW9uPC9rZXl3b3JkPjxrZXl3b3JkPipDaHJvbW9zb21l
-cywgSHVtYW4sIFBhaXIgMTEvZ2VuZXRpY3M8L2tleXdvcmQ+PGtleXdvcmQ+QWdlZDwva2V5d29y
-ZD48a2V5d29yZD5Zb3VuZyBBZHVsdDwva2V5d29yZD48a2V5d29yZD5UcmFuc2xvY2F0aW9uLCBH
-ZW5ldGljPC9rZXl3b3JkPjxrZXl3b3JkPkdlbmUgUmVhcnJhbmdlbWVudDwva2V5d29yZD48a2V5
-d29yZD5BZG9sZXNjZW50PC9rZXl3b3JkPjxrZXl3b3JkPkFnZWQsIDgwIGFuZCBvdmVyPC9rZXl3
-b3JkPjxrZXl3b3JkPlN1cnZpdmFsIFJhdGU8L2tleXdvcmQ+PGtleXdvcmQ+SGlnaC1UaHJvdWdo
-cHV0IE51Y2xlb3RpZGUgU2VxdWVuY2luZzwva2V5d29yZD48L2tleXdvcmRzPjxkYXRlcz48eWVh
-cj4yMDI0PC95ZWFyPjxwdWItZGF0ZXM+PGRhdGU+U2VwPC9kYXRlPjwvcHViLWRhdGVzPjwvZGF0
-ZXM+PGlzYm4+MTQ3Ni01NTUxIChFbGVjdHJvbmljKSYjeEQ7MDg4Ny02OTI0IChQcmludCkmI3hE
-OzA4ODctNjkyNCAoTGlua2luZyk8L2lzYm4+PGFjY2Vzc2lvbi1udW0+Mzg5NjUzNzA8L2FjY2Vz
-c2lvbi1udW0+PHVybHM+PHJlbGF0ZWQtdXJscz48dXJsPmh0dHBzOi8vd3d3Lm5jYmkubmxtLm5p
-aC5nb3YvcHVibWVkLzM4OTY1MzcwPC91cmw+PHVybD5odHRwczovL3d3dy5uYXR1cmUuY29tL2Fy
-dGljbGVzL3M0MTM3NS0wMjQtMDIzMzMtNC5wZGY8L3VybD48L3JlbGF0ZWQtdXJscz48L3VybHM+
-PGN1c3RvbTI+UE1DMTEzNDczODIgQWJiVmllLCBCcmlzdG9sIE15ZXJzIFNxdWliYiwgQ2VsZ2Vu
-ZSwgSmFuc3NlbiwgTm92YXJ0aXMsIFBmaXplciwgT3RzdWthOyByZXNlYXJjaCBmdW5kaW5nIGZy
-b20gQWJiVmllLiBSQTogaG9ub3JhcmlhIGZyb20gQXN0ZWxsYXMsIEJyaXN0b2wgTXllcnMgU3F1
-aWJiLCBJbmN5dGUsIGFuZCBOb3ZhcnRpcy4gTVA6IGhvbm9yYXJpYSBmcm9tIE5vdmFydGlzLiBD
-VDogY28tb3duZXIgYW5kIENFTyBvZiBBZ2VuRGl4IEdtYkggYW5kIGhhcyByZWNlaXZlZCBsZWN0
-dXJlIGZlZXMgYW5kL29yIHBhcnRpY2lwYXRlZCBpbiBBZC1Cb2FyZHMgZnJvbSBOb3ZhcnRpcywg
-SmF6eiBQaGFybWFjZXV0aWNhbHMsIEFzdGVsbGFzLCBKYW5zc2VuLCBJbGx1bWluYTsgcmVzZWFy
-Y2ggZnVuZGluZyBmcm9tIE5vdmFydGlzLCBCYXllci4gR1M6IGhvbm9yYXJpYSBmcm9tIFRha2Vk
-YSBhbmQgaGFzIHBhcnRpY2lwYXRlZCBpbiBBZC1Cb2FyZHMgZnJvbSBOb3ZhcnRpcywgQ2VsZ2Vu
-ZSwgQWJidmllLCBIZWxzaW5uIGFuZCBUYWtlZGEuIEtEOiBob25vcmFyaWEgZnJvbSBOb3ZhcnRp
-cywgSmF6eiBQaGFybWFjZXV0aWNhbHMsIEFiYnZpZTsgaGFzIHBhcnRpY2lwYXRlZCBpbiBBZC1C
-b2FyZHMgZnJvbSBOb3ZhcnRpcywgQnJpc3RvbCBNeWVycyBTcXVpYmIsIEphenogUGhhcm1hY2V1
-dGljYWxzLCBBYmJ2aWU7IHJlc2VhcmNoIGZ1bmRpbmcgZnJvbSBOb3ZhcnRpcywgQXN0ZWxsYXMs
-IEFnaW9zLCBCcmlzdG9sIE15ZXJzIFNxdWliYiwgS3Jvbm9zLiBNSDogaG9ub3JhcmlhIGZyb20g
-VGFrZWRhLCBOb3ZhcnRpcywgSmFuc3NlbiwgSmF6eiBQaGFybWFjZXV0aWNhbHMsIEV1cm9jZXB0
-LCBBYmJ2aWUgYW5kIGhhcyBwYXJ0aWNpcGF0ZWQgaW4gQWQtQm9hcmRzIGZyb20gS3VyYSBPbmNv
-bG9neSwgR2x5Y29zdGVtLCBEYWlpY2hpIFNhbmt5bywgQnJpc3RvbCBNeWVycyBTcXVpYmIsIE5v
-dmFydGlzLCBKYXp6IFBoYXJtYWNldXRpY2FscywgQWJidmllLCBQZml6ZXIsIFBpbm90QmlvLCBS
-b2NoZSwgVG9scmVtbzsgcmVzZWFyY2ggZnVuZGluZyBmcm9tIEdseWNvc3RlbSwgRGFpaWNoaSBT
-YW5reW8sIEJyaXN0b2wgTXllcnMgU3F1aWJiLCBOb3ZhcnRpcywgSmF6eiBQaGFybWFjZXV0aWNh
-bHMsIEFiYnZpZSwgUGZpemVyLCBQaW5vdEJpbywgUm9jaGUsIEFzdGVsbGFzLCBCYXllciwgQmVy
-Z2VuQmlvLCBMb3hvIE9uY29sb2d5LiBUSDogY3VycmVudCBlbXBsb3ltZW50IGF0IE11bmljaCBM
-ZXVrZW1pYSBMYWJvcmF0b3J5LCB3aXRoIHBhcnQgb3duZXJzaGlwLiBBVFQ6IENvbnN1bHRhbmN5
-IGZvciBDU0wgQmVocmluZywgTWFhdCBQaGFybWEsIEJpb21hcmluIGFuZCBPbmtvd2lzc2VuOyB0
-cmF2ZWwgcmVpbWJ1cnNlbWVudHMgZnJvbSBOZW92aWkgQmlvdGVjaC4gRFI6IGhhcyBwYXJ0aWNp
-cGF0ZWQgaW4gQWQtQm9hcmRzIGZyb20gQnJpc3RvbCBNeWVycyBTcXVpYmIsIE5vdmFydGlzLCBD
-ZXJ1cywgTWVkYWMsIEVVU0EgUGhhcm1hLCBCbHVlYmlyZCBCaW87IHJlc2VhcmNoIGZ1bmRpbmcg
-ZnJvbSBOb3ZhcnRpcywgQmx1ZUJpcmQgQmlvLiBSU1I6IGN1cnJlbnQgZW1wbG95bWVudCBhdCBC
-YXllciBQaGFybWEgQUcuIE1COiBjdXJyZW50IGVtcGxveW1lbnQgYXQgQWJidmllLiBKTUhSOiBo
-b25vcmFyaWEgZnJvbSBCcmlzdG9sIE15ZXJzIFNxdWliYiwgUGZpemVyLCBBbWdlbiwgQ2VsZ2Vu
-ZSwgR1NLLCBOb3ZhcnRpczsgYWR2aXNvcnkgcm9sZSBmb3IgQnJpc3RvbCBNeWVycyBTcXVpYmIs
-IFBmaXplciwgQW1nZW4sIENlbGdlbmUsIE5vdmFydGlzLCBKYW5zc2VuLCBSb2NoZSwgQWJidmll
-LCBBc3RyYVplbmVjYSwgQmVpZ2VuZSwgTGlsbHksIEdpbGVhZCwgVGFrZWRhLCBKYXp6IFBoYXJt
-YWNldXRpY2FscywgUm92aSwgSW5jeXRlOyByZXNlYXJjaCBmdW5kaW5nIGZyb20gQnJpc3RvbCBN
-eWVycyBTcXVpYmIsIENlbGdlbmUsIE5vdmFydGlzLiBCSDogaG9ub3JhcmlhIGZyb20gUGZpemVy
-LCBCcmlzdG9sIE15ZXJzIFNxdWliYiwgTm92YXJ0aXM7IHJlc2VhcmNoIGZ1bmRpbmcgZnJvbSBB
-c3RyYVplbmVjYS4gR086IGhvbm9yYXJpYSBmcm9tIEFiYnZpZSwgSmF6eiBQaGFybWFjZXV0aWNh
-bHMsIEFzdGVsbGFzLCBHaWxlYWQsIEJyaXN0b2wgTXllcnMgU3F1aWJiLCBTZXJ2aWVyLCBSb2No
-ZS4gSEQ6IGFkdmlzb3J5IHJvbGUgZm9yIEFiYlZpZSwgQWdpb3MsIEFtZ2VuLCBBc3RlbGxhcywg
-QXN0cmFaZW5lY2EsIEJlcmxpbi1DaGVtaWUsIEJyaXN0b2wgTXllcnMgU3F1aWJiLCBDZWxnZW5l
-LCBHRU1vYUIsIEdpbGVhZCBTY2llbmNlcywgSmFuc3NlbiwgSmF6eiBQaGFybWFjZXV0aWNhbHMs
-IE5vdmFydGlzLCBTeW5kYXg7IHJlc2VhcmNoIGZ1bmRpbmcgZnJvbSBBYmJWaWUsIEFnaW9zLCBB
-bWdlbiwgQXN0ZWxsYXMsIEJyaXN0b2wgTXllcnMgU3F1aWJiLCBKYXp6IFBoYXJtYWNldXRpY2Fs
-cywgS3Jvbm9zLUJpbywgTm92YXJ0aXMuIExCOiBob25vcmFyaWEgZnJvbSBBYmJWaWUsIEFtZ2Vu
-LCBBc3RlbGxhcywgQnJpc3RvbCBNeWVycyBTcXVpYmIsIENlbGdlbmUsIERhaWljaGkgU2Fua3lv
-LCBHaWxlYWQsIEhleGFsLCBKYW5zc2VuLCBKYXp6IFBoYXJtYWNldXRpY2FscywgTWVuYXJpbmks
-IE5vdmFydGlzLCBQZml6ZXIsIFJvY2hlIGFuZCBTYW5vZmk7IHJlc2VhcmNoIGZ1bmRpbmcgZnJv
-bSBCYXllciwgSmF6eiBQaGFybWFjZXV0aWNhbHMuPC9jdXN0b20yPjxlbGVjdHJvbmljLXJlc291
-cmNlLW51bT4xMC4xMDM4L3M0MTM3NS0wMjQtMDIzMzMtNDwvZWxlY3Ryb25pYy1yZXNvdXJjZS1u
-dW0+PC9yZWNvcmQ+PC9DaXRlPjxDaXRlPjxBdXRob3I+TWF0c3VvPC9BdXRob3I+PFllYXI+MjAy
-MDwvWWVhcj48UmVjTnVtPjM4NDM8L1JlY051bT48cmVjb3JkPjxyZWMtbnVtYmVyPjM4NDM8L3Jl
-Yy1udW1iZXI+PGZvcmVpZ24ta2V5cz48a2V5IGFwcD0iRU4iIGRiLWlkPSI1cjVmYXRlNXcyNWU1
-aWUwengyeHAwd3RyeHpzMHd2eHRkeHgiIHRpbWVzdGFtcD0iMTc0MTA4ODE1MyIgZ3VpZD0iM2Ix
-NzdjNTAtY2M3YS00NWUyLWE1OTItOGRlMzRjMzZmZDFiIj4zODQzPC9rZXk+PC9mb3JlaWduLWtl
-eXM+PHJlZi10eXBlIG5hbWU9IkpvdXJuYWwgQXJ0aWNsZSI+MTc8L3JlZi10eXBlPjxjb250cmli
-dXRvcnM+PGF1dGhvcnM+PGF1dGhvcj5NYXRzdW8sIEguPC9hdXRob3I+PGF1dGhvcj5Zb3NoaWRh
-LCBLLjwvYXV0aG9yPjxhdXRob3I+TmFrYXRhbmksIEsuPC9hdXRob3I+PGF1dGhvcj5IYXJhdGEs
-IFkuPC9hdXRob3I+PGF1dGhvcj5IaWdhc2hpdGFuaSwgTS48L2F1dGhvcj48YXV0aG9yPkl0bywg
-WS48L2F1dGhvcj48YXV0aG9yPkthbWlrdWJvLCBZLjwvYXV0aG9yPjxhdXRob3I+U2hpb3phd2Es
-IFkuPC9hdXRob3I+PGF1dGhvcj5TaGlyYWlzaGksIFkuPC9hdXRob3I+PGF1dGhvcj5DaGliYSwg
-Sy48L2F1dGhvcj48YXV0aG9yPlRhbmFrYSwgSC48L2F1dGhvcj48YXV0aG9yPk9rYWRhLCBBLjwv
-YXV0aG9yPjxhdXRob3I+TmFubnlhLCBZLjwvYXV0aG9yPjxhdXRob3I+VGFrZWRhLCBKLjwvYXV0
-aG9yPjxhdXRob3I+VWVubywgSC48L2F1dGhvcj48YXV0aG9yPktpeW9rYXdhLCBOLjwvYXV0aG9y
-PjxhdXRob3I+VG9taXphd2EsIEQuPC9hdXRob3I+PGF1dGhvcj5UYWdhLCBULjwvYXV0aG9yPjxh
-dXRob3I+VGF3YSwgQS48L2F1dGhvcj48YXV0aG9yPk1peWFubywgUy48L2F1dGhvcj48YXV0aG9y
-Pk1lZ2dlbmRvcmZlciwgTS48L2F1dGhvcj48YXV0aG9yPkhhZmVybGFjaCwgQy48L2F1dGhvcj48
-YXV0aG9yPk9nYXdhLCBTLjwvYXV0aG9yPjxhdXRob3I+QWRhY2hpLCBTLjwvYXV0aG9yPjwvYXV0
-aG9ycz48L2NvbnRyaWJ1dG9ycz48YXV0aC1hZGRyZXNzPkRlcGFydG1lbnQgb2YgSHVtYW4gSGVh
-bHRoIFNjaWVuY2VzLCBHcmFkdWF0ZSBTY2hvb2wgb2YgTWVkaWNpbmUsIEt5b3RvIFVuaXZlcnNp
-dHksIEt5b3RvLCBKYXBhbi4mI3hEO0NsaW5pY2FsIFJlc2VhcmNoIENlbnRlciwgTmF0aW9uYWwg
-SG9zcGl0YWwgT3JnYW5pemF0aW9uIE5hZ295YSBNZWRpY2FsIENlbnRlciwgTmFnb3lhLCBKYXBh
-bi4mI3hEO0RlcGFydG1lbnQgb2YgUGF0aG9sb2d5IGFuZCBUdW1vciBCaW9sb2d5LCBHcmFkdWF0
-ZSBTY2hvb2wgb2YgTWVkaWNpbmUsIEt5b3RvIFVuaXZlcnNpdHksIEt5b3RvLCBKYXBhbi4mI3hE
-O0RlcGFydG1lbnQgb2YgUGVkaWF0cmljcywgVGhlIFVuaXZlcnNpdHkgb2YgVG9reW8sIFRva3lv
-LCBKYXBhbi4mI3hEO0RpdmlzaW9uIG9mIEdlbm9tZSBBbmFseXNpcyBQbGF0Zm9ybSBEZXZlbG9w
-bWVudCwgTmF0aW9uYWwgQ2FuY2VyIENlbnRlciBSZXNlYXJjaCBJbnN0aXR1dGUsIFRva3lvLCBK
-YXBhbi4mI3hEO0xhYm9yYXRvcnkgb2YgRE5BIEluZm9ybWF0aW9uIEFuYWx5c2lzLCBIdW1hbiBH
-ZW5vbWUgQ2VudGVyLCBJbnN0aXR1dGUgb2YgTWVkaWNhbCBTY2llbmNlLCBUaGUgVW5pdmVyc2l0
-eSBvZiBUb2t5bywgVG9reW8sIEphcGFuLiYjeEQ7RGVwYXJ0bWVudCBvZiBQZWRpYXRyaWMgSGVt
-YXRvbG9neSBhbmQgT25jb2xvZ3kgUmVzZWFyY2gsIE5hdGlvbmFsIFJlc2VhcmNoIEluc3RpdHV0
-ZSBmb3IgQ2hpbGQgSGVhbHRoIGFuZCBEZXZlbG9wbWVudCwgVG9reW8sIEphcGFuLiYjeEQ7RGl2
-aXNpb24gb2YgTGV1a2VtaWEgYW5kIEx5bXBob21hLCBDaGlsZHJlbiZhcG9zO3MgQ2FuY2VyIENl
-bnRlciwgTmF0aW9uYWwgQ2VudGVyIGZvciBDaGlsZCBIZWFsdGggYW5kIERldmVsb3BtZW50LCBU
-b2t5bywgSmFwYW4uJiN4RDtEZXBhcnRtZW50IG9mIFBlZGlhdHJpY3MsIFNoaWdhIFVuaXZlcnNp
-dHkgb2YgTWVkaWNhbCBTY2llbmNlLCBPdHN1LCBKYXBhbi4mI3hEO0hpZ2FzaGlvc2FrYSBBcmFt
-b3RvIEhlaXdhIENsaW5pYywgSGlnYXNoaW9zYWthLCBKYXBhbi4mI3hEO01MTCBNdW5pY2ggTGV1
-a2VtaWEgTGFib3JhdG9yeSwgTXVuaWNoLCBHZXJtYW55LiYjeEQ7SW5zdGl0dXRlIGZvciB0aGUg
-QWR2YW5jZWQgU3R1ZHkgb2YgSHVtYW4gQmlvbG9neSAoV1BJIEFTSEJpKSwgS3lvdG8gVW5pdmVy
-c2l0eSwgS3lvdG8sIEphcGFuOyBhbmQuJiN4RDtEZXBhcnRtZW50IG9mIE1lZGljaW5lLCBDZW50
-ZXIgZm9yIEhlbWF0b2xvZ3kgYW5kIFJlZ2VuZXJhdGl2ZSBNZWRpY2luZSwgS2Fyb2xpbnNrYSBJ
-bnN0aXR1dGUsIFN0b2NraG9sbSwgU3dlZGVuLjwvYXV0aC1hZGRyZXNzPjx0aXRsZXM+PHRpdGxl
-PkZ1c2lvbiBwYXJ0bmVyLXNwZWNpZmljIG11dGF0aW9uIHByb2ZpbGVzIGFuZCBLUkFTIG11dGF0
-aW9ucyBhcyBhZHZlcnNlIHByb2dub3N0aWMgZmFjdG9ycyBpbiBNTEwtcmVhcnJhbmdlZCBBTUw8
-L3RpdGxlPjxzZWNvbmRhcnktdGl0bGU+Qmxvb2QgQWR2PC9zZWNvbmRhcnktdGl0bGU+PC90aXRs
-ZXM+PHBlcmlvZGljYWw+PGZ1bGwtdGl0bGU+Qmxvb2QgQWR2PC9mdWxsLXRpdGxlPjwvcGVyaW9k
-aWNhbD48cGFnZXM+NDYyMy00NjMxPC9wYWdlcz48dm9sdW1lPjQ8L3ZvbHVtZT48bnVtYmVyPjE5
-PC9udW1iZXI+PGVkaXRpb24+MjAyMC8wOS8zMDwvZWRpdGlvbj48a2V5d29yZHM+PGtleXdvcmQ+
-QWR1bHQ8L2tleXdvcmQ+PGtleXdvcmQ+Q2hpbGQ8L2tleXdvcmQ+PGtleXdvcmQ+SGlzdG9uZS1M
-eXNpbmUgTi1NZXRoeWx0cmFuc2ZlcmFzZS9nZW5ldGljczwva2V5d29yZD48a2V5d29yZD5IdW1h
-bnM8L2tleXdvcmQ+PGtleXdvcmQ+KkxldWtlbWlhLCBNeWVsb2lkLCBBY3V0ZS9kaWFnbm9zaXMv
-Z2VuZXRpY3M8L2tleXdvcmQ+PGtleXdvcmQ+TXV0YXRpb248L2tleXdvcmQ+PGtleXdvcmQ+TXll
-bG9pZC1MeW1waG9pZCBMZXVrZW1pYSBQcm90ZWluL2dlbmV0aWNzPC9rZXl3b3JkPjxrZXl3b3Jk
-PlByb2dub3Npczwva2V5d29yZD48a2V5d29yZD4qUHJvdG8tT25jb2dlbmUgUHJvdGVpbnMgcDIx
-KHJhcykvZ2VuZXRpY3M8L2tleXdvcmQ+PC9rZXl3b3Jkcz48ZGF0ZXM+PHllYXI+MjAyMDwveWVh
-cj48cHViLWRhdGVzPjxkYXRlPk9jdCAxMzwvZGF0ZT48L3B1Yi1kYXRlcz48L2RhdGVzPjxpc2Ju
-PjI0NzMtOTUzNyAoRWxlY3Ryb25pYykmI3hEOzI0NzMtOTUyOSAoUHJpbnQpJiN4RDsyNDczLTk1
-MjkgKExpbmtpbmcpPC9pc2JuPjxhY2Nlc3Npb24tbnVtPjMyOTkxNzE5PC9hY2Nlc3Npb24tbnVt
-Pjx1cmxzPjxyZWxhdGVkLXVybHM+PHVybD5odHRwczovL3d3dy5uY2JpLm5sbS5uaWguZ292L3B1
-Ym1lZC8zMjk5MTcxOTwvdXJsPjx1cmw+aHR0cHM6Ly9wbWMubmNiaS5ubG0ubmloLmdvdi9hcnRp
-Y2xlcy9QTUM3NTU2MTYwL3BkZi9hZHZhbmNlc0FEVjIwMjAwMDI0NTcucGRmPC91cmw+PC9yZWxh
-dGVkLXVybHM+PC91cmxzPjxjdXN0b20yPlBNQzc1NTYxNjAgaW50ZXJlc3RzLjwvY3VzdG9tMj48
-ZWxlY3Ryb25pYy1yZXNvdXJjZS1udW0+MTAuMTE4Mi9ibG9vZGFkdmFuY2VzLjIwMjAwMDI0NTc8
-L2VsZWN0cm9uaWMtcmVzb3VyY2UtbnVtPjwvcmVjb3JkPjwvQ2l0ZT48L0VuZE5vdGU+AG==
-</w:fldData>
-              </w:fldChar>
-            </w:r>
-            <w:r>
-              <w:rPr>
-                <w:rFonts w:cs="Calibri"/>
-              </w:rPr>
-              <w:instrText xml:space="preserve"> ADDIN EN.CITE.DATA </w:instrText>
-            </w:r>
-            <w:r>
-              <w:rPr>
-                <w:rFonts w:cs="Calibri"/>
-              </w:rPr>
-            </w:r>
-            <w:r>
-              <w:rPr>
-                <w:rFonts w:cs="Calibri"/>
-              </w:rPr>
-              <w:fldChar w:fldCharType="end"/>
-            </w:r>
-            <w:r>
-              <w:rPr>
-                <w:rFonts w:cs="Calibri"/>
-              </w:rPr>
-            </w:r>
-            <w:r>
-              <w:rPr>
-                <w:rFonts w:cs="Calibri"/>
-              </w:rPr>
-              <w:fldChar w:fldCharType="separate"/>
-            </w:r>
-            <w:r>
-              <w:rPr>
-                <w:rFonts w:cs="Calibri"/>
-                <w:vertAlign w:val="superscript"/>
-              </w:rPr>
-              <w:t>14,15</w:t>
-            </w:r>
-            <w:r>
-              <w:rPr>
-                <w:rFonts w:cs="Calibri"/>
-              </w:rPr>
-              <w:fldChar w:fldCharType="end"/>
-            </w:r>
-            <w:r>
-              <w:rPr>
-                <w:rFonts w:cs="Calibri"/>
-              </w:rPr>
-              <w:t>.</w:t>
-            </w:r>
-          </w:p>
-          <w:p>
-            <w:pPr>
-              <w:pStyle w:val="CLIN2SUBHEADINGS"/>
-              <w:rPr>
-                <w:rFonts w:cs="Calibri"/>
-              </w:rPr>
-            </w:pPr>
-            <w:r>
-              <w:rPr>
-                <w:rFonts w:cs="Calibri"/>
-              </w:rPr>
-              <w:t>biomarkers of response to therapy</w:t>
-            </w:r>
-          </w:p>
-          <w:p>
-            <w:pPr>
-              <w:pStyle w:val="CLIN3BULLETPOINTS"/>
-              <w:rPr>
-                <w:rFonts w:cs="Calibri"/>
-              </w:rPr>
-            </w:pPr>
-            <w:r>
-              <w:rPr>
-                <w:rFonts w:cs="Calibri"/>
-              </w:rPr>
               <w:t xml:space="preserve">The interaction between </w:t>
             </w:r>
             <w:r>
@@ -3597,7 +3485,49 @@
               <w:rPr>
                 <w:rFonts w:cs="Calibri"/>
               </w:rPr>
-              <w:t xml:space="preserve"> fusion protein and its critical oncogenic cofactor, menin, can be targeted using small molecule inhibitors of menin, which have demonstrated potent pre-clinical efficacy</w:t>
+              <w:t xml:space="preserve"> fusion protein and its critical oncogenic cofactor, menin, can be </w:t>
+            </w:r>
+            <w:r>
+              <w:rPr>
+                <w:rFonts w:cs="Calibri"/>
+              </w:rPr>
+              <w:t xml:space="preserve">targeted </w:t>
+            </w:r>
+            <w:r>
+              <w:rPr>
+                <w:rFonts w:cs="Calibri"/>
+              </w:rPr>
+              <w:t>using small molecul</w:t>
+            </w:r>
+            <w:r>
+              <w:rPr>
+                <w:rFonts w:cs="Calibri"/>
+              </w:rPr>
+              <w:t>e</w:t>
+            </w:r>
+            <w:r>
+              <w:rPr>
+                <w:rFonts w:cs="Calibri"/>
+              </w:rPr>
+              <w:t xml:space="preserve"> inhibitors of menin</w:t>
+            </w:r>
+            <w:r>
+              <w:rPr>
+                <w:rFonts w:cs="Calibri"/>
+              </w:rPr>
+              <w:t xml:space="preserve">, which have </w:t>
+            </w:r>
+            <w:r>
+              <w:rPr>
+                <w:rFonts w:cs="Calibri"/>
+              </w:rPr>
+              <w:t xml:space="preserve">demonstrated </w:t>
+            </w:r>
+            <w:r>
+              <w:rPr>
+                <w:rFonts w:cs="Calibri"/>
+              </w:rPr>
+              <w:t>potent pre-clinical efficacy</w:t>
             </w:r>
             <w:r>
               <w:rPr>
@@ -3606,7 +3536,7 @@
               <w:fldChar w:fldCharType="begin">
                 <w:fldData xml:space="preserve">PEVuZE5vdGU+PENpdGU+PEF1dGhvcj5HcmVtYmVja2E8L0F1dGhvcj48WWVhcj4yMDEyPC9ZZWFy
 PjxSZWNOdW0+MzY1OTwvUmVjTnVtPjxEaXNwbGF5VGV4dD48c3R5bGUgZmFjZT0ic3VwZXJzY3Jp
-cHQiPjE2PC9zdHlsZT48L0Rpc3BsYXlUZXh0PjxyZWNvcmQ+PHJlYy1udW1iZXI+MzY1OTwvcmVj
+cHQiPjE1PC9zdHlsZT48L0Rpc3BsYXlUZXh0PjxyZWNvcmQ+PHJlYy1udW1iZXI+MzY1OTwvcmVj
 LW51bWJlcj48Zm9yZWlnbi1rZXlzPjxrZXkgYXBwPSJFTiIgZGItaWQ9IjVyNWZhdGU1dzI1ZTVp
 ZTB6eDJ4cDB3dHJ4enMwd3Z4dGR4eCIgdGltZXN0YW1wPSIxNzEwMTE5OTg4IiBndWlkPSJmZjFi
 YjQ4NC1lMGM4LTQ3ZDktYjExNi0yYTc1MGY0M2E1YzIiPjM2NTk8L2tleT48L2ZvcmVpZ24ta2V5
@@ -3664,7 +3594,7 @@
               <w:fldChar w:fldCharType="begin">
                 <w:fldData xml:space="preserve">PEVuZE5vdGU+PENpdGU+PEF1dGhvcj5HcmVtYmVja2E8L0F1dGhvcj48WWVhcj4yMDEyPC9ZZWFy
 PjxSZWNOdW0+MzY1OTwvUmVjTnVtPjxEaXNwbGF5VGV4dD48c3R5bGUgZmFjZT0ic3VwZXJzY3Jp
-cHQiPjE2PC9zdHlsZT48L0Rpc3BsYXlUZXh0PjxyZWNvcmQ+PHJlYy1udW1iZXI+MzY1OTwvcmVj
+cHQiPjE1PC9zdHlsZT48L0Rpc3BsYXlUZXh0PjxyZWNvcmQ+PHJlYy1udW1iZXI+MzY1OTwvcmVj
 LW51bWJlcj48Zm9yZWlnbi1rZXlzPjxrZXkgYXBwPSJFTiIgZGItaWQ9IjVyNWZhdGU1dzI1ZTVp
 ZTB6eDJ4cDB3dHJ4enMwd3Z4dGR4eCIgdGltZXN0YW1wPSIxNzEwMTE5OTg4IiBndWlkPSJmZjFi
 YjQ4NC1lMGM4LTQ3ZDktYjExNi0yYTc1MGY0M2E1YzIiPjM2NTk8L2tleT48L2ZvcmVpZ24ta2V5
@@ -3742,7 +3672,7 @@
                 <w:rFonts w:cs="Calibri"/>
                 <w:vertAlign w:val="superscript"/>
               </w:rPr>
-              <w:t>16</w:t>
+              <w:t>15</w:t>
             </w:r>
             <w:r>
               <w:rPr>
@@ -3760,7 +3690,19 @@
               <w:rPr>
                 <w:rFonts w:cs="Calibri"/>
               </w:rPr>
-              <w:t>and shown promising activity in early-phase clinical trials</w:t>
+              <w:t>and</w:t>
+            </w:r>
+            <w:r>
+              <w:rPr>
+                <w:rFonts w:cs="Calibri"/>
+              </w:rPr>
+              <w:t xml:space="preserve"> shown</w:t>
+            </w:r>
+            <w:r>
+              <w:rPr>
+                <w:rFonts w:cs="Calibri"/>
+              </w:rPr>
+              <w:t xml:space="preserve"> promising activity in early-phase clinical trials</w:t>
             </w:r>
             <w:r>
               <w:rPr>
@@ -3769,7 +3711,7 @@
               <w:fldChar w:fldCharType="begin">
                 <w:fldData xml:space="preserve">PEVuZE5vdGU+PENpdGU+PEF1dGhvcj5Jc3NhPC9BdXRob3I+PFllYXI+MjAyMzwvWWVhcj48UmVj
 TnVtPjM2MTM8L1JlY051bT48RGlzcGxheVRleHQ+PHN0eWxlIGZhY2U9InN1cGVyc2NyaXB0Ij4x
-Nzwvc3R5bGU+PC9EaXNwbGF5VGV4dD48cmVjb3JkPjxyZWMtbnVtYmVyPjM2MTM8L3JlYy1udW1i
+Njwvc3R5bGU+PC9EaXNwbGF5VGV4dD48cmVjb3JkPjxyZWMtbnVtYmVyPjM2MTM8L3JlYy1udW1i
 ZXI+PGZvcmVpZ24ta2V5cz48a2V5IGFwcD0iRU4iIGRiLWlkPSI1cjVmYXRlNXcyNWU1aWUwengy
 eHAwd3RyeHpzMHd2eHRkeHgiIHRpbWVzdGFtcD0iMTY4Nzg0ODgxNSIgZ3VpZD0iNjk2YjQ2YmUt
 NzRhZC00ZDg2LThhOWYtODg5NDZjMzc1NTYzIj4zNjEzPC9rZXk+PC9mb3JlaWduLWtleXM+PHJl
@@ -3943,7 +3885,7 @@
               <w:fldChar w:fldCharType="begin">
                 <w:fldData xml:space="preserve">PEVuZE5vdGU+PENpdGU+PEF1dGhvcj5Jc3NhPC9BdXRob3I+PFllYXI+MjAyMzwvWWVhcj48UmVj
 TnVtPjM2MTM8L1JlY051bT48RGlzcGxheVRleHQ+PHN0eWxlIGZhY2U9InN1cGVyc2NyaXB0Ij4x
-Nzwvc3R5bGU+PC9EaXNwbGF5VGV4dD48cmVjb3JkPjxyZWMtbnVtYmVyPjM2MTM8L3JlYy1udW1i
+Njwvc3R5bGU+PC9EaXNwbGF5VGV4dD48cmVjb3JkPjxyZWMtbnVtYmVyPjM2MTM8L3JlYy1udW1i
 ZXI+PGZvcmVpZ24ta2V5cz48a2V5IGFwcD0iRU4iIGRiLWlkPSI1cjVmYXRlNXcyNWU1aWUwengy
 eHAwd3RyeHpzMHd2eHRkeHgiIHRpbWVzdGFtcD0iMTY4Nzg0ODgxNSIgZ3VpZD0iNjk2YjQ2YmUt
 NzRhZC00ZDg2LThhOWYtODg5NDZjMzc1NTYzIj4zNjEzPC9rZXk+PC9mb3JlaWduLWtleXM+PHJl
@@ -4137,7 +4079,7 @@
                 <w:rFonts w:cs="Calibri"/>
                 <w:vertAlign w:val="superscript"/>
               </w:rPr>
-              <w:t>17</w:t>
+              <w:t>16</w:t>
             </w:r>
             <w:r>
               <w:rPr>
@@ -4177,7 +4119,7 @@
               <w:fldChar w:fldCharType="begin">
                 <w:fldData xml:space="preserve">PEVuZE5vdGU+PENpdGU+PEF1dGhvcj5TdG9uZTwvQXV0aG9yPjxZZWFyPjIwMTc8L1llYXI+PFJl
 Y051bT4yNTQzPC9SZWNOdW0+PERpc3BsYXlUZXh0PjxzdHlsZSBmYWNlPSJzdXBlcnNjcmlwdCI+
-MTg8L3N0eWxlPjwvRGlzcGxheVRleHQ+PHJlY29yZD48cmVjLW51bWJlcj4yNTQzPC9yZWMtbnVt
+MTc8L3N0eWxlPjwvRGlzcGxheVRleHQ+PHJlY29yZD48cmVjLW51bWJlcj4yNTQzPC9yZWMtbnVt
 YmVyPjxmb3JlaWduLWtleXM+PGtleSBhcHA9IkVOIiBkYi1pZD0iNXI1ZmF0ZTV3MjVlNWllMHp4
 MnhwMHd0cnh6czB3dnh0ZHh4IiB0aW1lc3RhbXA9IjE2NDY3MTkwMDUiIGd1aWQ9ImQ0NmY2MWIx
 LTRiZWEtNDBhZC05NzZiLTRmMTc0OTliY2IxYyI+MjU0Mzwva2V5PjwvZm9yZWlnbi1rZXlzPjxy
@@ -4272,7 +4214,7 @@
               <w:fldChar w:fldCharType="begin">
                 <w:fldData xml:space="preserve">PEVuZE5vdGU+PENpdGU+PEF1dGhvcj5TdG9uZTwvQXV0aG9yPjxZZWFyPjIwMTc8L1llYXI+PFJl
 Y051bT4yNTQzPC9SZWNOdW0+PERpc3BsYXlUZXh0PjxzdHlsZSBmYWNlPSJzdXBlcnNjcmlwdCI+
-MTg8L3N0eWxlPjwvRGlzcGxheVRleHQ+PHJlY29yZD48cmVjLW51bWJlcj4yNTQzPC9yZWMtbnVt
+MTc8L3N0eWxlPjwvRGlzcGxheVRleHQ+PHJlY29yZD48cmVjLW51bWJlcj4yNTQzPC9yZWMtbnVt
 YmVyPjxmb3JlaWduLWtleXM+PGtleSBhcHA9IkVOIiBkYi1pZD0iNXI1ZmF0ZTV3MjVlNWllMHp4
 MnhwMHd0cnh6czB3dnh0ZHh4IiB0aW1lc3RhbXA9IjE2NDY3MTkwMDUiIGd1aWQ9ImQ0NmY2MWIx
 LTRiZWEtNDBhZC05NzZiLTRmMTc0OTliY2IxYyI+MjU0Mzwva2V5PjwvZm9yZWlnbi1rZXlzPjxy
@@ -4373,7 +4315,7 @@
               <w:rPr>
                 <w:vertAlign w:val="superscript"/>
               </w:rPr>
-              <w:t>18</w:t>
+              <w:t>17</w:t>
             </w:r>
             <w:r>
               <w:fldChar w:fldCharType="end"/>
@@ -4416,7 +4358,7 @@
               <w:fldChar w:fldCharType="begin">
                 <w:fldData xml:space="preserve">PEVuZE5vdGU+PENpdGU+PEF1dGhvcj5FcmJhPC9BdXRob3I+PFllYXI+MjAyMzwvWWVhcj48UmVj
 TnVtPjM2Mzk8L1JlY051bT48RGlzcGxheVRleHQ+PHN0eWxlIGZhY2U9InN1cGVyc2NyaXB0Ij4x
-OTwvc3R5bGU+PC9EaXNwbGF5VGV4dD48cmVjb3JkPjxyZWMtbnVtYmVyPjM2Mzk8L3JlYy1udW1i
+ODwvc3R5bGU+PC9EaXNwbGF5VGV4dD48cmVjb3JkPjxyZWMtbnVtYmVyPjM2Mzk8L3JlYy1udW1i
 ZXI+PGZvcmVpZ24ta2V5cz48a2V5IGFwcD0iRU4iIGRiLWlkPSI1cjVmYXRlNXcyNWU1aWUwengy
 eHAwd3RyeHpzMHd2eHRkeHgiIHRpbWVzdGFtcD0iMTcxMDA2MzAyMCIgZ3VpZD0iYTY2MWYzMWEt
 NjEwZC00ODdmLTg5NjUtNDdhYjgxNTFkNmM1Ij4zNjM5PC9rZXk+PC9mb3JlaWduLWtleXM+PHJl
@@ -4603,7 +4545,7 @@
               <w:fldChar w:fldCharType="begin">
                 <w:fldData xml:space="preserve">PEVuZE5vdGU+PENpdGU+PEF1dGhvcj5FcmJhPC9BdXRob3I+PFllYXI+MjAyMzwvWWVhcj48UmVj
 TnVtPjM2Mzk8L1JlY051bT48RGlzcGxheVRleHQ+PHN0eWxlIGZhY2U9InN1cGVyc2NyaXB0Ij4x
-OTwvc3R5bGU+PC9EaXNwbGF5VGV4dD48cmVjb3JkPjxyZWMtbnVtYmVyPjM2Mzk8L3JlYy1udW1i
+ODwvc3R5bGU+PC9EaXNwbGF5VGV4dD48cmVjb3JkPjxyZWMtbnVtYmVyPjM2Mzk8L3JlYy1udW1i
 ZXI+PGZvcmVpZ24ta2V5cz48a2V5IGFwcD0iRU4iIGRiLWlkPSI1cjVmYXRlNXcyNWU1aWUwengy
 eHAwd3RyeHpzMHd2eHRkeHgiIHRpbWVzdGFtcD0iMTcxMDA2MzAyMCIgZ3VpZD0iYTY2MWYzMWEt
 NjEwZC00ODdmLTg5NjUtNDdhYjgxNTFkNmM1Ij4zNjM5PC9rZXk+PC9mb3JlaWduLWtleXM+PHJl
@@ -4796,7 +4738,7 @@
               <w:rPr>
                 <w:vertAlign w:val="superscript"/>
               </w:rPr>
-              <w:t>19</w:t>
+              <w:t>18</w:t>
             </w:r>
             <w:r>
               <w:fldChar w:fldCharType="end"/>
@@ -4810,8 +4752,8 @@
             <w:r>
               <w:fldChar w:fldCharType="begin">
                 <w:fldData xml:space="preserve">PEVuZE5vdGU+PENpdGU+PEF1dGhvcj5QZXJsPC9BdXRob3I+PFllYXI+MjAxOTwvWWVhcj48UmVj
-TnVtPjI1NDQ8L1JlY051bT48RGlzcGxheVRleHQ+PHN0eWxlIGZhY2U9InN1cGVyc2NyaXB0Ij4y
-MDwvc3R5bGU+PC9EaXNwbGF5VGV4dD48cmVjb3JkPjxyZWMtbnVtYmVyPjI1NDQ8L3JlYy1udW1i
+TnVtPjI1NDQ8L1JlY051bT48RGlzcGxheVRleHQ+PHN0eWxlIGZhY2U9InN1cGVyc2NyaXB0Ij4x
+OTwvc3R5bGU+PC9EaXNwbGF5VGV4dD48cmVjb3JkPjxyZWMtbnVtYmVyPjI1NDQ8L3JlYy1udW1i
 ZXI+PGZvcmVpZ24ta2V5cz48a2V5IGFwcD0iRU4iIGRiLWlkPSI1cjVmYXRlNXcyNWU1aWUwengy
 eHAwd3RyeHpzMHd2eHRkeHgiIHRpbWVzdGFtcD0iMTY0NjcxOTAwNSIgZ3VpZD0iNzE3ODFlYzYt
 YTljZS00MTEwLWJkNWQtMTg3MjE4ZjJjODhhIj4yNTQ0PC9rZXk+PC9mb3JlaWduLWtleXM+PHJl
@@ -4908,8 +4850,8 @@
             <w:r>
               <w:fldChar w:fldCharType="begin">
                 <w:fldData xml:space="preserve">PEVuZE5vdGU+PENpdGU+PEF1dGhvcj5QZXJsPC9BdXRob3I+PFllYXI+MjAxOTwvWWVhcj48UmVj
-TnVtPjI1NDQ8L1JlY051bT48RGlzcGxheVRleHQ+PHN0eWxlIGZhY2U9InN1cGVyc2NyaXB0Ij4y
-MDwvc3R5bGU+PC9EaXNwbGF5VGV4dD48cmVjb3JkPjxyZWMtbnVtYmVyPjI1NDQ8L3JlYy1udW1i
+TnVtPjI1NDQ8L1JlY051bT48RGlzcGxheVRleHQ+PHN0eWxlIGZhY2U9InN1cGVyc2NyaXB0Ij4x
+OTwvc3R5bGU+PC9EaXNwbGF5VGV4dD48cmVjb3JkPjxyZWMtbnVtYmVyPjI1NDQ8L3JlYy1udW1i
 ZXI+PGZvcmVpZ24ta2V5cz48a2V5IGFwcD0iRU4iIGRiLWlkPSI1cjVmYXRlNXcyNWU1aWUwengy
 eHAwd3RyeHpzMHd2eHRkeHgiIHRpbWVzdGFtcD0iMTY0NjcxOTAwNSIgZ3VpZD0iNzE3ODFlYzYt
 YTljZS00MTEwLWJkNWQtMTg3MjE4ZjJjODhhIj4yNTQ0PC9rZXk+PC9mb3JlaWduLWtleXM+PHJl
@@ -5013,7 +4955,7 @@
               <w:rPr>
                 <w:vertAlign w:val="superscript"/>
               </w:rPr>
-              <w:t>20</w:t>
+              <w:t>19</w:t>
             </w:r>
             <w:r>
               <w:fldChar w:fldCharType="end"/>
@@ -5050,7 +4992,7 @@
               <w:fldChar w:fldCharType="begin">
                 <w:fldData xml:space="preserve">PEVuZE5vdGU+PENpdGU+PEF1dGhvcj5EYXZlcjwvQXV0aG9yPjxZZWFyPjIwMTk8L1llYXI+PFJl
 Y051bT4zMTI3PC9SZWNOdW0+PERpc3BsYXlUZXh0PjxzdHlsZSBmYWNlPSJzdXBlcnNjcmlwdCI+
-MjE8L3N0eWxlPjwvRGlzcGxheVRleHQ+PHJlY29yZD48cmVjLW51bWJlcj4zMTI3PC9yZWMtbnVt
+MjA8L3N0eWxlPjwvRGlzcGxheVRleHQ+PHJlY29yZD48cmVjLW51bWJlcj4zMTI3PC9yZWMtbnVt
 YmVyPjxmb3JlaWduLWtleXM+PGtleSBhcHA9IkVOIiBkYi1pZD0iNXI1ZmF0ZTV3MjVlNWllMHp4
 MnhwMHd0cnh6czB3dnh0ZHh4IiB0aW1lc3RhbXA9IjE2NDY3MTk1MDAiIGd1aWQ9ImM5NGVlNDRh
 LTlmNjktNDMwZi04ZTYxLTgwZTRhYWU0N2I4YyI+MzEyNzwva2V5PjwvZm9yZWlnbi1rZXlzPjxy
@@ -5108,7 +5050,7 @@
               <w:fldChar w:fldCharType="begin">
                 <w:fldData xml:space="preserve">PEVuZE5vdGU+PENpdGU+PEF1dGhvcj5EYXZlcjwvQXV0aG9yPjxZZWFyPjIwMTk8L1llYXI+PFJl
 Y051bT4zMTI3PC9SZWNOdW0+PERpc3BsYXlUZXh0PjxzdHlsZSBmYWNlPSJzdXBlcnNjcmlwdCI+
-MjE8L3N0eWxlPjwvRGlzcGxheVRleHQ+PHJlY29yZD48cmVjLW51bWJlcj4zMTI3PC9yZWMtbnVt
+MjA8L3N0eWxlPjwvRGlzcGxheVRleHQ+PHJlY29yZD48cmVjLW51bWJlcj4zMTI3PC9yZWMtbnVt
 YmVyPjxmb3JlaWduLWtleXM+PGtleSBhcHA9IkVOIiBkYi1pZD0iNXI1ZmF0ZTV3MjVlNWllMHp4
 MnhwMHd0cnh6czB3dnh0ZHh4IiB0aW1lc3RhbXA9IjE2NDY3MTk1MDAiIGd1aWQ9ImM5NGVlNDRh
 LTlmNjktNDMwZi04ZTYxLTgwZTRhYWU0N2I4YyI+MzEyNzwva2V5PjwvZm9yZWlnbi1rZXlzPjxy
@@ -5172,7 +5114,7 @@
               <w:rPr>
                 <w:vertAlign w:val="superscript"/>
               </w:rPr>
-              <w:t>21</w:t>
+              <w:t>20</w:t>
             </w:r>
             <w:r>
               <w:fldChar w:fldCharType="end"/>
@@ -5223,7 +5165,7 @@
               <w:fldChar w:fldCharType="begin">
                 <w:fldData xml:space="preserve">PEVuZE5vdGU+PENpdGU+PEF1dGhvcj5Eb2huZXI8L0F1dGhvcj48WWVhcj4yMDE3PC9ZZWFyPjxS
 ZWNOdW0+MjU4MjwvUmVjTnVtPjxEaXNwbGF5VGV4dD48c3R5bGUgZmFjZT0ic3VwZXJzY3JpcHQi
-PjIyPC9zdHlsZT48L0Rpc3BsYXlUZXh0PjxyZWNvcmQ+PHJlYy1udW1iZXI+MjU4MjwvcmVjLW51
+PjIxPC9zdHlsZT48L0Rpc3BsYXlUZXh0PjxyZWNvcmQ+PHJlYy1udW1iZXI+MjU4MjwvcmVjLW51
 bWJlcj48Zm9yZWlnbi1rZXlzPjxrZXkgYXBwPSJFTiIgZGItaWQ9IjVyNWZhdGU1dzI1ZTVpZTB6
 eDJ4cDB3dHJ4enMwd3Z4dGR4eCIgdGltZXN0YW1wPSIxNjQ2NzE5MDc1IiBndWlkPSI2OTk1ZTcz
 MS0xMTRiLTRiNmUtYWVjMS1jZDI1OTQ4NDQ0ZDAiPjI1ODI8L2tleT48a2V5IGFwcD0iRU5XZWIi
@@ -5310,7 +5252,7 @@
               <w:fldChar w:fldCharType="begin">
                 <w:fldData xml:space="preserve">PEVuZE5vdGU+PENpdGU+PEF1dGhvcj5Eb2huZXI8L0F1dGhvcj48WWVhcj4yMDE3PC9ZZWFyPjxS
 ZWNOdW0+MjU4MjwvUmVjTnVtPjxEaXNwbGF5VGV4dD48c3R5bGUgZmFjZT0ic3VwZXJzY3JpcHQi
-PjIyPC9zdHlsZT48L0Rpc3BsYXlUZXh0PjxyZWNvcmQ+PHJlYy1udW1iZXI+MjU4MjwvcmVjLW51
+PjIxPC9zdHlsZT48L0Rpc3BsYXlUZXh0PjxyZWNvcmQ+PHJlYy1udW1iZXI+MjU4MjwvcmVjLW51
 bWJlcj48Zm9yZWlnbi1rZXlzPjxrZXkgYXBwPSJFTiIgZGItaWQ9IjVyNWZhdGU1dzI1ZTVpZTB6
 eDJ4cDB3dHJ4enMwd3Z4dGR4eCIgdGltZXN0YW1wPSIxNjQ2NzE5MDc1IiBndWlkPSI2OTk1ZTcz
 MS0xMTRiLTRiNmUtYWVjMS1jZDI1OTQ4NDQ0ZDAiPjI1ODI8L2tleT48a2V5IGFwcD0iRU5XZWIi
@@ -5403,7 +5345,7 @@
               <w:rPr>
                 <w:vertAlign w:val="superscript"/>
               </w:rPr>
-              <w:t>22</w:t>
+              <w:t>21</w:t>
             </w:r>
             <w:r>
               <w:fldChar w:fldCharType="end"/>
@@ -5452,7 +5394,7 @@
               <w:fldChar w:fldCharType="begin">
                 <w:fldData xml:space="preserve">PEVuZE5vdGU+PENpdGU+PEF1dGhvcj5TbWl0aDwvQXV0aG9yPjxZZWFyPjIwMjI8L1llYXI+PFJl
 Y051bT4zNjQxPC9SZWNOdW0+PERpc3BsYXlUZXh0PjxzdHlsZSBmYWNlPSJzdXBlcnNjcmlwdCI+
-MjM8L3N0eWxlPjwvRGlzcGxheVRleHQ+PHJlY29yZD48cmVjLW51bWJlcj4zNjQxPC9yZWMtbnVt
+MjI8L3N0eWxlPjwvRGlzcGxheVRleHQ+PHJlY29yZD48cmVjLW51bWJlcj4zNjQxPC9yZWMtbnVt
 YmVyPjxmb3JlaWduLWtleXM+PGtleSBhcHA9IkVOIiBkYi1pZD0iNXI1ZmF0ZTV3MjVlNWllMHp4
 MnhwMHd0cnh6czB3dnh0ZHh4IiB0aW1lc3RhbXA9IjE3MTAwNjMyMDUiIGd1aWQ9Ijk5MTNkODBl
 LTI1MjYtNDI0YS1hYWRkLThiZWYyMjk1NmZkMCI+MzY0MTwva2V5PjwvZm9yZWlnbi1rZXlzPjxy
@@ -5499,7 +5441,7 @@
               <w:fldChar w:fldCharType="begin">
                 <w:fldData xml:space="preserve">PEVuZE5vdGU+PENpdGU+PEF1dGhvcj5TbWl0aDwvQXV0aG9yPjxZZWFyPjIwMjI8L1llYXI+PFJl
 Y051bT4zNjQxPC9SZWNOdW0+PERpc3BsYXlUZXh0PjxzdHlsZSBmYWNlPSJzdXBlcnNjcmlwdCI+
-MjM8L3N0eWxlPjwvRGlzcGxheVRleHQ+PHJlY29yZD48cmVjLW51bWJlcj4zNjQxPC9yZWMtbnVt
+MjI8L3N0eWxlPjwvRGlzcGxheVRleHQ+PHJlY29yZD48cmVjLW51bWJlcj4zNjQxPC9yZWMtbnVt
 YmVyPjxmb3JlaWduLWtleXM+PGtleSBhcHA9IkVOIiBkYi1pZD0iNXI1ZmF0ZTV3MjVlNWllMHp4
 MnhwMHd0cnh6czB3dnh0ZHh4IiB0aW1lc3RhbXA9IjE3MTAwNjMyMDUiIGd1aWQ9Ijk5MTNkODBl
 LTI1MjYtNDI0YS1hYWRkLThiZWYyMjk1NmZkMCI+MzY0MTwva2V5PjwvZm9yZWlnbi1rZXlzPjxy
@@ -5552,39 +5494,19 @@
               <w:rPr>
                 <w:vertAlign w:val="superscript"/>
               </w:rPr>
-              <w:t>23</w:t>
+              <w:t>22</w:t>
             </w:r>
             <w:r>
               <w:fldChar w:fldCharType="end"/>
             </w:r>
             <w:r>
-              <w:t xml:space="preserve">, second-site </w:t>
-            </w:r>
-            <w:r>
-              <w:rPr>
-                <w:i/>
-                <w:iCs/>
-              </w:rPr>
-              <w:t>IDH1</w:t>
-            </w:r>
-            <w:r>
-              <w:t>/</w:t>
-            </w:r>
-            <w:r>
-              <w:rPr>
-                <w:i/>
-                <w:iCs/>
-              </w:rPr>
-              <w:t>IDH2</w:t>
-            </w:r>
-            <w:r>
-              <w:t xml:space="preserve"> mutations (IDH1/IDH2 inhibitors)</w:t>
+              <w:t>, second-site IDH1/IDH2 mutations (IDH1/IDH2 inhibitors)</w:t>
             </w:r>
             <w:r>
               <w:fldChar w:fldCharType="begin">
                 <w:fldData xml:space="preserve">PEVuZE5vdGU+PENpdGU+PEF1dGhvcj5JbnRsZWtvZmVyPC9BdXRob3I+PFllYXI+MjAxODwvWWVh
 cj48UmVjTnVtPjMxNzQ8L1JlY051bT48RGlzcGxheVRleHQ+PHN0eWxlIGZhY2U9InN1cGVyc2Ny
-aXB0Ij4yNDwvc3R5bGU+PC9EaXNwbGF5VGV4dD48cmVjb3JkPjxyZWMtbnVtYmVyPjMxNzQ8L3Jl
+aXB0Ij4yMzwvc3R5bGU+PC9EaXNwbGF5VGV4dD48cmVjb3JkPjxyZWMtbnVtYmVyPjMxNzQ8L3Jl
 Yy1udW1iZXI+PGZvcmVpZ24ta2V5cz48a2V5IGFwcD0iRU4iIGRiLWlkPSI1cjVmYXRlNXcyNWU1
 aWUwengyeHAwd3RyeHpzMHd2eHRkeHgiIHRpbWVzdGFtcD0iMTY0NjcxOTUwNSIgZ3VpZD0iZTMz
 NDMyN2MtNzliNi00MDZjLWI5NDEtNzMyY2ExODhhMWM3Ij4zMTc0PC9rZXk+PC9mb3JlaWduLWtl
@@ -5685,7 +5607,7 @@
               <w:fldChar w:fldCharType="begin">
                 <w:fldData xml:space="preserve">PEVuZE5vdGU+PENpdGU+PEF1dGhvcj5JbnRsZWtvZmVyPC9BdXRob3I+PFllYXI+MjAxODwvWWVh
 cj48UmVjTnVtPjMxNzQ8L1JlY051bT48RGlzcGxheVRleHQ+PHN0eWxlIGZhY2U9InN1cGVyc2Ny
-aXB0Ij4yNDwvc3R5bGU+PC9EaXNwbGF5VGV4dD48cmVjb3JkPjxyZWMtbnVtYmVyPjMxNzQ8L3Jl
+aXB0Ij4yMzwvc3R5bGU+PC9EaXNwbGF5VGV4dD48cmVjb3JkPjxyZWMtbnVtYmVyPjMxNzQ8L3Jl
 Yy1udW1iZXI+PGZvcmVpZ24ta2V5cz48a2V5IGFwcD0iRU4iIGRiLWlkPSI1cjVmYXRlNXcyNWU1
 aWUwengyeHAwd3RyeHpzMHd2eHRkeHgiIHRpbWVzdGFtcD0iMTY0NjcxOTUwNSIgZ3VpZD0iZTMz
 NDMyN2MtNzliNi00MDZjLWI5NDEtNzMyY2ExODhhMWM3Ij4zMTc0PC9rZXk+PC9mb3JlaWduLWtl
@@ -5792,7 +5714,7 @@
               <w:rPr>
                 <w:vertAlign w:val="superscript"/>
               </w:rPr>
-              <w:t>24</w:t>
+              <w:t>23</w:t>
             </w:r>
             <w:r>
               <w:fldChar w:fldCharType="end"/>
@@ -5814,7 +5736,7 @@
               <w:fldChar w:fldCharType="begin">
                 <w:fldData xml:space="preserve">PEVuZE5vdGU+PENpdGU+PEF1dGhvcj5Nb3VqYWxsZWQ8L0F1dGhvcj48WWVhcj4yMDIzPC9ZZWFy
 PjxSZWNOdW0+MzY0MjwvUmVjTnVtPjxEaXNwbGF5VGV4dD48c3R5bGUgZmFjZT0ic3VwZXJzY3Jp
-cHQiPjI1PC9zdHlsZT48L0Rpc3BsYXlUZXh0PjxyZWNvcmQ+PHJlYy1udW1iZXI+MzY0MjwvcmVj
+cHQiPjI0PC9zdHlsZT48L0Rpc3BsYXlUZXh0PjxyZWNvcmQ+PHJlYy1udW1iZXI+MzY0MjwvcmVj
 LW51bWJlcj48Zm9yZWlnbi1rZXlzPjxrZXkgYXBwPSJFTiIgZGItaWQ9IjVyNWZhdGU1dzI1ZTVp
 ZTB6eDJ4cDB3dHJ4enMwd3Z4dGR4eCIgdGltZXN0YW1wPSIxNzEwMDYzMzQ5IiBndWlkPSI5M2Q0
 NTYwMS1mNDY3LTQxYmItOTRlOS1iNDRiMDdiNTI1OTkiPjM2NDI8L2tleT48L2ZvcmVpZ24ta2V5
@@ -5892,7 +5814,7 @@
               <w:fldChar w:fldCharType="begin">
                 <w:fldData xml:space="preserve">PEVuZE5vdGU+PENpdGU+PEF1dGhvcj5Nb3VqYWxsZWQ8L0F1dGhvcj48WWVhcj4yMDIzPC9ZZWFy
 PjxSZWNOdW0+MzY0MjwvUmVjTnVtPjxEaXNwbGF5VGV4dD48c3R5bGUgZmFjZT0ic3VwZXJzY3Jp
-cHQiPjI1PC9zdHlsZT48L0Rpc3BsYXlUZXh0PjxyZWNvcmQ+PHJlYy1udW1iZXI+MzY0MjwvcmVj
+cHQiPjI0PC9zdHlsZT48L0Rpc3BsYXlUZXh0PjxyZWNvcmQ+PHJlYy1udW1iZXI+MzY0MjwvcmVj
 LW51bWJlcj48Zm9yZWlnbi1rZXlzPjxrZXkgYXBwPSJFTiIgZGItaWQ9IjVyNWZhdGU1dzI1ZTVp
 ZTB6eDJ4cDB3dHJ4enMwd3Z4dGR4eCIgdGltZXN0YW1wPSIxNzEwMDYzMzQ5IiBndWlkPSI5M2Q0
 NTYwMS1mNDY3LTQxYmItOTRlOS1iNDRiMDdiNTI1OTkiPjM2NDI8L2tleT48L2ZvcmVpZ24ta2V5
@@ -5976,7 +5898,7 @@
               <w:rPr>
                 <w:vertAlign w:val="superscript"/>
               </w:rPr>
-              <w:t>25</w:t>
+              <w:t>24</w:t>
             </w:r>
             <w:r>
               <w:fldChar w:fldCharType="end"/>
@@ -5998,7 +5920,7 @@
               <w:fldChar w:fldCharType="begin">
                 <w:fldData xml:space="preserve">PEVuZE5vdGU+PENpdGU+PEF1dGhvcj5QZXJuZXI8L0F1dGhvcj48WWVhcj4yMDIzPC9ZZWFyPjxS
 ZWNOdW0+MzY0MzwvUmVjTnVtPjxEaXNwbGF5VGV4dD48c3R5bGUgZmFjZT0ic3VwZXJzY3JpcHQi
-PjI2PC9zdHlsZT48L0Rpc3BsYXlUZXh0PjxyZWNvcmQ+PHJlYy1udW1iZXI+MzY0MzwvcmVjLW51
+PjI1PC9zdHlsZT48L0Rpc3BsYXlUZXh0PjxyZWNvcmQ+PHJlYy1udW1iZXI+MzY0MzwvcmVjLW51
 bWJlcj48Zm9yZWlnbi1rZXlzPjxrZXkgYXBwPSJFTiIgZGItaWQ9IjVyNWZhdGU1dzI1ZTVpZTB6
 eDJ4cDB3dHJ4enMwd3Z4dGR4eCIgdGltZXN0YW1wPSIxNzEwMDYzNDE4IiBndWlkPSI0MzUxZDcx
 OC0yMDNlLTQ5ZGEtYTQyMi0zZjg3ZGI3YzljZTAiPjM2NDM8L2tleT48L2ZvcmVpZ24ta2V5cz48
@@ -6087,7 +6009,7 @@
               <w:fldChar w:fldCharType="begin">
                 <w:fldData xml:space="preserve">PEVuZE5vdGU+PENpdGU+PEF1dGhvcj5QZXJuZXI8L0F1dGhvcj48WWVhcj4yMDIzPC9ZZWFyPjxS
 ZWNOdW0+MzY0MzwvUmVjTnVtPjxEaXNwbGF5VGV4dD48c3R5bGUgZmFjZT0ic3VwZXJzY3JpcHQi
-PjI2PC9zdHlsZT48L0Rpc3BsYXlUZXh0PjxyZWNvcmQ+PHJlYy1udW1iZXI+MzY0MzwvcmVjLW51
+PjI1PC9zdHlsZT48L0Rpc3BsYXlUZXh0PjxyZWNvcmQ+PHJlYy1udW1iZXI+MzY0MzwvcmVjLW51
 bWJlcj48Zm9yZWlnbi1rZXlzPjxrZXkgYXBwPSJFTiIgZGItaWQ9IjVyNWZhdGU1dzI1ZTVpZTB6
 eDJ4cDB3dHJ4enMwd3Z4dGR4eCIgdGltZXN0YW1wPSIxNzEwMDYzNDE4IiBndWlkPSI0MzUxZDcx
 OC0yMDNlLTQ5ZGEtYTQyMi0zZjg3ZGI3YzljZTAiPjM2NDM8L2tleT48L2ZvcmVpZ24ta2V5cz48
@@ -6182,7 +6104,7 @@
               <w:rPr>
                 <w:vertAlign w:val="superscript"/>
               </w:rPr>
-              <w:t>26</w:t>
+              <w:t>25</w:t>
             </w:r>
             <w:r>
               <w:fldChar w:fldCharType="end"/>
@@ -6213,6 +6135,9 @@
           <w:p>
             <w:pPr>
               <w:pStyle w:val="CLIN4"/>
+              <w:rPr>
+                <w:rFonts w:cs="Calibri"/>
+              </w:rPr>
             </w:pPr>
             <w:r>
               <w:rPr>
@@ -6350,7 +6275,7 @@
               <w:t>5.</w:t>
             </w:r>
             <w:r>
-              <w:t xml:space="preserve"> WHO Classification of Tumours Editorial Board. Haematolymphoid tumours. Lyon (France): International Agency for Research on Cancer; 2024. (WHO classification of tumours series, 5th ed.; vol. 11). https://publications.iarc.who.int/637.  </w:t>
+              <w:t xml:space="preserve"> WHO Classification of Tumours Editorial Board. Haematolymphoid tumours. Lyon (France): International Agency for Research on Cancer; forthcoming. (WHO classification of tumours series, 5th ed.; vol. 11). https://publications.iarc.fr.  </w:t>
             </w:r>
             <w:r>
               <w:rPr>
@@ -6386,7 +6311,10 @@
               <w:t>7.</w:t>
             </w:r>
             <w:r>
-              <w:t xml:space="preserve"> Bill M, et al. Mutational landscape and clinical outcome of patients with de novo acute myeloid leukemia and rearrangements involving 11q23/KMT2A. </w:t>
+              <w:t xml:space="preserve"> Bill M, et al. Mutational landscape and clinical outcome of patients with de novo acute myeloid leukemia and rearrangements involving 11q23/KMT2A</w:t>
+            </w:r>
+            <w:r>
+              <w:t xml:space="preserve">. </w:t>
             </w:r>
             <w:r>
               <w:rPr>
@@ -6473,28 +6401,313 @@
               <w:rPr>
                 <w:i/>
               </w:rPr>
+              <w:t>Leuke</w:t>
+            </w:r>
+            <w:r>
+              <w:rPr>
+                <w:i/>
+              </w:rPr>
+              <w:t>mia</w:t>
+            </w:r>
+            <w:r>
+              <w:t xml:space="preserve"> 2000; </w:t>
+            </w:r>
+            <w:r>
+              <w:rPr>
+                <w:b/>
+              </w:rPr>
+              <w:t>14</w:t>
+            </w:r>
+            <w:r>
+              <w:t xml:space="preserve">(5): 796-804.  </w:t>
+            </w:r>
+            <w:r>
+              <w:rPr>
+                <w:b/>
+              </w:rPr>
+              <w:t>11.</w:t>
+            </w:r>
+            <w:r>
+              <w:t xml:space="preserve"> Dohner H, et al. Diagnosis and management of AML in adults: 2022 recommendations from an international expert panel on behalf of the ELN. </w:t>
+            </w:r>
+            <w:r>
+              <w:rPr>
+                <w:i/>
+              </w:rPr>
+              <w:t>Blood</w:t>
+            </w:r>
+            <w:r>
+              <w:t xml:space="preserve"> 2022; </w:t>
+            </w:r>
+            <w:r>
+              <w:rPr>
+                <w:b/>
+              </w:rPr>
+              <w:t>140</w:t>
+            </w:r>
+            <w:r>
+              <w:t xml:space="preserve">(12): 1345-77.  </w:t>
+            </w:r>
+            <w:r>
+              <w:rPr>
+                <w:b/>
+              </w:rPr>
+              <w:t>12.</w:t>
+            </w:r>
+            <w:r>
+              <w:t xml:space="preserve"> Heuser M, et al. 2021 Update on MRD in acute myeloid leukemia: a consensus document from the European LeukemiaNet MRD Working Party. </w:t>
+            </w:r>
+            <w:r>
+              <w:rPr>
+                <w:i/>
+              </w:rPr>
+              <w:t>Blood</w:t>
+            </w:r>
+            <w:r>
+              <w:t xml:space="preserve"> 2021; </w:t>
+            </w:r>
+            <w:r>
+              <w:rPr>
+                <w:b/>
+              </w:rPr>
+              <w:t>138</w:t>
+            </w:r>
+            <w:r>
+              <w:t xml:space="preserve">(26): 2753-67.  </w:t>
+            </w:r>
+            <w:r>
+              <w:rPr>
+                <w:b/>
+              </w:rPr>
+              <w:t>13.</w:t>
+            </w:r>
+            <w:r>
+              <w:t xml:space="preserve"> Liu J, et al. Monitoring mixed lineage leukemia expression may help identify patients with mixed lineage leukemia--rearranged acute leukemia</w:t>
+            </w:r>
+            <w:r>
+              <w:t xml:space="preserve"> who are at high risk of relapse after allogeneic hematopoietic stem cell transplantation. </w:t>
+            </w:r>
+            <w:r>
+              <w:rPr>
+                <w:i/>
+              </w:rPr>
+              <w:t>Biol Blood Marrow Transplant</w:t>
+            </w:r>
+            <w:r>
+              <w:t xml:space="preserve"> 2014; </w:t>
+            </w:r>
+            <w:r>
+              <w:rPr>
+                <w:b/>
+              </w:rPr>
+              <w:t>20</w:t>
+            </w:r>
+            <w:r>
+              <w:t xml:space="preserve">(7): 929-36.  </w:t>
+            </w:r>
+            <w:r>
+              <w:rPr>
+                <w:b/>
+              </w:rPr>
+              <w:t>14.</w:t>
+            </w:r>
+            <w:r>
+              <w:t xml:space="preserve"> Huang S, et al. Prognostic Significance of Mixed-Lineage Leukemia (MLL) Gene Detected by Real-Time Fluorescence Quantitative PCR Assay in Acute Myeloid Leukemia. </w:t>
+            </w:r>
+            <w:r>
+              <w:rPr>
+                <w:i/>
+              </w:rPr>
+              <w:t>Med Sci Monit</w:t>
+            </w:r>
+            <w:r>
+              <w:t xml:space="preserve"> 2016; </w:t>
+            </w:r>
+            <w:r>
+              <w:rPr>
+                <w:b/>
+              </w:rPr>
+              <w:t>22</w:t>
+            </w:r>
+            <w:r>
+              <w:t xml:space="preserve">: 3009-17.  </w:t>
+            </w:r>
+            <w:r>
+              <w:rPr>
+                <w:b/>
+              </w:rPr>
+              <w:t>15.</w:t>
+            </w:r>
+            <w:r>
+              <w:t xml:space="preserve"> Grembecka J, et al. Menin-MLL inhibitors reverse oncogenic activity of MLL fusion proteins in leukemia. </w:t>
+            </w:r>
+            <w:r>
+              <w:rPr>
+                <w:i/>
+              </w:rPr>
+              <w:t>Nat Chem Biol</w:t>
+            </w:r>
+            <w:r>
+              <w:t xml:space="preserve"> 2012; </w:t>
+            </w:r>
+            <w:r>
+              <w:rPr>
+                <w:b/>
+              </w:rPr>
+              <w:t>8</w:t>
+            </w:r>
+            <w:r>
+              <w:t xml:space="preserve">(3): 277-84.  </w:t>
+            </w:r>
+            <w:r>
+              <w:rPr>
+                <w:b/>
+              </w:rPr>
+              <w:t>16.</w:t>
+            </w:r>
+            <w:r>
+              <w:t xml:space="preserve"> Issa GC, et al. The men</w:t>
+            </w:r>
+            <w:r>
+              <w:t xml:space="preserve">in inhibitor revumenib in KMT2A-rearranged or NPM1-mutant leukaemia. </w:t>
+            </w:r>
+            <w:r>
+              <w:rPr>
+                <w:i/>
+              </w:rPr>
+              <w:t>Nature</w:t>
+            </w:r>
+            <w:r>
+              <w:t xml:space="preserve"> 2023; </w:t>
+            </w:r>
+            <w:r>
+              <w:rPr>
+                <w:b/>
+              </w:rPr>
+              <w:t>615</w:t>
+            </w:r>
+            <w:r>
+              <w:t xml:space="preserve">(7954): 920-4.  </w:t>
+            </w:r>
+            <w:r>
+              <w:rPr>
+                <w:b/>
+              </w:rPr>
+              <w:t>17.</w:t>
+            </w:r>
+            <w:r>
+              <w:t xml:space="preserve"> Stone RM, et al. Midostaurin plus Chemotherapy for Acute Myeloid Leukemia with a FLT3 Mutation. </w:t>
+            </w:r>
+            <w:r>
+              <w:rPr>
+                <w:i/>
+              </w:rPr>
+              <w:t>N Engl J Med</w:t>
+            </w:r>
+            <w:r>
+              <w:t xml:space="preserve"> 2017; </w:t>
+            </w:r>
+            <w:r>
+              <w:rPr>
+                <w:b/>
+              </w:rPr>
+              <w:t>377</w:t>
+            </w:r>
+            <w:r>
+              <w:t xml:space="preserve">(5): 454-64.  </w:t>
+            </w:r>
+            <w:r>
+              <w:rPr>
+                <w:b/>
+              </w:rPr>
+              <w:t>18.</w:t>
+            </w:r>
+            <w:r>
+              <w:t xml:space="preserve"> Erba HP, et al. Quizartinib plus chemotherapy in newly diagnosed patients with FLT3-internal-tandem-duplication-positive acute myeloid leukaemia (QuANTUM-First): a randomised, double-blind, placebo-controlled, phase 3 trial. </w:t>
+            </w:r>
+            <w:r>
+              <w:rPr>
+                <w:i/>
+              </w:rPr>
+              <w:t>Lancet</w:t>
+            </w:r>
+            <w:r>
+              <w:t xml:space="preserve"> 2023; </w:t>
+            </w:r>
+            <w:r>
+              <w:rPr>
+                <w:b/>
+              </w:rPr>
+              <w:t>401</w:t>
+            </w:r>
+            <w:r>
+              <w:t xml:space="preserve">(10388): 1571-83.  </w:t>
+            </w:r>
+            <w:r>
+              <w:rPr>
+                <w:b/>
+              </w:rPr>
+              <w:t>19.</w:t>
+            </w:r>
+            <w:r>
+              <w:t xml:space="preserve"> Perl AE, et al. Gilteritinib or Chemotherapy for Relapsed or Refractory FLT3-Mutated AML. </w:t>
+            </w:r>
+            <w:r>
+              <w:rPr>
+                <w:i/>
+              </w:rPr>
+              <w:t>N Engl J Med</w:t>
+            </w:r>
+            <w:r>
+              <w:t xml:space="preserve"> 2019; </w:t>
+            </w:r>
+            <w:r>
+              <w:rPr>
+                <w:b/>
+              </w:rPr>
+              <w:t>381</w:t>
+            </w:r>
+            <w:r>
+              <w:t xml:space="preserve">(18): 1728-40.  </w:t>
+            </w:r>
+            <w:r>
+              <w:rPr>
+                <w:b/>
+              </w:rPr>
+              <w:t>20.</w:t>
+            </w:r>
+            <w:r>
+              <w:t xml:space="preserve"> Daver N, et al. Targeting FLT3 mutations in AML: review of current knowledge and evidence. </w:t>
+            </w:r>
+            <w:r>
+              <w:rPr>
+                <w:i/>
+              </w:rPr>
               <w:t>Leukemia</w:t>
             </w:r>
             <w:r>
-              <w:t xml:space="preserve"> 2000; </w:t>
+              <w:t xml:space="preserve"> 2019; </w:t>
             </w:r>
             <w:r>
               <w:rPr>
                 <w:b/>
               </w:rPr>
-              <w:t>14</w:t>
-            </w:r>
-            <w:r>
-              <w:t xml:space="preserve">(5): 796-804.  </w:t>
+              <w:t>33</w:t>
+            </w:r>
+            <w:r>
+              <w:t>(2): 29</w:t>
+            </w:r>
+            <w:r>
+              <w:t xml:space="preserve">9-312.  </w:t>
             </w:r>
             <w:r>
               <w:rPr>
                 <w:b/>
               </w:rPr>
-              <w:t>11.</w:t>
-            </w:r>
-            <w:r>
-              <w:t xml:space="preserve"> Dohner H, et al. Diagnosis and management of AML in adults: 2022 recommendations from an international expert panel on behalf of the ELN. </w:t>
+              <w:t>21.</w:t>
+            </w:r>
+            <w:r>
+              <w:t xml:space="preserve"> Dohner H, et al. Diagnosis and management of AML in adults: 2017 ELN recommendations from an international expert panel. </w:t>
             </w:r>
             <w:r>
               <w:rPr>
@@ -6503,429 +6716,131 @@
               <w:t>Blood</w:t>
             </w:r>
             <w:r>
+              <w:t xml:space="preserve"> 2017; </w:t>
+            </w:r>
+            <w:r>
+              <w:rPr>
+                <w:b/>
+              </w:rPr>
+              <w:t>129</w:t>
+            </w:r>
+            <w:r>
+              <w:t xml:space="preserve">(4): 424-47.  </w:t>
+            </w:r>
+            <w:r>
+              <w:rPr>
+                <w:b/>
+              </w:rPr>
+              <w:t>22.</w:t>
+            </w:r>
+            <w:r>
+              <w:t xml:space="preserve"> Smith CC, et al. Molecular profile of FLT3-mutated relapsed/refractory patients with AML in the phase 3 ADMIRAL study of gilteritinib. </w:t>
+            </w:r>
+            <w:r>
+              <w:rPr>
+                <w:i/>
+              </w:rPr>
+              <w:t>Blood Adv</w:t>
+            </w:r>
+            <w:r>
               <w:t xml:space="preserve"> 2022; </w:t>
             </w:r>
             <w:r>
               <w:rPr>
                 <w:b/>
               </w:rPr>
-              <w:t>140</w:t>
-            </w:r>
-            <w:r>
-              <w:t xml:space="preserve">(12): 1345-77.  </w:t>
+              <w:t>6</w:t>
+            </w:r>
+            <w:r>
+              <w:t xml:space="preserve">(7): 2144-55.  </w:t>
             </w:r>
             <w:r>
               <w:rPr>
                 <w:b/>
               </w:rPr>
-              <w:t>12.</w:t>
-            </w:r>
-            <w:r>
-              <w:t xml:space="preserve"> Heuser M, et al. 2021 Update on MRD in acute myeloid leukemia: a consensus document from the European LeukemiaNet MRD Working Party. </w:t>
+              <w:t>23.</w:t>
+            </w:r>
+            <w:r>
+              <w:t xml:space="preserve"> Intlekofer AM, et al. Acquired resistance to IDH inhibition through trans or cis dimer-interface mutations. </w:t>
             </w:r>
             <w:r>
               <w:rPr>
                 <w:i/>
               </w:rPr>
+              <w:t>Nature</w:t>
+            </w:r>
+            <w:r>
+              <w:t xml:space="preserve"> 2018; </w:t>
+            </w:r>
+            <w:r>
+              <w:rPr>
+                <w:b/>
+              </w:rPr>
+              <w:t>559</w:t>
+            </w:r>
+            <w:r>
+              <w:t xml:space="preserve">(7712): 125-9.  </w:t>
+            </w:r>
+            <w:r>
+              <w:rPr>
+                <w:b/>
+              </w:rPr>
+              <w:t>24.</w:t>
+            </w:r>
+            <w:r>
+              <w:t xml:space="preserve"> Moujalled DM, et al. Acquired m</w:t>
+            </w:r>
+            <w:r>
+              <w:t xml:space="preserve">utations in BAX confer resistance to BH3-mimetic therapy in acute myeloid leukemia. </w:t>
+            </w:r>
+            <w:r>
+              <w:rPr>
+                <w:i/>
+              </w:rPr>
               <w:t>Blood</w:t>
             </w:r>
             <w:r>
-              <w:t xml:space="preserve"> 2021; </w:t>
+              <w:t xml:space="preserve"> 2023; </w:t>
             </w:r>
             <w:r>
               <w:rPr>
                 <w:b/>
               </w:rPr>
-              <w:t>138</w:t>
-            </w:r>
-            <w:r>
-              <w:t xml:space="preserve">(26): 2753-67.  </w:t>
+              <w:t>141</w:t>
+            </w:r>
+            <w:r>
+              <w:t xml:space="preserve">(6): 634-44.  </w:t>
             </w:r>
             <w:r>
               <w:rPr>
                 <w:b/>
               </w:rPr>
-              <w:t>13.</w:t>
-            </w:r>
-            <w:r>
-              <w:t xml:space="preserve"> Loo S, et al. Pretransplant MRD detection of fusion transcripts is strongly prognostic in KMT2A-rearranged acute myeloid leukemia. </w:t>
+              <w:t>25.</w:t>
+            </w:r>
+            <w:r>
+              <w:t xml:space="preserve"> Perner F, et al. MEN1 mutations mediate clinical resistance to menin inhibition. </w:t>
             </w:r>
             <w:r>
               <w:rPr>
                 <w:i/>
               </w:rPr>
-              <w:t>Blood</w:t>
-            </w:r>
-            <w:r>
-              <w:t xml:space="preserve"> 2024; </w:t>
+              <w:t>Nature</w:t>
+            </w:r>
+            <w:r>
+              <w:t xml:space="preserve"> 2023; </w:t>
             </w:r>
             <w:r>
               <w:rPr>
                 <w:b/>
               </w:rPr>
-              <w:t>144</w:t>
-            </w:r>
-            <w:r>
-              <w:t xml:space="preserve">(24): 2554-7.  </w:t>
-            </w:r>
-            <w:r>
-              <w:rPr>
-                <w:b/>
-              </w:rPr>
-              <w:t>14.</w:t>
-            </w:r>
-            <w:r>
-              <w:t xml:space="preserve"> Hernandez-Sanchez A, et al. Rearrangements involving 11q23.3/KMT2A in adult AML: mutational landscape and prognostic implications - a HARMONY study. </w:t>
-            </w:r>
-            <w:r>
-              <w:rPr>
-                <w:i/>
-              </w:rPr>
-              <w:t>Leukemia</w:t>
-            </w:r>
-            <w:r>
-              <w:t xml:space="preserve"> 2024; </w:t>
-            </w:r>
-            <w:r>
-              <w:rPr>
-                <w:b/>
-              </w:rPr>
-              <w:t>38</w:t>
-            </w:r>
-            <w:r>
-              <w:t xml:space="preserve">(9): 1929-37.  </w:t>
-            </w:r>
-            <w:r>
-              <w:rPr>
-                <w:b/>
-              </w:rPr>
-              <w:t>15.</w:t>
-            </w:r>
-            <w:r>
-              <w:t xml:space="preserve"> Matsuo H, et al. Fusion partner-specific mutation profiles and KRAS mutations as adverse prognostic factors in MLL-rearranged AML. </w:t>
-            </w:r>
-            <w:r>
-              <w:rPr>
-                <w:i/>
-              </w:rPr>
-              <w:t>Blood Adv</w:t>
-            </w:r>
-            <w:r>
-              <w:t xml:space="preserve"> 2020; </w:t>
-            </w:r>
-            <w:r>
-              <w:rPr>
-                <w:b/>
-              </w:rPr>
-              <w:t>4</w:t>
-            </w:r>
-            <w:r>
-              <w:t xml:space="preserve">(19): 4623-31.  </w:t>
-            </w:r>
-            <w:r>
-              <w:rPr>
-                <w:b/>
-              </w:rPr>
-              <w:t>16.</w:t>
-            </w:r>
-            <w:r>
-              <w:t xml:space="preserve"> Grembecka J, et al. Menin-MLL inhibitors reverse oncogenic activity of MLL fusion proteins in leukemia. </w:t>
-            </w:r>
-            <w:r>
-              <w:rPr>
-                <w:i/>
-              </w:rPr>
-              <w:t>Nat Chem Biol</w:t>
-            </w:r>
-            <w:r>
-              <w:t xml:space="preserve"> 2012; </w:t>
-            </w:r>
-            <w:r>
-              <w:rPr>
-                <w:b/>
-              </w:rPr>
-              <w:t>8</w:t>
-            </w:r>
-            <w:r>
-              <w:t xml:space="preserve">(3): 277-84.  </w:t>
-            </w:r>
-            <w:r>
-              <w:rPr>
-                <w:b/>
-              </w:rPr>
-              <w:t>17.</w:t>
-            </w:r>
-            <w:r>
-              <w:t xml:space="preserve"> Issa GC, et al. The menin inhibitor revumenib in KMT2A-rearranged or NPM1-mutant leukaemia. </w:t>
-            </w:r>
-            <w:r>
-              <w:rPr>
-                <w:i/>
-              </w:rPr>
-              <w:t>Nature</w:t>
-            </w:r>
-            <w:r>
-              <w:t xml:space="preserve"> 2023; </w:t>
-            </w:r>
-            <w:r>
-              <w:rPr>
-                <w:b/>
-              </w:rPr>
               <w:t>615</w:t>
             </w:r>
             <w:r>
-              <w:t xml:space="preserve">(7954): 920-4.  </w:t>
-            </w:r>
-            <w:r>
-              <w:rPr>
-                <w:b/>
-              </w:rPr>
-              <w:t>18.</w:t>
-            </w:r>
-            <w:r>
-              <w:t xml:space="preserve"> Stone RM, et al. Midostaurin plus Chemotherapy for Acute Myeloid Leukemia with a FLT3 Mutation. </w:t>
-            </w:r>
-            <w:r>
-              <w:rPr>
-                <w:i/>
-              </w:rPr>
-              <w:t>N Engl J Med</w:t>
-            </w:r>
-            <w:r>
-              <w:t xml:space="preserve"> 2017; </w:t>
-            </w:r>
-            <w:r>
-              <w:rPr>
-                <w:b/>
-              </w:rPr>
-              <w:t>377</w:t>
-            </w:r>
-            <w:r>
-              <w:t xml:space="preserve">(5): 454-64.  </w:t>
-            </w:r>
-            <w:r>
-              <w:rPr>
-                <w:b/>
-              </w:rPr>
-              <w:t>19.</w:t>
-            </w:r>
-            <w:r>
-              <w:t xml:space="preserve"> Erba HP, et al. Quizartinib plus chemotherapy in newly diagnosed patients with FLT3-internal-tandem-duplication-positive acute myeloid leukaemia (QuANTUM-First): a randomised, double-blind, placebo-controlled, phase 3 trial. </w:t>
-            </w:r>
-            <w:r>
-              <w:rPr>
-                <w:i/>
-              </w:rPr>
-              <w:t>Lancet</w:t>
-            </w:r>
-            <w:r>
-              <w:t xml:space="preserve"> 2023; </w:t>
-            </w:r>
-            <w:r>
-              <w:rPr>
-                <w:b/>
-              </w:rPr>
-              <w:t>401</w:t>
-            </w:r>
-            <w:r>
-              <w:t xml:space="preserve">(10388): 1571-83.  </w:t>
-            </w:r>
-            <w:r>
-              <w:rPr>
-                <w:b/>
-              </w:rPr>
-              <w:t>20.</w:t>
-            </w:r>
-            <w:r>
-              <w:t xml:space="preserve"> Perl AE, et al. Gilteritinib or Chemotherapy for Relapsed or Refractory FLT3-Mutated AML. </w:t>
-            </w:r>
-            <w:r>
-              <w:rPr>
-                <w:i/>
-              </w:rPr>
-              <w:t>N Engl J Med</w:t>
-            </w:r>
-            <w:r>
-              <w:t xml:space="preserve"> 2019; </w:t>
-            </w:r>
-            <w:r>
-              <w:rPr>
-                <w:b/>
-              </w:rPr>
-              <w:t>381</w:t>
-            </w:r>
-            <w:r>
-              <w:t xml:space="preserve">(18): 1728-40.  </w:t>
-            </w:r>
-            <w:r>
-              <w:rPr>
-                <w:b/>
-              </w:rPr>
-              <w:t>21.</w:t>
-            </w:r>
-            <w:r>
-              <w:t xml:space="preserve"> Daver N, et al. Targeting FLT3 mutations in AML: review of current knowledge and evidence. </w:t>
-            </w:r>
-            <w:r>
-              <w:rPr>
-                <w:i/>
-              </w:rPr>
-              <w:t>Leukemia</w:t>
-            </w:r>
-            <w:r>
-              <w:t xml:space="preserve"> 2019; </w:t>
-            </w:r>
-            <w:r>
-              <w:rPr>
-                <w:b/>
-              </w:rPr>
-              <w:t>33</w:t>
-            </w:r>
-            <w:r>
-              <w:t xml:space="preserve">(2): 299-312.  </w:t>
-            </w:r>
-            <w:r>
-              <w:rPr>
-                <w:b/>
-              </w:rPr>
-              <w:t>22.</w:t>
-            </w:r>
-            <w:r>
-              <w:t xml:space="preserve"> Dohner H, et al. Diagnosis and management of AML in adults: 2017 ELN recommendations from an international expert panel. </w:t>
-            </w:r>
-            <w:r>
-              <w:rPr>
-                <w:i/>
-              </w:rPr>
-              <w:t>Blood</w:t>
-            </w:r>
-            <w:r>
-              <w:t xml:space="preserve"> 2017; </w:t>
-            </w:r>
-            <w:r>
-              <w:rPr>
-                <w:b/>
-              </w:rPr>
-              <w:t>129</w:t>
-            </w:r>
-            <w:r>
-              <w:t xml:space="preserve">(4): 424-47.  </w:t>
-            </w:r>
-            <w:r>
-              <w:rPr>
-                <w:b/>
-              </w:rPr>
-              <w:t>23.</w:t>
-            </w:r>
-            <w:r>
-              <w:t xml:space="preserve"> Smith CC, et al. Molecular profile of FLT3-mutated relapsed/refractory patients with AML in the phase 3 ADMIRAL study of gilteritinib. </w:t>
-            </w:r>
-            <w:r>
-              <w:rPr>
-                <w:i/>
-              </w:rPr>
-              <w:t>Blood Adv</w:t>
-            </w:r>
-            <w:r>
-              <w:t xml:space="preserve"> 2022; </w:t>
-            </w:r>
-            <w:r>
-              <w:rPr>
-                <w:b/>
-              </w:rPr>
-              <w:t>6</w:t>
-            </w:r>
-            <w:r>
-              <w:t xml:space="preserve">(7): 2144-55.  </w:t>
-            </w:r>
-            <w:r>
-              <w:rPr>
-                <w:b/>
-              </w:rPr>
-              <w:t>24.</w:t>
-            </w:r>
-            <w:r>
-              <w:t xml:space="preserve"> Intlekofer AM, et al. Acquired resistance to IDH inhibition through trans or cis dimer-interface mutations. </w:t>
-            </w:r>
-            <w:r>
-              <w:rPr>
-                <w:i/>
-              </w:rPr>
-              <w:t>Nature</w:t>
-            </w:r>
-            <w:r>
-              <w:t xml:space="preserve"> 2018; </w:t>
-            </w:r>
-            <w:r>
-              <w:rPr>
-                <w:b/>
-              </w:rPr>
-              <w:t>559</w:t>
-            </w:r>
-            <w:r>
-              <w:t xml:space="preserve">(7712): 125-9.  </w:t>
-            </w:r>
-            <w:r>
-              <w:rPr>
-                <w:b/>
-              </w:rPr>
-              <w:t>25.</w:t>
-            </w:r>
-            <w:r>
-              <w:t xml:space="preserve"> Moujalled DM, et al. Acquired mutations in BAX confer resistance to BH3-mimetic therapy in acute myeloid leukemia. </w:t>
-            </w:r>
-            <w:r>
-              <w:rPr>
-                <w:i/>
-              </w:rPr>
-              <w:t>Blood</w:t>
-            </w:r>
-            <w:r>
-              <w:t xml:space="preserve"> 2023; </w:t>
-            </w:r>
-            <w:r>
-              <w:rPr>
-                <w:b/>
-              </w:rPr>
-              <w:t>141</w:t>
-            </w:r>
-            <w:r>
-              <w:t xml:space="preserve">(6): 634-44.  </w:t>
-            </w:r>
-            <w:r>
-              <w:rPr>
-                <w:b/>
-              </w:rPr>
-              <w:t>26.</w:t>
-            </w:r>
-            <w:r>
-              <w:t xml:space="preserve"> Perner F, et al. MEN1 mutations mediate clinical resistance to menin inhibition. </w:t>
-            </w:r>
-            <w:r>
-              <w:rPr>
-                <w:i/>
-              </w:rPr>
-              <w:t>Nature</w:t>
-            </w:r>
-            <w:r>
-              <w:t xml:space="preserve"> 2023; </w:t>
-            </w:r>
-            <w:r>
-              <w:rPr>
-                <w:b/>
-              </w:rPr>
-              <w:t>615</w:t>
-            </w:r>
-            <w:r>
               <w:t xml:space="preserve">(7954): 913-9.  </w:t>
             </w:r>
-          </w:p>
-          <w:p>
-            <w:pPr>
-              <w:pStyle w:val="CLIN4"/>
-            </w:pPr>
-            <w:r>
-              <w:rPr>
+            <w:r>
+              <w:rPr>
+                <w:rFonts w:cs="Calibri"/>
                 <w:sz w:val="6"/>
                 <w:szCs w:val="6"/>
               </w:rPr>
@@ -6935,6 +6850,16 @@
         </w:tc>
       </w:tr>
     </w:tbl>
+    <w:p>
+      <w:pPr>
+        <w:rPr>
+          <w:rFonts w:ascii="Calibri" w:hAnsi="Calibri" w:cs="Calibri"/>
+          <w:noProof/>
+          <w:sz w:val="6"/>
+          <w:szCs w:val="6"/>
+        </w:rPr>
+      </w:pPr>
+    </w:p>
     <w:p>
       <w:pPr>
         <w:rPr>
@@ -8407,6 +8332,7 @@
     <w:basedOn w:val="Normal"/>
     <w:link w:val="CommentTextChar"/>
     <w:uiPriority w:val="99"/>
+    <w:semiHidden/>
     <w:unhideWhenUsed/>
     <w:rsid w:val="003A140E"/>
     <w:pPr>
@@ -8422,6 +8348,7 @@
     <w:basedOn w:val="DefaultParagraphFont"/>
     <w:link w:val="CommentText"/>
     <w:uiPriority w:val="99"/>
+    <w:semiHidden/>
     <w:rsid w:val="003A140E"/>
     <w:rPr>
       <w:sz w:val="20"/>
@@ -8551,39 +8478,6 @@
     <w:rPr>
       <w:b/>
       <w:bCs/>
-    </w:rPr>
-  </w:style>
-  <w:style w:type="paragraph" w:styleId="Revision">
-    <w:name w:val="Revision"/>
-    <w:hidden/>
-    <w:uiPriority w:val="99"/>
-    <w:semiHidden/>
-    <w:rsid w:val="000A3548"/>
-    <w:pPr>
-      <w:spacing w:after="0" w:line="240" w:lineRule="auto"/>
-    </w:pPr>
-  </w:style>
-  <w:style w:type="character" w:styleId="Hyperlink">
-    <w:name w:val="Hyperlink"/>
-    <w:basedOn w:val="DefaultParagraphFont"/>
-    <w:uiPriority w:val="99"/>
-    <w:unhideWhenUsed/>
-    <w:rsid w:val="003621A8"/>
-    <w:rPr>
-      <w:color w:val="0563C1" w:themeColor="hyperlink"/>
-      <w:u w:val="single"/>
-    </w:rPr>
-  </w:style>
-  <w:style w:type="character" w:styleId="UnresolvedMention">
-    <w:name w:val="Unresolved Mention"/>
-    <w:basedOn w:val="DefaultParagraphFont"/>
-    <w:uiPriority w:val="99"/>
-    <w:semiHidden/>
-    <w:unhideWhenUsed/>
-    <w:rsid w:val="003621A8"/>
-    <w:rPr>
-      <w:color w:val="605E5C"/>
-      <w:shd w:val="clear" w:color="auto" w:fill="E1DFDD"/>
     </w:rPr>
   </w:style>
 </w:styles>
@@ -8860,69 +8754,6 @@
 </file>
 
 <file path=customXml/item2.xml><?xml version="1.0" encoding="utf-8"?>
-<p:properties xmlns:p="http://schemas.microsoft.com/office/2006/metadata/properties" xmlns:xsi="http://www.w3.org/2001/XMLSchema-instance" xmlns:pc="http://schemas.microsoft.com/office/infopath/2007/PartnerControls">
-  <documentManagement>
-    <b29dd6ef633047bba64c76c6e215692a xmlns="bbb6251c-984c-4fcb-9547-f40f6d5e63ff">
-      <Terms xmlns="http://schemas.microsoft.com/office/infopath/2007/PartnerControls">
-        <TermInfo xmlns="http://schemas.microsoft.com/office/infopath/2007/PartnerControls">
-          <TermName xmlns="http://schemas.microsoft.com/office/infopath/2007/PartnerControls">Internal</TermName>
-          <TermId xmlns="http://schemas.microsoft.com/office/infopath/2007/PartnerControls">2b22734e-9cea-437f-97a4-653416044446</TermId>
-        </TermInfo>
-      </Terms>
-    </b29dd6ef633047bba64c76c6e215692a>
-    <nb65ac56c571489cbc31094d7b888b19 xmlns="bbb6251c-984c-4fcb-9547-f40f6d5e63ff">
-      <Terms xmlns="http://schemas.microsoft.com/office/infopath/2007/PartnerControls">
-        <TermInfo xmlns="http://schemas.microsoft.com/office/infopath/2007/PartnerControls">
-          <TermName xmlns="http://schemas.microsoft.com/office/infopath/2007/PartnerControls">Pathology</TermName>
-          <TermId xmlns="http://schemas.microsoft.com/office/infopath/2007/PartnerControls">4a117755-78ff-4a2c-8e21-a559b22b64dd</TermId>
-        </TermInfo>
-      </Terms>
-    </nb65ac56c571489cbc31094d7b888b19>
-    <b918a6e12641485a9ca8c2e70b4558c0 xmlns="bbb6251c-984c-4fcb-9547-f40f6d5e63ff">
-      <Terms xmlns="http://schemas.microsoft.com/office/infopath/2007/PartnerControls">
-        <TermInfo xmlns="http://schemas.microsoft.com/office/infopath/2007/PartnerControls">
-          <TermName xmlns="http://schemas.microsoft.com/office/infopath/2007/PartnerControls">Operational</TermName>
-          <TermId xmlns="http://schemas.microsoft.com/office/infopath/2007/PartnerControls">150389d9-0463-4c4a-b800-fb182dbb9bcb</TermId>
-        </TermInfo>
-      </Terms>
-    </b918a6e12641485a9ca8c2e70b4558c0>
-    <i77a2d63ec754e4dbbf13ee1f809aa62 xmlns="bbb6251c-984c-4fcb-9547-f40f6d5e63ff">
-      <Terms xmlns="http://schemas.microsoft.com/office/infopath/2007/PartnerControls">
-        <TermInfo xmlns="http://schemas.microsoft.com/office/infopath/2007/PartnerControls">
-          <TermName xmlns="http://schemas.microsoft.com/office/infopath/2007/PartnerControls">N/A</TermName>
-          <TermId xmlns="http://schemas.microsoft.com/office/infopath/2007/PartnerControls">77aac54e-7746-4232-91ae-96cfc2b44f19</TermId>
-        </TermInfo>
-      </Terms>
-    </i77a2d63ec754e4dbbf13ee1f809aa62>
-    <lcf76f155ced4ddcb4097134ff3c332f xmlns="c44ab56d-57f8-4a14-86db-a39667906be8">
-      <Terms xmlns="http://schemas.microsoft.com/office/infopath/2007/PartnerControls"/>
-    </lcf76f155ced4ddcb4097134ff3c332f>
-    <TaxCatchAll xmlns="bbb6251c-984c-4fcb-9547-f40f6d5e63ff">
-      <Value>5</Value>
-      <Value>4</Value>
-      <Value>3</Value>
-      <Value>2</Value>
-      <Value>1</Value>
-    </TaxCatchAll>
-    <NavigatorClassification xmlns="bbb6251c-984c-4fcb-9547-f40f6d5e63ff">Team Workspace</NavigatorClassification>
-    <k04f27a462bd4c45a610623ab03d8a6b xmlns="bbb6251c-984c-4fcb-9547-f40f6d5e63ff">
-      <Terms xmlns="http://schemas.microsoft.com/office/infopath/2007/PartnerControls">
-        <TermInfo xmlns="http://schemas.microsoft.com/office/infopath/2007/PartnerControls">
-          <TermName xmlns="http://schemas.microsoft.com/office/infopath/2007/PartnerControls">Business Ventures</TermName>
-          <TermId xmlns="http://schemas.microsoft.com/office/infopath/2007/PartnerControls">771822a9-08f4-4b0c-b044-94205102db1e</TermId>
-        </TermInfo>
-      </Terms>
-    </k04f27a462bd4c45a610623ab03d8a6b>
-    <DocumentType xmlns="c44ab56d-57f8-4a14-86db-a39667906be8" xsi:nil="true"/>
-    <Category xmlns="c44ab56d-57f8-4a14-86db-a39667906be8" xsi:nil="true"/>
-    <_Flow_SignoffStatus xmlns="c44ab56d-57f8-4a14-86db-a39667906be8" xsi:nil="true"/>
-    <Department xmlns="c44ab56d-57f8-4a14-86db-a39667906be8" xsi:nil="true"/>
-    <pmCostCentre xmlns="bbb6251c-984c-4fcb-9547-f40f6d5e63ff" xsi:nil="true"/>
-  </documentManagement>
-</p:properties>
-</file>
-
-<file path=customXml/item3.xml><?xml version="1.0" encoding="utf-8"?>
 <ct:contentTypeSchema xmlns:ct="http://schemas.microsoft.com/office/2006/metadata/contentType" xmlns:ma="http://schemas.microsoft.com/office/2006/metadata/properties/metaAttributes" ct:_="" ma:_="" ma:contentTypeName="Document" ma:contentTypeID="0x010100451F1F8C0772B440BA84570C3C4286EA" ma:contentTypeVersion="31" ma:contentTypeDescription="Create a new document." ma:contentTypeScope="" ma:versionID="586313b938565b431b3bf8881ff43974">
   <xsd:schema xmlns:xsd="http://www.w3.org/2001/XMLSchema" xmlns:xs="http://www.w3.org/2001/XMLSchema" xmlns:p="http://schemas.microsoft.com/office/2006/metadata/properties" xmlns:ns2="c44ab56d-57f8-4a14-86db-a39667906be8" xmlns:ns3="bbb6251c-984c-4fcb-9547-f40f6d5e63ff" targetNamespace="http://schemas.microsoft.com/office/2006/metadata/properties" ma:root="true" ma:fieldsID="29d78fc782a36963f5d9f26cde4106d9" ns2:_="" ns3:_="">
     <xsd:import namespace="c44ab56d-57f8-4a14-86db-a39667906be8"/>
@@ -9239,6 +9070,69 @@
 </ct:contentTypeSchema>
 </file>
 
+<file path=customXml/item3.xml><?xml version="1.0" encoding="utf-8"?>
+<p:properties xmlns:p="http://schemas.microsoft.com/office/2006/metadata/properties" xmlns:xsi="http://www.w3.org/2001/XMLSchema-instance" xmlns:pc="http://schemas.microsoft.com/office/infopath/2007/PartnerControls">
+  <documentManagement>
+    <b29dd6ef633047bba64c76c6e215692a xmlns="bbb6251c-984c-4fcb-9547-f40f6d5e63ff">
+      <Terms xmlns="http://schemas.microsoft.com/office/infopath/2007/PartnerControls">
+        <TermInfo xmlns="http://schemas.microsoft.com/office/infopath/2007/PartnerControls">
+          <TermName xmlns="http://schemas.microsoft.com/office/infopath/2007/PartnerControls">Internal</TermName>
+          <TermId xmlns="http://schemas.microsoft.com/office/infopath/2007/PartnerControls">2b22734e-9cea-437f-97a4-653416044446</TermId>
+        </TermInfo>
+      </Terms>
+    </b29dd6ef633047bba64c76c6e215692a>
+    <nb65ac56c571489cbc31094d7b888b19 xmlns="bbb6251c-984c-4fcb-9547-f40f6d5e63ff">
+      <Terms xmlns="http://schemas.microsoft.com/office/infopath/2007/PartnerControls">
+        <TermInfo xmlns="http://schemas.microsoft.com/office/infopath/2007/PartnerControls">
+          <TermName xmlns="http://schemas.microsoft.com/office/infopath/2007/PartnerControls">Pathology</TermName>
+          <TermId xmlns="http://schemas.microsoft.com/office/infopath/2007/PartnerControls">4a117755-78ff-4a2c-8e21-a559b22b64dd</TermId>
+        </TermInfo>
+      </Terms>
+    </nb65ac56c571489cbc31094d7b888b19>
+    <b918a6e12641485a9ca8c2e70b4558c0 xmlns="bbb6251c-984c-4fcb-9547-f40f6d5e63ff">
+      <Terms xmlns="http://schemas.microsoft.com/office/infopath/2007/PartnerControls">
+        <TermInfo xmlns="http://schemas.microsoft.com/office/infopath/2007/PartnerControls">
+          <TermName xmlns="http://schemas.microsoft.com/office/infopath/2007/PartnerControls">Operational</TermName>
+          <TermId xmlns="http://schemas.microsoft.com/office/infopath/2007/PartnerControls">150389d9-0463-4c4a-b800-fb182dbb9bcb</TermId>
+        </TermInfo>
+      </Terms>
+    </b918a6e12641485a9ca8c2e70b4558c0>
+    <i77a2d63ec754e4dbbf13ee1f809aa62 xmlns="bbb6251c-984c-4fcb-9547-f40f6d5e63ff">
+      <Terms xmlns="http://schemas.microsoft.com/office/infopath/2007/PartnerControls">
+        <TermInfo xmlns="http://schemas.microsoft.com/office/infopath/2007/PartnerControls">
+          <TermName xmlns="http://schemas.microsoft.com/office/infopath/2007/PartnerControls">N/A</TermName>
+          <TermId xmlns="http://schemas.microsoft.com/office/infopath/2007/PartnerControls">77aac54e-7746-4232-91ae-96cfc2b44f19</TermId>
+        </TermInfo>
+      </Terms>
+    </i77a2d63ec754e4dbbf13ee1f809aa62>
+    <lcf76f155ced4ddcb4097134ff3c332f xmlns="c44ab56d-57f8-4a14-86db-a39667906be8">
+      <Terms xmlns="http://schemas.microsoft.com/office/infopath/2007/PartnerControls"/>
+    </lcf76f155ced4ddcb4097134ff3c332f>
+    <TaxCatchAll xmlns="bbb6251c-984c-4fcb-9547-f40f6d5e63ff">
+      <Value>5</Value>
+      <Value>4</Value>
+      <Value>3</Value>
+      <Value>2</Value>
+      <Value>1</Value>
+    </TaxCatchAll>
+    <NavigatorClassification xmlns="bbb6251c-984c-4fcb-9547-f40f6d5e63ff">Team Workspace</NavigatorClassification>
+    <k04f27a462bd4c45a610623ab03d8a6b xmlns="bbb6251c-984c-4fcb-9547-f40f6d5e63ff">
+      <Terms xmlns="http://schemas.microsoft.com/office/infopath/2007/PartnerControls">
+        <TermInfo xmlns="http://schemas.microsoft.com/office/infopath/2007/PartnerControls">
+          <TermName xmlns="http://schemas.microsoft.com/office/infopath/2007/PartnerControls">Business Ventures</TermName>
+          <TermId xmlns="http://schemas.microsoft.com/office/infopath/2007/PartnerControls">771822a9-08f4-4b0c-b044-94205102db1e</TermId>
+        </TermInfo>
+      </Terms>
+    </k04f27a462bd4c45a610623ab03d8a6b>
+    <DocumentType xmlns="c44ab56d-57f8-4a14-86db-a39667906be8" xsi:nil="true"/>
+    <Category xmlns="c44ab56d-57f8-4a14-86db-a39667906be8" xsi:nil="true"/>
+    <_Flow_SignoffStatus xmlns="c44ab56d-57f8-4a14-86db-a39667906be8" xsi:nil="true"/>
+    <Department xmlns="c44ab56d-57f8-4a14-86db-a39667906be8" xsi:nil="true"/>
+    <pmCostCentre xmlns="bbb6251c-984c-4fcb-9547-f40f6d5e63ff" xsi:nil="true"/>
+  </documentManagement>
+</p:properties>
+</file>
+
 <file path=customXml/itemProps1.xml><?xml version="1.0" encoding="utf-8"?>
 <ds:datastoreItem xmlns:ds="http://schemas.openxmlformats.org/officeDocument/2006/customXml" ds:itemID="{0B9D3A01-4E24-43C9-BB37-7A7EBF96F5E1}">
   <ds:schemaRefs>
@@ -9248,17 +9142,6 @@
 </file>
 
 <file path=customXml/itemProps2.xml><?xml version="1.0" encoding="utf-8"?>
-<ds:datastoreItem xmlns:ds="http://schemas.openxmlformats.org/officeDocument/2006/customXml" ds:itemID="{7BB99E66-D313-41A8-B7A8-5A0A1A90EE02}">
-  <ds:schemaRefs>
-    <ds:schemaRef ds:uri="http://schemas.microsoft.com/office/2006/metadata/properties"/>
-    <ds:schemaRef ds:uri="http://schemas.microsoft.com/office/infopath/2007/PartnerControls"/>
-    <ds:schemaRef ds:uri="bbb6251c-984c-4fcb-9547-f40f6d5e63ff"/>
-    <ds:schemaRef ds:uri="c44ab56d-57f8-4a14-86db-a39667906be8"/>
-  </ds:schemaRefs>
-</ds:datastoreItem>
-</file>
-
-<file path=customXml/itemProps3.xml><?xml version="1.0" encoding="utf-8"?>
 <ds:datastoreItem xmlns:ds="http://schemas.openxmlformats.org/officeDocument/2006/customXml" ds:itemID="{6218096C-3ADF-4D46-8EA5-DF482D3543A1}">
   <ds:schemaRefs>
     <ds:schemaRef ds:uri="http://schemas.microsoft.com/office/2006/metadata/contentType"/>
@@ -9275,4 +9158,15 @@
     <ds:schemaRef ds:uri="http://schemas.microsoft.com/internal/obd"/>
   </ds:schemaRefs>
 </ds:datastoreItem>
+</file>
+
+<file path=customXml/itemProps3.xml><?xml version="1.0" encoding="utf-8"?>
+<ds:datastoreItem xmlns:ds="http://schemas.openxmlformats.org/officeDocument/2006/customXml" ds:itemID="{7BB99E66-D313-41A8-B7A8-5A0A1A90EE02}">
+  <ds:schemaRefs>
+    <ds:schemaRef ds:uri="http://schemas.microsoft.com/office/2006/metadata/properties"/>
+    <ds:schemaRef ds:uri="http://schemas.microsoft.com/office/infopath/2007/PartnerControls"/>
+    <ds:schemaRef ds:uri="bbb6251c-984c-4fcb-9547-f40f6d5e63ff"/>
+    <ds:schemaRef ds:uri="c44ab56d-57f8-4a14-86db-a39667906be8"/>
+  </ds:schemaRefs>
+</ds:datastoreItem>
 </file>
</xml_diff>